<commit_message>
Bunch of additions to the user manual
</commit_message>
<xml_diff>
--- a/documentation/UserManual.docx
+++ b/documentation/UserManual.docx
@@ -141,7 +141,7 @@
           <w:r>
             <w:fldChar w:fldCharType="separate"/>
           </w:r>
-          <w:hyperlink w:anchor="_Toc495602962" w:history="1">
+          <w:hyperlink w:anchor="_Toc496176090" w:history="1">
             <w:r>
               <w:rPr>
                 <w:rStyle w:val="Hyperlink"/>
@@ -181,7 +181,7 @@
                 <w:noProof/>
                 <w:webHidden/>
               </w:rPr>
-              <w:instrText xml:space="preserve"> PAGEREF _Toc495602962 \h </w:instrText>
+              <w:instrText xml:space="preserve"> PAGEREF _Toc496176090 \h </w:instrText>
             </w:r>
             <w:r>
               <w:rPr>
@@ -223,7 +223,7 @@
               <w:noProof/>
             </w:rPr>
           </w:pPr>
-          <w:hyperlink w:anchor="_Toc495602963" w:history="1">
+          <w:hyperlink w:anchor="_Toc496176091" w:history="1">
             <w:r>
               <w:rPr>
                 <w:rStyle w:val="Hyperlink"/>
@@ -263,7 +263,7 @@
                 <w:noProof/>
                 <w:webHidden/>
               </w:rPr>
-              <w:instrText xml:space="preserve"> PAGEREF _Toc495602963 \h </w:instrText>
+              <w:instrText xml:space="preserve"> PAGEREF _Toc496176091 \h </w:instrText>
             </w:r>
             <w:r>
               <w:rPr>
@@ -305,7 +305,7 @@
               <w:noProof/>
             </w:rPr>
           </w:pPr>
-          <w:hyperlink w:anchor="_Toc495602964" w:history="1">
+          <w:hyperlink w:anchor="_Toc496176092" w:history="1">
             <w:r>
               <w:rPr>
                 <w:rStyle w:val="Hyperlink"/>
@@ -345,7 +345,7 @@
                 <w:noProof/>
                 <w:webHidden/>
               </w:rPr>
-              <w:instrText xml:space="preserve"> PAGEREF _Toc495602964 \h </w:instrText>
+              <w:instrText xml:space="preserve"> PAGEREF _Toc496176092 \h </w:instrText>
             </w:r>
             <w:r>
               <w:rPr>
@@ -387,7 +387,7 @@
               <w:noProof/>
             </w:rPr>
           </w:pPr>
-          <w:hyperlink w:anchor="_Toc495602965" w:history="1">
+          <w:hyperlink w:anchor="_Toc496176093" w:history="1">
             <w:r>
               <w:rPr>
                 <w:rStyle w:val="Hyperlink"/>
@@ -427,7 +427,7 @@
                 <w:noProof/>
                 <w:webHidden/>
               </w:rPr>
-              <w:instrText xml:space="preserve"> PAGEREF _Toc495602965 \h </w:instrText>
+              <w:instrText xml:space="preserve"> PAGEREF _Toc496176093 \h </w:instrText>
             </w:r>
             <w:r>
               <w:rPr>
@@ -469,7 +469,7 @@
               <w:noProof/>
             </w:rPr>
           </w:pPr>
-          <w:hyperlink w:anchor="_Toc495602966" w:history="1">
+          <w:hyperlink w:anchor="_Toc496176094" w:history="1">
             <w:r>
               <w:rPr>
                 <w:rStyle w:val="Hyperlink"/>
@@ -509,7 +509,7 @@
                 <w:noProof/>
                 <w:webHidden/>
               </w:rPr>
-              <w:instrText xml:space="preserve"> PAGEREF _Toc495602966 \h </w:instrText>
+              <w:instrText xml:space="preserve"> PAGEREF _Toc496176094 \h </w:instrText>
             </w:r>
             <w:r>
               <w:rPr>
@@ -551,7 +551,7 @@
               <w:noProof/>
             </w:rPr>
           </w:pPr>
-          <w:hyperlink w:anchor="_Toc495602967" w:history="1">
+          <w:hyperlink w:anchor="_Toc496176095" w:history="1">
             <w:r>
               <w:rPr>
                 <w:rStyle w:val="Hyperlink"/>
@@ -591,7 +591,7 @@
                 <w:noProof/>
                 <w:webHidden/>
               </w:rPr>
-              <w:instrText xml:space="preserve"> PAGEREF _Toc495602967 \h </w:instrText>
+              <w:instrText xml:space="preserve"> PAGEREF _Toc496176095 \h </w:instrText>
             </w:r>
             <w:r>
               <w:rPr>
@@ -633,7 +633,7 @@
               <w:noProof/>
             </w:rPr>
           </w:pPr>
-          <w:hyperlink w:anchor="_Toc495602968" w:history="1">
+          <w:hyperlink w:anchor="_Toc496176096" w:history="1">
             <w:r>
               <w:rPr>
                 <w:rStyle w:val="Hyperlink"/>
@@ -673,7 +673,7 @@
                 <w:noProof/>
                 <w:webHidden/>
               </w:rPr>
-              <w:instrText xml:space="preserve"> PAGEREF _Toc495602968 \h </w:instrText>
+              <w:instrText xml:space="preserve"> PAGEREF _Toc496176096 \h </w:instrText>
             </w:r>
             <w:r>
               <w:rPr>
@@ -715,7 +715,7 @@
               <w:noProof/>
             </w:rPr>
           </w:pPr>
-          <w:hyperlink w:anchor="_Toc495602969" w:history="1">
+          <w:hyperlink w:anchor="_Toc496176097" w:history="1">
             <w:r>
               <w:rPr>
                 <w:rStyle w:val="Hyperlink"/>
@@ -755,7 +755,7 @@
                 <w:noProof/>
                 <w:webHidden/>
               </w:rPr>
-              <w:instrText xml:space="preserve"> PAGEREF _Toc495602969 \h </w:instrText>
+              <w:instrText xml:space="preserve"> PAGEREF _Toc496176097 \h </w:instrText>
             </w:r>
             <w:r>
               <w:rPr>
@@ -797,7 +797,7 @@
               <w:noProof/>
             </w:rPr>
           </w:pPr>
-          <w:hyperlink w:anchor="_Toc495602970" w:history="1">
+          <w:hyperlink w:anchor="_Toc496176098" w:history="1">
             <w:r>
               <w:rPr>
                 <w:rStyle w:val="Hyperlink"/>
@@ -837,7 +837,7 @@
                 <w:noProof/>
                 <w:webHidden/>
               </w:rPr>
-              <w:instrText xml:space="preserve"> PAGEREF _Toc495602970 \h </w:instrText>
+              <w:instrText xml:space="preserve"> PAGEREF _Toc496176098 \h </w:instrText>
             </w:r>
             <w:r>
               <w:rPr>
@@ -879,7 +879,7 @@
               <w:noProof/>
             </w:rPr>
           </w:pPr>
-          <w:hyperlink w:anchor="_Toc495602971" w:history="1">
+          <w:hyperlink w:anchor="_Toc496176099" w:history="1">
             <w:r>
               <w:rPr>
                 <w:rStyle w:val="Hyperlink"/>
@@ -919,7 +919,7 @@
                 <w:noProof/>
                 <w:webHidden/>
               </w:rPr>
-              <w:instrText xml:space="preserve"> PAGEREF _Toc495602971 \h </w:instrText>
+              <w:instrText xml:space="preserve"> PAGEREF _Toc496176099 \h </w:instrText>
             </w:r>
             <w:r>
               <w:rPr>
@@ -961,7 +961,7 @@
               <w:noProof/>
             </w:rPr>
           </w:pPr>
-          <w:hyperlink w:anchor="_Toc495602972" w:history="1">
+          <w:hyperlink w:anchor="_Toc496176100" w:history="1">
             <w:r>
               <w:rPr>
                 <w:rStyle w:val="Hyperlink"/>
@@ -1001,7 +1001,7 @@
                 <w:noProof/>
                 <w:webHidden/>
               </w:rPr>
-              <w:instrText xml:space="preserve"> PAGEREF _Toc495602972 \h </w:instrText>
+              <w:instrText xml:space="preserve"> PAGEREF _Toc496176100 \h </w:instrText>
             </w:r>
             <w:r>
               <w:rPr>
@@ -1043,7 +1043,7 @@
               <w:noProof/>
             </w:rPr>
           </w:pPr>
-          <w:hyperlink w:anchor="_Toc495602973" w:history="1">
+          <w:hyperlink w:anchor="_Toc496176101" w:history="1">
             <w:r>
               <w:rPr>
                 <w:rStyle w:val="Hyperlink"/>
@@ -1062,6 +1062,88 @@
                 <w:rStyle w:val="Hyperlink"/>
                 <w:noProof/>
               </w:rPr>
+              <w:t>Abbreviations Used in this Manual</w:t>
+            </w:r>
+            <w:r>
+              <w:rPr>
+                <w:noProof/>
+                <w:webHidden/>
+              </w:rPr>
+              <w:tab/>
+            </w:r>
+            <w:r>
+              <w:rPr>
+                <w:noProof/>
+                <w:webHidden/>
+              </w:rPr>
+              <w:fldChar w:fldCharType="begin"/>
+            </w:r>
+            <w:r>
+              <w:rPr>
+                <w:noProof/>
+                <w:webHidden/>
+              </w:rPr>
+              <w:instrText xml:space="preserve"> PAGEREF _Toc496176101 \h </w:instrText>
+            </w:r>
+            <w:r>
+              <w:rPr>
+                <w:noProof/>
+                <w:webHidden/>
+              </w:rPr>
+            </w:r>
+            <w:r>
+              <w:rPr>
+                <w:noProof/>
+                <w:webHidden/>
+              </w:rPr>
+              <w:fldChar w:fldCharType="separate"/>
+            </w:r>
+            <w:r>
+              <w:rPr>
+                <w:noProof/>
+                <w:webHidden/>
+              </w:rPr>
+              <w:t>6</w:t>
+            </w:r>
+            <w:r>
+              <w:rPr>
+                <w:noProof/>
+                <w:webHidden/>
+              </w:rPr>
+              <w:fldChar w:fldCharType="end"/>
+            </w:r>
+          </w:hyperlink>
+        </w:p>
+        <w:p>
+          <w:pPr>
+            <w:pStyle w:val="TOC1"/>
+            <w:tabs>
+              <w:tab w:val="left" w:pos="440"/>
+              <w:tab w:val="right" w:leader="dot" w:pos="9350"/>
+            </w:tabs>
+            <w:rPr>
+              <w:noProof/>
+            </w:rPr>
+          </w:pPr>
+          <w:hyperlink w:anchor="_Toc496176102" w:history="1">
+            <w:r>
+              <w:rPr>
+                <w:rStyle w:val="Hyperlink"/>
+                <w:noProof/>
+              </w:rPr>
+              <w:t>5</w:t>
+            </w:r>
+            <w:r>
+              <w:rPr>
+                <w:noProof/>
+              </w:rPr>
+              <w:tab/>
+            </w:r>
+            <w:r>
+              <w:rPr>
+                <w:rStyle w:val="Hyperlink"/>
+                <w:noProof/>
+              </w:rPr>
               <w:t>Guided Tour of Your First pySpawn Simulation</w:t>
             </w:r>
             <w:r>
@@ -1083,7 +1165,7 @@
                 <w:noProof/>
                 <w:webHidden/>
               </w:rPr>
-              <w:instrText xml:space="preserve"> PAGEREF _Toc495602973 \h </w:instrText>
+              <w:instrText xml:space="preserve"> PAGEREF _Toc496176102 \h </w:instrText>
             </w:r>
             <w:r>
               <w:rPr>
@@ -1103,7 +1185,89 @@
                 <w:noProof/>
                 <w:webHidden/>
               </w:rPr>
-              <w:t>6</w:t>
+              <w:t>7</w:t>
+            </w:r>
+            <w:r>
+              <w:rPr>
+                <w:noProof/>
+                <w:webHidden/>
+              </w:rPr>
+              <w:fldChar w:fldCharType="end"/>
+            </w:r>
+          </w:hyperlink>
+        </w:p>
+        <w:p>
+          <w:pPr>
+            <w:pStyle w:val="TOC2"/>
+            <w:tabs>
+              <w:tab w:val="left" w:pos="880"/>
+              <w:tab w:val="right" w:leader="dot" w:pos="9350"/>
+            </w:tabs>
+            <w:rPr>
+              <w:noProof/>
+            </w:rPr>
+          </w:pPr>
+          <w:hyperlink w:anchor="_Toc496176103" w:history="1">
+            <w:r>
+              <w:rPr>
+                <w:rStyle w:val="Hyperlink"/>
+                <w:noProof/>
+              </w:rPr>
+              <w:t>5.1</w:t>
+            </w:r>
+            <w:r>
+              <w:rPr>
+                <w:noProof/>
+              </w:rPr>
+              <w:tab/>
+            </w:r>
+            <w:r>
+              <w:rPr>
+                <w:rStyle w:val="Hyperlink"/>
+                <w:noProof/>
+              </w:rPr>
+              <w:t>Building Hessian File for Initial Condition Sampling</w:t>
+            </w:r>
+            <w:r>
+              <w:rPr>
+                <w:noProof/>
+                <w:webHidden/>
+              </w:rPr>
+              <w:tab/>
+            </w:r>
+            <w:r>
+              <w:rPr>
+                <w:noProof/>
+                <w:webHidden/>
+              </w:rPr>
+              <w:fldChar w:fldCharType="begin"/>
+            </w:r>
+            <w:r>
+              <w:rPr>
+                <w:noProof/>
+                <w:webHidden/>
+              </w:rPr>
+              <w:instrText xml:space="preserve"> PAGEREF _Toc496176103 \h </w:instrText>
+            </w:r>
+            <w:r>
+              <w:rPr>
+                <w:noProof/>
+                <w:webHidden/>
+              </w:rPr>
+            </w:r>
+            <w:r>
+              <w:rPr>
+                <w:noProof/>
+                <w:webHidden/>
+              </w:rPr>
+              <w:fldChar w:fldCharType="separate"/>
+            </w:r>
+            <w:r>
+              <w:rPr>
+                <w:noProof/>
+                <w:webHidden/>
+              </w:rPr>
+              <w:t>7</w:t>
             </w:r>
             <w:r>
               <w:rPr>
@@ -1135,7 +1299,7 @@
       <w:pPr>
         <w:pStyle w:val="Heading1"/>
       </w:pPr>
-      <w:bookmarkStart w:id="0" w:name="_Toc495602962"/>
+      <w:bookmarkStart w:id="0" w:name="_Toc496176090"/>
       <w:r>
         <w:lastRenderedPageBreak/>
         <w:t>Introduction</w:t>
@@ -1146,7 +1310,7 @@
       <w:pPr>
         <w:pStyle w:val="Heading2"/>
       </w:pPr>
-      <w:bookmarkStart w:id="1" w:name="_Toc495602963"/>
+      <w:bookmarkStart w:id="1" w:name="_Toc496176091"/>
       <w:r>
         <w:t>What I</w:t>
       </w:r>
@@ -1191,7 +1355,7 @@
       <w:pPr>
         <w:pStyle w:val="Heading2"/>
       </w:pPr>
-      <w:bookmarkStart w:id="2" w:name="_Toc495602964"/>
+      <w:bookmarkStart w:id="2" w:name="_Toc496176092"/>
       <w:r>
         <w:t>What Are The Primary G</w:t>
       </w:r>
@@ -1385,7 +1549,7 @@
       <w:pPr>
         <w:pStyle w:val="Heading2"/>
       </w:pPr>
-      <w:bookmarkStart w:id="3" w:name="_Toc495602965"/>
+      <w:bookmarkStart w:id="3" w:name="_Toc496176093"/>
       <w:r>
         <w:t>Features</w:t>
       </w:r>
@@ -1459,7 +1623,7 @@
       <w:pPr>
         <w:pStyle w:val="Heading2"/>
       </w:pPr>
-      <w:bookmarkStart w:id="4" w:name="_Toc495602966"/>
+      <w:bookmarkStart w:id="4" w:name="_Toc496176094"/>
       <w:r>
         <w:t>Citing pySpawn</w:t>
       </w:r>
@@ -1467,7 +1631,10 @@
     </w:p>
     <w:p>
       <w:r>
-        <w:t>If you use pyspawn please cite the following:</w:t>
+        <w:t>If you use pyS</w:t>
+      </w:r>
+      <w:r>
+        <w:t>pawn please cite the following:</w:t>
       </w:r>
     </w:p>
     <w:p>
@@ -1492,7 +1659,7 @@
       <w:pPr>
         <w:pStyle w:val="Heading2"/>
       </w:pPr>
-      <w:bookmarkStart w:id="5" w:name="_Toc495602967"/>
+      <w:bookmarkStart w:id="5" w:name="_Toc496176095"/>
       <w:r>
         <w:t>License</w:t>
       </w:r>
@@ -1510,11 +1677,11 @@
     </w:p>
     <w:p>
       <w:r>
-        <w:t xml:space="preserve">Permission is hereby granted, free of charge, to any person obtaining a copy of this software and associated documentation files (the "Software"), to deal in the Software without restriction, including without limitation the rights to use, copy, modify, merge, publish, distribute, sublicense, and/or sell </w:t>
+        <w:t xml:space="preserve">Permission is hereby granted, free of charge, to any person obtaining a copy of this software and associated documentation files (the "Software"), to deal in the Software without restriction, including without limitation the rights to use, copy, modify, merge, publish, distribute, sublicense, and/or sell copies </w:t>
       </w:r>
       <w:r>
         <w:lastRenderedPageBreak/>
-        <w:t>copies of the Software, and to permit persons to whom the Software is furnished to do so, subject to the following conditions:</w:t>
+        <w:t>of the Software, and to permit persons to whom the Software is furnished to do so, subject to the following conditions:</w:t>
       </w:r>
     </w:p>
     <w:p>
@@ -1531,7 +1698,7 @@
       <w:pPr>
         <w:pStyle w:val="Heading2"/>
       </w:pPr>
-      <w:bookmarkStart w:id="6" w:name="_Toc495602968"/>
+      <w:bookmarkStart w:id="6" w:name="_Toc496176096"/>
       <w:r>
         <w:t>Acknowledgements</w:t>
       </w:r>
@@ -1609,7 +1776,10 @@
       </w:r>
       <w:proofErr w:type="spellEnd"/>
       <w:r>
-        <w:t xml:space="preserve"> for their contributions, input, and guidance.</w:t>
+        <w:t xml:space="preserve"> for their contributions and input</w:t>
+      </w:r>
+      <w:r>
+        <w:t>.</w:t>
       </w:r>
     </w:p>
     <w:p>
@@ -1621,7 +1791,7 @@
       <w:pPr>
         <w:pStyle w:val="Heading1"/>
       </w:pPr>
-      <w:bookmarkStart w:id="7" w:name="_Toc495602969"/>
+      <w:bookmarkStart w:id="7" w:name="_Toc496176097"/>
       <w:r>
         <w:lastRenderedPageBreak/>
         <w:t>Obtaining and Installing PySpawn</w:t>
@@ -1632,7 +1802,7 @@
       <w:pPr>
         <w:pStyle w:val="Heading2"/>
       </w:pPr>
-      <w:bookmarkStart w:id="8" w:name="_Toc495602970"/>
+      <w:bookmarkStart w:id="8" w:name="_Toc496176098"/>
       <w:r>
         <w:t>Obtaining PySpawn</w:t>
       </w:r>
@@ -1666,7 +1836,7 @@
       <w:pPr>
         <w:pStyle w:val="Heading2"/>
       </w:pPr>
-      <w:bookmarkStart w:id="9" w:name="_Toc495602971"/>
+      <w:bookmarkStart w:id="9" w:name="_Toc496176099"/>
       <w:r>
         <w:t>Dependencies</w:t>
       </w:r>
@@ -1711,8 +1881,13 @@
           <w:numId w:val="14"/>
         </w:numPr>
       </w:pPr>
-      <w:r>
-        <w:t xml:space="preserve">google (for </w:t>
+      <w:proofErr w:type="spellStart"/>
+      <w:r>
+        <w:t>tcpb</w:t>
+      </w:r>
+      <w:proofErr w:type="spellEnd"/>
+      <w:r>
+        <w:t xml:space="preserve"> (</w:t>
       </w:r>
       <w:proofErr w:type="spellStart"/>
       <w:r>
@@ -1720,7 +1895,23 @@
       </w:r>
       <w:proofErr w:type="spellEnd"/>
       <w:r>
-        <w:t xml:space="preserve"> interface)</w:t>
+        <w:t xml:space="preserve"> </w:t>
+      </w:r>
+      <w:proofErr w:type="spellStart"/>
+      <w:r>
+        <w:t>protobuf</w:t>
+      </w:r>
+      <w:proofErr w:type="spellEnd"/>
+      <w:r>
+        <w:t xml:space="preserve"> interface; required to run with </w:t>
+      </w:r>
+      <w:proofErr w:type="spellStart"/>
+      <w:r>
+        <w:t>TeraChem</w:t>
+      </w:r>
+      <w:proofErr w:type="spellEnd"/>
+      <w:r>
+        <w:t xml:space="preserve"> only)</w:t>
       </w:r>
     </w:p>
     <w:p>
@@ -1731,13 +1922,52 @@
           <w:numId w:val="14"/>
         </w:numPr>
       </w:pPr>
+      <w:r>
+        <w:t xml:space="preserve">google (required by </w:t>
+      </w:r>
+      <w:proofErr w:type="spellStart"/>
+      <w:r>
+        <w:t>tcpb</w:t>
+      </w:r>
+      <w:proofErr w:type="spellEnd"/>
+      <w:r>
+        <w:t xml:space="preserve"> for </w:t>
+      </w:r>
+      <w:proofErr w:type="spellStart"/>
+      <w:r>
+        <w:t>TeraChem</w:t>
+      </w:r>
+      <w:proofErr w:type="spellEnd"/>
+      <w:r>
+        <w:t xml:space="preserve"> interface only</w:t>
+      </w:r>
+      <w:r>
+        <w:t>)</w:t>
+      </w:r>
+    </w:p>
+    <w:p>
+      <w:pPr>
+        <w:pStyle w:val="ListParagraph"/>
+        <w:numPr>
+          <w:ilvl w:val="0"/>
+          <w:numId w:val="14"/>
+        </w:numPr>
+      </w:pPr>
       <w:proofErr w:type="spellStart"/>
       <w:r>
         <w:t>protobuf</w:t>
       </w:r>
       <w:proofErr w:type="spellEnd"/>
       <w:r>
-        <w:t xml:space="preserve"> (for </w:t>
+        <w:t xml:space="preserve"> (required by </w:t>
+      </w:r>
+      <w:proofErr w:type="spellStart"/>
+      <w:r>
+        <w:t>tcpb</w:t>
+      </w:r>
+      <w:proofErr w:type="spellEnd"/>
+      <w:r>
+        <w:t xml:space="preserve"> for </w:t>
       </w:r>
       <w:proofErr w:type="spellStart"/>
       <w:r>
@@ -1745,12 +1975,18 @@
       </w:r>
       <w:proofErr w:type="spellEnd"/>
       <w:r>
-        <w:t xml:space="preserve"> interface)</w:t>
-      </w:r>
-    </w:p>
-    <w:p>
-      <w:r>
-        <w:t>These can be easily be installed using pip:</w:t>
+        <w:t xml:space="preserve"> interface only</w:t>
+      </w:r>
+      <w:r>
+        <w:t>)</w:t>
+      </w:r>
+    </w:p>
+    <w:p>
+      <w:r>
+        <w:t>These can</w:t>
+      </w:r>
+      <w:r>
+        <w:t xml:space="preserve"> easily be installed using pip:</w:t>
       </w:r>
     </w:p>
     <w:p>
@@ -1777,67 +2013,1380 @@
       <w:r>
         <w:t>protobuf</w:t>
       </w:r>
-      <w:bookmarkStart w:id="10" w:name="_GoBack"/>
+      <w:proofErr w:type="spellEnd"/>
+    </w:p>
+    <w:p>
+      <w:pPr>
+        <w:pStyle w:val="Heading2"/>
+      </w:pPr>
+      <w:bookmarkStart w:id="10" w:name="_Toc496176100"/>
+      <w:r>
+        <w:t>Installing PySpawn</w:t>
+      </w:r>
       <w:bookmarkEnd w:id="10"/>
-      <w:proofErr w:type="spellEnd"/>
+    </w:p>
+    <w:p>
+      <w:r>
+        <w:t>Having obtained pySpawn and installed the necessary dependencies</w:t>
+      </w:r>
+      <w:r>
+        <w:t>, cd to the t</w:t>
+      </w:r>
+      <w:r>
+        <w:t>op directory and run</w:t>
+      </w:r>
+    </w:p>
+    <w:p>
+      <w:pPr>
+        <w:pStyle w:val="Quote"/>
+      </w:pPr>
+      <w:proofErr w:type="gramStart"/>
+      <w:r>
+        <w:t>python</w:t>
+      </w:r>
+      <w:proofErr w:type="gramEnd"/>
+      <w:r>
+        <w:t xml:space="preserve"> setup.py install</w:t>
+      </w:r>
+    </w:p>
+    <w:p>
+      <w:r>
+        <w:br w:type="page"/>
+      </w:r>
+    </w:p>
+    <w:p>
+      <w:pPr>
+        <w:pStyle w:val="Heading1"/>
+      </w:pPr>
+      <w:bookmarkStart w:id="11" w:name="_Toc496176101"/>
+      <w:r>
+        <w:lastRenderedPageBreak/>
+        <w:t>Abbreviations Used in this Manual</w:t>
+      </w:r>
+      <w:bookmarkEnd w:id="11"/>
+    </w:p>
+    <w:p>
+      <w:r>
+        <w:t>Various abbreviations will be used throughout this manual:</w:t>
+      </w:r>
+    </w:p>
+    <w:p>
+      <w:pPr>
+        <w:tabs>
+          <w:tab w:val="left" w:pos="1440"/>
+        </w:tabs>
+      </w:pPr>
+      <w:r>
+        <w:t>AIMS</w:t>
+      </w:r>
+      <w:r>
+        <w:tab/>
+        <w:t>ab initio multiple spawning</w:t>
+      </w:r>
+    </w:p>
+    <w:p>
+      <w:pPr>
+        <w:tabs>
+          <w:tab w:val="left" w:pos="1440"/>
+        </w:tabs>
+      </w:pPr>
+      <w:proofErr w:type="spellStart"/>
+      <w:proofErr w:type="gramStart"/>
+      <w:r>
+        <w:t>a.u</w:t>
+      </w:r>
+      <w:proofErr w:type="spellEnd"/>
+      <w:proofErr w:type="gramEnd"/>
+      <w:r>
+        <w:t>.</w:t>
+      </w:r>
+      <w:r>
+        <w:tab/>
+        <w:t>atomic units</w:t>
+      </w:r>
+    </w:p>
+    <w:p>
+      <w:pPr>
+        <w:tabs>
+          <w:tab w:val="left" w:pos="1440"/>
+        </w:tabs>
+      </w:pPr>
+      <w:r>
+        <w:t>FMS</w:t>
+      </w:r>
+      <w:r>
+        <w:tab/>
+        <w:t>full multiple spawning</w:t>
+      </w:r>
+    </w:p>
+    <w:p>
+      <w:pPr>
+        <w:tabs>
+          <w:tab w:val="left" w:pos="1440"/>
+        </w:tabs>
+      </w:pPr>
+      <w:r>
+        <w:t>NPI</w:t>
+      </w:r>
+      <w:r>
+        <w:tab/>
+        <w:t>norm-preserving interpolation</w:t>
+      </w:r>
+    </w:p>
+    <w:p>
+      <w:pPr>
+        <w:tabs>
+          <w:tab w:val="left" w:pos="1440"/>
+        </w:tabs>
+      </w:pPr>
+      <w:r>
+        <w:t>PES</w:t>
+      </w:r>
+      <w:r>
+        <w:tab/>
+        <w:t>potential energy surface</w:t>
+      </w:r>
+    </w:p>
+    <w:p>
+      <w:pPr>
+        <w:tabs>
+          <w:tab w:val="left" w:pos="1440"/>
+        </w:tabs>
+      </w:pPr>
+      <w:r>
+        <w:t>TBF</w:t>
+      </w:r>
+      <w:r>
+        <w:tab/>
+        <w:t>trajectory basis function</w:t>
+      </w:r>
+      <w:r>
+        <w:br w:type="page"/>
+      </w:r>
+    </w:p>
+    <w:p>
+      <w:pPr>
+        <w:pStyle w:val="Heading1"/>
+      </w:pPr>
+      <w:bookmarkStart w:id="12" w:name="_Toc496176102"/>
+      <w:r>
+        <w:lastRenderedPageBreak/>
+        <w:t>Guided Tour of Your First P</w:t>
+      </w:r>
+      <w:r>
+        <w:t>ySpawn S</w:t>
+      </w:r>
+      <w:r>
+        <w:t>imulation</w:t>
+      </w:r>
+      <w:bookmarkEnd w:id="12"/>
+    </w:p>
+    <w:p>
+      <w:r>
+        <w:t xml:space="preserve">This chapter will trace the example calculation in </w:t>
+      </w:r>
+      <w:r>
+        <w:rPr>
+          <w:rStyle w:val="QuoteChar"/>
+        </w:rPr>
+        <w:t>examples/</w:t>
+      </w:r>
+      <w:proofErr w:type="spellStart"/>
+      <w:r>
+        <w:rPr>
+          <w:rStyle w:val="QuoteChar"/>
+        </w:rPr>
+        <w:t>ethylene_sacasscf</w:t>
+      </w:r>
+      <w:proofErr w:type="spellEnd"/>
+      <w:r>
+        <w:t>.  This job simulates the dynamics of ethene on the SA2-</w:t>
+      </w:r>
+      <w:proofErr w:type="gramStart"/>
+      <w:r>
+        <w:t>CAS(</w:t>
+      </w:r>
+      <w:proofErr w:type="gramEnd"/>
+      <w:r>
+        <w:t>2/2)</w:t>
+      </w:r>
+      <w:r>
+        <w:t>/6-31G</w:t>
+      </w:r>
+      <w:r>
+        <w:t xml:space="preserve"> potential energy surface.  A single initial nuclear basis function is initiated, with its initial position and momentum sampled from the ground state vibrational Wigner distribution computed in the harmonic approxima</w:t>
+      </w:r>
+      <w:r>
+        <w:t>tion</w:t>
+      </w:r>
+      <w:r>
+        <w:t xml:space="preserve">.  This section will not detail all the inner workings of the code, but instead will highlight </w:t>
+      </w:r>
+    </w:p>
+    <w:p>
+      <w:pPr>
+        <w:pStyle w:val="ListParagraph"/>
+        <w:numPr>
+          <w:ilvl w:val="0"/>
+          <w:numId w:val="15"/>
+        </w:numPr>
+      </w:pPr>
+      <w:r>
+        <w:t>the series of steps needed to run a simulation with pySpawn</w:t>
+      </w:r>
+    </w:p>
+    <w:p>
+      <w:pPr>
+        <w:pStyle w:val="ListParagraph"/>
+        <w:numPr>
+          <w:ilvl w:val="0"/>
+          <w:numId w:val="15"/>
+        </w:numPr>
+      </w:pPr>
+      <w:r>
+        <w:t>the input scripts</w:t>
+      </w:r>
+    </w:p>
+    <w:p>
+      <w:pPr>
+        <w:pStyle w:val="ListParagraph"/>
+        <w:numPr>
+          <w:ilvl w:val="0"/>
+          <w:numId w:val="15"/>
+        </w:numPr>
+      </w:pPr>
+      <w:r>
+        <w:t>the output structure</w:t>
+      </w:r>
+    </w:p>
+    <w:p>
+      <w:r>
+        <w:t>A more detailed description of the workflow, input, and analysis module will be presented in subsequent chapters.</w:t>
+      </w:r>
     </w:p>
     <w:p>
       <w:pPr>
         <w:pStyle w:val="Heading2"/>
       </w:pPr>
-      <w:bookmarkStart w:id="11" w:name="_Toc495602972"/>
-      <w:r>
-        <w:t>Installing PySpawn</w:t>
-      </w:r>
-      <w:bookmarkEnd w:id="11"/>
-    </w:p>
-    <w:p>
-      <w:r>
-        <w:t>Having obtained pySpawn and installed the necessary dependencies</w:t>
-      </w:r>
-      <w:r>
-        <w:t>, cd to the t</w:t>
-      </w:r>
-      <w:r>
-        <w:t>op directory and run</w:t>
-      </w:r>
-    </w:p>
-    <w:p>
-      <w:pPr>
-        <w:pStyle w:val="Quote"/>
+      <w:bookmarkStart w:id="13" w:name="_Toc496176103"/>
+      <w:r>
+        <w:t>Building Hessian File for Initial Condition S</w:t>
+      </w:r>
+      <w:r>
+        <w:t>ampling</w:t>
+      </w:r>
+      <w:bookmarkEnd w:id="13"/>
+    </w:p>
+    <w:p>
+      <w:r>
+        <w:t xml:space="preserve">The first step in any AIMS simulation is choosing the initial conditions.  One popular choice, used here, is to sample the average position and momentum of the </w:t>
+      </w:r>
+      <w:r>
+        <w:t>initial TBF from the vibrational Wigner distribution, computed in the harmonic approximation.  This requires three pieces of information:</w:t>
+      </w:r>
+    </w:p>
+    <w:p>
+      <w:pPr>
+        <w:pStyle w:val="ListParagraph"/>
+        <w:numPr>
+          <w:ilvl w:val="0"/>
+          <w:numId w:val="16"/>
+        </w:numPr>
+      </w:pPr>
+      <w:r>
+        <w:t>the ground state minimum structure</w:t>
+      </w:r>
+    </w:p>
+    <w:p>
+      <w:pPr>
+        <w:pStyle w:val="ListParagraph"/>
+        <w:numPr>
+          <w:ilvl w:val="0"/>
+          <w:numId w:val="16"/>
+        </w:numPr>
+      </w:pPr>
+      <w:r>
+        <w:t>the Hessian (2</w:t>
+      </w:r>
+      <w:r>
+        <w:rPr>
+          <w:vertAlign w:val="superscript"/>
+        </w:rPr>
+        <w:t>nd</w:t>
+      </w:r>
+      <w:r>
+        <w:t xml:space="preserve"> derivative) matrix of PES at the ground state minimum</w:t>
+      </w:r>
+    </w:p>
+    <w:p>
+      <w:pPr>
+        <w:pStyle w:val="ListParagraph"/>
+        <w:numPr>
+          <w:ilvl w:val="0"/>
+          <w:numId w:val="16"/>
+        </w:numPr>
+      </w:pPr>
+      <w:r>
+        <w:t>the masses of the atoms</w:t>
+      </w:r>
+    </w:p>
+    <w:p>
+      <w:r>
+        <w:t xml:space="preserve">Before beginning, one must compute the minimum and Hessian </w:t>
+      </w:r>
+      <w:r>
+        <w:t xml:space="preserve">and store them in </w:t>
+      </w:r>
+      <w:proofErr w:type="spellStart"/>
+      <w:r>
+        <w:t>pySpawn’s</w:t>
+      </w:r>
+      <w:proofErr w:type="spellEnd"/>
+      <w:r>
+        <w:t xml:space="preserve"> preferred format: hessian.hdf5.  We will assume that the reader can optimize the ground state minimum energy geometry of their chosen molecule.  The script build_hessian.py takes this structure, drives </w:t>
+      </w:r>
+      <w:proofErr w:type="spellStart"/>
+      <w:r>
+        <w:t>TeraChem</w:t>
+      </w:r>
+      <w:proofErr w:type="spellEnd"/>
+      <w:r>
+        <w:t xml:space="preserve"> to compute the Hessian matrix, and then stores both the geometry and Hessian in hessian.hdf5.</w:t>
+      </w:r>
+    </w:p>
+    <w:p>
+      <w:r>
+        <w:t>The script is self-explanatory.  There are a few important points to keep in mind:</w:t>
+      </w:r>
+    </w:p>
+    <w:p>
+      <w:pPr>
+        <w:pStyle w:val="ListParagraph"/>
+        <w:numPr>
+          <w:ilvl w:val="0"/>
+          <w:numId w:val="17"/>
+        </w:numPr>
+        <w:rPr>
+          <w:b/>
+          <w:bCs/>
+        </w:rPr>
+      </w:pPr>
+      <w:r>
+        <w:rPr>
+          <w:b/>
+          <w:bCs/>
+        </w:rPr>
+        <w:t>Most importantly, if you wish to recompute the Hessian you must remove any existing hessian.hdf5 files!</w:t>
+      </w:r>
+      <w:r>
+        <w:rPr>
+          <w:b/>
+          <w:bCs/>
+        </w:rPr>
+        <w:t xml:space="preserve"> </w:t>
+      </w:r>
+    </w:p>
+    <w:p>
+      <w:pPr>
+        <w:pStyle w:val="ListParagraph"/>
+        <w:numPr>
+          <w:ilvl w:val="0"/>
+          <w:numId w:val="17"/>
+        </w:numPr>
+      </w:pPr>
+      <w:r>
+        <w:t>It is your responsibility to make sure that the structure that is inputted is the desired ground state minimum structure.</w:t>
+      </w:r>
+    </w:p>
+    <w:p>
+      <w:pPr>
+        <w:pStyle w:val="ListParagraph"/>
+        <w:numPr>
+          <w:ilvl w:val="0"/>
+          <w:numId w:val="17"/>
+        </w:numPr>
+      </w:pPr>
+      <w:r>
+        <w:t xml:space="preserve">The final hessian.hdf5 file contains both the geometry and Hessian matrix.  When sampling the initial conditions, both the geometry and Hessian will be drawn from this file. </w:t>
+      </w:r>
+    </w:p>
+    <w:p>
+      <w:pPr>
+        <w:pStyle w:val="ListParagraph"/>
+        <w:numPr>
+          <w:ilvl w:val="0"/>
+          <w:numId w:val="17"/>
+        </w:numPr>
+      </w:pPr>
+      <w:r>
+        <w:t xml:space="preserve">If the job should die before the hessian is completed, it can be restarted trivially by running this same script.  The restarted job will read the existing hessian.hdf5 file and pick up where it left off.  </w:t>
+      </w:r>
+    </w:p>
+    <w:p>
+      <w:pPr>
+        <w:pStyle w:val="Heading2"/>
+      </w:pPr>
+      <w:r>
+        <w:t>Running AIMS Simulation</w:t>
+      </w:r>
+    </w:p>
+    <w:p>
+      <w:r>
+        <w:t xml:space="preserve">With hessian.hdf5 in hand, we are ready to run an AIMS simulation of ethene.  The python script that does this is </w:t>
+      </w:r>
+      <w:r>
+        <w:rPr>
+          <w:rStyle w:val="QuoteChar"/>
+        </w:rPr>
+        <w:t>start_c2h4.py</w:t>
+      </w:r>
+      <w:r>
+        <w:t xml:space="preserve">.  This first section of this script defines several important parameters of the simulation:  </w:t>
+      </w:r>
+    </w:p>
+    <w:p>
+      <w:pPr>
+        <w:pStyle w:val="ListParagraph"/>
+        <w:numPr>
+          <w:ilvl w:val="0"/>
+          <w:numId w:val="18"/>
+        </w:numPr>
       </w:pPr>
       <w:proofErr w:type="gramStart"/>
       <w:r>
-        <w:t>python</w:t>
+        <w:rPr>
+          <w:rStyle w:val="QuoteChar"/>
+        </w:rPr>
+        <w:t>seed</w:t>
       </w:r>
       <w:proofErr w:type="gramEnd"/>
       <w:r>
-        <w:t xml:space="preserve"> setup.py install</w:t>
-      </w:r>
-    </w:p>
-    <w:p>
-      <w:r>
-        <w:br w:type="page"/>
-      </w:r>
-    </w:p>
-    <w:p>
-      <w:pPr>
-        <w:pStyle w:val="Heading1"/>
-      </w:pPr>
-      <w:bookmarkStart w:id="12" w:name="_Toc495602973"/>
-      <w:r>
+        <w:t xml:space="preserve"> is the random number seed (for Wigner initial conditions).</w:t>
+      </w:r>
+    </w:p>
+    <w:p>
+      <w:pPr>
+        <w:pStyle w:val="ListParagraph"/>
+        <w:numPr>
+          <w:ilvl w:val="0"/>
+          <w:numId w:val="18"/>
+        </w:numPr>
+        <w:rPr>
+          <w:lang w:val="da-DK"/>
+        </w:rPr>
+      </w:pPr>
+      <w:proofErr w:type="spellStart"/>
+      <w:proofErr w:type="gramStart"/>
+      <w:r>
+        <w:rPr>
+          <w:rStyle w:val="QuoteChar"/>
+        </w:rPr>
         <w:lastRenderedPageBreak/>
-        <w:t>Guided Tour of Your First pySpawn S</w:t>
-      </w:r>
-      <w:r>
-        <w:t>imulation</w:t>
-      </w:r>
-      <w:bookmarkEnd w:id="12"/>
-    </w:p>
-    <w:p>
-      <w:pPr>
-        <w:jc w:val="center"/>
-      </w:pPr>
+        <w:t>clas_prop</w:t>
+      </w:r>
+      <w:proofErr w:type="spellEnd"/>
+      <w:proofErr w:type="gramEnd"/>
+      <w:r>
+        <w:t xml:space="preserve"> </w:t>
+      </w:r>
+      <w:r>
+        <w:t>defines</w:t>
+      </w:r>
+      <w:r>
+        <w:t xml:space="preserve"> the classical propagator.  </w:t>
+      </w:r>
+      <w:r>
+        <w:rPr>
+          <w:rStyle w:val="QuoteChar"/>
+          <w:lang w:val="da-DK"/>
+        </w:rPr>
+        <w:t>vv</w:t>
+      </w:r>
+      <w:r>
+        <w:rPr>
+          <w:lang w:val="da-DK"/>
+        </w:rPr>
+        <w:t xml:space="preserve"> opts for velocity Verlet integration.</w:t>
+      </w:r>
+    </w:p>
+    <w:p>
+      <w:pPr>
+        <w:pStyle w:val="ListParagraph"/>
+        <w:numPr>
+          <w:ilvl w:val="0"/>
+          <w:numId w:val="18"/>
+        </w:numPr>
+      </w:pPr>
+      <w:proofErr w:type="spellStart"/>
+      <w:proofErr w:type="gramStart"/>
+      <w:r>
+        <w:rPr>
+          <w:rStyle w:val="QuoteChar"/>
+        </w:rPr>
+        <w:t>qm_prop</w:t>
+      </w:r>
+      <w:proofErr w:type="spellEnd"/>
+      <w:proofErr w:type="gramEnd"/>
+      <w:r>
+        <w:t xml:space="preserve"> </w:t>
+      </w:r>
+      <w:r>
+        <w:t>defines</w:t>
+      </w:r>
+      <w:r>
+        <w:t xml:space="preserve"> the propagator of the quantum amplitudes (the expansion coefficients in the AIMS wave functions).  </w:t>
+      </w:r>
+      <w:proofErr w:type="gramStart"/>
+      <w:r>
+        <w:rPr>
+          <w:rStyle w:val="QuoteChar"/>
+        </w:rPr>
+        <w:t>rk2</w:t>
+      </w:r>
+      <w:proofErr w:type="gramEnd"/>
+      <w:r>
+        <w:t xml:space="preserve"> opts for adaptive second-order </w:t>
+      </w:r>
+      <w:proofErr w:type="spellStart"/>
+      <w:r>
+        <w:t>Runge-Kutta</w:t>
+      </w:r>
+      <w:proofErr w:type="spellEnd"/>
+      <w:r>
+        <w:t xml:space="preserve">. </w:t>
+      </w:r>
+    </w:p>
+    <w:p>
+      <w:pPr>
+        <w:pStyle w:val="ListParagraph"/>
+        <w:numPr>
+          <w:ilvl w:val="0"/>
+          <w:numId w:val="18"/>
+        </w:numPr>
+      </w:pPr>
+      <w:proofErr w:type="spellStart"/>
+      <w:proofErr w:type="gramStart"/>
+      <w:r>
+        <w:rPr>
+          <w:rStyle w:val="QuoteChar"/>
+        </w:rPr>
+        <w:t>qm_ham</w:t>
+      </w:r>
+      <w:proofErr w:type="spellEnd"/>
+      <w:proofErr w:type="gramEnd"/>
+      <w:r>
+        <w:t xml:space="preserve"> </w:t>
+      </w:r>
+      <w:r>
+        <w:t>defines</w:t>
+      </w:r>
+      <w:r>
+        <w:t xml:space="preserve"> the Hamiltonian used to propagate these amplitudes.  </w:t>
+      </w:r>
+      <w:proofErr w:type="gramStart"/>
+      <w:r>
+        <w:rPr>
+          <w:rStyle w:val="QuoteChar"/>
+        </w:rPr>
+        <w:t>adiabatic</w:t>
+      </w:r>
+      <w:proofErr w:type="gramEnd"/>
+      <w:r>
+        <w:t xml:space="preserve"> opts for </w:t>
+      </w:r>
+      <w:r>
+        <w:t>AIMS in the adiabatic basis with NPI time-derivative couplings.</w:t>
+      </w:r>
+    </w:p>
+    <w:p>
+      <w:pPr>
+        <w:pStyle w:val="ListParagraph"/>
+        <w:numPr>
+          <w:ilvl w:val="0"/>
+          <w:numId w:val="18"/>
+        </w:numPr>
+      </w:pPr>
+      <w:proofErr w:type="gramStart"/>
+      <w:r>
+        <w:rPr>
+          <w:rStyle w:val="QuoteChar"/>
+        </w:rPr>
+        <w:t>potential</w:t>
+      </w:r>
+      <w:proofErr w:type="gramEnd"/>
+      <w:r>
+        <w:t xml:space="preserve"> defines the means by which the electronic structure and PES will be computed.  </w:t>
+      </w:r>
+      <w:proofErr w:type="spellStart"/>
+      <w:proofErr w:type="gramStart"/>
+      <w:r>
+        <w:rPr>
+          <w:rStyle w:val="QuoteChar"/>
+        </w:rPr>
+        <w:t>terachem_cas</w:t>
+      </w:r>
+      <w:proofErr w:type="spellEnd"/>
+      <w:proofErr w:type="gramEnd"/>
+      <w:r>
+        <w:t xml:space="preserve"> opts for on-the-fly calculation at a CAS level of theory using </w:t>
+      </w:r>
+      <w:proofErr w:type="spellStart"/>
+      <w:r>
+        <w:t>TeraChem</w:t>
+      </w:r>
+      <w:proofErr w:type="spellEnd"/>
+      <w:r>
+        <w:t>.  This option will work for SA-CASSCF, FOMO-CASCI, or CISNO-CASCI.</w:t>
+      </w:r>
+    </w:p>
+    <w:p>
+      <w:pPr>
+        <w:pStyle w:val="ListParagraph"/>
+        <w:numPr>
+          <w:ilvl w:val="0"/>
+          <w:numId w:val="18"/>
+        </w:numPr>
+      </w:pPr>
+      <w:proofErr w:type="gramStart"/>
+      <w:r>
+        <w:rPr>
+          <w:rStyle w:val="QuoteChar"/>
+        </w:rPr>
+        <w:t>t0</w:t>
+      </w:r>
+      <w:proofErr w:type="gramEnd"/>
+      <w:r>
+        <w:t xml:space="preserve"> is the initial time of the simulation (in </w:t>
+      </w:r>
+      <w:proofErr w:type="spellStart"/>
+      <w:r>
+        <w:t>a.u</w:t>
+      </w:r>
+      <w:proofErr w:type="spellEnd"/>
+      <w:r>
+        <w:t>.).</w:t>
+      </w:r>
+    </w:p>
+    <w:p>
+      <w:pPr>
+        <w:pStyle w:val="ListParagraph"/>
+        <w:numPr>
+          <w:ilvl w:val="0"/>
+          <w:numId w:val="18"/>
+        </w:numPr>
+      </w:pPr>
+      <w:proofErr w:type="spellStart"/>
+      <w:proofErr w:type="gramStart"/>
+      <w:r>
+        <w:rPr>
+          <w:rStyle w:val="QuoteChar"/>
+        </w:rPr>
+        <w:t>ts</w:t>
+      </w:r>
+      <w:proofErr w:type="spellEnd"/>
+      <w:proofErr w:type="gramEnd"/>
+      <w:r>
+        <w:t xml:space="preserve"> is the time step of the simulation (in </w:t>
+      </w:r>
+      <w:proofErr w:type="spellStart"/>
+      <w:r>
+        <w:t>a.u</w:t>
+      </w:r>
+      <w:proofErr w:type="spellEnd"/>
+      <w:r>
+        <w:t>.).</w:t>
+      </w:r>
+    </w:p>
+    <w:p>
+      <w:pPr>
+        <w:pStyle w:val="ListParagraph"/>
+        <w:numPr>
+          <w:ilvl w:val="0"/>
+          <w:numId w:val="18"/>
+        </w:numPr>
+      </w:pPr>
+      <w:proofErr w:type="spellStart"/>
+      <w:proofErr w:type="gramStart"/>
+      <w:r>
+        <w:rPr>
+          <w:rStyle w:val="QuoteChar"/>
+        </w:rPr>
+        <w:t>tfinal</w:t>
+      </w:r>
+      <w:proofErr w:type="spellEnd"/>
+      <w:proofErr w:type="gramEnd"/>
+      <w:r>
+        <w:t xml:space="preserve"> is the final time of the simulation (in </w:t>
+      </w:r>
+      <w:proofErr w:type="spellStart"/>
+      <w:r>
+        <w:t>a.u</w:t>
+      </w:r>
+      <w:proofErr w:type="spellEnd"/>
+      <w:r>
+        <w:t>.).</w:t>
+      </w:r>
+    </w:p>
+    <w:p>
+      <w:pPr>
+        <w:pStyle w:val="ListParagraph"/>
+        <w:numPr>
+          <w:ilvl w:val="0"/>
+          <w:numId w:val="18"/>
+        </w:numPr>
+      </w:pPr>
+      <w:proofErr w:type="spellStart"/>
+      <w:proofErr w:type="gramStart"/>
+      <w:r>
+        <w:rPr>
+          <w:rStyle w:val="QuoteChar"/>
+        </w:rPr>
+        <w:t>numdims</w:t>
+      </w:r>
+      <w:proofErr w:type="spellEnd"/>
+      <w:proofErr w:type="gramEnd"/>
+      <w:r>
+        <w:t xml:space="preserve"> is dimensionality of the system (3 * number of atoms).</w:t>
+      </w:r>
+    </w:p>
+    <w:p>
+      <w:pPr>
+        <w:pStyle w:val="ListParagraph"/>
+        <w:numPr>
+          <w:ilvl w:val="0"/>
+          <w:numId w:val="18"/>
+        </w:numPr>
+      </w:pPr>
+      <w:proofErr w:type="spellStart"/>
+      <w:proofErr w:type="gramStart"/>
+      <w:r>
+        <w:rPr>
+          <w:rStyle w:val="QuoteChar"/>
+        </w:rPr>
+        <w:t>numstates</w:t>
+      </w:r>
+      <w:proofErr w:type="spellEnd"/>
+      <w:proofErr w:type="gramEnd"/>
+      <w:r>
+        <w:t xml:space="preserve"> is the number of electronic states in the calculation.</w:t>
+      </w:r>
+    </w:p>
+    <w:p>
+      <w:r>
+        <w:t xml:space="preserve">The definition of these scalar and string variables is followed by the creation of three dictionary objects:  </w:t>
+      </w:r>
+    </w:p>
+    <w:p>
+      <w:pPr>
+        <w:pStyle w:val="ListParagraph"/>
+        <w:numPr>
+          <w:ilvl w:val="0"/>
+          <w:numId w:val="19"/>
+        </w:numPr>
+      </w:pPr>
+      <w:proofErr w:type="spellStart"/>
+      <w:proofErr w:type="gramStart"/>
+      <w:r>
+        <w:rPr>
+          <w:rStyle w:val="QuoteChar"/>
+        </w:rPr>
+        <w:t>tc_options</w:t>
+      </w:r>
+      <w:proofErr w:type="spellEnd"/>
+      <w:proofErr w:type="gramEnd"/>
+      <w:r>
+        <w:t xml:space="preserve"> contains </w:t>
+      </w:r>
+      <w:r>
+        <w:t>options</w:t>
+      </w:r>
+      <w:r>
+        <w:t xml:space="preserve"> to be passed </w:t>
+      </w:r>
+      <w:r>
+        <w:t xml:space="preserve">to </w:t>
+      </w:r>
+      <w:proofErr w:type="spellStart"/>
+      <w:r>
+        <w:t>TeraChem</w:t>
+      </w:r>
+      <w:proofErr w:type="spellEnd"/>
+      <w:r>
+        <w:t xml:space="preserve">.  Most of these options are documented in the </w:t>
+      </w:r>
+      <w:proofErr w:type="spellStart"/>
+      <w:r>
+        <w:t>TeraChem</w:t>
+      </w:r>
+      <w:proofErr w:type="spellEnd"/>
+      <w:r>
+        <w:t xml:space="preserve"> documentation, and thus are not discussed here.  Exceptions:</w:t>
+      </w:r>
+    </w:p>
+    <w:p>
+      <w:pPr>
+        <w:pStyle w:val="ListParagraph"/>
+        <w:numPr>
+          <w:ilvl w:val="1"/>
+          <w:numId w:val="19"/>
+        </w:numPr>
+      </w:pPr>
+      <w:proofErr w:type="gramStart"/>
+      <w:r>
+        <w:rPr>
+          <w:rStyle w:val="QuoteChar"/>
+        </w:rPr>
+        <w:t>atoms</w:t>
+      </w:r>
+      <w:proofErr w:type="gramEnd"/>
+      <w:r>
+        <w:t xml:space="preserve"> is a list of the abbreviations for the atoms in the molecule, in order.</w:t>
+      </w:r>
+    </w:p>
+    <w:p>
+      <w:pPr>
+        <w:pStyle w:val="ListParagraph"/>
+        <w:numPr>
+          <w:ilvl w:val="1"/>
+          <w:numId w:val="19"/>
+        </w:numPr>
+      </w:pPr>
+      <w:proofErr w:type="spellStart"/>
+      <w:proofErr w:type="gramStart"/>
+      <w:r>
+        <w:rPr>
+          <w:rStyle w:val="QuoteChar"/>
+        </w:rPr>
+        <w:t>cas_energy_labels</w:t>
+      </w:r>
+      <w:proofErr w:type="spellEnd"/>
+      <w:proofErr w:type="gramEnd"/>
+      <w:r>
+        <w:t xml:space="preserve"> is a list of tuples defining the states whose energies will be passed from </w:t>
+      </w:r>
+      <w:proofErr w:type="spellStart"/>
+      <w:r>
+        <w:t>TeraChem</w:t>
+      </w:r>
+      <w:proofErr w:type="spellEnd"/>
+      <w:r>
+        <w:t xml:space="preserve"> to pySpawn.  The first element of each tuple is the state index (ground state is 0, first excited state is 1…) while the second element is the spin multiplicity (singlet is 1…)</w:t>
+      </w:r>
+    </w:p>
+    <w:p>
+      <w:pPr>
+        <w:pStyle w:val="ListParagraph"/>
+        <w:numPr>
+          <w:ilvl w:val="0"/>
+          <w:numId w:val="19"/>
+        </w:numPr>
+      </w:pPr>
+      <w:proofErr w:type="spellStart"/>
+      <w:r>
+        <w:rPr>
+          <w:rStyle w:val="QuoteChar"/>
+        </w:rPr>
+        <w:t>traj_params</w:t>
+      </w:r>
+      <w:proofErr w:type="spellEnd"/>
+      <w:r>
+        <w:t xml:space="preserve"> contains </w:t>
+      </w:r>
+      <w:r>
+        <w:t>parameters</w:t>
+      </w:r>
+      <w:r>
+        <w:t xml:space="preserve"> of the individual TBFs:</w:t>
+      </w:r>
+    </w:p>
+    <w:p>
+      <w:pPr>
+        <w:pStyle w:val="ListParagraph"/>
+        <w:numPr>
+          <w:ilvl w:val="1"/>
+          <w:numId w:val="19"/>
+        </w:numPr>
+      </w:pPr>
+      <w:proofErr w:type="gramStart"/>
+      <w:r>
+        <w:rPr>
+          <w:rStyle w:val="QuoteChar"/>
+        </w:rPr>
+        <w:t>time</w:t>
+      </w:r>
+      <w:proofErr w:type="gramEnd"/>
+      <w:r>
+        <w:t xml:space="preserve"> is the initial time of the simulation.</w:t>
+      </w:r>
+    </w:p>
+    <w:p>
+      <w:pPr>
+        <w:pStyle w:val="ListParagraph"/>
+        <w:numPr>
+          <w:ilvl w:val="1"/>
+          <w:numId w:val="19"/>
+        </w:numPr>
+      </w:pPr>
+      <w:proofErr w:type="spellStart"/>
+      <w:proofErr w:type="gramStart"/>
+      <w:r>
+        <w:rPr>
+          <w:rStyle w:val="QuoteChar"/>
+        </w:rPr>
+        <w:t>timestep</w:t>
+      </w:r>
+      <w:proofErr w:type="spellEnd"/>
+      <w:proofErr w:type="gramEnd"/>
+      <w:r>
+        <w:t xml:space="preserve"> defines the time step for classical propagation.</w:t>
+      </w:r>
+    </w:p>
+    <w:p>
+      <w:pPr>
+        <w:pStyle w:val="ListParagraph"/>
+        <w:numPr>
+          <w:ilvl w:val="1"/>
+          <w:numId w:val="19"/>
+        </w:numPr>
+      </w:pPr>
+      <w:proofErr w:type="spellStart"/>
+      <w:proofErr w:type="gramStart"/>
+      <w:r>
+        <w:rPr>
+          <w:rStyle w:val="QuoteChar"/>
+        </w:rPr>
+        <w:t>maxtime</w:t>
+      </w:r>
+      <w:proofErr w:type="spellEnd"/>
+      <w:proofErr w:type="gramEnd"/>
+      <w:r>
+        <w:t xml:space="preserve"> defines the maximum time to which each TBF will be propagated.</w:t>
+      </w:r>
+    </w:p>
+    <w:p>
+      <w:pPr>
+        <w:pStyle w:val="ListParagraph"/>
+        <w:numPr>
+          <w:ilvl w:val="1"/>
+          <w:numId w:val="19"/>
+        </w:numPr>
+      </w:pPr>
+      <w:proofErr w:type="spellStart"/>
+      <w:proofErr w:type="gramStart"/>
+      <w:r>
+        <w:rPr>
+          <w:rStyle w:val="QuoteChar"/>
+        </w:rPr>
+        <w:t>spawnthresh</w:t>
+      </w:r>
+      <w:proofErr w:type="spellEnd"/>
+      <w:proofErr w:type="gramEnd"/>
+      <w:r>
+        <w:t xml:space="preserve"> defines the coupling above which spawning will be triggered.</w:t>
+      </w:r>
+    </w:p>
+    <w:p>
+      <w:pPr>
+        <w:pStyle w:val="ListParagraph"/>
+        <w:numPr>
+          <w:ilvl w:val="1"/>
+          <w:numId w:val="19"/>
+        </w:numPr>
+      </w:pPr>
+      <w:proofErr w:type="spellStart"/>
+      <w:proofErr w:type="gramStart"/>
+      <w:r>
+        <w:rPr>
+          <w:rStyle w:val="QuoteChar"/>
+        </w:rPr>
+        <w:t>istate</w:t>
+      </w:r>
+      <w:proofErr w:type="spellEnd"/>
+      <w:proofErr w:type="gramEnd"/>
+      <w:r>
+        <w:t xml:space="preserve"> is the index of the electronic state to which this TBF belongs (0 is the ground states…)</w:t>
+      </w:r>
+    </w:p>
+    <w:p>
+      <w:pPr>
+        <w:pStyle w:val="ListParagraph"/>
+        <w:numPr>
+          <w:ilvl w:val="1"/>
+          <w:numId w:val="19"/>
+        </w:numPr>
+      </w:pPr>
+      <w:proofErr w:type="gramStart"/>
+      <w:r>
+        <w:rPr>
+          <w:rStyle w:val="QuoteChar"/>
+        </w:rPr>
+        <w:t>widths</w:t>
+      </w:r>
+      <w:proofErr w:type="gramEnd"/>
+      <w:r>
+        <w:t xml:space="preserve"> is a </w:t>
+      </w:r>
+      <w:proofErr w:type="spellStart"/>
+      <w:r>
+        <w:t>numpy</w:t>
+      </w:r>
+      <w:proofErr w:type="spellEnd"/>
+      <w:r>
+        <w:t xml:space="preserve"> array containing the widths, α, associated with each degree of freedom (in units of bohr</w:t>
+      </w:r>
+      <w:r>
+        <w:rPr>
+          <w:vertAlign w:val="superscript"/>
+        </w:rPr>
+        <w:t>-2</w:t>
+      </w:r>
+      <w:r>
+        <w:t>).</w:t>
+      </w:r>
+    </w:p>
+    <w:p>
+      <w:pPr>
+        <w:pStyle w:val="ListParagraph"/>
+        <w:numPr>
+          <w:ilvl w:val="1"/>
+          <w:numId w:val="19"/>
+        </w:numPr>
+      </w:pPr>
+      <w:proofErr w:type="gramStart"/>
+      <w:r>
+        <w:rPr>
+          <w:rStyle w:val="QuoteChar"/>
+        </w:rPr>
+        <w:t>atoms</w:t>
+      </w:r>
+      <w:proofErr w:type="gramEnd"/>
+      <w:r>
+        <w:t xml:space="preserve"> contains the list of atom labels</w:t>
+      </w:r>
+      <w:r>
+        <w:t xml:space="preserve"> (and should be identical to </w:t>
+      </w:r>
+      <w:r>
+        <w:rPr>
+          <w:rStyle w:val="QuoteChar"/>
+        </w:rPr>
+        <w:t>atoms</w:t>
+      </w:r>
+      <w:r>
+        <w:t xml:space="preserve"> in </w:t>
+      </w:r>
+      <w:proofErr w:type="spellStart"/>
+      <w:r>
+        <w:rPr>
+          <w:rStyle w:val="QuoteChar"/>
+        </w:rPr>
+        <w:t>tc_options</w:t>
+      </w:r>
+      <w:proofErr w:type="spellEnd"/>
+      <w:r>
+        <w:t xml:space="preserve"> in all normal cases)</w:t>
+      </w:r>
+      <w:r>
+        <w:t>.</w:t>
+      </w:r>
+    </w:p>
+    <w:p>
+      <w:pPr>
+        <w:pStyle w:val="ListParagraph"/>
+        <w:numPr>
+          <w:ilvl w:val="1"/>
+          <w:numId w:val="19"/>
+        </w:numPr>
+      </w:pPr>
+      <w:proofErr w:type="gramStart"/>
+      <w:r>
+        <w:rPr>
+          <w:rStyle w:val="QuoteChar"/>
+        </w:rPr>
+        <w:t>masses</w:t>
+      </w:r>
+      <w:proofErr w:type="gramEnd"/>
+      <w:r>
+        <w:t xml:space="preserve"> is a </w:t>
+      </w:r>
+      <w:proofErr w:type="spellStart"/>
+      <w:r>
+        <w:t>numpy</w:t>
+      </w:r>
+      <w:proofErr w:type="spellEnd"/>
+      <w:r>
+        <w:t xml:space="preserve"> array containing the masses associated with each degree of freedom (in </w:t>
+      </w:r>
+      <w:proofErr w:type="spellStart"/>
+      <w:r>
+        <w:t>a.u</w:t>
+      </w:r>
+      <w:proofErr w:type="spellEnd"/>
+      <w:r>
+        <w:t>., i.e. electron masses).</w:t>
+      </w:r>
+    </w:p>
+    <w:p>
+      <w:pPr>
+        <w:pStyle w:val="ListParagraph"/>
+        <w:numPr>
+          <w:ilvl w:val="1"/>
+          <w:numId w:val="19"/>
+        </w:numPr>
+      </w:pPr>
+      <w:proofErr w:type="spellStart"/>
+      <w:proofErr w:type="gramStart"/>
+      <w:r>
+        <w:rPr>
+          <w:rStyle w:val="QuoteChar"/>
+        </w:rPr>
+        <w:t>tc_options</w:t>
+      </w:r>
+      <w:proofErr w:type="spellEnd"/>
+      <w:proofErr w:type="gramEnd"/>
+      <w:r>
+        <w:t xml:space="preserve"> is the dictionary structure defined above which contains options to be passed to </w:t>
+      </w:r>
+      <w:proofErr w:type="spellStart"/>
+      <w:r>
+        <w:t>TeraChem</w:t>
+      </w:r>
+      <w:proofErr w:type="spellEnd"/>
+      <w:r>
+        <w:t>.</w:t>
+      </w:r>
+    </w:p>
+    <w:p>
+      <w:pPr>
+        <w:pStyle w:val="ListParagraph"/>
+        <w:numPr>
+          <w:ilvl w:val="0"/>
+          <w:numId w:val="19"/>
+        </w:numPr>
+      </w:pPr>
+      <w:proofErr w:type="spellStart"/>
+      <w:r>
+        <w:rPr>
+          <w:rStyle w:val="QuoteChar"/>
+        </w:rPr>
+        <w:t>sim_params</w:t>
+      </w:r>
+      <w:proofErr w:type="spellEnd"/>
+      <w:r>
+        <w:t xml:space="preserve"> contains parameters of the entire simulation, including the quantum propagation:</w:t>
+      </w:r>
+    </w:p>
+    <w:p>
+      <w:pPr>
+        <w:pStyle w:val="ListParagraph"/>
+        <w:numPr>
+          <w:ilvl w:val="1"/>
+          <w:numId w:val="19"/>
+        </w:numPr>
+      </w:pPr>
+      <w:proofErr w:type="spellStart"/>
+      <w:proofErr w:type="gramStart"/>
+      <w:r>
+        <w:rPr>
+          <w:rStyle w:val="QuoteChar"/>
+        </w:rPr>
+        <w:t>quantum_time</w:t>
+      </w:r>
+      <w:proofErr w:type="spellEnd"/>
+      <w:proofErr w:type="gramEnd"/>
+      <w:r>
+        <w:t xml:space="preserve"> is the initial time of the simulation (and should be identical to </w:t>
+      </w:r>
+      <w:r>
+        <w:rPr>
+          <w:rStyle w:val="QuoteChar"/>
+        </w:rPr>
+        <w:t>time</w:t>
+      </w:r>
+      <w:r>
+        <w:t xml:space="preserve"> in the </w:t>
+      </w:r>
+      <w:proofErr w:type="spellStart"/>
+      <w:r>
+        <w:rPr>
+          <w:rStyle w:val="QuoteChar"/>
+        </w:rPr>
+        <w:t>traj_param</w:t>
+      </w:r>
+      <w:r>
+        <w:rPr>
+          <w:rStyle w:val="QuoteChar"/>
+        </w:rPr>
+        <w:t>s</w:t>
+      </w:r>
+      <w:proofErr w:type="spellEnd"/>
+      <w:r>
+        <w:t xml:space="preserve"> object in all normal cases).</w:t>
+      </w:r>
+    </w:p>
+    <w:p>
+      <w:pPr>
+        <w:pStyle w:val="ListParagraph"/>
+        <w:numPr>
+          <w:ilvl w:val="1"/>
+          <w:numId w:val="19"/>
+        </w:numPr>
+      </w:pPr>
+      <w:proofErr w:type="spellStart"/>
+      <w:proofErr w:type="gramStart"/>
+      <w:r>
+        <w:rPr>
+          <w:rStyle w:val="QuoteChar"/>
+        </w:rPr>
+        <w:t>timestep</w:t>
+      </w:r>
+      <w:proofErr w:type="spellEnd"/>
+      <w:proofErr w:type="gramEnd"/>
+      <w:r>
+        <w:t xml:space="preserve"> is the time step for quantum propagation (and should be identical to </w:t>
+      </w:r>
+      <w:proofErr w:type="spellStart"/>
+      <w:r>
+        <w:rPr>
+          <w:rStyle w:val="QuoteChar"/>
+        </w:rPr>
+        <w:t>timestep</w:t>
+      </w:r>
+      <w:proofErr w:type="spellEnd"/>
+      <w:r>
+        <w:t xml:space="preserve"> in the </w:t>
+      </w:r>
+      <w:proofErr w:type="spellStart"/>
+      <w:r>
+        <w:rPr>
+          <w:rStyle w:val="QuoteChar"/>
+        </w:rPr>
+        <w:t>traj_params</w:t>
+      </w:r>
+      <w:proofErr w:type="spellEnd"/>
+      <w:r>
+        <w:t xml:space="preserve"> object in all normal cases).</w:t>
+      </w:r>
+    </w:p>
+    <w:p>
+      <w:pPr>
+        <w:pStyle w:val="ListParagraph"/>
+        <w:numPr>
+          <w:ilvl w:val="1"/>
+          <w:numId w:val="19"/>
+        </w:numPr>
+      </w:pPr>
+      <w:proofErr w:type="spellStart"/>
+      <w:proofErr w:type="gramStart"/>
+      <w:r>
+        <w:rPr>
+          <w:rStyle w:val="QuoteChar"/>
+        </w:rPr>
+        <w:t>max_quantum_time</w:t>
+      </w:r>
+      <w:proofErr w:type="spellEnd"/>
+      <w:proofErr w:type="gramEnd"/>
+      <w:r>
+        <w:t xml:space="preserve"> is the simulation time at which quantum propagation should stop (and should be identical to </w:t>
+      </w:r>
+      <w:proofErr w:type="spellStart"/>
+      <w:r>
+        <w:rPr>
+          <w:rStyle w:val="QuoteChar"/>
+        </w:rPr>
+        <w:t>maxtime</w:t>
+      </w:r>
+      <w:proofErr w:type="spellEnd"/>
+      <w:r>
+        <w:t xml:space="preserve"> in the </w:t>
+      </w:r>
+      <w:proofErr w:type="spellStart"/>
+      <w:r>
+        <w:rPr>
+          <w:rStyle w:val="QuoteChar"/>
+        </w:rPr>
+        <w:t>traj_params</w:t>
+      </w:r>
+      <w:proofErr w:type="spellEnd"/>
+      <w:r>
+        <w:t xml:space="preserve"> object in all normal cases).</w:t>
+      </w:r>
+    </w:p>
+    <w:p>
+      <w:pPr>
+        <w:pStyle w:val="ListParagraph"/>
+        <w:numPr>
+          <w:ilvl w:val="1"/>
+          <w:numId w:val="19"/>
+        </w:numPr>
+      </w:pPr>
+      <w:proofErr w:type="spellStart"/>
+      <w:proofErr w:type="gramStart"/>
+      <w:r>
+        <w:rPr>
+          <w:rStyle w:val="QuoteChar"/>
+        </w:rPr>
+        <w:lastRenderedPageBreak/>
+        <w:t>qm_amplitudes</w:t>
+      </w:r>
+      <w:proofErr w:type="spellEnd"/>
+      <w:proofErr w:type="gramEnd"/>
+      <w:r>
+        <w:t xml:space="preserve"> is the initial quantum amplitudes.</w:t>
+      </w:r>
+    </w:p>
+    <w:p>
+      <w:pPr>
+        <w:pStyle w:val="ListParagraph"/>
+        <w:numPr>
+          <w:ilvl w:val="1"/>
+          <w:numId w:val="19"/>
+        </w:numPr>
+      </w:pPr>
+      <w:proofErr w:type="spellStart"/>
+      <w:proofErr w:type="gramStart"/>
+      <w:r>
+        <w:rPr>
+          <w:rStyle w:val="QuoteChar"/>
+        </w:rPr>
+        <w:t>qm_energy_shift</w:t>
+      </w:r>
+      <w:proofErr w:type="spellEnd"/>
+      <w:proofErr w:type="gramEnd"/>
+      <w:r>
+        <w:t xml:space="preserve"> is an energy shift applied to the diagonal of the Hamiltonian.  For numerical convenience, these diagonals should be roughly zero.</w:t>
+      </w:r>
+    </w:p>
+    <w:p>
+      <w:r>
+        <w:t xml:space="preserve">Other options for </w:t>
+      </w:r>
+      <w:proofErr w:type="spellStart"/>
+      <w:r>
+        <w:rPr>
+          <w:rStyle w:val="QuoteChar"/>
+        </w:rPr>
+        <w:t>traj_params</w:t>
+      </w:r>
+      <w:proofErr w:type="spellEnd"/>
+      <w:r>
+        <w:t xml:space="preserve"> and </w:t>
+      </w:r>
+      <w:proofErr w:type="spellStart"/>
+      <w:r>
+        <w:rPr>
+          <w:rStyle w:val="QuoteChar"/>
+        </w:rPr>
+        <w:t>sim_params</w:t>
+      </w:r>
+      <w:proofErr w:type="spellEnd"/>
+      <w:r>
+        <w:t xml:space="preserve"> are documented in a subsequent chapter.</w:t>
+      </w:r>
+    </w:p>
+    <w:p>
+      <w:bookmarkStart w:id="14" w:name="_GoBack"/>
+      <w:bookmarkEnd w:id="14"/>
     </w:p>
     <w:sectPr>
       <w:footerReference w:type="default" r:id="rId9"/>
@@ -1909,7 +3458,7 @@
           <w:rPr>
             <w:noProof/>
           </w:rPr>
-          <w:t>5</w:t>
+          <w:t>8</w:t>
         </w:r>
         <w:r>
           <w:rPr>
@@ -2069,6 +3618,232 @@
     </w:lvl>
   </w:abstractNum>
   <w:abstractNum w:abstractNumId="1" w15:restartNumberingAfterBreak="0">
+    <w:nsid w:val="01B95311"/>
+    <w:multiLevelType w:val="hybridMultilevel"/>
+    <w:tmpl w:val="DB726700"/>
+    <w:lvl w:ilvl="0" w:tplc="04090009">
+      <w:start w:val="1"/>
+      <w:numFmt w:val="bullet"/>
+      <w:lvlText w:val=""/>
+      <w:lvlJc w:val="left"/>
+      <w:pPr>
+        <w:ind w:left="720" w:hanging="360"/>
+      </w:pPr>
+      <w:rPr>
+        <w:rFonts w:ascii="Wingdings" w:hAnsi="Wingdings" w:hint="default"/>
+      </w:rPr>
+    </w:lvl>
+    <w:lvl w:ilvl="1" w:tplc="04090003" w:tentative="1">
+      <w:start w:val="1"/>
+      <w:numFmt w:val="bullet"/>
+      <w:lvlText w:val="o"/>
+      <w:lvlJc w:val="left"/>
+      <w:pPr>
+        <w:ind w:left="1440" w:hanging="360"/>
+      </w:pPr>
+      <w:rPr>
+        <w:rFonts w:ascii="Courier New" w:hAnsi="Courier New" w:cs="Courier New" w:hint="default"/>
+      </w:rPr>
+    </w:lvl>
+    <w:lvl w:ilvl="2" w:tplc="04090005" w:tentative="1">
+      <w:start w:val="1"/>
+      <w:numFmt w:val="bullet"/>
+      <w:lvlText w:val=""/>
+      <w:lvlJc w:val="left"/>
+      <w:pPr>
+        <w:ind w:left="2160" w:hanging="360"/>
+      </w:pPr>
+      <w:rPr>
+        <w:rFonts w:ascii="Wingdings" w:hAnsi="Wingdings" w:hint="default"/>
+      </w:rPr>
+    </w:lvl>
+    <w:lvl w:ilvl="3" w:tplc="04090001" w:tentative="1">
+      <w:start w:val="1"/>
+      <w:numFmt w:val="bullet"/>
+      <w:lvlText w:val=""/>
+      <w:lvlJc w:val="left"/>
+      <w:pPr>
+        <w:ind w:left="2880" w:hanging="360"/>
+      </w:pPr>
+      <w:rPr>
+        <w:rFonts w:ascii="Symbol" w:hAnsi="Symbol" w:hint="default"/>
+      </w:rPr>
+    </w:lvl>
+    <w:lvl w:ilvl="4" w:tplc="04090003" w:tentative="1">
+      <w:start w:val="1"/>
+      <w:numFmt w:val="bullet"/>
+      <w:lvlText w:val="o"/>
+      <w:lvlJc w:val="left"/>
+      <w:pPr>
+        <w:ind w:left="3600" w:hanging="360"/>
+      </w:pPr>
+      <w:rPr>
+        <w:rFonts w:ascii="Courier New" w:hAnsi="Courier New" w:cs="Courier New" w:hint="default"/>
+      </w:rPr>
+    </w:lvl>
+    <w:lvl w:ilvl="5" w:tplc="04090005" w:tentative="1">
+      <w:start w:val="1"/>
+      <w:numFmt w:val="bullet"/>
+      <w:lvlText w:val=""/>
+      <w:lvlJc w:val="left"/>
+      <w:pPr>
+        <w:ind w:left="4320" w:hanging="360"/>
+      </w:pPr>
+      <w:rPr>
+        <w:rFonts w:ascii="Wingdings" w:hAnsi="Wingdings" w:hint="default"/>
+      </w:rPr>
+    </w:lvl>
+    <w:lvl w:ilvl="6" w:tplc="04090001" w:tentative="1">
+      <w:start w:val="1"/>
+      <w:numFmt w:val="bullet"/>
+      <w:lvlText w:val=""/>
+      <w:lvlJc w:val="left"/>
+      <w:pPr>
+        <w:ind w:left="5040" w:hanging="360"/>
+      </w:pPr>
+      <w:rPr>
+        <w:rFonts w:ascii="Symbol" w:hAnsi="Symbol" w:hint="default"/>
+      </w:rPr>
+    </w:lvl>
+    <w:lvl w:ilvl="7" w:tplc="04090003" w:tentative="1">
+      <w:start w:val="1"/>
+      <w:numFmt w:val="bullet"/>
+      <w:lvlText w:val="o"/>
+      <w:lvlJc w:val="left"/>
+      <w:pPr>
+        <w:ind w:left="5760" w:hanging="360"/>
+      </w:pPr>
+      <w:rPr>
+        <w:rFonts w:ascii="Courier New" w:hAnsi="Courier New" w:cs="Courier New" w:hint="default"/>
+      </w:rPr>
+    </w:lvl>
+    <w:lvl w:ilvl="8" w:tplc="04090005" w:tentative="1">
+      <w:start w:val="1"/>
+      <w:numFmt w:val="bullet"/>
+      <w:lvlText w:val=""/>
+      <w:lvlJc w:val="left"/>
+      <w:pPr>
+        <w:ind w:left="6480" w:hanging="360"/>
+      </w:pPr>
+      <w:rPr>
+        <w:rFonts w:ascii="Wingdings" w:hAnsi="Wingdings" w:hint="default"/>
+      </w:rPr>
+    </w:lvl>
+  </w:abstractNum>
+  <w:abstractNum w:abstractNumId="2" w15:restartNumberingAfterBreak="0">
+    <w:nsid w:val="06FD3594"/>
+    <w:multiLevelType w:val="hybridMultilevel"/>
+    <w:tmpl w:val="5C6CF296"/>
+    <w:lvl w:ilvl="0" w:tplc="04090009">
+      <w:start w:val="1"/>
+      <w:numFmt w:val="bullet"/>
+      <w:lvlText w:val=""/>
+      <w:lvlJc w:val="left"/>
+      <w:pPr>
+        <w:ind w:left="720" w:hanging="360"/>
+      </w:pPr>
+      <w:rPr>
+        <w:rFonts w:ascii="Wingdings" w:hAnsi="Wingdings" w:hint="default"/>
+      </w:rPr>
+    </w:lvl>
+    <w:lvl w:ilvl="1" w:tplc="04090003" w:tentative="1">
+      <w:start w:val="1"/>
+      <w:numFmt w:val="bullet"/>
+      <w:lvlText w:val="o"/>
+      <w:lvlJc w:val="left"/>
+      <w:pPr>
+        <w:ind w:left="1440" w:hanging="360"/>
+      </w:pPr>
+      <w:rPr>
+        <w:rFonts w:ascii="Courier New" w:hAnsi="Courier New" w:cs="Courier New" w:hint="default"/>
+      </w:rPr>
+    </w:lvl>
+    <w:lvl w:ilvl="2" w:tplc="04090005" w:tentative="1">
+      <w:start w:val="1"/>
+      <w:numFmt w:val="bullet"/>
+      <w:lvlText w:val=""/>
+      <w:lvlJc w:val="left"/>
+      <w:pPr>
+        <w:ind w:left="2160" w:hanging="360"/>
+      </w:pPr>
+      <w:rPr>
+        <w:rFonts w:ascii="Wingdings" w:hAnsi="Wingdings" w:hint="default"/>
+      </w:rPr>
+    </w:lvl>
+    <w:lvl w:ilvl="3" w:tplc="04090001" w:tentative="1">
+      <w:start w:val="1"/>
+      <w:numFmt w:val="bullet"/>
+      <w:lvlText w:val=""/>
+      <w:lvlJc w:val="left"/>
+      <w:pPr>
+        <w:ind w:left="2880" w:hanging="360"/>
+      </w:pPr>
+      <w:rPr>
+        <w:rFonts w:ascii="Symbol" w:hAnsi="Symbol" w:hint="default"/>
+      </w:rPr>
+    </w:lvl>
+    <w:lvl w:ilvl="4" w:tplc="04090003" w:tentative="1">
+      <w:start w:val="1"/>
+      <w:numFmt w:val="bullet"/>
+      <w:lvlText w:val="o"/>
+      <w:lvlJc w:val="left"/>
+      <w:pPr>
+        <w:ind w:left="3600" w:hanging="360"/>
+      </w:pPr>
+      <w:rPr>
+        <w:rFonts w:ascii="Courier New" w:hAnsi="Courier New" w:cs="Courier New" w:hint="default"/>
+      </w:rPr>
+    </w:lvl>
+    <w:lvl w:ilvl="5" w:tplc="04090005" w:tentative="1">
+      <w:start w:val="1"/>
+      <w:numFmt w:val="bullet"/>
+      <w:lvlText w:val=""/>
+      <w:lvlJc w:val="left"/>
+      <w:pPr>
+        <w:ind w:left="4320" w:hanging="360"/>
+      </w:pPr>
+      <w:rPr>
+        <w:rFonts w:ascii="Wingdings" w:hAnsi="Wingdings" w:hint="default"/>
+      </w:rPr>
+    </w:lvl>
+    <w:lvl w:ilvl="6" w:tplc="04090001" w:tentative="1">
+      <w:start w:val="1"/>
+      <w:numFmt w:val="bullet"/>
+      <w:lvlText w:val=""/>
+      <w:lvlJc w:val="left"/>
+      <w:pPr>
+        <w:ind w:left="5040" w:hanging="360"/>
+      </w:pPr>
+      <w:rPr>
+        <w:rFonts w:ascii="Symbol" w:hAnsi="Symbol" w:hint="default"/>
+      </w:rPr>
+    </w:lvl>
+    <w:lvl w:ilvl="7" w:tplc="04090003" w:tentative="1">
+      <w:start w:val="1"/>
+      <w:numFmt w:val="bullet"/>
+      <w:lvlText w:val="o"/>
+      <w:lvlJc w:val="left"/>
+      <w:pPr>
+        <w:ind w:left="5760" w:hanging="360"/>
+      </w:pPr>
+      <w:rPr>
+        <w:rFonts w:ascii="Courier New" w:hAnsi="Courier New" w:cs="Courier New" w:hint="default"/>
+      </w:rPr>
+    </w:lvl>
+    <w:lvl w:ilvl="8" w:tplc="04090005" w:tentative="1">
+      <w:start w:val="1"/>
+      <w:numFmt w:val="bullet"/>
+      <w:lvlText w:val=""/>
+      <w:lvlJc w:val="left"/>
+      <w:pPr>
+        <w:ind w:left="6480" w:hanging="360"/>
+      </w:pPr>
+      <w:rPr>
+        <w:rFonts w:ascii="Wingdings" w:hAnsi="Wingdings" w:hint="default"/>
+      </w:rPr>
+    </w:lvl>
+  </w:abstractNum>
+  <w:abstractNum w:abstractNumId="3" w15:restartNumberingAfterBreak="0">
     <w:nsid w:val="0D8970BC"/>
     <w:multiLevelType w:val="hybridMultilevel"/>
     <w:tmpl w:val="68F4D286"/>
@@ -2181,7 +3956,120 @@
       </w:rPr>
     </w:lvl>
   </w:abstractNum>
-  <w:abstractNum w:abstractNumId="2" w15:restartNumberingAfterBreak="0">
+  <w:abstractNum w:abstractNumId="4" w15:restartNumberingAfterBreak="0">
+    <w:nsid w:val="0FAB3F28"/>
+    <w:multiLevelType w:val="hybridMultilevel"/>
+    <w:tmpl w:val="60561920"/>
+    <w:lvl w:ilvl="0" w:tplc="04090009">
+      <w:start w:val="1"/>
+      <w:numFmt w:val="bullet"/>
+      <w:lvlText w:val=""/>
+      <w:lvlJc w:val="left"/>
+      <w:pPr>
+        <w:ind w:left="720" w:hanging="360"/>
+      </w:pPr>
+      <w:rPr>
+        <w:rFonts w:ascii="Wingdings" w:hAnsi="Wingdings" w:hint="default"/>
+      </w:rPr>
+    </w:lvl>
+    <w:lvl w:ilvl="1" w:tplc="04090003">
+      <w:start w:val="1"/>
+      <w:numFmt w:val="bullet"/>
+      <w:lvlText w:val="o"/>
+      <w:lvlJc w:val="left"/>
+      <w:pPr>
+        <w:ind w:left="1440" w:hanging="360"/>
+      </w:pPr>
+      <w:rPr>
+        <w:rFonts w:ascii="Courier New" w:hAnsi="Courier New" w:cs="Courier New" w:hint="default"/>
+      </w:rPr>
+    </w:lvl>
+    <w:lvl w:ilvl="2" w:tplc="04090005" w:tentative="1">
+      <w:start w:val="1"/>
+      <w:numFmt w:val="bullet"/>
+      <w:lvlText w:val=""/>
+      <w:lvlJc w:val="left"/>
+      <w:pPr>
+        <w:ind w:left="2160" w:hanging="360"/>
+      </w:pPr>
+      <w:rPr>
+        <w:rFonts w:ascii="Wingdings" w:hAnsi="Wingdings" w:hint="default"/>
+      </w:rPr>
+    </w:lvl>
+    <w:lvl w:ilvl="3" w:tplc="04090001" w:tentative="1">
+      <w:start w:val="1"/>
+      <w:numFmt w:val="bullet"/>
+      <w:lvlText w:val=""/>
+      <w:lvlJc w:val="left"/>
+      <w:pPr>
+        <w:ind w:left="2880" w:hanging="360"/>
+      </w:pPr>
+      <w:rPr>
+        <w:rFonts w:ascii="Symbol" w:hAnsi="Symbol" w:hint="default"/>
+      </w:rPr>
+    </w:lvl>
+    <w:lvl w:ilvl="4" w:tplc="04090003" w:tentative="1">
+      <w:start w:val="1"/>
+      <w:numFmt w:val="bullet"/>
+      <w:lvlText w:val="o"/>
+      <w:lvlJc w:val="left"/>
+      <w:pPr>
+        <w:ind w:left="3600" w:hanging="360"/>
+      </w:pPr>
+      <w:rPr>
+        <w:rFonts w:ascii="Courier New" w:hAnsi="Courier New" w:cs="Courier New" w:hint="default"/>
+      </w:rPr>
+    </w:lvl>
+    <w:lvl w:ilvl="5" w:tplc="04090005" w:tentative="1">
+      <w:start w:val="1"/>
+      <w:numFmt w:val="bullet"/>
+      <w:lvlText w:val=""/>
+      <w:lvlJc w:val="left"/>
+      <w:pPr>
+        <w:ind w:left="4320" w:hanging="360"/>
+      </w:pPr>
+      <w:rPr>
+        <w:rFonts w:ascii="Wingdings" w:hAnsi="Wingdings" w:hint="default"/>
+      </w:rPr>
+    </w:lvl>
+    <w:lvl w:ilvl="6" w:tplc="04090001" w:tentative="1">
+      <w:start w:val="1"/>
+      <w:numFmt w:val="bullet"/>
+      <w:lvlText w:val=""/>
+      <w:lvlJc w:val="left"/>
+      <w:pPr>
+        <w:ind w:left="5040" w:hanging="360"/>
+      </w:pPr>
+      <w:rPr>
+        <w:rFonts w:ascii="Symbol" w:hAnsi="Symbol" w:hint="default"/>
+      </w:rPr>
+    </w:lvl>
+    <w:lvl w:ilvl="7" w:tplc="04090003" w:tentative="1">
+      <w:start w:val="1"/>
+      <w:numFmt w:val="bullet"/>
+      <w:lvlText w:val="o"/>
+      <w:lvlJc w:val="left"/>
+      <w:pPr>
+        <w:ind w:left="5760" w:hanging="360"/>
+      </w:pPr>
+      <w:rPr>
+        <w:rFonts w:ascii="Courier New" w:hAnsi="Courier New" w:cs="Courier New" w:hint="default"/>
+      </w:rPr>
+    </w:lvl>
+    <w:lvl w:ilvl="8" w:tplc="04090005" w:tentative="1">
+      <w:start w:val="1"/>
+      <w:numFmt w:val="bullet"/>
+      <w:lvlText w:val=""/>
+      <w:lvlJc w:val="left"/>
+      <w:pPr>
+        <w:ind w:left="6480" w:hanging="360"/>
+      </w:pPr>
+      <w:rPr>
+        <w:rFonts w:ascii="Wingdings" w:hAnsi="Wingdings" w:hint="default"/>
+      </w:rPr>
+    </w:lvl>
+  </w:abstractNum>
+  <w:abstractNum w:abstractNumId="5" w15:restartNumberingAfterBreak="0">
     <w:nsid w:val="1482775B"/>
     <w:multiLevelType w:val="multilevel"/>
     <w:tmpl w:val="9CE80D20"/>
@@ -2276,7 +4164,233 @@
       </w:pPr>
     </w:lvl>
   </w:abstractNum>
-  <w:abstractNum w:abstractNumId="3" w15:restartNumberingAfterBreak="0">
+  <w:abstractNum w:abstractNumId="6" w15:restartNumberingAfterBreak="0">
+    <w:nsid w:val="38345719"/>
+    <w:multiLevelType w:val="hybridMultilevel"/>
+    <w:tmpl w:val="24EE11F8"/>
+    <w:lvl w:ilvl="0" w:tplc="04090009">
+      <w:start w:val="1"/>
+      <w:numFmt w:val="bullet"/>
+      <w:lvlText w:val=""/>
+      <w:lvlJc w:val="left"/>
+      <w:pPr>
+        <w:ind w:left="720" w:hanging="360"/>
+      </w:pPr>
+      <w:rPr>
+        <w:rFonts w:ascii="Wingdings" w:hAnsi="Wingdings" w:hint="default"/>
+      </w:rPr>
+    </w:lvl>
+    <w:lvl w:ilvl="1" w:tplc="04090003" w:tentative="1">
+      <w:start w:val="1"/>
+      <w:numFmt w:val="bullet"/>
+      <w:lvlText w:val="o"/>
+      <w:lvlJc w:val="left"/>
+      <w:pPr>
+        <w:ind w:left="1440" w:hanging="360"/>
+      </w:pPr>
+      <w:rPr>
+        <w:rFonts w:ascii="Courier New" w:hAnsi="Courier New" w:cs="Courier New" w:hint="default"/>
+      </w:rPr>
+    </w:lvl>
+    <w:lvl w:ilvl="2" w:tplc="04090005" w:tentative="1">
+      <w:start w:val="1"/>
+      <w:numFmt w:val="bullet"/>
+      <w:lvlText w:val=""/>
+      <w:lvlJc w:val="left"/>
+      <w:pPr>
+        <w:ind w:left="2160" w:hanging="360"/>
+      </w:pPr>
+      <w:rPr>
+        <w:rFonts w:ascii="Wingdings" w:hAnsi="Wingdings" w:hint="default"/>
+      </w:rPr>
+    </w:lvl>
+    <w:lvl w:ilvl="3" w:tplc="04090001" w:tentative="1">
+      <w:start w:val="1"/>
+      <w:numFmt w:val="bullet"/>
+      <w:lvlText w:val=""/>
+      <w:lvlJc w:val="left"/>
+      <w:pPr>
+        <w:ind w:left="2880" w:hanging="360"/>
+      </w:pPr>
+      <w:rPr>
+        <w:rFonts w:ascii="Symbol" w:hAnsi="Symbol" w:hint="default"/>
+      </w:rPr>
+    </w:lvl>
+    <w:lvl w:ilvl="4" w:tplc="04090003" w:tentative="1">
+      <w:start w:val="1"/>
+      <w:numFmt w:val="bullet"/>
+      <w:lvlText w:val="o"/>
+      <w:lvlJc w:val="left"/>
+      <w:pPr>
+        <w:ind w:left="3600" w:hanging="360"/>
+      </w:pPr>
+      <w:rPr>
+        <w:rFonts w:ascii="Courier New" w:hAnsi="Courier New" w:cs="Courier New" w:hint="default"/>
+      </w:rPr>
+    </w:lvl>
+    <w:lvl w:ilvl="5" w:tplc="04090005" w:tentative="1">
+      <w:start w:val="1"/>
+      <w:numFmt w:val="bullet"/>
+      <w:lvlText w:val=""/>
+      <w:lvlJc w:val="left"/>
+      <w:pPr>
+        <w:ind w:left="4320" w:hanging="360"/>
+      </w:pPr>
+      <w:rPr>
+        <w:rFonts w:ascii="Wingdings" w:hAnsi="Wingdings" w:hint="default"/>
+      </w:rPr>
+    </w:lvl>
+    <w:lvl w:ilvl="6" w:tplc="04090001" w:tentative="1">
+      <w:start w:val="1"/>
+      <w:numFmt w:val="bullet"/>
+      <w:lvlText w:val=""/>
+      <w:lvlJc w:val="left"/>
+      <w:pPr>
+        <w:ind w:left="5040" w:hanging="360"/>
+      </w:pPr>
+      <w:rPr>
+        <w:rFonts w:ascii="Symbol" w:hAnsi="Symbol" w:hint="default"/>
+      </w:rPr>
+    </w:lvl>
+    <w:lvl w:ilvl="7" w:tplc="04090003" w:tentative="1">
+      <w:start w:val="1"/>
+      <w:numFmt w:val="bullet"/>
+      <w:lvlText w:val="o"/>
+      <w:lvlJc w:val="left"/>
+      <w:pPr>
+        <w:ind w:left="5760" w:hanging="360"/>
+      </w:pPr>
+      <w:rPr>
+        <w:rFonts w:ascii="Courier New" w:hAnsi="Courier New" w:cs="Courier New" w:hint="default"/>
+      </w:rPr>
+    </w:lvl>
+    <w:lvl w:ilvl="8" w:tplc="04090005" w:tentative="1">
+      <w:start w:val="1"/>
+      <w:numFmt w:val="bullet"/>
+      <w:lvlText w:val=""/>
+      <w:lvlJc w:val="left"/>
+      <w:pPr>
+        <w:ind w:left="6480" w:hanging="360"/>
+      </w:pPr>
+      <w:rPr>
+        <w:rFonts w:ascii="Wingdings" w:hAnsi="Wingdings" w:hint="default"/>
+      </w:rPr>
+    </w:lvl>
+  </w:abstractNum>
+  <w:abstractNum w:abstractNumId="7" w15:restartNumberingAfterBreak="0">
+    <w:nsid w:val="48565D2B"/>
+    <w:multiLevelType w:val="hybridMultilevel"/>
+    <w:tmpl w:val="2AB23552"/>
+    <w:lvl w:ilvl="0" w:tplc="04090009">
+      <w:start w:val="1"/>
+      <w:numFmt w:val="bullet"/>
+      <w:lvlText w:val=""/>
+      <w:lvlJc w:val="left"/>
+      <w:pPr>
+        <w:ind w:left="720" w:hanging="360"/>
+      </w:pPr>
+      <w:rPr>
+        <w:rFonts w:ascii="Wingdings" w:hAnsi="Wingdings" w:hint="default"/>
+      </w:rPr>
+    </w:lvl>
+    <w:lvl w:ilvl="1" w:tplc="04090003" w:tentative="1">
+      <w:start w:val="1"/>
+      <w:numFmt w:val="bullet"/>
+      <w:lvlText w:val="o"/>
+      <w:lvlJc w:val="left"/>
+      <w:pPr>
+        <w:ind w:left="1440" w:hanging="360"/>
+      </w:pPr>
+      <w:rPr>
+        <w:rFonts w:ascii="Courier New" w:hAnsi="Courier New" w:cs="Courier New" w:hint="default"/>
+      </w:rPr>
+    </w:lvl>
+    <w:lvl w:ilvl="2" w:tplc="04090005" w:tentative="1">
+      <w:start w:val="1"/>
+      <w:numFmt w:val="bullet"/>
+      <w:lvlText w:val=""/>
+      <w:lvlJc w:val="left"/>
+      <w:pPr>
+        <w:ind w:left="2160" w:hanging="360"/>
+      </w:pPr>
+      <w:rPr>
+        <w:rFonts w:ascii="Wingdings" w:hAnsi="Wingdings" w:hint="default"/>
+      </w:rPr>
+    </w:lvl>
+    <w:lvl w:ilvl="3" w:tplc="04090001" w:tentative="1">
+      <w:start w:val="1"/>
+      <w:numFmt w:val="bullet"/>
+      <w:lvlText w:val=""/>
+      <w:lvlJc w:val="left"/>
+      <w:pPr>
+        <w:ind w:left="2880" w:hanging="360"/>
+      </w:pPr>
+      <w:rPr>
+        <w:rFonts w:ascii="Symbol" w:hAnsi="Symbol" w:hint="default"/>
+      </w:rPr>
+    </w:lvl>
+    <w:lvl w:ilvl="4" w:tplc="04090003" w:tentative="1">
+      <w:start w:val="1"/>
+      <w:numFmt w:val="bullet"/>
+      <w:lvlText w:val="o"/>
+      <w:lvlJc w:val="left"/>
+      <w:pPr>
+        <w:ind w:left="3600" w:hanging="360"/>
+      </w:pPr>
+      <w:rPr>
+        <w:rFonts w:ascii="Courier New" w:hAnsi="Courier New" w:cs="Courier New" w:hint="default"/>
+      </w:rPr>
+    </w:lvl>
+    <w:lvl w:ilvl="5" w:tplc="04090005" w:tentative="1">
+      <w:start w:val="1"/>
+      <w:numFmt w:val="bullet"/>
+      <w:lvlText w:val=""/>
+      <w:lvlJc w:val="left"/>
+      <w:pPr>
+        <w:ind w:left="4320" w:hanging="360"/>
+      </w:pPr>
+      <w:rPr>
+        <w:rFonts w:ascii="Wingdings" w:hAnsi="Wingdings" w:hint="default"/>
+      </w:rPr>
+    </w:lvl>
+    <w:lvl w:ilvl="6" w:tplc="04090001" w:tentative="1">
+      <w:start w:val="1"/>
+      <w:numFmt w:val="bullet"/>
+      <w:lvlText w:val=""/>
+      <w:lvlJc w:val="left"/>
+      <w:pPr>
+        <w:ind w:left="5040" w:hanging="360"/>
+      </w:pPr>
+      <w:rPr>
+        <w:rFonts w:ascii="Symbol" w:hAnsi="Symbol" w:hint="default"/>
+      </w:rPr>
+    </w:lvl>
+    <w:lvl w:ilvl="7" w:tplc="04090003" w:tentative="1">
+      <w:start w:val="1"/>
+      <w:numFmt w:val="bullet"/>
+      <w:lvlText w:val="o"/>
+      <w:lvlJc w:val="left"/>
+      <w:pPr>
+        <w:ind w:left="5760" w:hanging="360"/>
+      </w:pPr>
+      <w:rPr>
+        <w:rFonts w:ascii="Courier New" w:hAnsi="Courier New" w:cs="Courier New" w:hint="default"/>
+      </w:rPr>
+    </w:lvl>
+    <w:lvl w:ilvl="8" w:tplc="04090005" w:tentative="1">
+      <w:start w:val="1"/>
+      <w:numFmt w:val="bullet"/>
+      <w:lvlText w:val=""/>
+      <w:lvlJc w:val="left"/>
+      <w:pPr>
+        <w:ind w:left="6480" w:hanging="360"/>
+      </w:pPr>
+      <w:rPr>
+        <w:rFonts w:ascii="Wingdings" w:hAnsi="Wingdings" w:hint="default"/>
+      </w:rPr>
+    </w:lvl>
+  </w:abstractNum>
+  <w:abstractNum w:abstractNumId="8" w15:restartNumberingAfterBreak="0">
     <w:nsid w:val="50353501"/>
     <w:multiLevelType w:val="hybridMultilevel"/>
     <w:tmpl w:val="6BEA656E"/>
@@ -2389,7 +4503,7 @@
       </w:rPr>
     </w:lvl>
   </w:abstractNum>
-  <w:abstractNum w:abstractNumId="4" w15:restartNumberingAfterBreak="0">
+  <w:abstractNum w:abstractNumId="9" w15:restartNumberingAfterBreak="0">
     <w:nsid w:val="79A3411D"/>
     <w:multiLevelType w:val="hybridMultilevel"/>
     <w:tmpl w:val="53EC0A20"/>
@@ -2503,45 +4617,60 @@
     </w:lvl>
   </w:abstractNum>
   <w:num w:numId="1">
-    <w:abstractNumId w:val="2"/>
+    <w:abstractNumId w:val="5"/>
   </w:num>
   <w:num w:numId="2">
-    <w:abstractNumId w:val="2"/>
+    <w:abstractNumId w:val="5"/>
   </w:num>
   <w:num w:numId="3">
-    <w:abstractNumId w:val="2"/>
+    <w:abstractNumId w:val="5"/>
   </w:num>
   <w:num w:numId="4">
-    <w:abstractNumId w:val="2"/>
+    <w:abstractNumId w:val="5"/>
   </w:num>
   <w:num w:numId="5">
-    <w:abstractNumId w:val="2"/>
+    <w:abstractNumId w:val="5"/>
   </w:num>
   <w:num w:numId="6">
-    <w:abstractNumId w:val="2"/>
+    <w:abstractNumId w:val="5"/>
   </w:num>
   <w:num w:numId="7">
-    <w:abstractNumId w:val="2"/>
+    <w:abstractNumId w:val="5"/>
   </w:num>
   <w:num w:numId="8">
-    <w:abstractNumId w:val="2"/>
+    <w:abstractNumId w:val="5"/>
   </w:num>
   <w:num w:numId="9">
-    <w:abstractNumId w:val="2"/>
+    <w:abstractNumId w:val="5"/>
   </w:num>
   <w:num w:numId="10">
-    <w:abstractNumId w:val="2"/>
+    <w:abstractNumId w:val="5"/>
   </w:num>
   <w:num w:numId="11">
     <w:abstractNumId w:val="0"/>
   </w:num>
   <w:num w:numId="12">
+    <w:abstractNumId w:val="8"/>
+  </w:num>
+  <w:num w:numId="13">
     <w:abstractNumId w:val="3"/>
   </w:num>
-  <w:num w:numId="13">
+  <w:num w:numId="14">
+    <w:abstractNumId w:val="9"/>
+  </w:num>
+  <w:num w:numId="15">
     <w:abstractNumId w:val="1"/>
   </w:num>
-  <w:num w:numId="14">
+  <w:num w:numId="16">
+    <w:abstractNumId w:val="2"/>
+  </w:num>
+  <w:num w:numId="17">
+    <w:abstractNumId w:val="7"/>
+  </w:num>
+  <w:num w:numId="18">
+    <w:abstractNumId w:val="6"/>
+  </w:num>
+  <w:num w:numId="19">
     <w:abstractNumId w:val="4"/>
   </w:num>
 </w:numbering>
@@ -2940,7 +5069,10 @@
   <w:style w:type="paragraph" w:default="1" w:styleId="Normal">
     <w:name w:val="Normal"/>
     <w:qFormat/>
-    <w:rsid w:val="001C49A9"/>
+    <w:rsid w:val="00DB1495"/>
+    <w:pPr>
+      <w:jc w:val="both"/>
+    </w:pPr>
   </w:style>
   <w:style w:type="paragraph" w:styleId="Heading1">
     <w:name w:val="heading 1"/>
@@ -3960,7 +6092,7 @@
 </file>
 
 <file path=customXml/itemProps1.xml><?xml version="1.0" encoding="utf-8"?>
-<ds:datastoreItem xmlns:ds="http://schemas.openxmlformats.org/officeDocument/2006/customXml" ds:itemID="{DF4862A7-C344-44B8-A4AD-15A63FBAF7D8}">
+<ds:datastoreItem xmlns:ds="http://schemas.openxmlformats.org/officeDocument/2006/customXml" ds:itemID="{2C35D62D-A175-4564-9157-36FFD5A0BA4C}">
   <ds:schemaRefs>
     <ds:schemaRef ds:uri="http://schemas.openxmlformats.org/officeDocument/2006/bibliography"/>
   </ds:schemaRefs>

</xml_diff>

<commit_message>
a few small changes to User Manual
</commit_message>
<xml_diff>
--- a/documentation/UserManual.docx
+++ b/documentation/UserManual.docx
@@ -118,7 +118,12 @@
             <w:pStyle w:val="TOCHeading"/>
           </w:pPr>
           <w:r>
-            <w:t>Contents</w:t>
+            <w:t>Conte</w:t>
+          </w:r>
+          <w:bookmarkStart w:id="0" w:name="_GoBack"/>
+          <w:bookmarkEnd w:id="0"/>
+          <w:r>
+            <w:t>nts</w:t>
           </w:r>
         </w:p>
         <w:p>
@@ -141,7 +146,7 @@
           <w:r>
             <w:fldChar w:fldCharType="separate"/>
           </w:r>
-          <w:hyperlink w:anchor="_Toc496176090" w:history="1">
+          <w:hyperlink w:anchor="_Toc496190930" w:history="1">
             <w:r>
               <w:rPr>
                 <w:rStyle w:val="Hyperlink"/>
@@ -181,7 +186,7 @@
                 <w:noProof/>
                 <w:webHidden/>
               </w:rPr>
-              <w:instrText xml:space="preserve"> PAGEREF _Toc496176090 \h </w:instrText>
+              <w:instrText xml:space="preserve"> PAGEREF _Toc496190930 \h </w:instrText>
             </w:r>
             <w:r>
               <w:rPr>
@@ -223,7 +228,7 @@
               <w:noProof/>
             </w:rPr>
           </w:pPr>
-          <w:hyperlink w:anchor="_Toc496176091" w:history="1">
+          <w:hyperlink w:anchor="_Toc496190931" w:history="1">
             <w:r>
               <w:rPr>
                 <w:rStyle w:val="Hyperlink"/>
@@ -263,7 +268,7 @@
                 <w:noProof/>
                 <w:webHidden/>
               </w:rPr>
-              <w:instrText xml:space="preserve"> PAGEREF _Toc496176091 \h </w:instrText>
+              <w:instrText xml:space="preserve"> PAGEREF _Toc496190931 \h </w:instrText>
             </w:r>
             <w:r>
               <w:rPr>
@@ -305,7 +310,7 @@
               <w:noProof/>
             </w:rPr>
           </w:pPr>
-          <w:hyperlink w:anchor="_Toc496176092" w:history="1">
+          <w:hyperlink w:anchor="_Toc496190932" w:history="1">
             <w:r>
               <w:rPr>
                 <w:rStyle w:val="Hyperlink"/>
@@ -345,7 +350,7 @@
                 <w:noProof/>
                 <w:webHidden/>
               </w:rPr>
-              <w:instrText xml:space="preserve"> PAGEREF _Toc496176092 \h </w:instrText>
+              <w:instrText xml:space="preserve"> PAGEREF _Toc496190932 \h </w:instrText>
             </w:r>
             <w:r>
               <w:rPr>
@@ -387,7 +392,7 @@
               <w:noProof/>
             </w:rPr>
           </w:pPr>
-          <w:hyperlink w:anchor="_Toc496176093" w:history="1">
+          <w:hyperlink w:anchor="_Toc496190933" w:history="1">
             <w:r>
               <w:rPr>
                 <w:rStyle w:val="Hyperlink"/>
@@ -427,7 +432,7 @@
                 <w:noProof/>
                 <w:webHidden/>
               </w:rPr>
-              <w:instrText xml:space="preserve"> PAGEREF _Toc496176093 \h </w:instrText>
+              <w:instrText xml:space="preserve"> PAGEREF _Toc496190933 \h </w:instrText>
             </w:r>
             <w:r>
               <w:rPr>
@@ -469,7 +474,7 @@
               <w:noProof/>
             </w:rPr>
           </w:pPr>
-          <w:hyperlink w:anchor="_Toc496176094" w:history="1">
+          <w:hyperlink w:anchor="_Toc496190934" w:history="1">
             <w:r>
               <w:rPr>
                 <w:rStyle w:val="Hyperlink"/>
@@ -509,7 +514,7 @@
                 <w:noProof/>
                 <w:webHidden/>
               </w:rPr>
-              <w:instrText xml:space="preserve"> PAGEREF _Toc496176094 \h </w:instrText>
+              <w:instrText xml:space="preserve"> PAGEREF _Toc496190934 \h </w:instrText>
             </w:r>
             <w:r>
               <w:rPr>
@@ -551,7 +556,7 @@
               <w:noProof/>
             </w:rPr>
           </w:pPr>
-          <w:hyperlink w:anchor="_Toc496176095" w:history="1">
+          <w:hyperlink w:anchor="_Toc496190935" w:history="1">
             <w:r>
               <w:rPr>
                 <w:rStyle w:val="Hyperlink"/>
@@ -591,7 +596,7 @@
                 <w:noProof/>
                 <w:webHidden/>
               </w:rPr>
-              <w:instrText xml:space="preserve"> PAGEREF _Toc496176095 \h </w:instrText>
+              <w:instrText xml:space="preserve"> PAGEREF _Toc496190935 \h </w:instrText>
             </w:r>
             <w:r>
               <w:rPr>
@@ -633,7 +638,7 @@
               <w:noProof/>
             </w:rPr>
           </w:pPr>
-          <w:hyperlink w:anchor="_Toc496176096" w:history="1">
+          <w:hyperlink w:anchor="_Toc496190936" w:history="1">
             <w:r>
               <w:rPr>
                 <w:rStyle w:val="Hyperlink"/>
@@ -673,7 +678,7 @@
                 <w:noProof/>
                 <w:webHidden/>
               </w:rPr>
-              <w:instrText xml:space="preserve"> PAGEREF _Toc496176096 \h </w:instrText>
+              <w:instrText xml:space="preserve"> PAGEREF _Toc496190936 \h </w:instrText>
             </w:r>
             <w:r>
               <w:rPr>
@@ -715,7 +720,7 @@
               <w:noProof/>
             </w:rPr>
           </w:pPr>
-          <w:hyperlink w:anchor="_Toc496176097" w:history="1">
+          <w:hyperlink w:anchor="_Toc496190937" w:history="1">
             <w:r>
               <w:rPr>
                 <w:rStyle w:val="Hyperlink"/>
@@ -755,7 +760,7 @@
                 <w:noProof/>
                 <w:webHidden/>
               </w:rPr>
-              <w:instrText xml:space="preserve"> PAGEREF _Toc496176097 \h </w:instrText>
+              <w:instrText xml:space="preserve"> PAGEREF _Toc496190937 \h </w:instrText>
             </w:r>
             <w:r>
               <w:rPr>
@@ -797,7 +802,7 @@
               <w:noProof/>
             </w:rPr>
           </w:pPr>
-          <w:hyperlink w:anchor="_Toc496176098" w:history="1">
+          <w:hyperlink w:anchor="_Toc496190938" w:history="1">
             <w:r>
               <w:rPr>
                 <w:rStyle w:val="Hyperlink"/>
@@ -837,7 +842,7 @@
                 <w:noProof/>
                 <w:webHidden/>
               </w:rPr>
-              <w:instrText xml:space="preserve"> PAGEREF _Toc496176098 \h </w:instrText>
+              <w:instrText xml:space="preserve"> PAGEREF _Toc496190938 \h </w:instrText>
             </w:r>
             <w:r>
               <w:rPr>
@@ -879,7 +884,7 @@
               <w:noProof/>
             </w:rPr>
           </w:pPr>
-          <w:hyperlink w:anchor="_Toc496176099" w:history="1">
+          <w:hyperlink w:anchor="_Toc496190939" w:history="1">
             <w:r>
               <w:rPr>
                 <w:rStyle w:val="Hyperlink"/>
@@ -919,7 +924,7 @@
                 <w:noProof/>
                 <w:webHidden/>
               </w:rPr>
-              <w:instrText xml:space="preserve"> PAGEREF _Toc496176099 \h </w:instrText>
+              <w:instrText xml:space="preserve"> PAGEREF _Toc496190939 \h </w:instrText>
             </w:r>
             <w:r>
               <w:rPr>
@@ -961,7 +966,7 @@
               <w:noProof/>
             </w:rPr>
           </w:pPr>
-          <w:hyperlink w:anchor="_Toc496176100" w:history="1">
+          <w:hyperlink w:anchor="_Toc496190940" w:history="1">
             <w:r>
               <w:rPr>
                 <w:rStyle w:val="Hyperlink"/>
@@ -1001,7 +1006,7 @@
                 <w:noProof/>
                 <w:webHidden/>
               </w:rPr>
-              <w:instrText xml:space="preserve"> PAGEREF _Toc496176100 \h </w:instrText>
+              <w:instrText xml:space="preserve"> PAGEREF _Toc496190940 \h </w:instrText>
             </w:r>
             <w:r>
               <w:rPr>
@@ -1043,7 +1048,7 @@
               <w:noProof/>
             </w:rPr>
           </w:pPr>
-          <w:hyperlink w:anchor="_Toc496176101" w:history="1">
+          <w:hyperlink w:anchor="_Toc496190941" w:history="1">
             <w:r>
               <w:rPr>
                 <w:rStyle w:val="Hyperlink"/>
@@ -1083,7 +1088,7 @@
                 <w:noProof/>
                 <w:webHidden/>
               </w:rPr>
-              <w:instrText xml:space="preserve"> PAGEREF _Toc496176101 \h </w:instrText>
+              <w:instrText xml:space="preserve"> PAGEREF _Toc496190941 \h </w:instrText>
             </w:r>
             <w:r>
               <w:rPr>
@@ -1125,7 +1130,7 @@
               <w:noProof/>
             </w:rPr>
           </w:pPr>
-          <w:hyperlink w:anchor="_Toc496176102" w:history="1">
+          <w:hyperlink w:anchor="_Toc496190942" w:history="1">
             <w:r>
               <w:rPr>
                 <w:rStyle w:val="Hyperlink"/>
@@ -1144,7 +1149,7 @@
                 <w:rStyle w:val="Hyperlink"/>
                 <w:noProof/>
               </w:rPr>
-              <w:t>Guided Tour of Your First pySpawn Simulation</w:t>
+              <w:t>Guided Tour of Your First PySpawn Simulation</w:t>
             </w:r>
             <w:r>
               <w:rPr>
@@ -1165,7 +1170,7 @@
                 <w:noProof/>
                 <w:webHidden/>
               </w:rPr>
-              <w:instrText xml:space="preserve"> PAGEREF _Toc496176102 \h </w:instrText>
+              <w:instrText xml:space="preserve"> PAGEREF _Toc496190942 \h </w:instrText>
             </w:r>
             <w:r>
               <w:rPr>
@@ -1207,7 +1212,7 @@
               <w:noProof/>
             </w:rPr>
           </w:pPr>
-          <w:hyperlink w:anchor="_Toc496176103" w:history="1">
+          <w:hyperlink w:anchor="_Toc496190943" w:history="1">
             <w:r>
               <w:rPr>
                 <w:rStyle w:val="Hyperlink"/>
@@ -1247,7 +1252,89 @@
                 <w:noProof/>
                 <w:webHidden/>
               </w:rPr>
-              <w:instrText xml:space="preserve"> PAGEREF _Toc496176103 \h </w:instrText>
+              <w:instrText xml:space="preserve"> PAGEREF _Toc496190943 \h </w:instrText>
+            </w:r>
+            <w:r>
+              <w:rPr>
+                <w:noProof/>
+                <w:webHidden/>
+              </w:rPr>
+            </w:r>
+            <w:r>
+              <w:rPr>
+                <w:noProof/>
+                <w:webHidden/>
+              </w:rPr>
+              <w:fldChar w:fldCharType="separate"/>
+            </w:r>
+            <w:r>
+              <w:rPr>
+                <w:noProof/>
+                <w:webHidden/>
+              </w:rPr>
+              <w:t>7</w:t>
+            </w:r>
+            <w:r>
+              <w:rPr>
+                <w:noProof/>
+                <w:webHidden/>
+              </w:rPr>
+              <w:fldChar w:fldCharType="end"/>
+            </w:r>
+          </w:hyperlink>
+        </w:p>
+        <w:p>
+          <w:pPr>
+            <w:pStyle w:val="TOC2"/>
+            <w:tabs>
+              <w:tab w:val="left" w:pos="880"/>
+              <w:tab w:val="right" w:leader="dot" w:pos="9350"/>
+            </w:tabs>
+            <w:rPr>
+              <w:noProof/>
+            </w:rPr>
+          </w:pPr>
+          <w:hyperlink w:anchor="_Toc496190944" w:history="1">
+            <w:r>
+              <w:rPr>
+                <w:rStyle w:val="Hyperlink"/>
+                <w:noProof/>
+              </w:rPr>
+              <w:t>5.2</w:t>
+            </w:r>
+            <w:r>
+              <w:rPr>
+                <w:noProof/>
+              </w:rPr>
+              <w:tab/>
+            </w:r>
+            <w:r>
+              <w:rPr>
+                <w:rStyle w:val="Hyperlink"/>
+                <w:noProof/>
+              </w:rPr>
+              <w:t>AIMS Simulation Script</w:t>
+            </w:r>
+            <w:r>
+              <w:rPr>
+                <w:noProof/>
+                <w:webHidden/>
+              </w:rPr>
+              <w:tab/>
+            </w:r>
+            <w:r>
+              <w:rPr>
+                <w:noProof/>
+                <w:webHidden/>
+              </w:rPr>
+              <w:fldChar w:fldCharType="begin"/>
+            </w:r>
+            <w:r>
+              <w:rPr>
+                <w:noProof/>
+                <w:webHidden/>
+              </w:rPr>
+              <w:instrText xml:space="preserve"> PAGEREF _Toc496190944 \h </w:instrText>
             </w:r>
             <w:r>
               <w:rPr>
@@ -1299,18 +1386,18 @@
       <w:pPr>
         <w:pStyle w:val="Heading1"/>
       </w:pPr>
-      <w:bookmarkStart w:id="0" w:name="_Toc496176090"/>
+      <w:bookmarkStart w:id="1" w:name="_Toc496190930"/>
       <w:r>
         <w:lastRenderedPageBreak/>
         <w:t>Introduction</w:t>
       </w:r>
-      <w:bookmarkEnd w:id="0"/>
+      <w:bookmarkEnd w:id="1"/>
     </w:p>
     <w:p>
       <w:pPr>
         <w:pStyle w:val="Heading2"/>
       </w:pPr>
-      <w:bookmarkStart w:id="1" w:name="_Toc496176091"/>
+      <w:bookmarkStart w:id="2" w:name="_Toc496190931"/>
       <w:r>
         <w:t>What I</w:t>
       </w:r>
@@ -1320,7 +1407,7 @@
       <w:r>
         <w:t>awn?</w:t>
       </w:r>
-      <w:bookmarkEnd w:id="1"/>
+      <w:bookmarkEnd w:id="2"/>
     </w:p>
     <w:p>
       <w:r>
@@ -1355,7 +1442,7 @@
       <w:pPr>
         <w:pStyle w:val="Heading2"/>
       </w:pPr>
-      <w:bookmarkStart w:id="2" w:name="_Toc496176092"/>
+      <w:bookmarkStart w:id="3" w:name="_Toc496190932"/>
       <w:r>
         <w:t>What Are The Primary G</w:t>
       </w:r>
@@ -1368,7 +1455,7 @@
       <w:r>
         <w:t>?</w:t>
       </w:r>
-      <w:bookmarkEnd w:id="2"/>
+      <w:bookmarkEnd w:id="3"/>
     </w:p>
     <w:p>
       <w:r>
@@ -1549,11 +1636,11 @@
       <w:pPr>
         <w:pStyle w:val="Heading2"/>
       </w:pPr>
-      <w:bookmarkStart w:id="3" w:name="_Toc496176093"/>
+      <w:bookmarkStart w:id="4" w:name="_Toc496190933"/>
       <w:r>
         <w:t>Features</w:t>
       </w:r>
-      <w:bookmarkEnd w:id="3"/>
+      <w:bookmarkEnd w:id="4"/>
       <w:r>
         <w:t xml:space="preserve"> </w:t>
       </w:r>
@@ -1623,11 +1710,11 @@
       <w:pPr>
         <w:pStyle w:val="Heading2"/>
       </w:pPr>
-      <w:bookmarkStart w:id="4" w:name="_Toc496176094"/>
+      <w:bookmarkStart w:id="5" w:name="_Toc496190934"/>
       <w:r>
         <w:t>Citing pySpawn</w:t>
       </w:r>
-      <w:bookmarkEnd w:id="4"/>
+      <w:bookmarkEnd w:id="5"/>
     </w:p>
     <w:p>
       <w:r>
@@ -1659,11 +1746,11 @@
       <w:pPr>
         <w:pStyle w:val="Heading2"/>
       </w:pPr>
-      <w:bookmarkStart w:id="5" w:name="_Toc496176095"/>
+      <w:bookmarkStart w:id="6" w:name="_Toc496190935"/>
       <w:r>
         <w:t>License</w:t>
       </w:r>
-      <w:bookmarkEnd w:id="5"/>
+      <w:bookmarkEnd w:id="6"/>
     </w:p>
     <w:p>
       <w:r>
@@ -1698,11 +1785,11 @@
       <w:pPr>
         <w:pStyle w:val="Heading2"/>
       </w:pPr>
-      <w:bookmarkStart w:id="6" w:name="_Toc496176096"/>
+      <w:bookmarkStart w:id="7" w:name="_Toc496190936"/>
       <w:r>
         <w:t>Acknowledgements</w:t>
       </w:r>
-      <w:bookmarkEnd w:id="6"/>
+      <w:bookmarkEnd w:id="7"/>
     </w:p>
     <w:p>
       <w:pPr>
@@ -1791,22 +1878,22 @@
       <w:pPr>
         <w:pStyle w:val="Heading1"/>
       </w:pPr>
-      <w:bookmarkStart w:id="7" w:name="_Toc496176097"/>
+      <w:bookmarkStart w:id="8" w:name="_Toc496190937"/>
       <w:r>
         <w:lastRenderedPageBreak/>
         <w:t>Obtaining and Installing PySpawn</w:t>
       </w:r>
-      <w:bookmarkEnd w:id="7"/>
+      <w:bookmarkEnd w:id="8"/>
     </w:p>
     <w:p>
       <w:pPr>
         <w:pStyle w:val="Heading2"/>
       </w:pPr>
-      <w:bookmarkStart w:id="8" w:name="_Toc496176098"/>
+      <w:bookmarkStart w:id="9" w:name="_Toc496190938"/>
       <w:r>
         <w:t>Obtaining PySpawn</w:t>
       </w:r>
-      <w:bookmarkEnd w:id="8"/>
+      <w:bookmarkEnd w:id="9"/>
     </w:p>
     <w:p>
       <w:r>
@@ -1836,11 +1923,11 @@
       <w:pPr>
         <w:pStyle w:val="Heading2"/>
       </w:pPr>
-      <w:bookmarkStart w:id="9" w:name="_Toc496176099"/>
+      <w:bookmarkStart w:id="10" w:name="_Toc496190939"/>
       <w:r>
         <w:t>Dependencies</w:t>
       </w:r>
-      <w:bookmarkEnd w:id="9"/>
+      <w:bookmarkEnd w:id="10"/>
     </w:p>
     <w:p>
       <w:r>
@@ -2019,11 +2106,11 @@
       <w:pPr>
         <w:pStyle w:val="Heading2"/>
       </w:pPr>
-      <w:bookmarkStart w:id="10" w:name="_Toc496176100"/>
+      <w:bookmarkStart w:id="11" w:name="_Toc496190940"/>
       <w:r>
         <w:t>Installing PySpawn</w:t>
       </w:r>
-      <w:bookmarkEnd w:id="10"/>
+      <w:bookmarkEnd w:id="11"/>
     </w:p>
     <w:p>
       <w:r>
@@ -2058,12 +2145,12 @@
       <w:pPr>
         <w:pStyle w:val="Heading1"/>
       </w:pPr>
-      <w:bookmarkStart w:id="11" w:name="_Toc496176101"/>
+      <w:bookmarkStart w:id="12" w:name="_Toc496190941"/>
       <w:r>
         <w:lastRenderedPageBreak/>
         <w:t>Abbreviations Used in this Manual</w:t>
       </w:r>
-      <w:bookmarkEnd w:id="11"/>
+      <w:bookmarkEnd w:id="12"/>
     </w:p>
     <w:p>
       <w:r>
@@ -2168,7 +2255,7 @@
       <w:pPr>
         <w:pStyle w:val="Heading1"/>
       </w:pPr>
-      <w:bookmarkStart w:id="12" w:name="_Toc496176102"/>
+      <w:bookmarkStart w:id="13" w:name="_Toc496190942"/>
       <w:r>
         <w:lastRenderedPageBreak/>
         <w:t>Guided Tour of Your First P</w:t>
@@ -2179,7 +2266,7 @@
       <w:r>
         <w:t>imulation</w:t>
       </w:r>
-      <w:bookmarkEnd w:id="12"/>
+      <w:bookmarkEnd w:id="13"/>
     </w:p>
     <w:p>
       <w:r>
@@ -2268,14 +2355,14 @@
       <w:pPr>
         <w:pStyle w:val="Heading2"/>
       </w:pPr>
-      <w:bookmarkStart w:id="13" w:name="_Toc496176103"/>
+      <w:bookmarkStart w:id="14" w:name="_Toc496190943"/>
       <w:r>
         <w:t>Building Hessian File for Initial Condition S</w:t>
       </w:r>
       <w:r>
         <w:t>ampling</w:t>
       </w:r>
-      <w:bookmarkEnd w:id="13"/>
+      <w:bookmarkEnd w:id="14"/>
     </w:p>
     <w:p>
       <w:r>
@@ -2426,9 +2513,14 @@
       <w:pPr>
         <w:pStyle w:val="Heading2"/>
       </w:pPr>
-      <w:r>
-        <w:t>Running AIMS Simulation</w:t>
-      </w:r>
+      <w:bookmarkStart w:id="15" w:name="_Toc496190944"/>
+      <w:r>
+        <w:t>AIMS Simulation</w:t>
+      </w:r>
+      <w:r>
+        <w:t xml:space="preserve"> Script</w:t>
+      </w:r>
+      <w:bookmarkEnd w:id="15"/>
     </w:p>
     <w:p>
       <w:r>
@@ -3384,10 +3476,7 @@
         <w:t xml:space="preserve"> are documented in a subsequent chapter.</w:t>
       </w:r>
     </w:p>
-    <w:p>
-      <w:bookmarkStart w:id="14" w:name="_GoBack"/>
-      <w:bookmarkEnd w:id="14"/>
-    </w:p>
+    <w:p/>
     <w:sectPr>
       <w:footerReference w:type="default" r:id="rId9"/>
       <w:pgSz w:w="12240" w:h="15840"/>
@@ -3458,7 +3547,7 @@
           <w:rPr>
             <w:noProof/>
           </w:rPr>
-          <w:t>8</w:t>
+          <w:t>9</w:t>
         </w:r>
         <w:r>
           <w:rPr>
@@ -6092,7 +6181,7 @@
 </file>
 
 <file path=customXml/itemProps1.xml><?xml version="1.0" encoding="utf-8"?>
-<ds:datastoreItem xmlns:ds="http://schemas.openxmlformats.org/officeDocument/2006/customXml" ds:itemID="{2C35D62D-A175-4564-9157-36FFD5A0BA4C}">
+<ds:datastoreItem xmlns:ds="http://schemas.openxmlformats.org/officeDocument/2006/customXml" ds:itemID="{F0D45F9C-2FB2-43C4-87AB-F4391789200E}">
   <ds:schemaRefs>
     <ds:schemaRef ds:uri="http://schemas.openxmlformats.org/officeDocument/2006/bibliography"/>
   </ds:schemaRefs>

</xml_diff>

<commit_message>
More work on user manual
</commit_message>
<xml_diff>
--- a/documentation/UserManual.docx
+++ b/documentation/UserManual.docx
@@ -60,29 +60,11 @@
       <w:pPr>
         <w:jc w:val="center"/>
       </w:pPr>
-      <w:proofErr w:type="gramStart"/>
-      <w:r>
-        <w:t>by</w:t>
-      </w:r>
-      <w:proofErr w:type="gramEnd"/>
+      <w:r>
+        <w:t>Copyright © 2017</w:t>
+      </w:r>
       <w:r>
         <w:t xml:space="preserve"> Benjamin G. Levine</w:t>
-      </w:r>
-    </w:p>
-    <w:p>
-      <w:pPr>
-        <w:jc w:val="center"/>
-      </w:pPr>
-      <w:r>
-        <w:t>Michigan State University</w:t>
-      </w:r>
-    </w:p>
-    <w:p>
-      <w:pPr>
-        <w:jc w:val="center"/>
-      </w:pPr>
-      <w:r>
-        <w:t>2017</w:t>
       </w:r>
     </w:p>
     <w:p>
@@ -118,12 +100,7 @@
             <w:pStyle w:val="TOCHeading"/>
           </w:pPr>
           <w:r>
-            <w:t>Conte</w:t>
-          </w:r>
-          <w:bookmarkStart w:id="0" w:name="_GoBack"/>
-          <w:bookmarkEnd w:id="0"/>
-          <w:r>
-            <w:t>nts</w:t>
+            <w:t>Contents</w:t>
           </w:r>
         </w:p>
         <w:p>
@@ -146,7 +123,7 @@
           <w:r>
             <w:fldChar w:fldCharType="separate"/>
           </w:r>
-          <w:hyperlink w:anchor="_Toc496190930" w:history="1">
+          <w:hyperlink w:anchor="_Toc496206355" w:history="1">
             <w:r>
               <w:rPr>
                 <w:rStyle w:val="Hyperlink"/>
@@ -186,7 +163,7 @@
                 <w:noProof/>
                 <w:webHidden/>
               </w:rPr>
-              <w:instrText xml:space="preserve"> PAGEREF _Toc496190930 \h </w:instrText>
+              <w:instrText xml:space="preserve"> PAGEREF _Toc496206355 \h </w:instrText>
             </w:r>
             <w:r>
               <w:rPr>
@@ -228,7 +205,7 @@
               <w:noProof/>
             </w:rPr>
           </w:pPr>
-          <w:hyperlink w:anchor="_Toc496190931" w:history="1">
+          <w:hyperlink w:anchor="_Toc496206356" w:history="1">
             <w:r>
               <w:rPr>
                 <w:rStyle w:val="Hyperlink"/>
@@ -268,7 +245,7 @@
                 <w:noProof/>
                 <w:webHidden/>
               </w:rPr>
-              <w:instrText xml:space="preserve"> PAGEREF _Toc496190931 \h </w:instrText>
+              <w:instrText xml:space="preserve"> PAGEREF _Toc496206356 \h </w:instrText>
             </w:r>
             <w:r>
               <w:rPr>
@@ -310,7 +287,7 @@
               <w:noProof/>
             </w:rPr>
           </w:pPr>
-          <w:hyperlink w:anchor="_Toc496190932" w:history="1">
+          <w:hyperlink w:anchor="_Toc496206357" w:history="1">
             <w:r>
               <w:rPr>
                 <w:rStyle w:val="Hyperlink"/>
@@ -350,7 +327,7 @@
                 <w:noProof/>
                 <w:webHidden/>
               </w:rPr>
-              <w:instrText xml:space="preserve"> PAGEREF _Toc496190932 \h </w:instrText>
+              <w:instrText xml:space="preserve"> PAGEREF _Toc496206357 \h </w:instrText>
             </w:r>
             <w:r>
               <w:rPr>
@@ -392,7 +369,7 @@
               <w:noProof/>
             </w:rPr>
           </w:pPr>
-          <w:hyperlink w:anchor="_Toc496190933" w:history="1">
+          <w:hyperlink w:anchor="_Toc496206358" w:history="1">
             <w:r>
               <w:rPr>
                 <w:rStyle w:val="Hyperlink"/>
@@ -432,7 +409,7 @@
                 <w:noProof/>
                 <w:webHidden/>
               </w:rPr>
-              <w:instrText xml:space="preserve"> PAGEREF _Toc496190933 \h </w:instrText>
+              <w:instrText xml:space="preserve"> PAGEREF _Toc496206358 \h </w:instrText>
             </w:r>
             <w:r>
               <w:rPr>
@@ -474,7 +451,7 @@
               <w:noProof/>
             </w:rPr>
           </w:pPr>
-          <w:hyperlink w:anchor="_Toc496190934" w:history="1">
+          <w:hyperlink w:anchor="_Toc496206359" w:history="1">
             <w:r>
               <w:rPr>
                 <w:rStyle w:val="Hyperlink"/>
@@ -514,7 +491,7 @@
                 <w:noProof/>
                 <w:webHidden/>
               </w:rPr>
-              <w:instrText xml:space="preserve"> PAGEREF _Toc496190934 \h </w:instrText>
+              <w:instrText xml:space="preserve"> PAGEREF _Toc496206359 \h </w:instrText>
             </w:r>
             <w:r>
               <w:rPr>
@@ -556,7 +533,7 @@
               <w:noProof/>
             </w:rPr>
           </w:pPr>
-          <w:hyperlink w:anchor="_Toc496190935" w:history="1">
+          <w:hyperlink w:anchor="_Toc496206360" w:history="1">
             <w:r>
               <w:rPr>
                 <w:rStyle w:val="Hyperlink"/>
@@ -596,7 +573,7 @@
                 <w:noProof/>
                 <w:webHidden/>
               </w:rPr>
-              <w:instrText xml:space="preserve"> PAGEREF _Toc496190935 \h </w:instrText>
+              <w:instrText xml:space="preserve"> PAGEREF _Toc496206360 \h </w:instrText>
             </w:r>
             <w:r>
               <w:rPr>
@@ -638,7 +615,7 @@
               <w:noProof/>
             </w:rPr>
           </w:pPr>
-          <w:hyperlink w:anchor="_Toc496190936" w:history="1">
+          <w:hyperlink w:anchor="_Toc496206361" w:history="1">
             <w:r>
               <w:rPr>
                 <w:rStyle w:val="Hyperlink"/>
@@ -678,7 +655,7 @@
                 <w:noProof/>
                 <w:webHidden/>
               </w:rPr>
-              <w:instrText xml:space="preserve"> PAGEREF _Toc496190936 \h </w:instrText>
+              <w:instrText xml:space="preserve"> PAGEREF _Toc496206361 \h </w:instrText>
             </w:r>
             <w:r>
               <w:rPr>
@@ -720,7 +697,7 @@
               <w:noProof/>
             </w:rPr>
           </w:pPr>
-          <w:hyperlink w:anchor="_Toc496190937" w:history="1">
+          <w:hyperlink w:anchor="_Toc496206362" w:history="1">
             <w:r>
               <w:rPr>
                 <w:rStyle w:val="Hyperlink"/>
@@ -760,7 +737,7 @@
                 <w:noProof/>
                 <w:webHidden/>
               </w:rPr>
-              <w:instrText xml:space="preserve"> PAGEREF _Toc496190937 \h </w:instrText>
+              <w:instrText xml:space="preserve"> PAGEREF _Toc496206362 \h </w:instrText>
             </w:r>
             <w:r>
               <w:rPr>
@@ -802,7 +779,7 @@
               <w:noProof/>
             </w:rPr>
           </w:pPr>
-          <w:hyperlink w:anchor="_Toc496190938" w:history="1">
+          <w:hyperlink w:anchor="_Toc496206363" w:history="1">
             <w:r>
               <w:rPr>
                 <w:rStyle w:val="Hyperlink"/>
@@ -842,7 +819,7 @@
                 <w:noProof/>
                 <w:webHidden/>
               </w:rPr>
-              <w:instrText xml:space="preserve"> PAGEREF _Toc496190938 \h </w:instrText>
+              <w:instrText xml:space="preserve"> PAGEREF _Toc496206363 \h </w:instrText>
             </w:r>
             <w:r>
               <w:rPr>
@@ -884,7 +861,7 @@
               <w:noProof/>
             </w:rPr>
           </w:pPr>
-          <w:hyperlink w:anchor="_Toc496190939" w:history="1">
+          <w:hyperlink w:anchor="_Toc496206364" w:history="1">
             <w:r>
               <w:rPr>
                 <w:rStyle w:val="Hyperlink"/>
@@ -903,7 +880,7 @@
                 <w:rStyle w:val="Hyperlink"/>
                 <w:noProof/>
               </w:rPr>
-              <w:t>Dependencies</w:t>
+              <w:t>Requirements and Dependencies</w:t>
             </w:r>
             <w:r>
               <w:rPr>
@@ -924,7 +901,7 @@
                 <w:noProof/>
                 <w:webHidden/>
               </w:rPr>
-              <w:instrText xml:space="preserve"> PAGEREF _Toc496190939 \h </w:instrText>
+              <w:instrText xml:space="preserve"> PAGEREF _Toc496206364 \h </w:instrText>
             </w:r>
             <w:r>
               <w:rPr>
@@ -966,7 +943,7 @@
               <w:noProof/>
             </w:rPr>
           </w:pPr>
-          <w:hyperlink w:anchor="_Toc496190940" w:history="1">
+          <w:hyperlink w:anchor="_Toc496206365" w:history="1">
             <w:r>
               <w:rPr>
                 <w:rStyle w:val="Hyperlink"/>
@@ -1006,7 +983,7 @@
                 <w:noProof/>
                 <w:webHidden/>
               </w:rPr>
-              <w:instrText xml:space="preserve"> PAGEREF _Toc496190940 \h </w:instrText>
+              <w:instrText xml:space="preserve"> PAGEREF _Toc496206365 \h </w:instrText>
             </w:r>
             <w:r>
               <w:rPr>
@@ -1048,7 +1025,7 @@
               <w:noProof/>
             </w:rPr>
           </w:pPr>
-          <w:hyperlink w:anchor="_Toc496190941" w:history="1">
+          <w:hyperlink w:anchor="_Toc496206366" w:history="1">
             <w:r>
               <w:rPr>
                 <w:rStyle w:val="Hyperlink"/>
@@ -1088,7 +1065,7 @@
                 <w:noProof/>
                 <w:webHidden/>
               </w:rPr>
-              <w:instrText xml:space="preserve"> PAGEREF _Toc496190941 \h </w:instrText>
+              <w:instrText xml:space="preserve"> PAGEREF _Toc496206366 \h </w:instrText>
             </w:r>
             <w:r>
               <w:rPr>
@@ -1130,7 +1107,7 @@
               <w:noProof/>
             </w:rPr>
           </w:pPr>
-          <w:hyperlink w:anchor="_Toc496190942" w:history="1">
+          <w:hyperlink w:anchor="_Toc496206367" w:history="1">
             <w:r>
               <w:rPr>
                 <w:rStyle w:val="Hyperlink"/>
@@ -1170,7 +1147,7 @@
                 <w:noProof/>
                 <w:webHidden/>
               </w:rPr>
-              <w:instrText xml:space="preserve"> PAGEREF _Toc496190942 \h </w:instrText>
+              <w:instrText xml:space="preserve"> PAGEREF _Toc496206367 \h </w:instrText>
             </w:r>
             <w:r>
               <w:rPr>
@@ -1212,7 +1189,7 @@
               <w:noProof/>
             </w:rPr>
           </w:pPr>
-          <w:hyperlink w:anchor="_Toc496190943" w:history="1">
+          <w:hyperlink w:anchor="_Toc496206368" w:history="1">
             <w:r>
               <w:rPr>
                 <w:rStyle w:val="Hyperlink"/>
@@ -1252,7 +1229,7 @@
                 <w:noProof/>
                 <w:webHidden/>
               </w:rPr>
-              <w:instrText xml:space="preserve"> PAGEREF _Toc496190943 \h </w:instrText>
+              <w:instrText xml:space="preserve"> PAGEREF _Toc496206368 \h </w:instrText>
             </w:r>
             <w:r>
               <w:rPr>
@@ -1294,7 +1271,7 @@
               <w:noProof/>
             </w:rPr>
           </w:pPr>
-          <w:hyperlink w:anchor="_Toc496190944" w:history="1">
+          <w:hyperlink w:anchor="_Toc496206369" w:history="1">
             <w:r>
               <w:rPr>
                 <w:rStyle w:val="Hyperlink"/>
@@ -1334,7 +1311,7 @@
                 <w:noProof/>
                 <w:webHidden/>
               </w:rPr>
-              <w:instrText xml:space="preserve"> PAGEREF _Toc496190944 \h </w:instrText>
+              <w:instrText xml:space="preserve"> PAGEREF _Toc496206369 \h </w:instrText>
             </w:r>
             <w:r>
               <w:rPr>
@@ -1355,6 +1332,88 @@
                 <w:webHidden/>
               </w:rPr>
               <w:t>7</w:t>
+            </w:r>
+            <w:r>
+              <w:rPr>
+                <w:noProof/>
+                <w:webHidden/>
+              </w:rPr>
+              <w:fldChar w:fldCharType="end"/>
+            </w:r>
+          </w:hyperlink>
+        </w:p>
+        <w:p>
+          <w:pPr>
+            <w:pStyle w:val="TOC2"/>
+            <w:tabs>
+              <w:tab w:val="left" w:pos="880"/>
+              <w:tab w:val="right" w:leader="dot" w:pos="9350"/>
+            </w:tabs>
+            <w:rPr>
+              <w:noProof/>
+            </w:rPr>
+          </w:pPr>
+          <w:hyperlink w:anchor="_Toc496206370" w:history="1">
+            <w:r>
+              <w:rPr>
+                <w:rStyle w:val="Hyperlink"/>
+                <w:noProof/>
+              </w:rPr>
+              <w:t>5.3</w:t>
+            </w:r>
+            <w:r>
+              <w:rPr>
+                <w:noProof/>
+              </w:rPr>
+              <w:tab/>
+            </w:r>
+            <w:r>
+              <w:rPr>
+                <w:rStyle w:val="Hyperlink"/>
+                <w:noProof/>
+              </w:rPr>
+              <w:t>Output</w:t>
+            </w:r>
+            <w:r>
+              <w:rPr>
+                <w:noProof/>
+                <w:webHidden/>
+              </w:rPr>
+              <w:tab/>
+            </w:r>
+            <w:r>
+              <w:rPr>
+                <w:noProof/>
+                <w:webHidden/>
+              </w:rPr>
+              <w:fldChar w:fldCharType="begin"/>
+            </w:r>
+            <w:r>
+              <w:rPr>
+                <w:noProof/>
+                <w:webHidden/>
+              </w:rPr>
+              <w:instrText xml:space="preserve"> PAGEREF _Toc496206370 \h </w:instrText>
+            </w:r>
+            <w:r>
+              <w:rPr>
+                <w:noProof/>
+                <w:webHidden/>
+              </w:rPr>
+            </w:r>
+            <w:r>
+              <w:rPr>
+                <w:noProof/>
+                <w:webHidden/>
+              </w:rPr>
+              <w:fldChar w:fldCharType="separate"/>
+            </w:r>
+            <w:r>
+              <w:rPr>
+                <w:noProof/>
+                <w:webHidden/>
+              </w:rPr>
+              <w:t>10</w:t>
             </w:r>
             <w:r>
               <w:rPr>
@@ -1386,76 +1445,91 @@
       <w:pPr>
         <w:pStyle w:val="Heading1"/>
       </w:pPr>
-      <w:bookmarkStart w:id="1" w:name="_Toc496190930"/>
+      <w:bookmarkStart w:id="0" w:name="_Toc496206355"/>
       <w:r>
         <w:lastRenderedPageBreak/>
         <w:t>Introduction</w:t>
       </w:r>
+      <w:bookmarkEnd w:id="0"/>
+    </w:p>
+    <w:p>
+      <w:pPr>
+        <w:pStyle w:val="Heading2"/>
+      </w:pPr>
+      <w:bookmarkStart w:id="1" w:name="_Toc496206356"/>
+      <w:r>
+        <w:t>What I</w:t>
+      </w:r>
+      <w:r>
+        <w:t>s P</w:t>
+      </w:r>
+      <w:r>
+        <w:t>ySp</w:t>
+      </w:r>
+      <w:r>
+        <w:t>awn?</w:t>
+      </w:r>
       <w:bookmarkEnd w:id="1"/>
     </w:p>
     <w:p>
+      <w:r>
+        <w:t>P</w:t>
+      </w:r>
+      <w:r>
+        <w:t>yS</w:t>
+      </w:r>
+      <w:r>
+        <w:t xml:space="preserve">pawn is an implementation </w:t>
+      </w:r>
+      <w:r>
+        <w:t xml:space="preserve">of </w:t>
+      </w:r>
+      <w:r>
+        <w:t xml:space="preserve">ab initio multiple spawning </w:t>
+      </w:r>
+      <w:r>
+        <w:t>(</w:t>
+      </w:r>
+      <w:r>
+        <w:t>AIMS) in P</w:t>
+      </w:r>
+      <w:r>
+        <w:t>ython</w:t>
+      </w:r>
+      <w:r>
+        <w:t xml:space="preserve"> 2.7</w:t>
+      </w:r>
+      <w:r>
+        <w:t>.</w:t>
+      </w:r>
+    </w:p>
+    <w:p>
       <w:pPr>
         <w:pStyle w:val="Heading2"/>
       </w:pPr>
-      <w:bookmarkStart w:id="2" w:name="_Toc496190931"/>
-      <w:r>
-        <w:t>What I</w:t>
-      </w:r>
-      <w:r>
-        <w:t>s pySp</w:t>
-      </w:r>
-      <w:r>
-        <w:t>awn?</w:t>
+      <w:bookmarkStart w:id="2" w:name="_Toc496206357"/>
+      <w:r>
+        <w:t>What Are The Primary G</w:t>
+      </w:r>
+      <w:r>
+        <w:t xml:space="preserve">oals of </w:t>
+      </w:r>
+      <w:r>
+        <w:t>the P</w:t>
+      </w:r>
+      <w:r>
+        <w:t>yS</w:t>
+      </w:r>
+      <w:r>
+        <w:t>pawn</w:t>
+      </w:r>
+      <w:r>
+        <w:t xml:space="preserve"> Project</w:t>
+      </w:r>
+      <w:r>
+        <w:t>?</w:t>
       </w:r>
       <w:bookmarkEnd w:id="2"/>
-    </w:p>
-    <w:p>
-      <w:r>
-        <w:t>P</w:t>
-      </w:r>
-      <w:r>
-        <w:t>yS</w:t>
-      </w:r>
-      <w:r>
-        <w:t xml:space="preserve">pawn is an implementation </w:t>
-      </w:r>
-      <w:r>
-        <w:t xml:space="preserve">of </w:t>
-      </w:r>
-      <w:r>
-        <w:t xml:space="preserve">ab initio multiple spawning </w:t>
-      </w:r>
-      <w:r>
-        <w:t>(</w:t>
-      </w:r>
-      <w:r>
-        <w:t>AIMS) in python</w:t>
-      </w:r>
-      <w:r>
-        <w:t xml:space="preserve"> 2.7</w:t>
-      </w:r>
-      <w:r>
-        <w:t>.</w:t>
-      </w:r>
-    </w:p>
-    <w:p>
-      <w:pPr>
-        <w:pStyle w:val="Heading2"/>
-      </w:pPr>
-      <w:bookmarkStart w:id="3" w:name="_Toc496190932"/>
-      <w:r>
-        <w:t>What Are The Primary G</w:t>
-      </w:r>
-      <w:r>
-        <w:t>oals of pyS</w:t>
-      </w:r>
-      <w:r>
-        <w:t>pawn</w:t>
-      </w:r>
-      <w:r>
-        <w:t>?</w:t>
-      </w:r>
-      <w:bookmarkEnd w:id="3"/>
     </w:p>
     <w:p>
       <w:r>
@@ -1636,11 +1710,11 @@
       <w:pPr>
         <w:pStyle w:val="Heading2"/>
       </w:pPr>
-      <w:bookmarkStart w:id="4" w:name="_Toc496190933"/>
+      <w:bookmarkStart w:id="3" w:name="_Toc496206358"/>
       <w:r>
         <w:t>Features</w:t>
       </w:r>
-      <w:bookmarkEnd w:id="4"/>
+      <w:bookmarkEnd w:id="3"/>
       <w:r>
         <w:t xml:space="preserve"> </w:t>
       </w:r>
@@ -1710,47 +1784,47 @@
       <w:pPr>
         <w:pStyle w:val="Heading2"/>
       </w:pPr>
-      <w:bookmarkStart w:id="5" w:name="_Toc496190934"/>
+      <w:bookmarkStart w:id="4" w:name="_Toc496206359"/>
       <w:r>
         <w:t>Citing pySpawn</w:t>
       </w:r>
+      <w:bookmarkEnd w:id="4"/>
+    </w:p>
+    <w:p>
+      <w:r>
+        <w:t>If you use pyS</w:t>
+      </w:r>
+      <w:r>
+        <w:t>pawn please cite the following:</w:t>
+      </w:r>
+    </w:p>
+    <w:p>
+      <w:r>
+        <w:t>“</w:t>
+      </w:r>
+      <w:proofErr w:type="gramStart"/>
+      <w:r>
+        <w:t>pySpawn</w:t>
+      </w:r>
+      <w:proofErr w:type="gramEnd"/>
+      <w:r>
+        <w:t xml:space="preserve"> is a nonadiabatic molecular dynamics software package written by Benjamin G. Levine”</w:t>
+      </w:r>
+    </w:p>
+    <w:p>
+      <w:r>
+        <w:t>This citation will eventually be replaced by a true publication.</w:t>
+      </w:r>
+    </w:p>
+    <w:p>
+      <w:pPr>
+        <w:pStyle w:val="Heading2"/>
+      </w:pPr>
+      <w:bookmarkStart w:id="5" w:name="_Toc496206360"/>
+      <w:r>
+        <w:t>License</w:t>
+      </w:r>
       <w:bookmarkEnd w:id="5"/>
-    </w:p>
-    <w:p>
-      <w:r>
-        <w:t>If you use pyS</w:t>
-      </w:r>
-      <w:r>
-        <w:t>pawn please cite the following:</w:t>
-      </w:r>
-    </w:p>
-    <w:p>
-      <w:r>
-        <w:t>“</w:t>
-      </w:r>
-      <w:proofErr w:type="gramStart"/>
-      <w:r>
-        <w:t>pySpawn</w:t>
-      </w:r>
-      <w:proofErr w:type="gramEnd"/>
-      <w:r>
-        <w:t xml:space="preserve"> is a nonadiabatic molecular dynamics software package written by Benjamin G. Levine”</w:t>
-      </w:r>
-    </w:p>
-    <w:p>
-      <w:r>
-        <w:t>This citation will eventually be replaced by a true publication.</w:t>
-      </w:r>
-    </w:p>
-    <w:p>
-      <w:pPr>
-        <w:pStyle w:val="Heading2"/>
-      </w:pPr>
-      <w:bookmarkStart w:id="6" w:name="_Toc496190935"/>
-      <w:r>
-        <w:t>License</w:t>
-      </w:r>
-      <w:bookmarkEnd w:id="6"/>
     </w:p>
     <w:p>
       <w:r>
@@ -1785,11 +1859,11 @@
       <w:pPr>
         <w:pStyle w:val="Heading2"/>
       </w:pPr>
-      <w:bookmarkStart w:id="7" w:name="_Toc496190936"/>
+      <w:bookmarkStart w:id="6" w:name="_Toc496206361"/>
       <w:r>
         <w:t>Acknowledgements</w:t>
       </w:r>
-      <w:bookmarkEnd w:id="7"/>
+      <w:bookmarkEnd w:id="6"/>
     </w:p>
     <w:p>
       <w:pPr>
@@ -1870,6 +1944,23 @@
       </w:r>
     </w:p>
     <w:p>
+      <w:pPr>
+        <w:pStyle w:val="ListParagraph"/>
+        <w:numPr>
+          <w:ilvl w:val="0"/>
+          <w:numId w:val="13"/>
+        </w:numPr>
+      </w:pPr>
+      <w:r>
+        <w:t>We gratefully acknowledge funding from</w:t>
+      </w:r>
+      <w:bookmarkStart w:id="7" w:name="_GoBack"/>
+      <w:bookmarkEnd w:id="7"/>
+      <w:r>
+        <w:t xml:space="preserve"> the National Science Foundation under grant CHE-1565634.</w:t>
+      </w:r>
+    </w:p>
+    <w:p>
       <w:r>
         <w:br w:type="page"/>
       </w:r>
@@ -1878,7 +1969,7 @@
       <w:pPr>
         <w:pStyle w:val="Heading1"/>
       </w:pPr>
-      <w:bookmarkStart w:id="8" w:name="_Toc496190937"/>
+      <w:bookmarkStart w:id="8" w:name="_Toc496206362"/>
       <w:r>
         <w:lastRenderedPageBreak/>
         <w:t>Obtaining and Installing PySpawn</w:t>
@@ -1889,7 +1980,7 @@
       <w:pPr>
         <w:pStyle w:val="Heading2"/>
       </w:pPr>
-      <w:bookmarkStart w:id="9" w:name="_Toc496190938"/>
+      <w:bookmarkStart w:id="9" w:name="_Toc496206363"/>
       <w:r>
         <w:t>Obtaining PySpawn</w:t>
       </w:r>
@@ -1897,15 +1988,10 @@
     </w:p>
     <w:p>
       <w:r>
-        <w:t xml:space="preserve">PySpawn can be obtained from </w:t>
-      </w:r>
-      <w:proofErr w:type="spellStart"/>
-      <w:r>
-        <w:t>github</w:t>
-      </w:r>
-      <w:proofErr w:type="spellEnd"/>
-      <w:r>
-        <w:t xml:space="preserve">: </w:t>
+        <w:t>PySpawn can be obtained from GitH</w:t>
+      </w:r>
+      <w:r>
+        <w:t xml:space="preserve">ub: </w:t>
       </w:r>
       <w:hyperlink r:id="rId8" w:history="1">
         <w:r>
@@ -1923,11 +2009,22 @@
       <w:pPr>
         <w:pStyle w:val="Heading2"/>
       </w:pPr>
-      <w:bookmarkStart w:id="10" w:name="_Toc496190939"/>
+      <w:bookmarkStart w:id="10" w:name="_Toc496206364"/>
+      <w:r>
+        <w:t xml:space="preserve">Requirements and </w:t>
+      </w:r>
       <w:r>
         <w:t>Dependencies</w:t>
       </w:r>
       <w:bookmarkEnd w:id="10"/>
+    </w:p>
+    <w:p>
+      <w:r>
+        <w:t>P</w:t>
+      </w:r>
+      <w:r>
+        <w:t>ySpawn is written in Python 2.7 and is not currently compatible with Python 3.</w:t>
+      </w:r>
     </w:p>
     <w:p>
       <w:r>
@@ -2106,7 +2203,7 @@
       <w:pPr>
         <w:pStyle w:val="Heading2"/>
       </w:pPr>
-      <w:bookmarkStart w:id="11" w:name="_Toc496190940"/>
+      <w:bookmarkStart w:id="11" w:name="_Toc496206365"/>
       <w:r>
         <w:t>Installing PySpawn</w:t>
       </w:r>
@@ -2120,7 +2217,16 @@
         <w:t>, cd to the t</w:t>
       </w:r>
       <w:r>
-        <w:t>op directory and run</w:t>
+        <w:t xml:space="preserve">op directory and </w:t>
+      </w:r>
+      <w:r>
+        <w:t xml:space="preserve">install it by </w:t>
+      </w:r>
+      <w:r>
+        <w:t>run</w:t>
+      </w:r>
+      <w:r>
+        <w:t>ning</w:t>
       </w:r>
     </w:p>
     <w:p>
@@ -2145,7 +2251,7 @@
       <w:pPr>
         <w:pStyle w:val="Heading1"/>
       </w:pPr>
-      <w:bookmarkStart w:id="12" w:name="_Toc496190941"/>
+      <w:bookmarkStart w:id="12" w:name="_Toc496206366"/>
       <w:r>
         <w:lastRenderedPageBreak/>
         <w:t>Abbreviations Used in this Manual</w:t>
@@ -2154,7 +2260,13 @@
     </w:p>
     <w:p>
       <w:r>
-        <w:t>Various abbreviations will be used throughout this manual:</w:t>
+        <w:t xml:space="preserve">Various abbreviations will be used </w:t>
+      </w:r>
+      <w:r>
+        <w:t>in</w:t>
+      </w:r>
+      <w:r>
+        <w:t xml:space="preserve"> this manual:</w:t>
       </w:r>
     </w:p>
     <w:p>
@@ -2199,11 +2311,11 @@
         </w:tabs>
       </w:pPr>
       <w:r>
-        <w:t>FMS</w:t>
+        <w:t>CAS</w:t>
       </w:r>
       <w:r>
         <w:tab/>
-        <w:t>full multiple spawning</w:t>
+        <w:t>complete active space</w:t>
       </w:r>
     </w:p>
     <w:p>
@@ -2213,11 +2325,11 @@
         </w:tabs>
       </w:pPr>
       <w:r>
-        <w:t>NPI</w:t>
+        <w:t>CASCI</w:t>
       </w:r>
       <w:r>
         <w:tab/>
-        <w:t>norm-preserving interpolation</w:t>
+        <w:t>complete active space configuration interaction</w:t>
       </w:r>
     </w:p>
     <w:p>
@@ -2227,11 +2339,11 @@
         </w:tabs>
       </w:pPr>
       <w:r>
-        <w:t>PES</w:t>
+        <w:t>CASSCF</w:t>
       </w:r>
       <w:r>
         <w:tab/>
-        <w:t>potential energy surface</w:t>
+        <w:t>complete active space self-consistent field</w:t>
       </w:r>
     </w:p>
     <w:p>
@@ -2241,12 +2353,103 @@
         </w:tabs>
       </w:pPr>
       <w:r>
+        <w:t>CISNO</w:t>
+      </w:r>
+      <w:r>
+        <w:tab/>
+        <w:t>configuration interaction singles natural orbital</w:t>
+      </w:r>
+    </w:p>
+    <w:p>
+      <w:pPr>
+        <w:tabs>
+          <w:tab w:val="left" w:pos="1440"/>
+        </w:tabs>
+      </w:pPr>
+      <w:r>
+        <w:t>FMS</w:t>
+      </w:r>
+      <w:r>
+        <w:tab/>
+        <w:t>full multiple spawning</w:t>
+      </w:r>
+    </w:p>
+    <w:p>
+      <w:pPr>
+        <w:tabs>
+          <w:tab w:val="left" w:pos="1440"/>
+        </w:tabs>
+      </w:pPr>
+      <w:r>
+        <w:t>FOMO</w:t>
+      </w:r>
+      <w:r>
+        <w:tab/>
+        <w:t>floating occupation molecular orbital</w:t>
+      </w:r>
+    </w:p>
+    <w:p>
+      <w:pPr>
+        <w:tabs>
+          <w:tab w:val="left" w:pos="1440"/>
+        </w:tabs>
+      </w:pPr>
+      <w:r>
+        <w:t>NPI</w:t>
+      </w:r>
+      <w:r>
+        <w:tab/>
+        <w:t>norm-preserving interpolation</w:t>
+      </w:r>
+    </w:p>
+    <w:p>
+      <w:pPr>
+        <w:tabs>
+          <w:tab w:val="left" w:pos="1440"/>
+        </w:tabs>
+      </w:pPr>
+      <w:r>
+        <w:t>PES</w:t>
+      </w:r>
+      <w:r>
+        <w:tab/>
+        <w:t>potential energy surface</w:t>
+      </w:r>
+    </w:p>
+    <w:p>
+      <w:pPr>
+        <w:tabs>
+          <w:tab w:val="left" w:pos="1440"/>
+        </w:tabs>
+      </w:pPr>
+      <w:r>
+        <w:t>SA</w:t>
+      </w:r>
+      <w:r>
+        <w:tab/>
+        <w:t>state averaged</w:t>
+      </w:r>
+    </w:p>
+    <w:p>
+      <w:pPr>
+        <w:tabs>
+          <w:tab w:val="left" w:pos="1440"/>
+        </w:tabs>
+      </w:pPr>
+      <w:r>
         <w:t>TBF</w:t>
       </w:r>
       <w:r>
         <w:tab/>
         <w:t>trajectory basis function</w:t>
       </w:r>
+    </w:p>
+    <w:p>
+      <w:pPr>
+        <w:tabs>
+          <w:tab w:val="left" w:pos="1440"/>
+        </w:tabs>
+      </w:pPr>
       <w:r>
         <w:br w:type="page"/>
       </w:r>
@@ -2255,7 +2458,7 @@
       <w:pPr>
         <w:pStyle w:val="Heading1"/>
       </w:pPr>
-      <w:bookmarkStart w:id="13" w:name="_Toc496190942"/>
+      <w:bookmarkStart w:id="13" w:name="_Toc496206367"/>
       <w:r>
         <w:lastRenderedPageBreak/>
         <w:t>Guided Tour of Your First P</w:t>
@@ -2348,14 +2551,39 @@
     </w:p>
     <w:p>
       <w:r>
-        <w:t>A more detailed description of the workflow, input, and analysis module will be presented in subsequent chapters.</w:t>
+        <w:rPr>
+          <w:b/>
+          <w:bCs/>
+        </w:rPr>
+        <w:t xml:space="preserve">Most of what you need to know to start using pySpawn to run simulations is in this chapter, so it will be in your best interest to read it carefully!  </w:t>
+      </w:r>
+      <w:r>
+        <w:t>A more detailed description of input</w:t>
+      </w:r>
+      <w:r>
+        <w:t xml:space="preserve"> parameters</w:t>
+      </w:r>
+      <w:r>
+        <w:t xml:space="preserve">, </w:t>
+      </w:r>
+      <w:r>
+        <w:t xml:space="preserve">the </w:t>
+      </w:r>
+      <w:r>
+        <w:t>analysis module</w:t>
+      </w:r>
+      <w:r>
+        <w:t>, and simulation workflow</w:t>
+      </w:r>
+      <w:r>
+        <w:t xml:space="preserve"> will be presented in subsequent chapters.</w:t>
       </w:r>
     </w:p>
     <w:p>
       <w:pPr>
         <w:pStyle w:val="Heading2"/>
       </w:pPr>
-      <w:bookmarkStart w:id="14" w:name="_Toc496190943"/>
+      <w:bookmarkStart w:id="14" w:name="_Toc496206368"/>
       <w:r>
         <w:t>Building Hessian File for Initial Condition S</w:t>
       </w:r>
@@ -2430,7 +2658,25 @@
       </w:r>
       <w:proofErr w:type="spellEnd"/>
       <w:r>
-        <w:t xml:space="preserve"> preferred format: hessian.hdf5.  We will assume that the reader can optimize the ground state minimum energy geometry of their chosen molecule.  The script build_hessian.py takes this structure, drives </w:t>
+        <w:t xml:space="preserve"> preferred format: </w:t>
+      </w:r>
+      <w:r>
+        <w:rPr>
+          <w:rStyle w:val="QuoteChar"/>
+        </w:rPr>
+        <w:t>hessian.hdf5</w:t>
+      </w:r>
+      <w:r>
+        <w:t xml:space="preserve">.  We will assume that the reader can optimize the ground state minimum energy geometry of their chosen molecule.  The script </w:t>
+      </w:r>
+      <w:r>
+        <w:rPr>
+          <w:rStyle w:val="QuoteChar"/>
+        </w:rPr>
+        <w:t>build_hessian.py</w:t>
+      </w:r>
+      <w:r>
+        <w:t xml:space="preserve"> takes this structure, drives </w:t>
       </w:r>
       <w:proofErr w:type="spellStart"/>
       <w:r>
@@ -2438,7 +2684,16 @@
       </w:r>
       <w:proofErr w:type="spellEnd"/>
       <w:r>
-        <w:t xml:space="preserve"> to compute the Hessian matrix, and then stores both the geometry and Hessian in hessian.hdf5.</w:t>
+        <w:t xml:space="preserve"> to compute the Hessian matrix, and then stores both the geometry and Hessian in </w:t>
+      </w:r>
+      <w:r>
+        <w:rPr>
+          <w:rStyle w:val="QuoteChar"/>
+        </w:rPr>
+        <w:t>hessian.hdf5</w:t>
+      </w:r>
+      <w:r>
+        <w:t>.</w:t>
       </w:r>
     </w:p>
     <w:p>
@@ -2463,7 +2718,20 @@
           <w:b/>
           <w:bCs/>
         </w:rPr>
-        <w:t>Most importantly, if you wish to recompute the Hessian you must remove any existing hessian.hdf5 files!</w:t>
+        <w:t xml:space="preserve">Most importantly, if you wish to recompute the Hessian you must remove any existing </w:t>
+      </w:r>
+      <w:r>
+        <w:rPr>
+          <w:rStyle w:val="QuoteChar"/>
+        </w:rPr>
+        <w:t>hessian.hdf5</w:t>
+      </w:r>
+      <w:r>
+        <w:rPr>
+          <w:b/>
+          <w:bCs/>
+        </w:rPr>
+        <w:t xml:space="preserve"> files!</w:t>
       </w:r>
       <w:r>
         <w:rPr>
@@ -2494,7 +2762,16 @@
         </w:numPr>
       </w:pPr>
       <w:r>
-        <w:t xml:space="preserve">The final hessian.hdf5 file contains both the geometry and Hessian matrix.  When sampling the initial conditions, both the geometry and Hessian will be drawn from this file. </w:t>
+        <w:t xml:space="preserve">The final </w:t>
+      </w:r>
+      <w:r>
+        <w:rPr>
+          <w:rStyle w:val="QuoteChar"/>
+        </w:rPr>
+        <w:t>hessian.hdf5</w:t>
+      </w:r>
+      <w:r>
+        <w:t xml:space="preserve"> file contains both the geometry and Hessian matrix.  When sampling the initial conditions, both the geometry and Hessian will be drawn from this file. </w:t>
       </w:r>
     </w:p>
     <w:p>
@@ -2506,14 +2783,23 @@
         </w:numPr>
       </w:pPr>
       <w:r>
-        <w:t xml:space="preserve">If the job should die before the hessian is completed, it can be restarted trivially by running this same script.  The restarted job will read the existing hessian.hdf5 file and pick up where it left off.  </w:t>
+        <w:t xml:space="preserve">If the job should die before the hessian is completed, it can be restarted trivially by running this same script.  The restarted job will read the existing </w:t>
+      </w:r>
+      <w:r>
+        <w:rPr>
+          <w:rStyle w:val="QuoteChar"/>
+        </w:rPr>
+        <w:t>hessian.hdf5</w:t>
+      </w:r>
+      <w:r>
+        <w:t xml:space="preserve"> file and pick up where it left off.  </w:t>
       </w:r>
     </w:p>
     <w:p>
       <w:pPr>
         <w:pStyle w:val="Heading2"/>
       </w:pPr>
-      <w:bookmarkStart w:id="15" w:name="_Toc496190944"/>
+      <w:bookmarkStart w:id="15" w:name="_Toc496206369"/>
       <w:r>
         <w:t>AIMS Simulation</w:t>
       </w:r>
@@ -2524,7 +2810,22 @@
     </w:p>
     <w:p>
       <w:r>
-        <w:t xml:space="preserve">With hessian.hdf5 in hand, we are ready to run an AIMS simulation of ethene.  The python script that does this is </w:t>
+        <w:t xml:space="preserve">With </w:t>
+      </w:r>
+      <w:r>
+        <w:rPr>
+          <w:rStyle w:val="QuoteChar"/>
+        </w:rPr>
+        <w:t>hessian.hdf5</w:t>
+      </w:r>
+      <w:r>
+        <w:t xml:space="preserve"> in hand, we are ready to run an A</w:t>
+      </w:r>
+      <w:r>
+        <w:t>IMS simulation of ethene.  The P</w:t>
+      </w:r>
+      <w:r>
+        <w:t xml:space="preserve">ython script that does this is </w:t>
       </w:r>
       <w:r>
         <w:rPr>
@@ -2549,6 +2850,7 @@
         <w:rPr>
           <w:rStyle w:val="QuoteChar"/>
         </w:rPr>
+        <w:lastRenderedPageBreak/>
         <w:t>seed</w:t>
       </w:r>
       <w:proofErr w:type="gramEnd"/>
@@ -2573,7 +2875,6 @@
         <w:rPr>
           <w:rStyle w:val="QuoteChar"/>
         </w:rPr>
-        <w:lastRenderedPageBreak/>
         <w:t>clas_prop</w:t>
       </w:r>
       <w:proofErr w:type="spellEnd"/>
@@ -3374,6 +3675,7 @@
         <w:rPr>
           <w:rStyle w:val="QuoteChar"/>
         </w:rPr>
+        <w:lastRenderedPageBreak/>
         <w:t>max_quantum_time</w:t>
       </w:r>
       <w:proofErr w:type="spellEnd"/>
@@ -3418,7 +3720,6 @@
         <w:rPr>
           <w:rStyle w:val="QuoteChar"/>
         </w:rPr>
-        <w:lastRenderedPageBreak/>
         <w:t>qm_amplitudes</w:t>
       </w:r>
       <w:proofErr w:type="spellEnd"/>
@@ -3474,6 +3775,1032 @@
       <w:proofErr w:type="spellEnd"/>
       <w:r>
         <w:t xml:space="preserve"> are documented in a subsequent chapter.</w:t>
+      </w:r>
+    </w:p>
+    <w:p>
+      <w:r>
+        <w:t>To thi</w:t>
+      </w:r>
+      <w:r>
+        <w:t>s point the script is a simple P</w:t>
+      </w:r>
+      <w:r>
+        <w:t xml:space="preserve">ython script, defining various variables and data structures that will be passed to pySpawn.  Now, we begin by importing methods into the </w:t>
+      </w:r>
+      <w:r>
+        <w:rPr>
+          <w:rStyle w:val="QuoteChar"/>
+        </w:rPr>
+        <w:t>simulation</w:t>
+      </w:r>
+      <w:r>
+        <w:t xml:space="preserve"> and </w:t>
+      </w:r>
+      <w:proofErr w:type="spellStart"/>
+      <w:r>
+        <w:rPr>
+          <w:rStyle w:val="QuoteChar"/>
+        </w:rPr>
+        <w:t>traj</w:t>
+      </w:r>
+      <w:proofErr w:type="spellEnd"/>
+      <w:r>
+        <w:t xml:space="preserve"> </w:t>
+      </w:r>
+      <w:r>
+        <w:t>classes</w:t>
+      </w:r>
+      <w:r>
+        <w:t xml:space="preserve"> that will enable propagation.</w:t>
+      </w:r>
+      <w:r>
+        <w:t xml:space="preserve">  An instance of the </w:t>
+      </w:r>
+      <w:r>
+        <w:rPr>
+          <w:rStyle w:val="QuoteChar"/>
+        </w:rPr>
+        <w:t>simulation</w:t>
+      </w:r>
+      <w:r>
+        <w:t xml:space="preserve"> class will contain information pertaining to the entire simulation, including the quantum propagation.  An instance of the </w:t>
+      </w:r>
+      <w:proofErr w:type="spellStart"/>
+      <w:r>
+        <w:rPr>
+          <w:rStyle w:val="QuoteChar"/>
+        </w:rPr>
+        <w:t>traj</w:t>
+      </w:r>
+      <w:proofErr w:type="spellEnd"/>
+      <w:r>
+        <w:t xml:space="preserve"> class will describe each TBF.  (For those familiar with FMS90, the </w:t>
+      </w:r>
+      <w:r>
+        <w:rPr>
+          <w:rStyle w:val="QuoteChar"/>
+        </w:rPr>
+        <w:t>simulation</w:t>
+      </w:r>
+      <w:r>
+        <w:t xml:space="preserve"> class is similar in spirit to the “bundle.”)</w:t>
+      </w:r>
+    </w:p>
+    <w:p>
+      <w:r>
+        <w:t xml:space="preserve">In order to propagate, two sets of methods must be imported into the </w:t>
+      </w:r>
+      <w:r>
+        <w:rPr>
+          <w:rStyle w:val="QuoteChar"/>
+        </w:rPr>
+        <w:t>simulation</w:t>
+      </w:r>
+      <w:r>
+        <w:t xml:space="preserve"> class to enable propagation: one for quantum integration and one for the quantum Hamiltonian.  We have already </w:t>
+      </w:r>
+      <w:r>
+        <w:t>specified the</w:t>
+      </w:r>
+      <w:r>
+        <w:t xml:space="preserve"> flavor of integrator (</w:t>
+      </w:r>
+      <w:proofErr w:type="spellStart"/>
+      <w:r>
+        <w:rPr>
+          <w:rStyle w:val="QuoteChar"/>
+        </w:rPr>
+        <w:t>qm_prop</w:t>
+      </w:r>
+      <w:proofErr w:type="spellEnd"/>
+      <w:r>
+        <w:rPr>
+          <w:rStyle w:val="QuoteChar"/>
+        </w:rPr>
+        <w:t xml:space="preserve"> = “</w:t>
+      </w:r>
+      <w:r>
+        <w:rPr>
+          <w:rStyle w:val="QuoteChar"/>
+        </w:rPr>
+        <w:t>rk2</w:t>
+      </w:r>
+      <w:r>
+        <w:rPr>
+          <w:rStyle w:val="QuoteChar"/>
+        </w:rPr>
+        <w:t>”</w:t>
+      </w:r>
+      <w:r>
+        <w:t>) and Hamiltonian (</w:t>
+      </w:r>
+      <w:proofErr w:type="spellStart"/>
+      <w:r>
+        <w:rPr>
+          <w:rStyle w:val="QuoteChar"/>
+        </w:rPr>
+        <w:t>qm_ham</w:t>
+      </w:r>
+      <w:proofErr w:type="spellEnd"/>
+      <w:r>
+        <w:rPr>
+          <w:rStyle w:val="QuoteChar"/>
+        </w:rPr>
+        <w:t xml:space="preserve"> = “</w:t>
+      </w:r>
+      <w:r>
+        <w:rPr>
+          <w:rStyle w:val="QuoteChar"/>
+        </w:rPr>
+        <w:t>adiabatic</w:t>
+      </w:r>
+      <w:r>
+        <w:rPr>
+          <w:rStyle w:val="QuoteChar"/>
+        </w:rPr>
+        <w:t>”</w:t>
+      </w:r>
+      <w:r>
+        <w:t xml:space="preserve">) </w:t>
+      </w:r>
+      <w:r>
+        <w:t xml:space="preserve">that we wish to use </w:t>
+      </w:r>
+      <w:r>
+        <w:t>above.  These two lines simply import the necessary methods:</w:t>
+      </w:r>
+    </w:p>
+    <w:p>
+      <w:pPr>
+        <w:pStyle w:val="Quote"/>
+      </w:pPr>
+      <w:proofErr w:type="gramStart"/>
+      <w:r>
+        <w:t>exec(</w:t>
+      </w:r>
+      <w:proofErr w:type="gramEnd"/>
+      <w:r>
+        <w:t xml:space="preserve">"pyspawn.import_methods.into_simulation(pyspawn.qm_integrator." + </w:t>
+      </w:r>
+      <w:proofErr w:type="spellStart"/>
+      <w:r>
+        <w:t>qm_prop</w:t>
+      </w:r>
+      <w:proofErr w:type="spellEnd"/>
+      <w:r>
+        <w:t xml:space="preserve"> + ")")</w:t>
+      </w:r>
+    </w:p>
+    <w:p>
+      <w:pPr>
+        <w:pStyle w:val="Quote"/>
+      </w:pPr>
+      <w:proofErr w:type="gramStart"/>
+      <w:r>
+        <w:t>exec(</w:t>
+      </w:r>
+      <w:proofErr w:type="gramEnd"/>
+      <w:r>
+        <w:t xml:space="preserve">"pyspawn.import_methods.into_simulation(pyspawn.qm_hamiltonian." + </w:t>
+      </w:r>
+      <w:proofErr w:type="spellStart"/>
+      <w:r>
+        <w:t>qm_ham</w:t>
+      </w:r>
+      <w:proofErr w:type="spellEnd"/>
+      <w:r>
+        <w:t xml:space="preserve"> + ")")</w:t>
+      </w:r>
+    </w:p>
+    <w:p>
+      <w:r>
+        <w:t xml:space="preserve">Similarly, two sets of methods must be imported into the </w:t>
+      </w:r>
+      <w:proofErr w:type="spellStart"/>
+      <w:r>
+        <w:rPr>
+          <w:rStyle w:val="QuoteChar"/>
+        </w:rPr>
+        <w:t>traj</w:t>
+      </w:r>
+      <w:proofErr w:type="spellEnd"/>
+      <w:r>
+        <w:t xml:space="preserve"> class</w:t>
+      </w:r>
+      <w:r>
+        <w:t xml:space="preserve"> to enable propagation: one to choose the potential and one to ch</w:t>
+      </w:r>
+      <w:r>
+        <w:t>o</w:t>
+      </w:r>
+      <w:r>
+        <w:t>ose the classical integrator.  Again, we have already specified the flavors we wish above (</w:t>
+      </w:r>
+      <w:r>
+        <w:rPr>
+          <w:rStyle w:val="QuoteChar"/>
+        </w:rPr>
+        <w:t xml:space="preserve">potential = </w:t>
+      </w:r>
+      <w:r>
+        <w:rPr>
+          <w:rStyle w:val="QuoteChar"/>
+        </w:rPr>
+        <w:t>“</w:t>
+      </w:r>
+      <w:proofErr w:type="spellStart"/>
+      <w:r>
+        <w:rPr>
+          <w:rStyle w:val="QuoteChar"/>
+        </w:rPr>
+        <w:t>terachem_cas</w:t>
+      </w:r>
+      <w:proofErr w:type="spellEnd"/>
+      <w:r>
+        <w:rPr>
+          <w:rStyle w:val="QuoteChar"/>
+        </w:rPr>
+        <w:t>”</w:t>
+      </w:r>
+      <w:r>
+        <w:t xml:space="preserve">; </w:t>
+      </w:r>
+      <w:proofErr w:type="spellStart"/>
+      <w:r>
+        <w:rPr>
+          <w:rStyle w:val="QuoteChar"/>
+        </w:rPr>
+        <w:t>clas_prop</w:t>
+      </w:r>
+      <w:proofErr w:type="spellEnd"/>
+      <w:r>
+        <w:rPr>
+          <w:rStyle w:val="QuoteChar"/>
+        </w:rPr>
+        <w:t xml:space="preserve"> = “</w:t>
+      </w:r>
+      <w:proofErr w:type="spellStart"/>
+      <w:r>
+        <w:rPr>
+          <w:rStyle w:val="QuoteChar"/>
+        </w:rPr>
+        <w:t>vv</w:t>
+      </w:r>
+      <w:proofErr w:type="spellEnd"/>
+      <w:r>
+        <w:rPr>
+          <w:rStyle w:val="QuoteChar"/>
+        </w:rPr>
+        <w:t>”</w:t>
+      </w:r>
+      <w:r>
+        <w:t xml:space="preserve">).  These two lines simply import the necessary methods into the </w:t>
+      </w:r>
+      <w:proofErr w:type="spellStart"/>
+      <w:r>
+        <w:rPr>
+          <w:rStyle w:val="QuoteChar"/>
+        </w:rPr>
+        <w:t>traj</w:t>
+      </w:r>
+      <w:proofErr w:type="spellEnd"/>
+      <w:r>
+        <w:t xml:space="preserve"> class:</w:t>
+      </w:r>
+    </w:p>
+    <w:p>
+      <w:pPr>
+        <w:pStyle w:val="Quote"/>
+      </w:pPr>
+      <w:proofErr w:type="gramStart"/>
+      <w:r>
+        <w:t>exec(</w:t>
+      </w:r>
+      <w:proofErr w:type="gramEnd"/>
+      <w:r>
+        <w:t>"</w:t>
+      </w:r>
+      <w:proofErr w:type="spellStart"/>
+      <w:r>
+        <w:t>pyspawn.import_methods.into_traj</w:t>
+      </w:r>
+      <w:proofErr w:type="spellEnd"/>
+      <w:r>
+        <w:t>(</w:t>
+      </w:r>
+      <w:proofErr w:type="spellStart"/>
+      <w:r>
+        <w:t>pyspawn.potential</w:t>
+      </w:r>
+      <w:proofErr w:type="spellEnd"/>
+      <w:r>
+        <w:t>." + potential + ")")</w:t>
+      </w:r>
+    </w:p>
+    <w:p>
+      <w:pPr>
+        <w:pStyle w:val="Quote"/>
+      </w:pPr>
+      <w:proofErr w:type="gramStart"/>
+      <w:r>
+        <w:t>exec(</w:t>
+      </w:r>
+      <w:proofErr w:type="gramEnd"/>
+      <w:r>
+        <w:t xml:space="preserve">"pyspawn.import_methods.into_traj(pyspawn.classical_integrator." + </w:t>
+      </w:r>
+      <w:proofErr w:type="spellStart"/>
+      <w:r>
+        <w:t>clas_prop</w:t>
+      </w:r>
+      <w:proofErr w:type="spellEnd"/>
+      <w:r>
+        <w:t xml:space="preserve"> + ")")</w:t>
+      </w:r>
+    </w:p>
+    <w:p>
+      <w:r>
+        <w:t xml:space="preserve">Before preceding further, </w:t>
+      </w:r>
+      <w:proofErr w:type="spellStart"/>
+      <w:r>
+        <w:t>pyspawn.general.check_</w:t>
+      </w:r>
+      <w:proofErr w:type="gramStart"/>
+      <w:r>
+        <w:t>files</w:t>
+      </w:r>
+      <w:proofErr w:type="spellEnd"/>
+      <w:r>
+        <w:t>(</w:t>
+      </w:r>
+      <w:proofErr w:type="gramEnd"/>
+      <w:r>
+        <w:t xml:space="preserve">) checks to make sure that there is not any pySpawn hdf5 output in the current directory.  The job will fail here if there is.  </w:t>
+      </w:r>
+      <w:r>
+        <w:rPr>
+          <w:b/>
+          <w:bCs/>
+        </w:rPr>
+        <w:t>By default, pySpawn will append to an existing hdf5 output file, not overwrite it, so it is important to delete unrelated output before running a new job</w:t>
+      </w:r>
+      <w:r>
+        <w:rPr>
+          <w:b/>
+          <w:bCs/>
+        </w:rPr>
+        <w:t>.  Similarly, e</w:t>
+      </w:r>
+      <w:r>
+        <w:rPr>
+          <w:b/>
+          <w:bCs/>
+        </w:rPr>
+        <w:t xml:space="preserve">very pySpawn job must </w:t>
+      </w:r>
+      <w:r>
+        <w:rPr>
+          <w:b/>
+          <w:bCs/>
+        </w:rPr>
+        <w:t>run in</w:t>
+      </w:r>
+      <w:r>
+        <w:rPr>
+          <w:b/>
+          <w:bCs/>
+        </w:rPr>
+        <w:t xml:space="preserve"> its own directory.</w:t>
+      </w:r>
+    </w:p>
+    <w:p>
+      <w:r>
+        <w:t xml:space="preserve">Now, the following lines instantiate a single </w:t>
+      </w:r>
+      <w:proofErr w:type="spellStart"/>
+      <w:r>
+        <w:rPr>
+          <w:rStyle w:val="QuoteChar"/>
+        </w:rPr>
+        <w:t>traj</w:t>
+      </w:r>
+      <w:proofErr w:type="spellEnd"/>
+      <w:r>
+        <w:t xml:space="preserve"> object and set its various </w:t>
+      </w:r>
+      <w:r>
+        <w:t>attributes</w:t>
+      </w:r>
+      <w:r>
+        <w:t>:</w:t>
+      </w:r>
+    </w:p>
+    <w:p>
+      <w:pPr>
+        <w:pStyle w:val="Quote"/>
+      </w:pPr>
+      <w:r>
+        <w:t xml:space="preserve">traj1 = </w:t>
+      </w:r>
+      <w:proofErr w:type="spellStart"/>
+      <w:proofErr w:type="gramStart"/>
+      <w:r>
+        <w:t>pyspawn.traj</w:t>
+      </w:r>
+      <w:proofErr w:type="spellEnd"/>
+      <w:r>
+        <w:t>()</w:t>
+      </w:r>
+      <w:proofErr w:type="gramEnd"/>
+    </w:p>
+    <w:p>
+      <w:pPr>
+        <w:pStyle w:val="Quote"/>
+      </w:pPr>
+      <w:r>
+        <w:t>traj1.set_</w:t>
+      </w:r>
+      <w:proofErr w:type="gramStart"/>
+      <w:r>
+        <w:t>numstates(</w:t>
+      </w:r>
+      <w:proofErr w:type="spellStart"/>
+      <w:proofErr w:type="gramEnd"/>
+      <w:r>
+        <w:t>numstates</w:t>
+      </w:r>
+      <w:proofErr w:type="spellEnd"/>
+      <w:r>
+        <w:t>)</w:t>
+      </w:r>
+    </w:p>
+    <w:p>
+      <w:pPr>
+        <w:pStyle w:val="Quote"/>
+      </w:pPr>
+      <w:r>
+        <w:t>traj1.set_</w:t>
+      </w:r>
+      <w:proofErr w:type="gramStart"/>
+      <w:r>
+        <w:t>numdims(</w:t>
+      </w:r>
+      <w:proofErr w:type="spellStart"/>
+      <w:proofErr w:type="gramEnd"/>
+      <w:r>
+        <w:t>numdims</w:t>
+      </w:r>
+      <w:proofErr w:type="spellEnd"/>
+      <w:r>
+        <w:t>)</w:t>
+      </w:r>
+    </w:p>
+    <w:p>
+      <w:pPr>
+        <w:pStyle w:val="Quote"/>
+      </w:pPr>
+      <w:r>
+        <w:t>traj1.set_</w:t>
+      </w:r>
+      <w:proofErr w:type="gramStart"/>
+      <w:r>
+        <w:t>parameters(</w:t>
+      </w:r>
+      <w:proofErr w:type="spellStart"/>
+      <w:proofErr w:type="gramEnd"/>
+      <w:r>
+        <w:t>traj_params</w:t>
+      </w:r>
+      <w:proofErr w:type="spellEnd"/>
+      <w:r>
+        <w:t>)</w:t>
+      </w:r>
+    </w:p>
+    <w:p>
+      <w:r>
+        <w:t xml:space="preserve">It’s important that </w:t>
+      </w:r>
+      <w:proofErr w:type="spellStart"/>
+      <w:r>
+        <w:rPr>
+          <w:rStyle w:val="QuoteChar"/>
+        </w:rPr>
+        <w:t>numstates</w:t>
+      </w:r>
+      <w:proofErr w:type="spellEnd"/>
+      <w:r>
+        <w:t xml:space="preserve"> and </w:t>
+      </w:r>
+      <w:proofErr w:type="spellStart"/>
+      <w:r>
+        <w:rPr>
+          <w:rStyle w:val="QuoteChar"/>
+        </w:rPr>
+        <w:t>numdims</w:t>
+      </w:r>
+      <w:proofErr w:type="spellEnd"/>
+      <w:r>
+        <w:t xml:space="preserve"> be set </w:t>
+      </w:r>
+      <w:r>
+        <w:rPr>
+          <w:b/>
+          <w:bCs/>
+        </w:rPr>
+        <w:t>before</w:t>
+      </w:r>
+      <w:r>
+        <w:t xml:space="preserve"> setting the remaining parameters, because the size of various attributes of the </w:t>
+      </w:r>
+      <w:proofErr w:type="spellStart"/>
+      <w:r>
+        <w:rPr>
+          <w:rStyle w:val="QuoteChar"/>
+        </w:rPr>
+        <w:t>traj</w:t>
+      </w:r>
+      <w:proofErr w:type="spellEnd"/>
+      <w:r>
+        <w:t xml:space="preserve"> object depend on these attributes.</w:t>
+      </w:r>
+    </w:p>
+    <w:p>
+      <w:r>
+        <w:lastRenderedPageBreak/>
+        <w:t>Next we set the initial positions and momenta by sampling from the Wigner distributions:</w:t>
+      </w:r>
+    </w:p>
+    <w:p>
+      <w:pPr>
+        <w:pStyle w:val="Quote"/>
+      </w:pPr>
+      <w:r>
+        <w:t>traj1.initial_</w:t>
+      </w:r>
+      <w:proofErr w:type="gramStart"/>
+      <w:r>
+        <w:t>wigner(</w:t>
+      </w:r>
+      <w:proofErr w:type="gramEnd"/>
+      <w:r>
+        <w:t>seed)</w:t>
+      </w:r>
+    </w:p>
+    <w:p>
+      <w:r>
+        <w:t xml:space="preserve">This routine will read the geometry and Hessian matrix from </w:t>
+      </w:r>
+      <w:r>
+        <w:rPr>
+          <w:rStyle w:val="QuoteChar"/>
+        </w:rPr>
+        <w:t>hessian.hdf5</w:t>
+      </w:r>
+      <w:r>
+        <w:t xml:space="preserve"> (created above).  The masses were included in </w:t>
+      </w:r>
+      <w:proofErr w:type="spellStart"/>
+      <w:r>
+        <w:rPr>
+          <w:rStyle w:val="QuoteChar"/>
+        </w:rPr>
+        <w:t>traj_params</w:t>
+      </w:r>
+      <w:proofErr w:type="spellEnd"/>
+      <w:r>
+        <w:t xml:space="preserve">, and thus have been set.  The masses are required in order to construct the Wigner distribution, so it is important that they be set </w:t>
+      </w:r>
+      <w:r>
+        <w:t xml:space="preserve">the masses before calling </w:t>
+      </w:r>
+      <w:proofErr w:type="spellStart"/>
+      <w:r>
+        <w:rPr>
+          <w:rStyle w:val="QuoteChar"/>
+        </w:rPr>
+        <w:t>initial_wigner</w:t>
+      </w:r>
+      <w:proofErr w:type="spellEnd"/>
+      <w:r>
+        <w:t xml:space="preserve">.  </w:t>
+      </w:r>
+    </w:p>
+    <w:p>
+      <w:r>
+        <w:t xml:space="preserve">Now we instantiate the simulation object, add the </w:t>
+      </w:r>
+      <w:proofErr w:type="spellStart"/>
+      <w:r>
+        <w:rPr>
+          <w:rStyle w:val="QuoteChar"/>
+        </w:rPr>
+        <w:t>traj</w:t>
+      </w:r>
+      <w:proofErr w:type="spellEnd"/>
+      <w:r>
+        <w:t xml:space="preserve"> object that we just created to it, and set the various simulation parameters:</w:t>
+      </w:r>
+    </w:p>
+    <w:p>
+      <w:pPr>
+        <w:pStyle w:val="Quote"/>
+      </w:pPr>
+      <w:proofErr w:type="gramStart"/>
+      <w:r>
+        <w:t>sim</w:t>
+      </w:r>
+      <w:proofErr w:type="gramEnd"/>
+      <w:r>
+        <w:t xml:space="preserve"> = </w:t>
+      </w:r>
+      <w:proofErr w:type="spellStart"/>
+      <w:r>
+        <w:t>pyspawn.simulation</w:t>
+      </w:r>
+      <w:proofErr w:type="spellEnd"/>
+      <w:r>
+        <w:t>()</w:t>
+      </w:r>
+    </w:p>
+    <w:p>
+      <w:pPr>
+        <w:pStyle w:val="Quote"/>
+      </w:pPr>
+      <w:proofErr w:type="spellStart"/>
+      <w:r>
+        <w:t>sim.add_</w:t>
+      </w:r>
+      <w:proofErr w:type="gramStart"/>
+      <w:r>
+        <w:t>traj</w:t>
+      </w:r>
+      <w:proofErr w:type="spellEnd"/>
+      <w:r>
+        <w:t>(</w:t>
+      </w:r>
+      <w:proofErr w:type="gramEnd"/>
+      <w:r>
+        <w:t>traj1)</w:t>
+      </w:r>
+    </w:p>
+    <w:p>
+      <w:pPr>
+        <w:pStyle w:val="Quote"/>
+        <w:rPr>
+          <w:lang w:val="pt-BR"/>
+        </w:rPr>
+      </w:pPr>
+      <w:r>
+        <w:rPr>
+          <w:lang w:val="pt-BR"/>
+        </w:rPr>
+        <w:t>sim.set_parameters(sim_params)</w:t>
+      </w:r>
+    </w:p>
+    <w:p>
+      <w:r>
+        <w:t>Finally, it is time to propagate the AIMS wave function:</w:t>
+      </w:r>
+    </w:p>
+    <w:p>
+      <w:pPr>
+        <w:pStyle w:val="Quote"/>
+      </w:pPr>
+      <w:proofErr w:type="spellStart"/>
+      <w:proofErr w:type="gramStart"/>
+      <w:r>
+        <w:t>sim.propagate</w:t>
+      </w:r>
+      <w:proofErr w:type="spellEnd"/>
+      <w:r>
+        <w:t>()</w:t>
+      </w:r>
+      <w:proofErr w:type="gramEnd"/>
+    </w:p>
+    <w:p>
+      <w:r>
+        <w:t xml:space="preserve">To run the script at the </w:t>
+      </w:r>
+      <w:proofErr w:type="spellStart"/>
+      <w:r>
+        <w:t>linux</w:t>
+      </w:r>
+      <w:proofErr w:type="spellEnd"/>
+      <w:r>
+        <w:t xml:space="preserve"> </w:t>
+      </w:r>
+      <w:r>
+        <w:t xml:space="preserve">command </w:t>
+      </w:r>
+      <w:r>
+        <w:t>prompt</w:t>
+      </w:r>
+      <w:r>
+        <w:t>, use something like:</w:t>
+      </w:r>
+    </w:p>
+    <w:p>
+      <w:pPr>
+        <w:pStyle w:val="Quote"/>
+      </w:pPr>
+      <w:proofErr w:type="gramStart"/>
+      <w:r>
+        <w:t>python</w:t>
+      </w:r>
+      <w:proofErr w:type="gramEnd"/>
+      <w:r>
+        <w:t xml:space="preserve"> start_c2h4.</w:t>
+      </w:r>
+      <w:r>
+        <w:t>py &gt;pyspawn.log 2&gt;&amp;1 &amp;</w:t>
+      </w:r>
+    </w:p>
+    <w:p>
+      <w:r>
+        <w:t>And we are off to the races!</w:t>
+      </w:r>
+    </w:p>
+    <w:p>
+      <w:pPr>
+        <w:pStyle w:val="Heading2"/>
+      </w:pPr>
+      <w:bookmarkStart w:id="16" w:name="_Toc496206370"/>
+      <w:r>
+        <w:t>Output</w:t>
+      </w:r>
+      <w:bookmarkEnd w:id="16"/>
+    </w:p>
+    <w:p>
+      <w:r>
+        <w:t xml:space="preserve">PySpawn creates three </w:t>
+      </w:r>
+      <w:r>
+        <w:t xml:space="preserve">types of output during </w:t>
+      </w:r>
+      <w:r>
+        <w:t>a dynamics run: text output (standard output),</w:t>
+      </w:r>
+      <w:r>
+        <w:t xml:space="preserve"> HDF</w:t>
+      </w:r>
+      <w:r>
+        <w:t xml:space="preserve">5 output, and </w:t>
+      </w:r>
+      <w:proofErr w:type="spellStart"/>
+      <w:r>
+        <w:t>json</w:t>
+      </w:r>
+      <w:proofErr w:type="spellEnd"/>
+      <w:r>
+        <w:t xml:space="preserve"> output, as described in this section.</w:t>
+      </w:r>
+    </w:p>
+    <w:p>
+      <w:r>
+        <w:t xml:space="preserve">The text output is produced in the standard output.  (If you run the command in the previous section, it will be recorded in </w:t>
+      </w:r>
+      <w:r>
+        <w:rPr>
+          <w:rStyle w:val="QuoteChar"/>
+        </w:rPr>
+        <w:t>pyspawn.log</w:t>
+      </w:r>
+      <w:r>
+        <w:t>.)  The purpose of the text output is to track the progress of the simulation.  Each significant step in the calculation results in a line being printed to this output.  It is useful for tracking the progress of a job and for debugging.  The text output does not contain the quantitative output of the simulation.</w:t>
+      </w:r>
+    </w:p>
+    <w:p>
+      <w:r>
+        <w:t>The quantitative output of the s</w:t>
+      </w:r>
+      <w:r>
+        <w:t>imulation is recorded in the HDF</w:t>
+      </w:r>
+      <w:r>
+        <w:t>5 output.  Several</w:t>
+      </w:r>
+      <w:r>
+        <w:t xml:space="preserve"> HDF</w:t>
+      </w:r>
+      <w:r>
+        <w:t xml:space="preserve">5 output files are produced.  </w:t>
+      </w:r>
+      <w:proofErr w:type="gramStart"/>
+      <w:r>
+        <w:rPr>
+          <w:rStyle w:val="QuoteChar"/>
+        </w:rPr>
+        <w:t>working.hdf5</w:t>
+      </w:r>
+      <w:proofErr w:type="gramEnd"/>
+      <w:r>
+        <w:t xml:space="preserve"> is the working copy which is being modified on the fly by the simulation.  </w:t>
+      </w:r>
+      <w:proofErr w:type="gramStart"/>
+      <w:r>
+        <w:rPr>
+          <w:rStyle w:val="QuoteChar"/>
+        </w:rPr>
+        <w:t>sim.hdf5</w:t>
+      </w:r>
+      <w:proofErr w:type="gramEnd"/>
+      <w:r>
+        <w:t xml:space="preserve"> is a copy that is synchronized with the</w:t>
+      </w:r>
+      <w:r>
+        <w:t xml:space="preserve"> most recent</w:t>
+      </w:r>
+      <w:r>
+        <w:t xml:space="preserve"> </w:t>
+      </w:r>
+      <w:proofErr w:type="spellStart"/>
+      <w:r>
+        <w:t>json</w:t>
+      </w:r>
+      <w:proofErr w:type="spellEnd"/>
+      <w:r>
+        <w:t xml:space="preserve"> output (described below) for restart purposes.  </w:t>
+      </w:r>
+      <w:proofErr w:type="gramStart"/>
+      <w:r>
+        <w:rPr>
+          <w:rStyle w:val="QuoteChar"/>
+        </w:rPr>
+        <w:t>sim.hdf5</w:t>
+      </w:r>
+      <w:proofErr w:type="gramEnd"/>
+      <w:r>
+        <w:t xml:space="preserve"> should be viewed as the quantitative output of the simulation.  It contain</w:t>
+      </w:r>
+      <w:r>
+        <w:t>s</w:t>
+      </w:r>
+      <w:r>
+        <w:t xml:space="preserve"> </w:t>
+      </w:r>
+      <w:r>
+        <w:t xml:space="preserve">all of the time-dependent </w:t>
+      </w:r>
+      <w:r>
+        <w:t>information need</w:t>
+      </w:r>
+      <w:r>
+        <w:t>ed to reconstruct the time-dependent AIMS wave function, e.g. classical positions and momenta of each TBF at each time step, quantum amplitudes as a function of time, electronic structure information (e.g. CI vectors and orbitals) as a function of time, derivative couplings as a function of time, etc.</w:t>
+      </w:r>
+    </w:p>
+    <w:p>
+      <w:r>
+        <w:t>HDF5 is a binary format and thus is not directly human readable</w:t>
+      </w:r>
+      <w:r>
+        <w:t xml:space="preserve">.  One can easily glimpse the contents using </w:t>
+      </w:r>
+      <w:r>
+        <w:rPr>
+          <w:rStyle w:val="QuoteChar"/>
+        </w:rPr>
+        <w:t>h5dump</w:t>
+      </w:r>
+      <w:r>
+        <w:t xml:space="preserve"> or any HDF5 viewer.  However, the pySpawn analysis module (described below) is designed to process sim.hdf5 into human readable format</w:t>
+      </w:r>
+      <w:r>
+        <w:t>, so that dire</w:t>
+      </w:r>
+      <w:r>
+        <w:t xml:space="preserve">ct viewing of the HDF5 files should not be </w:t>
+      </w:r>
+      <w:r>
+        <w:t>necessary</w:t>
+      </w:r>
+      <w:r>
+        <w:t xml:space="preserve"> in most cases</w:t>
+      </w:r>
+      <w:r>
+        <w:t>.  If desired fun</w:t>
+      </w:r>
+      <w:r>
+        <w:t>ctionality is missing, it should be relatively easy to implement (and contribute) it within the framework of the analysis module.</w:t>
+      </w:r>
+    </w:p>
+    <w:p>
+      <w:r>
+        <w:lastRenderedPageBreak/>
+        <w:t xml:space="preserve">The final output file is </w:t>
+      </w:r>
+      <w:proofErr w:type="spellStart"/>
+      <w:r>
+        <w:rPr>
+          <w:rStyle w:val="QuoteChar"/>
+        </w:rPr>
+        <w:t>sim.json</w:t>
+      </w:r>
+      <w:proofErr w:type="spellEnd"/>
+      <w:r>
+        <w:t xml:space="preserve">, which contains a complete snap shot of the current </w:t>
+      </w:r>
+      <w:r>
+        <w:rPr>
+          <w:rStyle w:val="QuoteChar"/>
+        </w:rPr>
+        <w:t>simulation</w:t>
+      </w:r>
+      <w:r>
+        <w:t xml:space="preserve"> object.  It primarily exists for restart purposes, but can be useful to troubleshooting/debugging as well.  Unlike </w:t>
+      </w:r>
+      <w:r>
+        <w:rPr>
+          <w:rStyle w:val="QuoteChar"/>
+        </w:rPr>
+        <w:t>sim.hdf5</w:t>
+      </w:r>
+      <w:r>
+        <w:t xml:space="preserve">, </w:t>
+      </w:r>
+      <w:proofErr w:type="spellStart"/>
+      <w:r>
+        <w:rPr>
+          <w:rStyle w:val="QuoteChar"/>
+        </w:rPr>
+        <w:t>sim.json</w:t>
+      </w:r>
+      <w:proofErr w:type="spellEnd"/>
+      <w:r>
+        <w:t xml:space="preserve"> does not contain any data prior to the current state of the system, and thus cannot be used for analysis of time-dependent AIMS wave function.</w:t>
+      </w:r>
+    </w:p>
+    <w:p>
+      <w:proofErr w:type="spellStart"/>
+      <w:proofErr w:type="gramStart"/>
+      <w:r>
+        <w:rPr>
+          <w:rStyle w:val="QuoteChar"/>
+        </w:rPr>
+        <w:t>sim.json</w:t>
+      </w:r>
+      <w:proofErr w:type="spellEnd"/>
+      <w:proofErr w:type="gramEnd"/>
+      <w:r>
+        <w:t xml:space="preserve"> and </w:t>
+      </w:r>
+      <w:r>
+        <w:rPr>
+          <w:rStyle w:val="QuoteChar"/>
+        </w:rPr>
+        <w:t>sim.hdf5</w:t>
+      </w:r>
+      <w:r>
+        <w:t xml:space="preserve"> are synchronized, and are both required for restart.  Each time a new pair of files is stored, the previous pair is renamed (e.g. </w:t>
+      </w:r>
+      <w:r>
+        <w:rPr>
+          <w:rStyle w:val="QuoteChar"/>
+        </w:rPr>
+        <w:t>sim.1.json</w:t>
+      </w:r>
+      <w:r>
+        <w:t xml:space="preserve"> and </w:t>
+      </w:r>
+      <w:r>
+        <w:rPr>
+          <w:rStyle w:val="QuoteChar"/>
+        </w:rPr>
+        <w:t>sim.1.hdf5</w:t>
+      </w:r>
+      <w:r>
+        <w:t>, etc.) so that at any given time several synchronized pairs are available for restart, in the event that a file should</w:t>
+      </w:r>
+      <w:r>
+        <w:t xml:space="preserve"> be</w:t>
+      </w:r>
+      <w:r>
+        <w:t xml:space="preserve"> corrupted</w:t>
+      </w:r>
+      <w:r>
+        <w:t xml:space="preserve"> or accidently deleted</w:t>
+      </w:r>
+      <w:r>
+        <w:t xml:space="preserve">.  </w:t>
+      </w:r>
+      <w:proofErr w:type="gramStart"/>
+      <w:r>
+        <w:rPr>
+          <w:rStyle w:val="QuoteChar"/>
+        </w:rPr>
+        <w:t>working.hdf5</w:t>
+      </w:r>
+      <w:proofErr w:type="gramEnd"/>
+      <w:r>
+        <w:t xml:space="preserve"> is not synchronized with a </w:t>
+      </w:r>
+      <w:proofErr w:type="spellStart"/>
+      <w:r>
+        <w:t>json</w:t>
+      </w:r>
+      <w:proofErr w:type="spellEnd"/>
+      <w:r>
+        <w:t xml:space="preserve"> file, and thus cannot be used for restart.</w:t>
       </w:r>
     </w:p>
     <w:p/>
@@ -3547,7 +4874,7 @@
           <w:rPr>
             <w:noProof/>
           </w:rPr>
-          <w:t>9</w:t>
+          <w:t>11</w:t>
         </w:r>
         <w:r>
           <w:rPr>
@@ -5912,6 +7239,55 @@
       <w:contextualSpacing/>
     </w:pPr>
   </w:style>
+  <w:style w:type="paragraph" w:styleId="HTMLPreformatted">
+    <w:name w:val="HTML Preformatted"/>
+    <w:basedOn w:val="Normal"/>
+    <w:link w:val="HTMLPreformattedChar"/>
+    <w:uiPriority w:val="99"/>
+    <w:semiHidden/>
+    <w:unhideWhenUsed/>
+    <w:rsid w:val="00601560"/>
+    <w:pPr>
+      <w:tabs>
+        <w:tab w:val="left" w:pos="916"/>
+        <w:tab w:val="left" w:pos="1832"/>
+        <w:tab w:val="left" w:pos="2748"/>
+        <w:tab w:val="left" w:pos="3664"/>
+        <w:tab w:val="left" w:pos="4580"/>
+        <w:tab w:val="left" w:pos="5496"/>
+        <w:tab w:val="left" w:pos="6412"/>
+        <w:tab w:val="left" w:pos="7328"/>
+        <w:tab w:val="left" w:pos="8244"/>
+        <w:tab w:val="left" w:pos="9160"/>
+        <w:tab w:val="left" w:pos="10076"/>
+        <w:tab w:val="left" w:pos="10992"/>
+        <w:tab w:val="left" w:pos="11908"/>
+        <w:tab w:val="left" w:pos="12824"/>
+        <w:tab w:val="left" w:pos="13740"/>
+        <w:tab w:val="left" w:pos="14656"/>
+      </w:tabs>
+      <w:spacing w:after="0" w:line="240" w:lineRule="auto"/>
+      <w:jc w:val="left"/>
+    </w:pPr>
+    <w:rPr>
+      <w:rFonts w:ascii="Courier New" w:eastAsia="Times New Roman" w:hAnsi="Courier New" w:cs="Courier New"/>
+      <w:sz w:val="20"/>
+      <w:szCs w:val="20"/>
+    </w:rPr>
+  </w:style>
+  <w:style w:type="character" w:customStyle="1" w:styleId="HTMLPreformattedChar">
+    <w:name w:val="HTML Preformatted Char"/>
+    <w:basedOn w:val="DefaultParagraphFont"/>
+    <w:link w:val="HTMLPreformatted"/>
+    <w:uiPriority w:val="99"/>
+    <w:semiHidden/>
+    <w:rsid w:val="00601560"/>
+    <w:rPr>
+      <w:rFonts w:ascii="Courier New" w:eastAsia="Times New Roman" w:hAnsi="Courier New" w:cs="Courier New"/>
+      <w:sz w:val="20"/>
+      <w:szCs w:val="20"/>
+    </w:rPr>
+  </w:style>
 </w:styles>
 </file>
 
@@ -6181,7 +7557,7 @@
 </file>
 
 <file path=customXml/itemProps1.xml><?xml version="1.0" encoding="utf-8"?>
-<ds:datastoreItem xmlns:ds="http://schemas.openxmlformats.org/officeDocument/2006/customXml" ds:itemID="{F0D45F9C-2FB2-43C4-87AB-F4391789200E}">
+<ds:datastoreItem xmlns:ds="http://schemas.openxmlformats.org/officeDocument/2006/customXml" ds:itemID="{8D15491B-8311-4CD3-98C3-69B9BF0F1FCA}">
   <ds:schemaRefs>
     <ds:schemaRef ds:uri="http://schemas.openxmlformats.org/officeDocument/2006/bibliography"/>
   </ds:schemaRefs>

</xml_diff>

<commit_message>
More updates to user documentation
</commit_message>
<xml_diff>
--- a/documentation/UserManual.docx
+++ b/documentation/UserManual.docx
@@ -123,7 +123,7 @@
           <w:r>
             <w:fldChar w:fldCharType="separate"/>
           </w:r>
-          <w:hyperlink w:anchor="_Toc496206355" w:history="1">
+          <w:hyperlink w:anchor="_Toc496264831" w:history="1">
             <w:r>
               <w:rPr>
                 <w:rStyle w:val="Hyperlink"/>
@@ -163,7 +163,7 @@
                 <w:noProof/>
                 <w:webHidden/>
               </w:rPr>
-              <w:instrText xml:space="preserve"> PAGEREF _Toc496206355 \h </w:instrText>
+              <w:instrText xml:space="preserve"> PAGEREF _Toc496264831 \h </w:instrText>
             </w:r>
             <w:r>
               <w:rPr>
@@ -205,7 +205,7 @@
               <w:noProof/>
             </w:rPr>
           </w:pPr>
-          <w:hyperlink w:anchor="_Toc496206356" w:history="1">
+          <w:hyperlink w:anchor="_Toc496264832" w:history="1">
             <w:r>
               <w:rPr>
                 <w:rStyle w:val="Hyperlink"/>
@@ -224,7 +224,7 @@
                 <w:rStyle w:val="Hyperlink"/>
                 <w:noProof/>
               </w:rPr>
-              <w:t>What Is pySpawn?</w:t>
+              <w:t>What Is PySpawn?</w:t>
             </w:r>
             <w:r>
               <w:rPr>
@@ -245,7 +245,7 @@
                 <w:noProof/>
                 <w:webHidden/>
               </w:rPr>
-              <w:instrText xml:space="preserve"> PAGEREF _Toc496206356 \h </w:instrText>
+              <w:instrText xml:space="preserve"> PAGEREF _Toc496264832 \h </w:instrText>
             </w:r>
             <w:r>
               <w:rPr>
@@ -287,7 +287,7 @@
               <w:noProof/>
             </w:rPr>
           </w:pPr>
-          <w:hyperlink w:anchor="_Toc496206357" w:history="1">
+          <w:hyperlink w:anchor="_Toc496264833" w:history="1">
             <w:r>
               <w:rPr>
                 <w:rStyle w:val="Hyperlink"/>
@@ -306,7 +306,7 @@
                 <w:rStyle w:val="Hyperlink"/>
                 <w:noProof/>
               </w:rPr>
-              <w:t>What Are The Primary Goals of pySpawn?</w:t>
+              <w:t>What Are The Primary Goals of the PySpawn Project?</w:t>
             </w:r>
             <w:r>
               <w:rPr>
@@ -327,7 +327,7 @@
                 <w:noProof/>
                 <w:webHidden/>
               </w:rPr>
-              <w:instrText xml:space="preserve"> PAGEREF _Toc496206357 \h </w:instrText>
+              <w:instrText xml:space="preserve"> PAGEREF _Toc496264833 \h </w:instrText>
             </w:r>
             <w:r>
               <w:rPr>
@@ -369,7 +369,7 @@
               <w:noProof/>
             </w:rPr>
           </w:pPr>
-          <w:hyperlink w:anchor="_Toc496206358" w:history="1">
+          <w:hyperlink w:anchor="_Toc496264834" w:history="1">
             <w:r>
               <w:rPr>
                 <w:rStyle w:val="Hyperlink"/>
@@ -409,7 +409,7 @@
                 <w:noProof/>
                 <w:webHidden/>
               </w:rPr>
-              <w:instrText xml:space="preserve"> PAGEREF _Toc496206358 \h </w:instrText>
+              <w:instrText xml:space="preserve"> PAGEREF _Toc496264834 \h </w:instrText>
             </w:r>
             <w:r>
               <w:rPr>
@@ -451,7 +451,7 @@
               <w:noProof/>
             </w:rPr>
           </w:pPr>
-          <w:hyperlink w:anchor="_Toc496206359" w:history="1">
+          <w:hyperlink w:anchor="_Toc496264835" w:history="1">
             <w:r>
               <w:rPr>
                 <w:rStyle w:val="Hyperlink"/>
@@ -491,7 +491,7 @@
                 <w:noProof/>
                 <w:webHidden/>
               </w:rPr>
-              <w:instrText xml:space="preserve"> PAGEREF _Toc496206359 \h </w:instrText>
+              <w:instrText xml:space="preserve"> PAGEREF _Toc496264835 \h </w:instrText>
             </w:r>
             <w:r>
               <w:rPr>
@@ -533,7 +533,7 @@
               <w:noProof/>
             </w:rPr>
           </w:pPr>
-          <w:hyperlink w:anchor="_Toc496206360" w:history="1">
+          <w:hyperlink w:anchor="_Toc496264836" w:history="1">
             <w:r>
               <w:rPr>
                 <w:rStyle w:val="Hyperlink"/>
@@ -573,7 +573,7 @@
                 <w:noProof/>
                 <w:webHidden/>
               </w:rPr>
-              <w:instrText xml:space="preserve"> PAGEREF _Toc496206360 \h </w:instrText>
+              <w:instrText xml:space="preserve"> PAGEREF _Toc496264836 \h </w:instrText>
             </w:r>
             <w:r>
               <w:rPr>
@@ -615,7 +615,7 @@
               <w:noProof/>
             </w:rPr>
           </w:pPr>
-          <w:hyperlink w:anchor="_Toc496206361" w:history="1">
+          <w:hyperlink w:anchor="_Toc496264837" w:history="1">
             <w:r>
               <w:rPr>
                 <w:rStyle w:val="Hyperlink"/>
@@ -655,7 +655,7 @@
                 <w:noProof/>
                 <w:webHidden/>
               </w:rPr>
-              <w:instrText xml:space="preserve"> PAGEREF _Toc496206361 \h </w:instrText>
+              <w:instrText xml:space="preserve"> PAGEREF _Toc496264837 \h </w:instrText>
             </w:r>
             <w:r>
               <w:rPr>
@@ -697,7 +697,7 @@
               <w:noProof/>
             </w:rPr>
           </w:pPr>
-          <w:hyperlink w:anchor="_Toc496206362" w:history="1">
+          <w:hyperlink w:anchor="_Toc496264838" w:history="1">
             <w:r>
               <w:rPr>
                 <w:rStyle w:val="Hyperlink"/>
@@ -737,7 +737,7 @@
                 <w:noProof/>
                 <w:webHidden/>
               </w:rPr>
-              <w:instrText xml:space="preserve"> PAGEREF _Toc496206362 \h </w:instrText>
+              <w:instrText xml:space="preserve"> PAGEREF _Toc496264838 \h </w:instrText>
             </w:r>
             <w:r>
               <w:rPr>
@@ -779,7 +779,7 @@
               <w:noProof/>
             </w:rPr>
           </w:pPr>
-          <w:hyperlink w:anchor="_Toc496206363" w:history="1">
+          <w:hyperlink w:anchor="_Toc496264839" w:history="1">
             <w:r>
               <w:rPr>
                 <w:rStyle w:val="Hyperlink"/>
@@ -819,7 +819,7 @@
                 <w:noProof/>
                 <w:webHidden/>
               </w:rPr>
-              <w:instrText xml:space="preserve"> PAGEREF _Toc496206363 \h </w:instrText>
+              <w:instrText xml:space="preserve"> PAGEREF _Toc496264839 \h </w:instrText>
             </w:r>
             <w:r>
               <w:rPr>
@@ -861,7 +861,7 @@
               <w:noProof/>
             </w:rPr>
           </w:pPr>
-          <w:hyperlink w:anchor="_Toc496206364" w:history="1">
+          <w:hyperlink w:anchor="_Toc496264840" w:history="1">
             <w:r>
               <w:rPr>
                 <w:rStyle w:val="Hyperlink"/>
@@ -901,7 +901,7 @@
                 <w:noProof/>
                 <w:webHidden/>
               </w:rPr>
-              <w:instrText xml:space="preserve"> PAGEREF _Toc496206364 \h </w:instrText>
+              <w:instrText xml:space="preserve"> PAGEREF _Toc496264840 \h </w:instrText>
             </w:r>
             <w:r>
               <w:rPr>
@@ -943,7 +943,7 @@
               <w:noProof/>
             </w:rPr>
           </w:pPr>
-          <w:hyperlink w:anchor="_Toc496206365" w:history="1">
+          <w:hyperlink w:anchor="_Toc496264841" w:history="1">
             <w:r>
               <w:rPr>
                 <w:rStyle w:val="Hyperlink"/>
@@ -983,7 +983,7 @@
                 <w:noProof/>
                 <w:webHidden/>
               </w:rPr>
-              <w:instrText xml:space="preserve"> PAGEREF _Toc496206365 \h </w:instrText>
+              <w:instrText xml:space="preserve"> PAGEREF _Toc496264841 \h </w:instrText>
             </w:r>
             <w:r>
               <w:rPr>
@@ -1025,7 +1025,7 @@
               <w:noProof/>
             </w:rPr>
           </w:pPr>
-          <w:hyperlink w:anchor="_Toc496206366" w:history="1">
+          <w:hyperlink w:anchor="_Toc496264842" w:history="1">
             <w:r>
               <w:rPr>
                 <w:rStyle w:val="Hyperlink"/>
@@ -1065,7 +1065,7 @@
                 <w:noProof/>
                 <w:webHidden/>
               </w:rPr>
-              <w:instrText xml:space="preserve"> PAGEREF _Toc496206366 \h </w:instrText>
+              <w:instrText xml:space="preserve"> PAGEREF _Toc496264842 \h </w:instrText>
             </w:r>
             <w:r>
               <w:rPr>
@@ -1107,7 +1107,7 @@
               <w:noProof/>
             </w:rPr>
           </w:pPr>
-          <w:hyperlink w:anchor="_Toc496206367" w:history="1">
+          <w:hyperlink w:anchor="_Toc496264843" w:history="1">
             <w:r>
               <w:rPr>
                 <w:rStyle w:val="Hyperlink"/>
@@ -1147,7 +1147,7 @@
                 <w:noProof/>
                 <w:webHidden/>
               </w:rPr>
-              <w:instrText xml:space="preserve"> PAGEREF _Toc496206367 \h </w:instrText>
+              <w:instrText xml:space="preserve"> PAGEREF _Toc496264843 \h </w:instrText>
             </w:r>
             <w:r>
               <w:rPr>
@@ -1189,7 +1189,7 @@
               <w:noProof/>
             </w:rPr>
           </w:pPr>
-          <w:hyperlink w:anchor="_Toc496206368" w:history="1">
+          <w:hyperlink w:anchor="_Toc496264844" w:history="1">
             <w:r>
               <w:rPr>
                 <w:rStyle w:val="Hyperlink"/>
@@ -1229,7 +1229,7 @@
                 <w:noProof/>
                 <w:webHidden/>
               </w:rPr>
-              <w:instrText xml:space="preserve"> PAGEREF _Toc496206368 \h </w:instrText>
+              <w:instrText xml:space="preserve"> PAGEREF _Toc496264844 \h </w:instrText>
             </w:r>
             <w:r>
               <w:rPr>
@@ -1271,7 +1271,7 @@
               <w:noProof/>
             </w:rPr>
           </w:pPr>
-          <w:hyperlink w:anchor="_Toc496206369" w:history="1">
+          <w:hyperlink w:anchor="_Toc496264845" w:history="1">
             <w:r>
               <w:rPr>
                 <w:rStyle w:val="Hyperlink"/>
@@ -1311,7 +1311,7 @@
                 <w:noProof/>
                 <w:webHidden/>
               </w:rPr>
-              <w:instrText xml:space="preserve"> PAGEREF _Toc496206369 \h </w:instrText>
+              <w:instrText xml:space="preserve"> PAGEREF _Toc496264845 \h </w:instrText>
             </w:r>
             <w:r>
               <w:rPr>
@@ -1353,7 +1353,7 @@
               <w:noProof/>
             </w:rPr>
           </w:pPr>
-          <w:hyperlink w:anchor="_Toc496206370" w:history="1">
+          <w:hyperlink w:anchor="_Toc496264846" w:history="1">
             <w:r>
               <w:rPr>
                 <w:rStyle w:val="Hyperlink"/>
@@ -1393,7 +1393,7 @@
                 <w:noProof/>
                 <w:webHidden/>
               </w:rPr>
-              <w:instrText xml:space="preserve"> PAGEREF _Toc496206370 \h </w:instrText>
+              <w:instrText xml:space="preserve"> PAGEREF _Toc496264846 \h </w:instrText>
             </w:r>
             <w:r>
               <w:rPr>
@@ -1414,6 +1414,88 @@
                 <w:webHidden/>
               </w:rPr>
               <w:t>10</w:t>
+            </w:r>
+            <w:r>
+              <w:rPr>
+                <w:noProof/>
+                <w:webHidden/>
+              </w:rPr>
+              <w:fldChar w:fldCharType="end"/>
+            </w:r>
+          </w:hyperlink>
+        </w:p>
+        <w:p>
+          <w:pPr>
+            <w:pStyle w:val="TOC1"/>
+            <w:tabs>
+              <w:tab w:val="left" w:pos="440"/>
+              <w:tab w:val="right" w:leader="dot" w:pos="9350"/>
+            </w:tabs>
+            <w:rPr>
+              <w:noProof/>
+            </w:rPr>
+          </w:pPr>
+          <w:hyperlink w:anchor="_Toc496264847" w:history="1">
+            <w:r>
+              <w:rPr>
+                <w:rStyle w:val="Hyperlink"/>
+                <w:noProof/>
+              </w:rPr>
+              <w:t>6</w:t>
+            </w:r>
+            <w:r>
+              <w:rPr>
+                <w:noProof/>
+              </w:rPr>
+              <w:tab/>
+            </w:r>
+            <w:r>
+              <w:rPr>
+                <w:rStyle w:val="Hyperlink"/>
+                <w:noProof/>
+              </w:rPr>
+              <w:t>PySpawn Workflow</w:t>
+            </w:r>
+            <w:r>
+              <w:rPr>
+                <w:noProof/>
+                <w:webHidden/>
+              </w:rPr>
+              <w:tab/>
+            </w:r>
+            <w:r>
+              <w:rPr>
+                <w:noProof/>
+                <w:webHidden/>
+              </w:rPr>
+              <w:fldChar w:fldCharType="begin"/>
+            </w:r>
+            <w:r>
+              <w:rPr>
+                <w:noProof/>
+                <w:webHidden/>
+              </w:rPr>
+              <w:instrText xml:space="preserve"> PAGEREF _Toc496264847 \h </w:instrText>
+            </w:r>
+            <w:r>
+              <w:rPr>
+                <w:noProof/>
+                <w:webHidden/>
+              </w:rPr>
+            </w:r>
+            <w:r>
+              <w:rPr>
+                <w:noProof/>
+                <w:webHidden/>
+              </w:rPr>
+              <w:fldChar w:fldCharType="separate"/>
+            </w:r>
+            <w:r>
+              <w:rPr>
+                <w:noProof/>
+                <w:webHidden/>
+              </w:rPr>
+              <w:t>12</w:t>
             </w:r>
             <w:r>
               <w:rPr>
@@ -1445,7 +1527,7 @@
       <w:pPr>
         <w:pStyle w:val="Heading1"/>
       </w:pPr>
-      <w:bookmarkStart w:id="0" w:name="_Toc496206355"/>
+      <w:bookmarkStart w:id="0" w:name="_Toc496264831"/>
       <w:r>
         <w:lastRenderedPageBreak/>
         <w:t>Introduction</w:t>
@@ -1456,7 +1538,7 @@
       <w:pPr>
         <w:pStyle w:val="Heading2"/>
       </w:pPr>
-      <w:bookmarkStart w:id="1" w:name="_Toc496206356"/>
+      <w:bookmarkStart w:id="1" w:name="_Toc496264832"/>
       <w:r>
         <w:t>What I</w:t>
       </w:r>
@@ -1507,7 +1589,7 @@
       <w:pPr>
         <w:pStyle w:val="Heading2"/>
       </w:pPr>
-      <w:bookmarkStart w:id="2" w:name="_Toc496206357"/>
+      <w:bookmarkStart w:id="2" w:name="_Toc496264833"/>
       <w:r>
         <w:t>What Are The Primary G</w:t>
       </w:r>
@@ -1710,7 +1792,7 @@
       <w:pPr>
         <w:pStyle w:val="Heading2"/>
       </w:pPr>
-      <w:bookmarkStart w:id="3" w:name="_Toc496206358"/>
+      <w:bookmarkStart w:id="3" w:name="_Toc496264834"/>
       <w:r>
         <w:t>Features</w:t>
       </w:r>
@@ -1784,7 +1866,7 @@
       <w:pPr>
         <w:pStyle w:val="Heading2"/>
       </w:pPr>
-      <w:bookmarkStart w:id="4" w:name="_Toc496206359"/>
+      <w:bookmarkStart w:id="4" w:name="_Toc496264835"/>
       <w:r>
         <w:t>Citing pySpawn</w:t>
       </w:r>
@@ -1820,7 +1902,7 @@
       <w:pPr>
         <w:pStyle w:val="Heading2"/>
       </w:pPr>
-      <w:bookmarkStart w:id="5" w:name="_Toc496206360"/>
+      <w:bookmarkStart w:id="5" w:name="_Toc496264836"/>
       <w:r>
         <w:t>License</w:t>
       </w:r>
@@ -1859,7 +1941,7 @@
       <w:pPr>
         <w:pStyle w:val="Heading2"/>
       </w:pPr>
-      <w:bookmarkStart w:id="6" w:name="_Toc496206361"/>
+      <w:bookmarkStart w:id="6" w:name="_Toc496264837"/>
       <w:r>
         <w:t>Acknowledgements</w:t>
       </w:r>
@@ -1954,8 +2036,6 @@
       <w:r>
         <w:t>We gratefully acknowledge funding from</w:t>
       </w:r>
-      <w:bookmarkStart w:id="7" w:name="_GoBack"/>
-      <w:bookmarkEnd w:id="7"/>
       <w:r>
         <w:t xml:space="preserve"> the National Science Foundation under grant CHE-1565634.</w:t>
       </w:r>
@@ -1969,22 +2049,22 @@
       <w:pPr>
         <w:pStyle w:val="Heading1"/>
       </w:pPr>
-      <w:bookmarkStart w:id="8" w:name="_Toc496206362"/>
+      <w:bookmarkStart w:id="7" w:name="_Toc496264838"/>
       <w:r>
         <w:lastRenderedPageBreak/>
         <w:t>Obtaining and Installing PySpawn</w:t>
       </w:r>
+      <w:bookmarkEnd w:id="7"/>
+    </w:p>
+    <w:p>
+      <w:pPr>
+        <w:pStyle w:val="Heading2"/>
+      </w:pPr>
+      <w:bookmarkStart w:id="8" w:name="_Toc496264839"/>
+      <w:r>
+        <w:t>Obtaining PySpawn</w:t>
+      </w:r>
       <w:bookmarkEnd w:id="8"/>
-    </w:p>
-    <w:p>
-      <w:pPr>
-        <w:pStyle w:val="Heading2"/>
-      </w:pPr>
-      <w:bookmarkStart w:id="9" w:name="_Toc496206363"/>
-      <w:r>
-        <w:t>Obtaining PySpawn</w:t>
-      </w:r>
-      <w:bookmarkEnd w:id="9"/>
     </w:p>
     <w:p>
       <w:r>
@@ -2009,14 +2089,14 @@
       <w:pPr>
         <w:pStyle w:val="Heading2"/>
       </w:pPr>
-      <w:bookmarkStart w:id="10" w:name="_Toc496206364"/>
+      <w:bookmarkStart w:id="9" w:name="_Toc496264840"/>
       <w:r>
         <w:t xml:space="preserve">Requirements and </w:t>
       </w:r>
       <w:r>
         <w:t>Dependencies</w:t>
       </w:r>
-      <w:bookmarkEnd w:id="10"/>
+      <w:bookmarkEnd w:id="9"/>
     </w:p>
     <w:p>
       <w:r>
@@ -2203,11 +2283,11 @@
       <w:pPr>
         <w:pStyle w:val="Heading2"/>
       </w:pPr>
-      <w:bookmarkStart w:id="11" w:name="_Toc496206365"/>
+      <w:bookmarkStart w:id="10" w:name="_Toc496264841"/>
       <w:r>
         <w:t>Installing PySpawn</w:t>
       </w:r>
-      <w:bookmarkEnd w:id="11"/>
+      <w:bookmarkEnd w:id="10"/>
     </w:p>
     <w:p>
       <w:r>
@@ -2251,12 +2331,12 @@
       <w:pPr>
         <w:pStyle w:val="Heading1"/>
       </w:pPr>
-      <w:bookmarkStart w:id="12" w:name="_Toc496206366"/>
+      <w:bookmarkStart w:id="11" w:name="_Toc496264842"/>
       <w:r>
         <w:lastRenderedPageBreak/>
         <w:t>Abbreviations Used in this Manual</w:t>
       </w:r>
-      <w:bookmarkEnd w:id="12"/>
+      <w:bookmarkEnd w:id="11"/>
     </w:p>
     <w:p>
       <w:r>
@@ -2458,7 +2538,7 @@
       <w:pPr>
         <w:pStyle w:val="Heading1"/>
       </w:pPr>
-      <w:bookmarkStart w:id="13" w:name="_Toc496206367"/>
+      <w:bookmarkStart w:id="12" w:name="_Toc496264843"/>
       <w:r>
         <w:lastRenderedPageBreak/>
         <w:t>Guided Tour of Your First P</w:t>
@@ -2469,7 +2549,7 @@
       <w:r>
         <w:t>imulation</w:t>
       </w:r>
-      <w:bookmarkEnd w:id="13"/>
+      <w:bookmarkEnd w:id="12"/>
     </w:p>
     <w:p>
       <w:r>
@@ -2583,14 +2663,14 @@
       <w:pPr>
         <w:pStyle w:val="Heading2"/>
       </w:pPr>
-      <w:bookmarkStart w:id="14" w:name="_Toc496206368"/>
+      <w:bookmarkStart w:id="13" w:name="_Toc496264844"/>
       <w:r>
         <w:t>Building Hessian File for Initial Condition S</w:t>
       </w:r>
       <w:r>
         <w:t>ampling</w:t>
       </w:r>
-      <w:bookmarkEnd w:id="14"/>
+      <w:bookmarkEnd w:id="13"/>
     </w:p>
     <w:p>
       <w:r>
@@ -2799,14 +2879,14 @@
       <w:pPr>
         <w:pStyle w:val="Heading2"/>
       </w:pPr>
-      <w:bookmarkStart w:id="15" w:name="_Toc496206369"/>
+      <w:bookmarkStart w:id="14" w:name="_Toc496264845"/>
       <w:r>
         <w:t>AIMS Simulation</w:t>
       </w:r>
       <w:r>
         <w:t xml:space="preserve"> Script</w:t>
       </w:r>
-      <w:bookmarkEnd w:id="15"/>
+      <w:bookmarkEnd w:id="14"/>
     </w:p>
     <w:p>
       <w:r>
@@ -4525,11 +4605,11 @@
       <w:pPr>
         <w:pStyle w:val="Heading2"/>
       </w:pPr>
-      <w:bookmarkStart w:id="16" w:name="_Toc496206370"/>
+      <w:bookmarkStart w:id="15" w:name="_Toc496264846"/>
       <w:r>
         <w:t>Output</w:t>
       </w:r>
-      <w:bookmarkEnd w:id="16"/>
+      <w:bookmarkEnd w:id="15"/>
     </w:p>
     <w:p>
       <w:r>
@@ -4804,6 +4884,662 @@
       </w:r>
     </w:p>
     <w:p/>
+    <w:p>
+      <w:pPr>
+        <w:jc w:val="left"/>
+      </w:pPr>
+      <w:r>
+        <w:br w:type="page"/>
+      </w:r>
+    </w:p>
+    <w:p>
+      <w:pPr>
+        <w:pStyle w:val="Heading1"/>
+      </w:pPr>
+      <w:bookmarkStart w:id="16" w:name="_Toc496264847"/>
+      <w:r>
+        <w:lastRenderedPageBreak/>
+        <w:t>PySpawn Workflow</w:t>
+      </w:r>
+      <w:bookmarkEnd w:id="16"/>
+    </w:p>
+    <w:p>
+      <w:r>
+        <w:t xml:space="preserve">The workflow of a pySpawn simulation is different from that of simulations run with previous AIMS implementations.  Past implementations have run simulations as a series of bundle-time-steps, with all classical and quantum variables synchronized at all times.  PySpawn divides the simulation into finer grained units, </w:t>
+      </w:r>
+      <w:proofErr w:type="gramStart"/>
+      <w:r>
+        <w:rPr>
+          <w:i/>
+          <w:iCs/>
+        </w:rPr>
+        <w:t>tasks</w:t>
+      </w:r>
+      <w:r>
+        <w:t>, that</w:t>
+      </w:r>
+      <w:proofErr w:type="gramEnd"/>
+      <w:r>
+        <w:t xml:space="preserve"> may be run asynchronously.  This allows finer-grained restart capability and in future implementations will enable parallelization.  A single task corresponds roughly to a single electronic structure call.  For example, propagating the classical variables of one TBF by one time step is a task. </w:t>
+      </w:r>
+      <w:r>
+        <w:t xml:space="preserve"> The central object in the pySpawn algorithm is a prioritized queue of tasks to be completed.</w:t>
+      </w:r>
+    </w:p>
+    <w:p>
+      <w:r>
+        <w:t>Below</w:t>
+      </w:r>
+      <w:r>
+        <w:t xml:space="preserve"> we describe the serial AIMS algorithm currently implemented in pySpawn</w:t>
+      </w:r>
+      <w:r>
+        <w:t xml:space="preserve"> in detail</w:t>
+      </w:r>
+      <w:r>
+        <w:t xml:space="preserve">.  </w:t>
+      </w:r>
+      <w:r>
+        <w:t>Before describing the algorithm itself, we introduce a few key concepts.  This description will assume some knowledge of AIMS/FMS.  The reader is referred to the literature to learn about AIMS/FMS if they are unfamiliar with the basics of the AIMS ansatz.</w:t>
+      </w:r>
+    </w:p>
+    <w:p>
+      <w:r>
+        <w:t>Trajectory basis function (TBF) – The AIMS wave function is represented as a linear combination of TBFs.  These TBFs are time dependent, with an average positions and momentum that are defined by the classical equations of motion.  In pySpawn, TBFs all have some initial time (0.0 for the initial TBFs, or some later time for spawned TBFs).  From its initial time, each TBF will be propagated forward to some maximum time (typically the end of the simulation, though not necessarily).  In addition, spawned TBFs will be propagated backwards in time to some minimum time (described below).  The classical variable of a TBF depend only on the TBF itself, and thus are propagated independently of the quantum mechanical amplitude of each TBF, which requires knowledge of all TBFs at all prior times.</w:t>
+      </w:r>
+      <w:r>
+        <w:t xml:space="preserve">  The current forward propagation time of a give TBF will be called its </w:t>
+      </w:r>
+      <w:r>
+        <w:rPr>
+          <w:i/>
+          <w:iCs/>
+        </w:rPr>
+        <w:t>current time</w:t>
+      </w:r>
+      <w:r>
+        <w:t xml:space="preserve">, while the current backwards propagation time will be called its </w:t>
+      </w:r>
+      <w:proofErr w:type="spellStart"/>
+      <w:r>
+        <w:rPr>
+          <w:i/>
+          <w:iCs/>
+        </w:rPr>
+        <w:t>backprop</w:t>
+      </w:r>
+      <w:proofErr w:type="spellEnd"/>
+      <w:r>
+        <w:rPr>
+          <w:i/>
+          <w:iCs/>
+        </w:rPr>
+        <w:t xml:space="preserve"> time</w:t>
+      </w:r>
+      <w:r>
+        <w:t>.</w:t>
+      </w:r>
+      <w:r>
+        <w:t xml:space="preserve">  Each TBF is represented by a </w:t>
+      </w:r>
+      <w:proofErr w:type="spellStart"/>
+      <w:r>
+        <w:rPr>
+          <w:rStyle w:val="QuoteChar"/>
+        </w:rPr>
+        <w:t>traj</w:t>
+      </w:r>
+      <w:proofErr w:type="spellEnd"/>
+      <w:r>
+        <w:t xml:space="preserve"> object, described above.</w:t>
+      </w:r>
+    </w:p>
+    <w:p>
+      <w:r>
+        <w:t xml:space="preserve">Centroids – In order to compute the off-diagonal Hamiltonian matrix elements coupling TBFs, one needs to perform electronic structure calculations at the </w:t>
+      </w:r>
+      <w:r>
+        <w:rPr>
+          <w:i/>
+          <w:iCs/>
+        </w:rPr>
+        <w:t>centroids</w:t>
+      </w:r>
+      <w:r>
+        <w:t xml:space="preserve"> between those TBFs—the maxima of the overlap density between two TBFs.  Whenever a new TBF is spawned, new centroids are created with it.  These centroids share the initial time of the spawned TBF, and like the spawned TBF they propagate both backwards and forwards in time towards some minimum/maximum time.  Like TBFs, centroids have a current time and </w:t>
+      </w:r>
+      <w:proofErr w:type="spellStart"/>
+      <w:r>
+        <w:t>backprop</w:t>
+      </w:r>
+      <w:proofErr w:type="spellEnd"/>
+      <w:r>
+        <w:t xml:space="preserve"> time.  </w:t>
+      </w:r>
+      <w:r>
+        <w:t>Because the position of a centroid depends on the position of its two associated TBFs at a given point in time, a centroid cannot be propagated to a given time (forward or backward) until the position of both TBFs are known at that time.</w:t>
+      </w:r>
+    </w:p>
+    <w:p>
+      <w:r>
+        <w:t xml:space="preserve">With these ideas in mind, we present the pySpawn algorithm.  </w:t>
+      </w:r>
+      <w:r>
+        <w:t>Each iteration of the pySpawn algorithm consists of the following steps, in order:</w:t>
+      </w:r>
+    </w:p>
+    <w:p>
+      <w:pPr>
+        <w:pStyle w:val="ListParagraph"/>
+        <w:numPr>
+          <w:ilvl w:val="0"/>
+          <w:numId w:val="20"/>
+        </w:numPr>
+      </w:pPr>
+      <w:r>
+        <w:rPr>
+          <w:b/>
+          <w:bCs/>
+        </w:rPr>
+        <w:t>Update the centroids</w:t>
+      </w:r>
+      <w:r>
+        <w:t xml:space="preserve"> – </w:t>
+      </w:r>
+      <w:r>
+        <w:t>A</w:t>
+      </w:r>
+      <w:r>
+        <w:t xml:space="preserve">t the beginning </w:t>
+      </w:r>
+      <w:r>
+        <w:t xml:space="preserve">of each iteration, each centroid is considered.  If both of its associated TBFs have been propagated beyond its current time, </w:t>
+      </w:r>
+      <w:proofErr w:type="gramStart"/>
+      <w:r>
+        <w:t>it’s</w:t>
+      </w:r>
+      <w:proofErr w:type="gramEnd"/>
+      <w:r>
+        <w:t xml:space="preserve"> position will be updated and it will be marked for subsequent electronic structure calculations.  Similarly, if both of its associated TBFs have been propagated at its </w:t>
+      </w:r>
+      <w:proofErr w:type="spellStart"/>
+      <w:r>
+        <w:t>backprop</w:t>
+      </w:r>
+      <w:proofErr w:type="spellEnd"/>
+      <w:r>
+        <w:t xml:space="preserve"> time, </w:t>
+      </w:r>
+      <w:proofErr w:type="gramStart"/>
+      <w:r>
+        <w:t>it’s</w:t>
+      </w:r>
+      <w:proofErr w:type="gramEnd"/>
+      <w:r>
+        <w:t xml:space="preserve"> </w:t>
+      </w:r>
+      <w:proofErr w:type="spellStart"/>
+      <w:r>
+        <w:t>backprop</w:t>
+      </w:r>
+      <w:proofErr w:type="spellEnd"/>
+      <w:r>
+        <w:t xml:space="preserve"> position will be updated and it will be marked for subsequent electronic structure calculations.</w:t>
+      </w:r>
+    </w:p>
+    <w:p>
+      <w:pPr>
+        <w:pStyle w:val="ListParagraph"/>
+        <w:numPr>
+          <w:ilvl w:val="0"/>
+          <w:numId w:val="20"/>
+        </w:numPr>
+      </w:pPr>
+      <w:r>
+        <w:rPr>
+          <w:b/>
+          <w:bCs/>
+        </w:rPr>
+        <w:t>Update the task queue</w:t>
+      </w:r>
+      <w:r>
+        <w:t xml:space="preserve"> – A list of tasks that can currently be performed will be created.  This will include all TBFs that may be back propagated, all TBFs that may be forward propagated, all centroids that may be back propagated, and all centroids that may be forward propagated.  This </w:t>
+      </w:r>
+      <w:r>
+        <w:lastRenderedPageBreak/>
+        <w:t>queue is prioritized by the simulation time associated with each task.  (</w:t>
+      </w:r>
+      <w:proofErr w:type="gramStart"/>
+      <w:r>
+        <w:t>e.g</w:t>
+      </w:r>
+      <w:proofErr w:type="gramEnd"/>
+      <w:r>
+        <w:t xml:space="preserve">. back-propagating a TBF to simulation time 100.0 </w:t>
+      </w:r>
+      <w:proofErr w:type="spellStart"/>
+      <w:r>
+        <w:t>a.u</w:t>
+      </w:r>
+      <w:proofErr w:type="spellEnd"/>
+      <w:r>
+        <w:t xml:space="preserve">. takes priority over forward-propagating a TBF to 200.0 </w:t>
+      </w:r>
+      <w:proofErr w:type="spellStart"/>
+      <w:r>
+        <w:t>a.u</w:t>
+      </w:r>
+      <w:proofErr w:type="spellEnd"/>
+      <w:r>
+        <w:t>.)</w:t>
+      </w:r>
+    </w:p>
+    <w:p>
+      <w:pPr>
+        <w:pStyle w:val="ListParagraph"/>
+        <w:numPr>
+          <w:ilvl w:val="0"/>
+          <w:numId w:val="20"/>
+        </w:numPr>
+      </w:pPr>
+      <w:r>
+        <w:rPr>
+          <w:b/>
+          <w:bCs/>
+        </w:rPr>
+        <w:t xml:space="preserve">Checking whether simulation is complete </w:t>
+      </w:r>
+      <w:r>
+        <w:t>– If all trajectories and quantum mechanical amplitudes have been propagated to their maximum and minimum times, the simulation is done and the code will exit.</w:t>
+      </w:r>
+    </w:p>
+    <w:p>
+      <w:pPr>
+        <w:pStyle w:val="ListParagraph"/>
+        <w:numPr>
+          <w:ilvl w:val="0"/>
+          <w:numId w:val="20"/>
+        </w:numPr>
+      </w:pPr>
+      <w:r>
+        <w:rPr>
+          <w:b/>
+          <w:bCs/>
+        </w:rPr>
+        <w:t>Check if maximum wall time is reached</w:t>
+      </w:r>
+      <w:r>
+        <w:t xml:space="preserve"> – It is possible to set a maximum wall time for a simulation to run.  If this time has been surpassed, the simulation will exit gracefully.</w:t>
+      </w:r>
+    </w:p>
+    <w:p>
+      <w:pPr>
+        <w:pStyle w:val="ListParagraph"/>
+        <w:numPr>
+          <w:ilvl w:val="0"/>
+          <w:numId w:val="20"/>
+        </w:numPr>
+      </w:pPr>
+      <w:r>
+        <w:rPr>
+          <w:b/>
+          <w:bCs/>
+        </w:rPr>
+        <w:t>Compute a task</w:t>
+      </w:r>
+      <w:r>
+        <w:t xml:space="preserve"> – In the current serial implementation, the highest-priority task in the queue will be completed at this point.</w:t>
+      </w:r>
+    </w:p>
+    <w:p>
+      <w:pPr>
+        <w:pStyle w:val="ListParagraph"/>
+        <w:numPr>
+          <w:ilvl w:val="0"/>
+          <w:numId w:val="20"/>
+        </w:numPr>
+      </w:pPr>
+      <w:r>
+        <w:rPr>
+          <w:b/>
+          <w:bCs/>
+        </w:rPr>
+        <w:t>Spawn  if necessary</w:t>
+      </w:r>
+      <w:r>
+        <w:t xml:space="preserve"> – This step actually involves two different processes:</w:t>
+      </w:r>
+    </w:p>
+    <w:p>
+      <w:pPr>
+        <w:pStyle w:val="ListParagraph"/>
+        <w:numPr>
+          <w:ilvl w:val="1"/>
+          <w:numId w:val="20"/>
+        </w:numPr>
+      </w:pPr>
+      <w:r>
+        <w:t>If the derivative coupling between the current state of a TBF and any other state(s) rises above the spawning threshold (</w:t>
+      </w:r>
+      <w:proofErr w:type="spellStart"/>
+      <w:r>
+        <w:rPr>
+          <w:rStyle w:val="QuoteChar"/>
+        </w:rPr>
+        <w:t>spawnthresh</w:t>
+      </w:r>
+      <w:proofErr w:type="spellEnd"/>
+      <w:r>
+        <w:t>) that TBF will be marked as spawning to that state.  A spawning TBF continues to propagate as normal, but will spawn a new trajectory when the derivative coupling reaches a maximum.</w:t>
+      </w:r>
+    </w:p>
+    <w:p>
+      <w:pPr>
+        <w:pStyle w:val="ListParagraph"/>
+        <w:numPr>
+          <w:ilvl w:val="1"/>
+          <w:numId w:val="20"/>
+        </w:numPr>
+      </w:pPr>
+      <w:r>
+        <w:t>If a spawning trajectory has passed a maximum in the derivative coupling, a new trajectory will be spawned.  This new trajectory is created, its momentum is adjusted to conserve energy</w:t>
+      </w:r>
+      <w:r>
+        <w:t>, and all centroid structures are created, as well.</w:t>
+      </w:r>
+    </w:p>
+    <w:p>
+      <w:pPr>
+        <w:pStyle w:val="ListParagraph"/>
+        <w:numPr>
+          <w:ilvl w:val="0"/>
+          <w:numId w:val="20"/>
+        </w:numPr>
+      </w:pPr>
+      <w:r>
+        <w:rPr>
+          <w:b/>
+          <w:bCs/>
+        </w:rPr>
+        <w:t>Propagate quantum amplitudes</w:t>
+      </w:r>
+      <w:r>
+        <w:t xml:space="preserve"> – The status of all TBFs and centroids is checked.  If all structures have been propagated beyond the current time of the quantum amplitudes, the quantum amplitudes will be propagated.</w:t>
+      </w:r>
+    </w:p>
+    <w:p>
+      <w:pPr>
+        <w:pStyle w:val="ListParagraph"/>
+        <w:numPr>
+          <w:ilvl w:val="0"/>
+          <w:numId w:val="20"/>
+        </w:numPr>
+      </w:pPr>
+      <w:r>
+        <w:rPr>
+          <w:b/>
+          <w:bCs/>
+        </w:rPr>
+        <w:t xml:space="preserve">Generate restart output </w:t>
+      </w:r>
+      <w:r>
+        <w:t xml:space="preserve">– The </w:t>
+      </w:r>
+      <w:proofErr w:type="spellStart"/>
+      <w:r>
+        <w:rPr>
+          <w:rStyle w:val="QuoteChar"/>
+        </w:rPr>
+        <w:t>sim.json</w:t>
+      </w:r>
+      <w:proofErr w:type="spellEnd"/>
+      <w:r>
+        <w:t xml:space="preserve"> files is created with the current state of the entire simulation structure.  </w:t>
+      </w:r>
+      <w:proofErr w:type="gramStart"/>
+      <w:r>
+        <w:rPr>
+          <w:rStyle w:val="QuoteChar"/>
+        </w:rPr>
+        <w:t>working.hdf5</w:t>
+      </w:r>
+      <w:proofErr w:type="gramEnd"/>
+      <w:r>
+        <w:t xml:space="preserve"> is copied to </w:t>
+      </w:r>
+      <w:r>
+        <w:rPr>
+          <w:rStyle w:val="QuoteChar"/>
+        </w:rPr>
+        <w:t>sim.hdf5</w:t>
+      </w:r>
+      <w:r>
+        <w:t xml:space="preserve">, so that </w:t>
+      </w:r>
+      <w:r>
+        <w:rPr>
+          <w:rStyle w:val="QuoteChar"/>
+        </w:rPr>
+        <w:t>sim.hdf5</w:t>
+      </w:r>
+      <w:r>
+        <w:t xml:space="preserve"> and </w:t>
+      </w:r>
+      <w:proofErr w:type="spellStart"/>
+      <w:r>
+        <w:rPr>
+          <w:rStyle w:val="QuoteChar"/>
+        </w:rPr>
+        <w:t>sim.json</w:t>
+      </w:r>
+      <w:proofErr w:type="spellEnd"/>
+      <w:r>
+        <w:t xml:space="preserve"> are synchronized.  Old </w:t>
+      </w:r>
+      <w:r>
+        <w:rPr>
+          <w:rStyle w:val="QuoteChar"/>
+        </w:rPr>
+        <w:t>sim.*</w:t>
+      </w:r>
+      <w:r>
+        <w:t xml:space="preserve"> files are copied so that several hdf5/</w:t>
+      </w:r>
+      <w:proofErr w:type="spellStart"/>
+      <w:r>
+        <w:t>json</w:t>
+      </w:r>
+      <w:proofErr w:type="spellEnd"/>
+      <w:r>
+        <w:t xml:space="preserve"> pairs are maintained in case of corruption or accidental deletion.</w:t>
+      </w:r>
+    </w:p>
+    <w:p>
+      <w:r>
+        <w:t>These 8 steps are repeated until of the end conditions is met (steps 3 and 4).</w:t>
+      </w:r>
+    </w:p>
+    <w:p>
+      <w:r>
+        <w:t xml:space="preserve">Trajectories and centroids each have labels, which contain information about the parentage of the trajectory.  For jobs with a single initial trajectory, the </w:t>
+      </w:r>
+      <w:proofErr w:type="spellStart"/>
+      <w:r>
+        <w:t>intitial</w:t>
+      </w:r>
+      <w:proofErr w:type="spellEnd"/>
+      <w:r>
+        <w:t xml:space="preserve"> trajectory will be labeled </w:t>
+      </w:r>
+      <w:r>
+        <w:rPr>
+          <w:rStyle w:val="QuoteChar"/>
+        </w:rPr>
+        <w:t>00</w:t>
+      </w:r>
+      <w:r>
+        <w:t>.  Trajectories spawned by a give trajectory will have labels constructed:</w:t>
+      </w:r>
+    </w:p>
+    <w:p>
+      <w:proofErr w:type="spellStart"/>
+      <w:r>
+        <w:rPr>
+          <w:i/>
+          <w:iCs/>
+        </w:rPr>
+        <w:t>PARENT_LABEL</w:t>
+      </w:r>
+      <w:r>
+        <w:rPr>
+          <w:rStyle w:val="QuoteChar"/>
+        </w:rPr>
+        <w:t>b</w:t>
+      </w:r>
+      <w:r>
+        <w:rPr>
+          <w:i/>
+          <w:iCs/>
+        </w:rPr>
+        <w:t>BIRTH_ORDER</w:t>
+      </w:r>
+      <w:proofErr w:type="spellEnd"/>
+    </w:p>
+    <w:p>
+      <w:r>
+        <w:t xml:space="preserve">Here, </w:t>
+      </w:r>
+      <w:r>
+        <w:rPr>
+          <w:i/>
+          <w:iCs/>
+        </w:rPr>
+        <w:t>PARENT_LABEL</w:t>
+      </w:r>
+      <w:r>
+        <w:rPr>
+          <w:i/>
+          <w:iCs/>
+        </w:rPr>
+        <w:softHyphen/>
+      </w:r>
+      <w:r>
+        <w:t xml:space="preserve"> is the label of the parent trajectory and </w:t>
+      </w:r>
+      <w:r>
+        <w:rPr>
+          <w:i/>
+          <w:iCs/>
+        </w:rPr>
+        <w:t>BIRTH_ORDER</w:t>
+      </w:r>
+      <w:r>
+        <w:t xml:space="preserve"> is the index of the child (the first child is 0, the second child is 1, and so on.</w:t>
+      </w:r>
+    </w:p>
+    <w:p>
+      <w:r>
+        <w:t xml:space="preserve">For example, the first child of </w:t>
+      </w:r>
+      <w:r>
+        <w:rPr>
+          <w:rStyle w:val="QuoteChar"/>
+        </w:rPr>
+        <w:t>00</w:t>
+      </w:r>
+      <w:r>
+        <w:t xml:space="preserve"> will be labeled </w:t>
+      </w:r>
+      <w:r>
+        <w:rPr>
+          <w:rStyle w:val="QuoteChar"/>
+        </w:rPr>
+        <w:t>00b0</w:t>
+      </w:r>
+      <w:r>
+        <w:t xml:space="preserve">.  The second child of </w:t>
+      </w:r>
+      <w:r>
+        <w:rPr>
+          <w:rStyle w:val="QuoteChar"/>
+        </w:rPr>
+        <w:t>00</w:t>
+      </w:r>
+      <w:r>
+        <w:t xml:space="preserve"> will be </w:t>
+      </w:r>
+      <w:r>
+        <w:rPr>
+          <w:rStyle w:val="QuoteChar"/>
+        </w:rPr>
+        <w:t>00b1</w:t>
+      </w:r>
+      <w:r>
+        <w:t xml:space="preserve">.  The first child of </w:t>
+      </w:r>
+      <w:r>
+        <w:rPr>
+          <w:rStyle w:val="QuoteChar"/>
+        </w:rPr>
+        <w:t>00b1</w:t>
+      </w:r>
+      <w:r>
+        <w:t xml:space="preserve"> will be </w:t>
+      </w:r>
+      <w:r>
+        <w:rPr>
+          <w:rStyle w:val="QuoteChar"/>
+        </w:rPr>
+        <w:t>00b1b0</w:t>
+      </w:r>
+      <w:r>
+        <w:t>.</w:t>
+      </w:r>
+    </w:p>
+    <w:p>
+      <w:r>
+        <w:t xml:space="preserve">The labels of centroids are created by conjoining the labels of the two associated TBFs with the delimiter </w:t>
+      </w:r>
+      <w:r>
+        <w:rPr>
+          <w:rStyle w:val="QuoteChar"/>
+        </w:rPr>
+        <w:t>_a_</w:t>
+      </w:r>
+      <w:r>
+        <w:t xml:space="preserve">.  For example, the centroid between </w:t>
+      </w:r>
+      <w:r>
+        <w:rPr>
+          <w:rStyle w:val="QuoteChar"/>
+        </w:rPr>
+        <w:t>00</w:t>
+      </w:r>
+      <w:r>
+        <w:t xml:space="preserve"> and </w:t>
+      </w:r>
+      <w:r>
+        <w:rPr>
+          <w:rStyle w:val="QuoteChar"/>
+        </w:rPr>
+        <w:t>00b1b0</w:t>
+      </w:r>
+      <w:r>
+        <w:t xml:space="preserve"> would be labeled </w:t>
+      </w:r>
+      <w:r>
+        <w:rPr>
+          <w:rStyle w:val="QuoteChar"/>
+        </w:rPr>
+        <w:t>00_a_00b1b0</w:t>
+      </w:r>
+      <w:r>
+        <w:t>.</w:t>
+      </w:r>
+      <w:bookmarkStart w:id="17" w:name="_GoBack"/>
+      <w:bookmarkEnd w:id="17"/>
+    </w:p>
     <w:sectPr>
       <w:footerReference w:type="default" r:id="rId9"/>
       <w:pgSz w:w="12240" w:h="15840"/>
@@ -4874,7 +5610,7 @@
           <w:rPr>
             <w:noProof/>
           </w:rPr>
-          <w:t>11</w:t>
+          <w:t>13</w:t>
         </w:r>
         <w:r>
           <w:rPr>
@@ -5920,6 +6656,92 @@
     </w:lvl>
   </w:abstractNum>
   <w:abstractNum w:abstractNumId="9" w15:restartNumberingAfterBreak="0">
+    <w:nsid w:val="511E3664"/>
+    <w:multiLevelType w:val="hybridMultilevel"/>
+    <w:tmpl w:val="A0A2F810"/>
+    <w:lvl w:ilvl="0" w:tplc="0409000F">
+      <w:start w:val="1"/>
+      <w:numFmt w:val="decimal"/>
+      <w:lvlText w:val="%1."/>
+      <w:lvlJc w:val="left"/>
+      <w:pPr>
+        <w:ind w:left="720" w:hanging="360"/>
+      </w:pPr>
+    </w:lvl>
+    <w:lvl w:ilvl="1" w:tplc="04090019">
+      <w:start w:val="1"/>
+      <w:numFmt w:val="lowerLetter"/>
+      <w:lvlText w:val="%2."/>
+      <w:lvlJc w:val="left"/>
+      <w:pPr>
+        <w:ind w:left="1440" w:hanging="360"/>
+      </w:pPr>
+    </w:lvl>
+    <w:lvl w:ilvl="2" w:tplc="0409001B" w:tentative="1">
+      <w:start w:val="1"/>
+      <w:numFmt w:val="lowerRoman"/>
+      <w:lvlText w:val="%3."/>
+      <w:lvlJc w:val="right"/>
+      <w:pPr>
+        <w:ind w:left="2160" w:hanging="180"/>
+      </w:pPr>
+    </w:lvl>
+    <w:lvl w:ilvl="3" w:tplc="0409000F" w:tentative="1">
+      <w:start w:val="1"/>
+      <w:numFmt w:val="decimal"/>
+      <w:lvlText w:val="%4."/>
+      <w:lvlJc w:val="left"/>
+      <w:pPr>
+        <w:ind w:left="2880" w:hanging="360"/>
+      </w:pPr>
+    </w:lvl>
+    <w:lvl w:ilvl="4" w:tplc="04090019" w:tentative="1">
+      <w:start w:val="1"/>
+      <w:numFmt w:val="lowerLetter"/>
+      <w:lvlText w:val="%5."/>
+      <w:lvlJc w:val="left"/>
+      <w:pPr>
+        <w:ind w:left="3600" w:hanging="360"/>
+      </w:pPr>
+    </w:lvl>
+    <w:lvl w:ilvl="5" w:tplc="0409001B" w:tentative="1">
+      <w:start w:val="1"/>
+      <w:numFmt w:val="lowerRoman"/>
+      <w:lvlText w:val="%6."/>
+      <w:lvlJc w:val="right"/>
+      <w:pPr>
+        <w:ind w:left="4320" w:hanging="180"/>
+      </w:pPr>
+    </w:lvl>
+    <w:lvl w:ilvl="6" w:tplc="0409000F" w:tentative="1">
+      <w:start w:val="1"/>
+      <w:numFmt w:val="decimal"/>
+      <w:lvlText w:val="%7."/>
+      <w:lvlJc w:val="left"/>
+      <w:pPr>
+        <w:ind w:left="5040" w:hanging="360"/>
+      </w:pPr>
+    </w:lvl>
+    <w:lvl w:ilvl="7" w:tplc="04090019" w:tentative="1">
+      <w:start w:val="1"/>
+      <w:numFmt w:val="lowerLetter"/>
+      <w:lvlText w:val="%8."/>
+      <w:lvlJc w:val="left"/>
+      <w:pPr>
+        <w:ind w:left="5760" w:hanging="360"/>
+      </w:pPr>
+    </w:lvl>
+    <w:lvl w:ilvl="8" w:tplc="0409001B" w:tentative="1">
+      <w:start w:val="1"/>
+      <w:numFmt w:val="lowerRoman"/>
+      <w:lvlText w:val="%9."/>
+      <w:lvlJc w:val="right"/>
+      <w:pPr>
+        <w:ind w:left="6480" w:hanging="180"/>
+      </w:pPr>
+    </w:lvl>
+  </w:abstractNum>
+  <w:abstractNum w:abstractNumId="10" w15:restartNumberingAfterBreak="0">
     <w:nsid w:val="79A3411D"/>
     <w:multiLevelType w:val="hybridMultilevel"/>
     <w:tmpl w:val="53EC0A20"/>
@@ -6072,7 +6894,7 @@
     <w:abstractNumId w:val="3"/>
   </w:num>
   <w:num w:numId="14">
-    <w:abstractNumId w:val="9"/>
+    <w:abstractNumId w:val="10"/>
   </w:num>
   <w:num w:numId="15">
     <w:abstractNumId w:val="1"/>
@@ -6088,6 +6910,9 @@
   </w:num>
   <w:num w:numId="19">
     <w:abstractNumId w:val="4"/>
+  </w:num>
+  <w:num w:numId="20">
+    <w:abstractNumId w:val="9"/>
   </w:num>
 </w:numbering>
 </file>
@@ -7557,7 +8382,7 @@
 </file>
 
 <file path=customXml/itemProps1.xml><?xml version="1.0" encoding="utf-8"?>
-<ds:datastoreItem xmlns:ds="http://schemas.openxmlformats.org/officeDocument/2006/customXml" ds:itemID="{8D15491B-8311-4CD3-98C3-69B9BF0F1FCA}">
+<ds:datastoreItem xmlns:ds="http://schemas.openxmlformats.org/officeDocument/2006/customXml" ds:itemID="{88F50220-8517-4B23-A0B2-612CDD9EB94A}">
   <ds:schemaRefs>
     <ds:schemaRef ds:uri="http://schemas.openxmlformats.org/officeDocument/2006/bibliography"/>
   </ds:schemaRefs>

</xml_diff>

<commit_message>
updated User Manual to descript example analysis script
</commit_message>
<xml_diff>
--- a/documentation/UserManual.docx
+++ b/documentation/UserManual.docx
@@ -102,6 +102,8 @@
           <w:r>
             <w:t>Contents</w:t>
           </w:r>
+          <w:bookmarkStart w:id="0" w:name="_GoBack"/>
+          <w:bookmarkEnd w:id="0"/>
         </w:p>
         <w:p>
           <w:pPr>
@@ -123,7 +125,7 @@
           <w:r>
             <w:fldChar w:fldCharType="separate"/>
           </w:r>
-          <w:hyperlink w:anchor="_Toc496264831" w:history="1">
+          <w:hyperlink w:anchor="_Toc498369145" w:history="1">
             <w:r>
               <w:rPr>
                 <w:rStyle w:val="Hyperlink"/>
@@ -163,7 +165,7 @@
                 <w:noProof/>
                 <w:webHidden/>
               </w:rPr>
-              <w:instrText xml:space="preserve"> PAGEREF _Toc496264831 \h </w:instrText>
+              <w:instrText xml:space="preserve"> PAGEREF _Toc498369145 \h </w:instrText>
             </w:r>
             <w:r>
               <w:rPr>
@@ -205,7 +207,7 @@
               <w:noProof/>
             </w:rPr>
           </w:pPr>
-          <w:hyperlink w:anchor="_Toc496264832" w:history="1">
+          <w:hyperlink w:anchor="_Toc498369146" w:history="1">
             <w:r>
               <w:rPr>
                 <w:rStyle w:val="Hyperlink"/>
@@ -224,7 +226,7 @@
                 <w:rStyle w:val="Hyperlink"/>
                 <w:noProof/>
               </w:rPr>
-              <w:t>What Is PySpawn?</w:t>
+              <w:t>How to Use This Manual</w:t>
             </w:r>
             <w:r>
               <w:rPr>
@@ -245,7 +247,7 @@
                 <w:noProof/>
                 <w:webHidden/>
               </w:rPr>
-              <w:instrText xml:space="preserve"> PAGEREF _Toc496264832 \h </w:instrText>
+              <w:instrText xml:space="preserve"> PAGEREF _Toc498369146 \h </w:instrText>
             </w:r>
             <w:r>
               <w:rPr>
@@ -287,7 +289,7 @@
               <w:noProof/>
             </w:rPr>
           </w:pPr>
-          <w:hyperlink w:anchor="_Toc496264833" w:history="1">
+          <w:hyperlink w:anchor="_Toc498369147" w:history="1">
             <w:r>
               <w:rPr>
                 <w:rStyle w:val="Hyperlink"/>
@@ -306,7 +308,7 @@
                 <w:rStyle w:val="Hyperlink"/>
                 <w:noProof/>
               </w:rPr>
-              <w:t>What Are The Primary Goals of the PySpawn Project?</w:t>
+              <w:t>What Is PySpawn?</w:t>
             </w:r>
             <w:r>
               <w:rPr>
@@ -327,7 +329,7 @@
                 <w:noProof/>
                 <w:webHidden/>
               </w:rPr>
-              <w:instrText xml:space="preserve"> PAGEREF _Toc496264833 \h </w:instrText>
+              <w:instrText xml:space="preserve"> PAGEREF _Toc498369147 \h </w:instrText>
             </w:r>
             <w:r>
               <w:rPr>
@@ -369,7 +371,7 @@
               <w:noProof/>
             </w:rPr>
           </w:pPr>
-          <w:hyperlink w:anchor="_Toc496264834" w:history="1">
+          <w:hyperlink w:anchor="_Toc498369148" w:history="1">
             <w:r>
               <w:rPr>
                 <w:rStyle w:val="Hyperlink"/>
@@ -388,7 +390,7 @@
                 <w:rStyle w:val="Hyperlink"/>
                 <w:noProof/>
               </w:rPr>
-              <w:t>Features</w:t>
+              <w:t>What Are The Primary Goals of the PySpawn Project?</w:t>
             </w:r>
             <w:r>
               <w:rPr>
@@ -409,7 +411,7 @@
                 <w:noProof/>
                 <w:webHidden/>
               </w:rPr>
-              <w:instrText xml:space="preserve"> PAGEREF _Toc496264834 \h </w:instrText>
+              <w:instrText xml:space="preserve"> PAGEREF _Toc498369148 \h </w:instrText>
             </w:r>
             <w:r>
               <w:rPr>
@@ -451,7 +453,7 @@
               <w:noProof/>
             </w:rPr>
           </w:pPr>
-          <w:hyperlink w:anchor="_Toc496264835" w:history="1">
+          <w:hyperlink w:anchor="_Toc498369149" w:history="1">
             <w:r>
               <w:rPr>
                 <w:rStyle w:val="Hyperlink"/>
@@ -470,7 +472,7 @@
                 <w:rStyle w:val="Hyperlink"/>
                 <w:noProof/>
               </w:rPr>
-              <w:t>Citing pySpawn</w:t>
+              <w:t>Features</w:t>
             </w:r>
             <w:r>
               <w:rPr>
@@ -491,7 +493,7 @@
                 <w:noProof/>
                 <w:webHidden/>
               </w:rPr>
-              <w:instrText xml:space="preserve"> PAGEREF _Toc496264835 \h </w:instrText>
+              <w:instrText xml:space="preserve"> PAGEREF _Toc498369149 \h </w:instrText>
             </w:r>
             <w:r>
               <w:rPr>
@@ -533,7 +535,7 @@
               <w:noProof/>
             </w:rPr>
           </w:pPr>
-          <w:hyperlink w:anchor="_Toc496264836" w:history="1">
+          <w:hyperlink w:anchor="_Toc498369150" w:history="1">
             <w:r>
               <w:rPr>
                 <w:rStyle w:val="Hyperlink"/>
@@ -552,7 +554,7 @@
                 <w:rStyle w:val="Hyperlink"/>
                 <w:noProof/>
               </w:rPr>
-              <w:t>License</w:t>
+              <w:t>Citing pySpawn</w:t>
             </w:r>
             <w:r>
               <w:rPr>
@@ -573,7 +575,7 @@
                 <w:noProof/>
                 <w:webHidden/>
               </w:rPr>
-              <w:instrText xml:space="preserve"> PAGEREF _Toc496264836 \h </w:instrText>
+              <w:instrText xml:space="preserve"> PAGEREF _Toc498369150 \h </w:instrText>
             </w:r>
             <w:r>
               <w:rPr>
@@ -615,7 +617,7 @@
               <w:noProof/>
             </w:rPr>
           </w:pPr>
-          <w:hyperlink w:anchor="_Toc496264837" w:history="1">
+          <w:hyperlink w:anchor="_Toc498369151" w:history="1">
             <w:r>
               <w:rPr>
                 <w:rStyle w:val="Hyperlink"/>
@@ -634,6 +636,88 @@
                 <w:rStyle w:val="Hyperlink"/>
                 <w:noProof/>
               </w:rPr>
+              <w:t>License</w:t>
+            </w:r>
+            <w:r>
+              <w:rPr>
+                <w:noProof/>
+                <w:webHidden/>
+              </w:rPr>
+              <w:tab/>
+            </w:r>
+            <w:r>
+              <w:rPr>
+                <w:noProof/>
+                <w:webHidden/>
+              </w:rPr>
+              <w:fldChar w:fldCharType="begin"/>
+            </w:r>
+            <w:r>
+              <w:rPr>
+                <w:noProof/>
+                <w:webHidden/>
+              </w:rPr>
+              <w:instrText xml:space="preserve"> PAGEREF _Toc498369151 \h </w:instrText>
+            </w:r>
+            <w:r>
+              <w:rPr>
+                <w:noProof/>
+                <w:webHidden/>
+              </w:rPr>
+            </w:r>
+            <w:r>
+              <w:rPr>
+                <w:noProof/>
+                <w:webHidden/>
+              </w:rPr>
+              <w:fldChar w:fldCharType="separate"/>
+            </w:r>
+            <w:r>
+              <w:rPr>
+                <w:noProof/>
+                <w:webHidden/>
+              </w:rPr>
+              <w:t>4</w:t>
+            </w:r>
+            <w:r>
+              <w:rPr>
+                <w:noProof/>
+                <w:webHidden/>
+              </w:rPr>
+              <w:fldChar w:fldCharType="end"/>
+            </w:r>
+          </w:hyperlink>
+        </w:p>
+        <w:p>
+          <w:pPr>
+            <w:pStyle w:val="TOC2"/>
+            <w:tabs>
+              <w:tab w:val="left" w:pos="880"/>
+              <w:tab w:val="right" w:leader="dot" w:pos="9350"/>
+            </w:tabs>
+            <w:rPr>
+              <w:noProof/>
+            </w:rPr>
+          </w:pPr>
+          <w:hyperlink w:anchor="_Toc498369152" w:history="1">
+            <w:r>
+              <w:rPr>
+                <w:rStyle w:val="Hyperlink"/>
+                <w:noProof/>
+              </w:rPr>
+              <w:t>2.7</w:t>
+            </w:r>
+            <w:r>
+              <w:rPr>
+                <w:noProof/>
+              </w:rPr>
+              <w:tab/>
+            </w:r>
+            <w:r>
+              <w:rPr>
+                <w:rStyle w:val="Hyperlink"/>
+                <w:noProof/>
+              </w:rPr>
               <w:t>Acknowledgements</w:t>
             </w:r>
             <w:r>
@@ -655,7 +739,7 @@
                 <w:noProof/>
                 <w:webHidden/>
               </w:rPr>
-              <w:instrText xml:space="preserve"> PAGEREF _Toc496264837 \h </w:instrText>
+              <w:instrText xml:space="preserve"> PAGEREF _Toc498369152 \h </w:instrText>
             </w:r>
             <w:r>
               <w:rPr>
@@ -697,7 +781,7 @@
               <w:noProof/>
             </w:rPr>
           </w:pPr>
-          <w:hyperlink w:anchor="_Toc496264838" w:history="1">
+          <w:hyperlink w:anchor="_Toc498369153" w:history="1">
             <w:r>
               <w:rPr>
                 <w:rStyle w:val="Hyperlink"/>
@@ -737,7 +821,7 @@
                 <w:noProof/>
                 <w:webHidden/>
               </w:rPr>
-              <w:instrText xml:space="preserve"> PAGEREF _Toc496264838 \h </w:instrText>
+              <w:instrText xml:space="preserve"> PAGEREF _Toc498369153 \h </w:instrText>
             </w:r>
             <w:r>
               <w:rPr>
@@ -779,7 +863,7 @@
               <w:noProof/>
             </w:rPr>
           </w:pPr>
-          <w:hyperlink w:anchor="_Toc496264839" w:history="1">
+          <w:hyperlink w:anchor="_Toc498369154" w:history="1">
             <w:r>
               <w:rPr>
                 <w:rStyle w:val="Hyperlink"/>
@@ -819,7 +903,7 @@
                 <w:noProof/>
                 <w:webHidden/>
               </w:rPr>
-              <w:instrText xml:space="preserve"> PAGEREF _Toc496264839 \h </w:instrText>
+              <w:instrText xml:space="preserve"> PAGEREF _Toc498369154 \h </w:instrText>
             </w:r>
             <w:r>
               <w:rPr>
@@ -861,7 +945,7 @@
               <w:noProof/>
             </w:rPr>
           </w:pPr>
-          <w:hyperlink w:anchor="_Toc496264840" w:history="1">
+          <w:hyperlink w:anchor="_Toc498369155" w:history="1">
             <w:r>
               <w:rPr>
                 <w:rStyle w:val="Hyperlink"/>
@@ -901,7 +985,7 @@
                 <w:noProof/>
                 <w:webHidden/>
               </w:rPr>
-              <w:instrText xml:space="preserve"> PAGEREF _Toc496264840 \h </w:instrText>
+              <w:instrText xml:space="preserve"> PAGEREF _Toc498369155 \h </w:instrText>
             </w:r>
             <w:r>
               <w:rPr>
@@ -943,7 +1027,7 @@
               <w:noProof/>
             </w:rPr>
           </w:pPr>
-          <w:hyperlink w:anchor="_Toc496264841" w:history="1">
+          <w:hyperlink w:anchor="_Toc498369156" w:history="1">
             <w:r>
               <w:rPr>
                 <w:rStyle w:val="Hyperlink"/>
@@ -983,7 +1067,7 @@
                 <w:noProof/>
                 <w:webHidden/>
               </w:rPr>
-              <w:instrText xml:space="preserve"> PAGEREF _Toc496264841 \h </w:instrText>
+              <w:instrText xml:space="preserve"> PAGEREF _Toc498369156 \h </w:instrText>
             </w:r>
             <w:r>
               <w:rPr>
@@ -1025,7 +1109,7 @@
               <w:noProof/>
             </w:rPr>
           </w:pPr>
-          <w:hyperlink w:anchor="_Toc496264842" w:history="1">
+          <w:hyperlink w:anchor="_Toc498369157" w:history="1">
             <w:r>
               <w:rPr>
                 <w:rStyle w:val="Hyperlink"/>
@@ -1065,7 +1149,7 @@
                 <w:noProof/>
                 <w:webHidden/>
               </w:rPr>
-              <w:instrText xml:space="preserve"> PAGEREF _Toc496264842 \h </w:instrText>
+              <w:instrText xml:space="preserve"> PAGEREF _Toc498369157 \h </w:instrText>
             </w:r>
             <w:r>
               <w:rPr>
@@ -1107,7 +1191,7 @@
               <w:noProof/>
             </w:rPr>
           </w:pPr>
-          <w:hyperlink w:anchor="_Toc496264843" w:history="1">
+          <w:hyperlink w:anchor="_Toc498369158" w:history="1">
             <w:r>
               <w:rPr>
                 <w:rStyle w:val="Hyperlink"/>
@@ -1147,7 +1231,7 @@
                 <w:noProof/>
                 <w:webHidden/>
               </w:rPr>
-              <w:instrText xml:space="preserve"> PAGEREF _Toc496264843 \h </w:instrText>
+              <w:instrText xml:space="preserve"> PAGEREF _Toc498369158 \h </w:instrText>
             </w:r>
             <w:r>
               <w:rPr>
@@ -1189,7 +1273,7 @@
               <w:noProof/>
             </w:rPr>
           </w:pPr>
-          <w:hyperlink w:anchor="_Toc496264844" w:history="1">
+          <w:hyperlink w:anchor="_Toc498369159" w:history="1">
             <w:r>
               <w:rPr>
                 <w:rStyle w:val="Hyperlink"/>
@@ -1229,7 +1313,7 @@
                 <w:noProof/>
                 <w:webHidden/>
               </w:rPr>
-              <w:instrText xml:space="preserve"> PAGEREF _Toc496264844 \h </w:instrText>
+              <w:instrText xml:space="preserve"> PAGEREF _Toc498369159 \h </w:instrText>
             </w:r>
             <w:r>
               <w:rPr>
@@ -1271,7 +1355,7 @@
               <w:noProof/>
             </w:rPr>
           </w:pPr>
-          <w:hyperlink w:anchor="_Toc496264845" w:history="1">
+          <w:hyperlink w:anchor="_Toc498369160" w:history="1">
             <w:r>
               <w:rPr>
                 <w:rStyle w:val="Hyperlink"/>
@@ -1311,7 +1395,7 @@
                 <w:noProof/>
                 <w:webHidden/>
               </w:rPr>
-              <w:instrText xml:space="preserve"> PAGEREF _Toc496264845 \h </w:instrText>
+              <w:instrText xml:space="preserve"> PAGEREF _Toc498369160 \h </w:instrText>
             </w:r>
             <w:r>
               <w:rPr>
@@ -1353,7 +1437,7 @@
               <w:noProof/>
             </w:rPr>
           </w:pPr>
-          <w:hyperlink w:anchor="_Toc496264846" w:history="1">
+          <w:hyperlink w:anchor="_Toc498369161" w:history="1">
             <w:r>
               <w:rPr>
                 <w:rStyle w:val="Hyperlink"/>
@@ -1393,7 +1477,7 @@
                 <w:noProof/>
                 <w:webHidden/>
               </w:rPr>
-              <w:instrText xml:space="preserve"> PAGEREF _Toc496264846 \h </w:instrText>
+              <w:instrText xml:space="preserve"> PAGEREF _Toc498369161 \h </w:instrText>
             </w:r>
             <w:r>
               <w:rPr>
@@ -1414,6 +1498,88 @@
                 <w:webHidden/>
               </w:rPr>
               <w:t>10</w:t>
+            </w:r>
+            <w:r>
+              <w:rPr>
+                <w:noProof/>
+                <w:webHidden/>
+              </w:rPr>
+              <w:fldChar w:fldCharType="end"/>
+            </w:r>
+          </w:hyperlink>
+        </w:p>
+        <w:p>
+          <w:pPr>
+            <w:pStyle w:val="TOC2"/>
+            <w:tabs>
+              <w:tab w:val="left" w:pos="880"/>
+              <w:tab w:val="right" w:leader="dot" w:pos="9350"/>
+            </w:tabs>
+            <w:rPr>
+              <w:noProof/>
+            </w:rPr>
+          </w:pPr>
+          <w:hyperlink w:anchor="_Toc498369162" w:history="1">
+            <w:r>
+              <w:rPr>
+                <w:rStyle w:val="Hyperlink"/>
+                <w:noProof/>
+              </w:rPr>
+              <w:t>5.4</w:t>
+            </w:r>
+            <w:r>
+              <w:rPr>
+                <w:noProof/>
+              </w:rPr>
+              <w:tab/>
+            </w:r>
+            <w:r>
+              <w:rPr>
+                <w:rStyle w:val="Hyperlink"/>
+                <w:noProof/>
+              </w:rPr>
+              <w:t>Analysing Simulation Data with the Analysis Module</w:t>
+            </w:r>
+            <w:r>
+              <w:rPr>
+                <w:noProof/>
+                <w:webHidden/>
+              </w:rPr>
+              <w:tab/>
+            </w:r>
+            <w:r>
+              <w:rPr>
+                <w:noProof/>
+                <w:webHidden/>
+              </w:rPr>
+              <w:fldChar w:fldCharType="begin"/>
+            </w:r>
+            <w:r>
+              <w:rPr>
+                <w:noProof/>
+                <w:webHidden/>
+              </w:rPr>
+              <w:instrText xml:space="preserve"> PAGEREF _Toc498369162 \h </w:instrText>
+            </w:r>
+            <w:r>
+              <w:rPr>
+                <w:noProof/>
+                <w:webHidden/>
+              </w:rPr>
+            </w:r>
+            <w:r>
+              <w:rPr>
+                <w:noProof/>
+                <w:webHidden/>
+              </w:rPr>
+              <w:fldChar w:fldCharType="separate"/>
+            </w:r>
+            <w:r>
+              <w:rPr>
+                <w:noProof/>
+                <w:webHidden/>
+              </w:rPr>
+              <w:t>11</w:t>
             </w:r>
             <w:r>
               <w:rPr>
@@ -1435,7 +1601,7 @@
               <w:noProof/>
             </w:rPr>
           </w:pPr>
-          <w:hyperlink w:anchor="_Toc496264847" w:history="1">
+          <w:hyperlink w:anchor="_Toc498369163" w:history="1">
             <w:r>
               <w:rPr>
                 <w:rStyle w:val="Hyperlink"/>
@@ -1454,7 +1620,7 @@
                 <w:rStyle w:val="Hyperlink"/>
                 <w:noProof/>
               </w:rPr>
-              <w:t>PySpawn Workflow</w:t>
+              <w:t>PySpawn Algorithm</w:t>
             </w:r>
             <w:r>
               <w:rPr>
@@ -1475,7 +1641,7 @@
                 <w:noProof/>
                 <w:webHidden/>
               </w:rPr>
-              <w:instrText xml:space="preserve"> PAGEREF _Toc496264847 \h </w:instrText>
+              <w:instrText xml:space="preserve"> PAGEREF _Toc498369163 \h </w:instrText>
             </w:r>
             <w:r>
               <w:rPr>
@@ -1495,7 +1661,7 @@
                 <w:noProof/>
                 <w:webHidden/>
               </w:rPr>
-              <w:t>12</w:t>
+              <w:t>14</w:t>
             </w:r>
             <w:r>
               <w:rPr>
@@ -1527,18 +1693,42 @@
       <w:pPr>
         <w:pStyle w:val="Heading1"/>
       </w:pPr>
-      <w:bookmarkStart w:id="0" w:name="_Toc496264831"/>
+      <w:bookmarkStart w:id="1" w:name="_Toc498369145"/>
       <w:r>
         <w:lastRenderedPageBreak/>
         <w:t>Introduction</w:t>
       </w:r>
-      <w:bookmarkEnd w:id="0"/>
+      <w:bookmarkEnd w:id="1"/>
     </w:p>
     <w:p>
       <w:pPr>
         <w:pStyle w:val="Heading2"/>
       </w:pPr>
-      <w:bookmarkStart w:id="1" w:name="_Toc496264832"/>
+      <w:bookmarkStart w:id="2" w:name="_Toc498369146"/>
+      <w:r>
+        <w:t>How to Use This Manual</w:t>
+      </w:r>
+      <w:bookmarkEnd w:id="2"/>
+    </w:p>
+    <w:p>
+      <w:r>
+        <w:t xml:space="preserve">Unlike electronic structure calculations, ab initio multiple spawning calculations produce a larger amount of data than can be read by a human in a short period of time.  That data has a much more complex structure than the data created by classical molecular dynamics simulations.  The PySpawn algorithm is complex and may be unintuitive to both those who have never run AIMS before and those who are familiar with the older FMS90 code.  As such, before starting to run PySpawn, it is recommended to carefully read chapters 2-6 of this manual.  These provide a full introduction to the </w:t>
+      </w:r>
+      <w:r>
+        <w:t>principle one needs to understand to set up and run a PySpawn simulation</w:t>
+      </w:r>
+      <w:r>
+        <w:t xml:space="preserve">.  Later chapters provide more detailed </w:t>
+      </w:r>
+      <w:r>
+        <w:t>reference for input, etc.</w:t>
+      </w:r>
+    </w:p>
+    <w:p>
+      <w:pPr>
+        <w:pStyle w:val="Heading2"/>
+      </w:pPr>
+      <w:bookmarkStart w:id="3" w:name="_Toc498369147"/>
       <w:r>
         <w:t>What I</w:t>
       </w:r>
@@ -1551,7 +1741,7 @@
       <w:r>
         <w:t>awn?</w:t>
       </w:r>
-      <w:bookmarkEnd w:id="1"/>
+      <w:bookmarkEnd w:id="3"/>
     </w:p>
     <w:p>
       <w:r>
@@ -1589,7 +1779,7 @@
       <w:pPr>
         <w:pStyle w:val="Heading2"/>
       </w:pPr>
-      <w:bookmarkStart w:id="2" w:name="_Toc496264833"/>
+      <w:bookmarkStart w:id="4" w:name="_Toc498369148"/>
       <w:r>
         <w:t>What Are The Primary G</w:t>
       </w:r>
@@ -1611,7 +1801,7 @@
       <w:r>
         <w:t>?</w:t>
       </w:r>
-      <w:bookmarkEnd w:id="2"/>
+      <w:bookmarkEnd w:id="4"/>
     </w:p>
     <w:p>
       <w:r>
@@ -1792,11 +1982,11 @@
       <w:pPr>
         <w:pStyle w:val="Heading2"/>
       </w:pPr>
-      <w:bookmarkStart w:id="3" w:name="_Toc496264834"/>
+      <w:bookmarkStart w:id="5" w:name="_Toc498369149"/>
       <w:r>
         <w:t>Features</w:t>
       </w:r>
-      <w:bookmarkEnd w:id="3"/>
+      <w:bookmarkEnd w:id="5"/>
       <w:r>
         <w:t xml:space="preserve"> </w:t>
       </w:r>
@@ -1866,18 +2056,27 @@
       <w:pPr>
         <w:pStyle w:val="Heading2"/>
       </w:pPr>
-      <w:bookmarkStart w:id="4" w:name="_Toc496264835"/>
+      <w:bookmarkStart w:id="6" w:name="_Toc498369150"/>
       <w:r>
         <w:t>Citing pySpawn</w:t>
       </w:r>
-      <w:bookmarkEnd w:id="4"/>
-    </w:p>
-    <w:p>
-      <w:r>
-        <w:t>If you use pyS</w:t>
-      </w:r>
-      <w:r>
-        <w:t>pawn please cite the following:</w:t>
+      <w:bookmarkEnd w:id="6"/>
+    </w:p>
+    <w:p>
+      <w:r>
+        <w:t>If you use the P</w:t>
+      </w:r>
+      <w:r>
+        <w:t>yS</w:t>
+      </w:r>
+      <w:r>
+        <w:t xml:space="preserve">pawn </w:t>
+      </w:r>
+      <w:r>
+        <w:t xml:space="preserve">software package </w:t>
+      </w:r>
+      <w:r>
+        <w:t>please cite the following:</w:t>
       </w:r>
     </w:p>
     <w:p>
@@ -1895,18 +2094,214 @@
     </w:p>
     <w:p>
       <w:r>
+        <w:lastRenderedPageBreak/>
         <w:t>This citation will eventually be replaced by a true publication.</w:t>
       </w:r>
     </w:p>
     <w:p>
+      <w:r>
+        <w:t>Note that this is a citation for the PySpawn software package, not any particular method.  In addition to citing this package, please be sure to ci</w:t>
+      </w:r>
+      <w:r>
+        <w:t xml:space="preserve">te </w:t>
+      </w:r>
+      <w:r>
+        <w:t xml:space="preserve">papers </w:t>
+      </w:r>
+      <w:r>
+        <w:t>corresponding to the simulation methods that you used</w:t>
+      </w:r>
+      <w:r>
+        <w:t>:</w:t>
+      </w:r>
+    </w:p>
+    <w:p>
+      <w:r>
+        <w:t>AIMS</w:t>
+      </w:r>
+      <w:r>
+        <w:t xml:space="preserve"> (cite these for all PySpawn simulations)</w:t>
+      </w:r>
+      <w:r>
+        <w:t>:</w:t>
+      </w:r>
+    </w:p>
+    <w:p>
+      <w:pPr>
+        <w:pStyle w:val="ListParagraph"/>
+        <w:numPr>
+          <w:ilvl w:val="0"/>
+          <w:numId w:val="22"/>
+        </w:numPr>
+      </w:pPr>
+      <w:r>
+        <w:t>M.</w:t>
+      </w:r>
+      <w:r>
+        <w:t xml:space="preserve"> Ben-Nun, J. </w:t>
+      </w:r>
+      <w:proofErr w:type="spellStart"/>
+      <w:r>
+        <w:t>Quenneville</w:t>
+      </w:r>
+      <w:proofErr w:type="spellEnd"/>
+      <w:r>
+        <w:t xml:space="preserve">, and T. J. </w:t>
+      </w:r>
+      <w:proofErr w:type="spellStart"/>
+      <w:r>
+        <w:t>Martínez</w:t>
+      </w:r>
+      <w:proofErr w:type="spellEnd"/>
+      <w:r>
+        <w:t xml:space="preserve">, J. Phys. Chem. A, </w:t>
+      </w:r>
+      <w:r>
+        <w:rPr>
+          <w:b/>
+          <w:bCs/>
+        </w:rPr>
+        <w:t>104</w:t>
+      </w:r>
+      <w:r>
+        <w:t>, 5161−5175 (2000).</w:t>
+      </w:r>
+    </w:p>
+    <w:p>
+      <w:pPr>
+        <w:pStyle w:val="ListParagraph"/>
+        <w:numPr>
+          <w:ilvl w:val="0"/>
+          <w:numId w:val="22"/>
+        </w:numPr>
+      </w:pPr>
+      <w:r>
+        <w:t xml:space="preserve">M. Ben-Nun and T. J. </w:t>
+      </w:r>
+      <w:proofErr w:type="spellStart"/>
+      <w:r>
+        <w:t>Martínez</w:t>
+      </w:r>
+      <w:proofErr w:type="spellEnd"/>
+      <w:r>
+        <w:t xml:space="preserve">, Adv. Chem. Phys., </w:t>
+      </w:r>
+      <w:r>
+        <w:rPr>
+          <w:b/>
+          <w:bCs/>
+        </w:rPr>
+        <w:t>121</w:t>
+      </w:r>
+      <w:r>
+        <w:t>, 439−512 (2002).</w:t>
+      </w:r>
+    </w:p>
+    <w:p>
+      <w:r>
+        <w:t>Diabatized Gaussians on adiabatic surfaces (DGAS):</w:t>
+      </w:r>
+    </w:p>
+    <w:p>
+      <w:pPr>
+        <w:pStyle w:val="ListParagraph"/>
+        <w:numPr>
+          <w:ilvl w:val="0"/>
+          <w:numId w:val="21"/>
+        </w:numPr>
+      </w:pPr>
+      <w:r>
+        <w:t xml:space="preserve">G. A. Meek and B. G. Levine, J. Chem. Phys., </w:t>
+      </w:r>
+      <w:r>
+        <w:rPr>
+          <w:b/>
+          <w:bCs/>
+        </w:rPr>
+        <w:t>145</w:t>
+      </w:r>
+      <w:r>
+        <w:t>, 184103 (2016)</w:t>
+      </w:r>
+      <w:r>
+        <w:t>.</w:t>
+      </w:r>
+    </w:p>
+    <w:p>
+      <w:r>
+        <w:t>Norm preserving interpolation (NPI</w:t>
+      </w:r>
+      <w:r>
+        <w:t>; this is the default in both adiabatic and DGAS simulations</w:t>
+      </w:r>
+      <w:r>
+        <w:t>):</w:t>
+      </w:r>
+    </w:p>
+    <w:p>
+      <w:pPr>
+        <w:pStyle w:val="ListParagraph"/>
+        <w:numPr>
+          <w:ilvl w:val="0"/>
+          <w:numId w:val="21"/>
+        </w:numPr>
+      </w:pPr>
+      <w:r>
+        <w:t xml:space="preserve">G. A. Meek and B. G. Levine, J. Phys. Chem. Lett., </w:t>
+      </w:r>
+      <w:r>
+        <w:rPr>
+          <w:b/>
+          <w:bCs/>
+        </w:rPr>
+        <w:t>5</w:t>
+      </w:r>
+      <w:r>
+        <w:t>, 2351 (2014)</w:t>
+      </w:r>
+      <w:r>
+        <w:t>.</w:t>
+      </w:r>
+    </w:p>
+    <w:p>
+      <w:pPr>
+        <w:pStyle w:val="ListParagraph"/>
+        <w:numPr>
+          <w:ilvl w:val="0"/>
+          <w:numId w:val="21"/>
+        </w:numPr>
+      </w:pPr>
+      <w:r>
+        <w:t xml:space="preserve">G. A. Meek and B. G. Levine, Chem. Phys., </w:t>
+      </w:r>
+      <w:r>
+        <w:rPr>
+          <w:b/>
+          <w:bCs/>
+        </w:rPr>
+        <w:t>460</w:t>
+      </w:r>
+      <w:r>
+        <w:t>, 117 (2015)</w:t>
+      </w:r>
+      <w:r>
+        <w:t>.</w:t>
+      </w:r>
+    </w:p>
+    <w:p>
+      <w:r>
+        <w:t>Additional citations are likely necessary for the electronic structure methods and software used.</w:t>
+      </w:r>
+    </w:p>
+    <w:p>
       <w:pPr>
         <w:pStyle w:val="Heading2"/>
       </w:pPr>
-      <w:bookmarkStart w:id="5" w:name="_Toc496264836"/>
+      <w:bookmarkStart w:id="7" w:name="_Toc498369151"/>
       <w:r>
         <w:t>License</w:t>
       </w:r>
-      <w:bookmarkEnd w:id="5"/>
+      <w:bookmarkEnd w:id="7"/>
     </w:p>
     <w:p>
       <w:r>
@@ -1920,11 +2315,7 @@
     </w:p>
     <w:p>
       <w:r>
-        <w:t xml:space="preserve">Permission is hereby granted, free of charge, to any person obtaining a copy of this software and associated documentation files (the "Software"), to deal in the Software without restriction, including without limitation the rights to use, copy, modify, merge, publish, distribute, sublicense, and/or sell copies </w:t>
-      </w:r>
-      <w:r>
-        <w:lastRenderedPageBreak/>
-        <w:t>of the Software, and to permit persons to whom the Software is furnished to do so, subject to the following conditions:</w:t>
+        <w:t>Permission is hereby granted, free of charge, to any person obtaining a copy of this software and associated documentation files (the "Software"), to deal in the Software without restriction, including without limitation the rights to use, copy, modify, merge, publish, distribute, sublicense, and/or sell copies of the Software, and to permit persons to whom the Software is furnished to do so, subject to the following conditions:</w:t>
       </w:r>
     </w:p>
     <w:p>
@@ -1941,11 +2332,11 @@
       <w:pPr>
         <w:pStyle w:val="Heading2"/>
       </w:pPr>
-      <w:bookmarkStart w:id="6" w:name="_Toc496264837"/>
+      <w:bookmarkStart w:id="8" w:name="_Toc498369152"/>
       <w:r>
         <w:t>Acknowledgements</w:t>
       </w:r>
-      <w:bookmarkEnd w:id="6"/>
+      <w:bookmarkEnd w:id="8"/>
     </w:p>
     <w:p>
       <w:pPr>
@@ -2041,30 +2432,25 @@
       </w:r>
     </w:p>
     <w:p>
-      <w:r>
-        <w:br w:type="page"/>
-      </w:r>
-    </w:p>
-    <w:p>
       <w:pPr>
         <w:pStyle w:val="Heading1"/>
       </w:pPr>
-      <w:bookmarkStart w:id="7" w:name="_Toc496264838"/>
+      <w:bookmarkStart w:id="9" w:name="_Toc498369153"/>
       <w:r>
         <w:lastRenderedPageBreak/>
         <w:t>Obtaining and Installing PySpawn</w:t>
       </w:r>
-      <w:bookmarkEnd w:id="7"/>
+      <w:bookmarkEnd w:id="9"/>
     </w:p>
     <w:p>
       <w:pPr>
         <w:pStyle w:val="Heading2"/>
       </w:pPr>
-      <w:bookmarkStart w:id="8" w:name="_Toc496264839"/>
+      <w:bookmarkStart w:id="10" w:name="_Toc498369154"/>
       <w:r>
         <w:t>Obtaining PySpawn</w:t>
       </w:r>
-      <w:bookmarkEnd w:id="8"/>
+      <w:bookmarkEnd w:id="10"/>
     </w:p>
     <w:p>
       <w:r>
@@ -2089,14 +2475,14 @@
       <w:pPr>
         <w:pStyle w:val="Heading2"/>
       </w:pPr>
-      <w:bookmarkStart w:id="9" w:name="_Toc496264840"/>
+      <w:bookmarkStart w:id="11" w:name="_Toc498369155"/>
       <w:r>
         <w:t xml:space="preserve">Requirements and </w:t>
       </w:r>
       <w:r>
         <w:t>Dependencies</w:t>
       </w:r>
-      <w:bookmarkEnd w:id="9"/>
+      <w:bookmarkEnd w:id="11"/>
     </w:p>
     <w:p>
       <w:r>
@@ -2283,11 +2669,11 @@
       <w:pPr>
         <w:pStyle w:val="Heading2"/>
       </w:pPr>
-      <w:bookmarkStart w:id="10" w:name="_Toc496264841"/>
+      <w:bookmarkStart w:id="12" w:name="_Toc498369156"/>
       <w:r>
         <w:t>Installing PySpawn</w:t>
       </w:r>
-      <w:bookmarkEnd w:id="10"/>
+      <w:bookmarkEnd w:id="12"/>
     </w:p>
     <w:p>
       <w:r>
@@ -2331,12 +2717,12 @@
       <w:pPr>
         <w:pStyle w:val="Heading1"/>
       </w:pPr>
-      <w:bookmarkStart w:id="11" w:name="_Toc496264842"/>
+      <w:bookmarkStart w:id="13" w:name="_Toc498369157"/>
       <w:r>
         <w:lastRenderedPageBreak/>
         <w:t>Abbreviations Used in this Manual</w:t>
       </w:r>
-      <w:bookmarkEnd w:id="11"/>
+      <w:bookmarkEnd w:id="13"/>
     </w:p>
     <w:p>
       <w:r>
@@ -2389,27 +2775,93 @@
         <w:tabs>
           <w:tab w:val="left" w:pos="1440"/>
         </w:tabs>
-      </w:pPr>
-      <w:r>
+        <w:rPr>
+          <w:lang w:val="fr-FR"/>
+        </w:rPr>
+      </w:pPr>
+      <w:r>
+        <w:rPr>
+          <w:lang w:val="fr-FR"/>
+        </w:rPr>
         <w:t>CAS</w:t>
       </w:r>
       <w:r>
+        <w:rPr>
+          <w:lang w:val="fr-FR"/>
+        </w:rPr>
         <w:tab/>
-        <w:t>complete active space</w:t>
-      </w:r>
+      </w:r>
+      <w:proofErr w:type="spellStart"/>
+      <w:r>
+        <w:rPr>
+          <w:lang w:val="fr-FR"/>
+        </w:rPr>
+        <w:t>complete</w:t>
+      </w:r>
+      <w:proofErr w:type="spellEnd"/>
+      <w:r>
+        <w:rPr>
+          <w:lang w:val="fr-FR"/>
+        </w:rPr>
+        <w:t xml:space="preserve"> active </w:t>
+      </w:r>
+      <w:proofErr w:type="spellStart"/>
+      <w:r>
+        <w:rPr>
+          <w:lang w:val="fr-FR"/>
+        </w:rPr>
+        <w:t>space</w:t>
+      </w:r>
+      <w:proofErr w:type="spellEnd"/>
     </w:p>
     <w:p>
       <w:pPr>
         <w:tabs>
           <w:tab w:val="left" w:pos="1440"/>
         </w:tabs>
-      </w:pPr>
-      <w:r>
+        <w:rPr>
+          <w:lang w:val="fr-FR"/>
+        </w:rPr>
+      </w:pPr>
+      <w:r>
+        <w:rPr>
+          <w:lang w:val="fr-FR"/>
+        </w:rPr>
         <w:t>CASCI</w:t>
       </w:r>
       <w:r>
+        <w:rPr>
+          <w:lang w:val="fr-FR"/>
+        </w:rPr>
         <w:tab/>
-        <w:t>complete active space configuration interaction</w:t>
+      </w:r>
+      <w:proofErr w:type="spellStart"/>
+      <w:r>
+        <w:rPr>
+          <w:lang w:val="fr-FR"/>
+        </w:rPr>
+        <w:t>complete</w:t>
+      </w:r>
+      <w:proofErr w:type="spellEnd"/>
+      <w:r>
+        <w:rPr>
+          <w:lang w:val="fr-FR"/>
+        </w:rPr>
+        <w:t xml:space="preserve"> active </w:t>
+      </w:r>
+      <w:proofErr w:type="spellStart"/>
+      <w:r>
+        <w:rPr>
+          <w:lang w:val="fr-FR"/>
+        </w:rPr>
+        <w:t>space</w:t>
+      </w:r>
+      <w:proofErr w:type="spellEnd"/>
+      <w:r>
+        <w:rPr>
+          <w:lang w:val="fr-FR"/>
+        </w:rPr>
+        <w:t xml:space="preserve"> configuration interaction</w:t>
       </w:r>
     </w:p>
     <w:p>
@@ -2538,7 +2990,7 @@
       <w:pPr>
         <w:pStyle w:val="Heading1"/>
       </w:pPr>
-      <w:bookmarkStart w:id="12" w:name="_Toc496264843"/>
+      <w:bookmarkStart w:id="14" w:name="_Toc498369158"/>
       <w:r>
         <w:lastRenderedPageBreak/>
         <w:t>Guided Tour of Your First P</w:t>
@@ -2549,11 +3001,17 @@
       <w:r>
         <w:t>imulation</w:t>
       </w:r>
-      <w:bookmarkEnd w:id="12"/>
-    </w:p>
-    <w:p>
-      <w:r>
-        <w:t xml:space="preserve">This chapter will trace the example calculation in </w:t>
+      <w:bookmarkEnd w:id="14"/>
+    </w:p>
+    <w:p>
+      <w:r>
+        <w:t xml:space="preserve">This chapter will </w:t>
+      </w:r>
+      <w:r>
+        <w:t>explain</w:t>
+      </w:r>
+      <w:r>
+        <w:t xml:space="preserve"> the example calculation in </w:t>
       </w:r>
       <w:r>
         <w:rPr>
@@ -2653,7 +3111,10 @@
         <w:t>analysis module</w:t>
       </w:r>
       <w:r>
-        <w:t>, and simulation workflow</w:t>
+        <w:t xml:space="preserve">, and simulation </w:t>
+      </w:r>
+      <w:r>
+        <w:t>algorithm</w:t>
       </w:r>
       <w:r>
         <w:t xml:space="preserve"> will be presented in subsequent chapters.</w:t>
@@ -2663,14 +3124,14 @@
       <w:pPr>
         <w:pStyle w:val="Heading2"/>
       </w:pPr>
-      <w:bookmarkStart w:id="13" w:name="_Toc496264844"/>
+      <w:bookmarkStart w:id="15" w:name="_Toc498369159"/>
       <w:r>
         <w:t>Building Hessian File for Initial Condition S</w:t>
       </w:r>
       <w:r>
         <w:t>ampling</w:t>
       </w:r>
-      <w:bookmarkEnd w:id="13"/>
+      <w:bookmarkEnd w:id="15"/>
     </w:p>
     <w:p>
       <w:r>
@@ -2879,14 +3340,14 @@
       <w:pPr>
         <w:pStyle w:val="Heading2"/>
       </w:pPr>
-      <w:bookmarkStart w:id="14" w:name="_Toc496264845"/>
+      <w:bookmarkStart w:id="16" w:name="_Toc498369160"/>
       <w:r>
         <w:t>AIMS Simulation</w:t>
       </w:r>
       <w:r>
         <w:t xml:space="preserve"> Script</w:t>
       </w:r>
-      <w:bookmarkEnd w:id="14"/>
+      <w:bookmarkEnd w:id="16"/>
     </w:p>
     <w:p>
       <w:r>
@@ -4013,6 +4474,7 @@
     <w:p>
       <w:pPr>
         <w:pStyle w:val="Quote"/>
+        <w:jc w:val="left"/>
       </w:pPr>
       <w:proofErr w:type="gramStart"/>
       <w:r>
@@ -4034,6 +4496,7 @@
     <w:p>
       <w:pPr>
         <w:pStyle w:val="Quote"/>
+        <w:jc w:val="left"/>
       </w:pPr>
       <w:proofErr w:type="gramStart"/>
       <w:r>
@@ -4151,6 +4614,7 @@
     <w:p>
       <w:pPr>
         <w:pStyle w:val="Quote"/>
+        <w:jc w:val="left"/>
       </w:pPr>
       <w:proofErr w:type="gramStart"/>
       <w:r>
@@ -4180,6 +4644,7 @@
     <w:p>
       <w:pPr>
         <w:pStyle w:val="Quote"/>
+        <w:jc w:val="left"/>
       </w:pPr>
       <w:proofErr w:type="gramStart"/>
       <w:r>
@@ -4605,11 +5070,11 @@
       <w:pPr>
         <w:pStyle w:val="Heading2"/>
       </w:pPr>
-      <w:bookmarkStart w:id="15" w:name="_Toc496264846"/>
+      <w:bookmarkStart w:id="17" w:name="_Toc498369161"/>
       <w:r>
         <w:t>Output</w:t>
       </w:r>
-      <w:bookmarkEnd w:id="15"/>
+      <w:bookmarkEnd w:id="17"/>
     </w:p>
     <w:p>
       <w:r>
@@ -4883,36 +5348,1199 @@
         <w:t xml:space="preserve"> file, and thus cannot be used for restart.</w:t>
       </w:r>
     </w:p>
-    <w:p/>
-    <w:p>
-      <w:pPr>
-        <w:jc w:val="left"/>
-      </w:pPr>
-      <w:r>
-        <w:br w:type="page"/>
-      </w:r>
-    </w:p>
-    <w:p>
-      <w:pPr>
-        <w:pStyle w:val="Heading1"/>
-      </w:pPr>
-      <w:bookmarkStart w:id="16" w:name="_Toc496264847"/>
-      <w:r>
-        <w:lastRenderedPageBreak/>
-        <w:t>PySpawn Workflow</w:t>
-      </w:r>
-      <w:bookmarkEnd w:id="16"/>
-    </w:p>
-    <w:p>
-      <w:r>
-        <w:t xml:space="preserve">The workflow of a pySpawn simulation is different from that of simulations run with previous AIMS implementations.  Past implementations have run simulations as a series of bundle-time-steps, with all classical and quantum variables synchronized at all times.  PySpawn divides the simulation into finer grained units, </w:t>
-      </w:r>
+    <w:p>
+      <w:pPr>
+        <w:pStyle w:val="Heading2"/>
+      </w:pPr>
+      <w:bookmarkStart w:id="18" w:name="_Toc498369162"/>
+      <w:proofErr w:type="spellStart"/>
+      <w:r>
+        <w:t>Analys</w:t>
+      </w:r>
+      <w:r>
+        <w:t>ing</w:t>
+      </w:r>
+      <w:proofErr w:type="spellEnd"/>
+      <w:r>
+        <w:t xml:space="preserve"> Simulation Data with the Analysis Module</w:t>
+      </w:r>
+      <w:bookmarkEnd w:id="18"/>
+    </w:p>
+    <w:p>
+      <w:r>
+        <w:t xml:space="preserve">The </w:t>
+      </w:r>
+      <w:r>
+        <w:rPr>
+          <w:rStyle w:val="QuoteChar"/>
+        </w:rPr>
+        <w:t>sim.hdf5</w:t>
+      </w:r>
+      <w:r>
+        <w:t xml:space="preserve"> output file is not human readable.  It can be read using standard hdf5 tools, but </w:t>
+      </w:r>
+      <w:r>
+        <w:t xml:space="preserve">it is likely more convenient to work with the analysis module built into PySpawn.  It includes a set of Python routines to read and process the </w:t>
+      </w:r>
+      <w:r>
+        <w:rPr>
+          <w:rStyle w:val="QuoteChar"/>
+        </w:rPr>
+        <w:t>sim.hdf5</w:t>
+      </w:r>
+      <w:r>
+        <w:t xml:space="preserve"> file.  It will create </w:t>
+      </w:r>
+      <w:proofErr w:type="spellStart"/>
+      <w:r>
+        <w:t>numpy</w:t>
+      </w:r>
+      <w:proofErr w:type="spellEnd"/>
+      <w:r>
+        <w:t xml:space="preserve"> arrays containing the data (“datasets”), facilitates various common processing tasks</w:t>
+      </w:r>
+      <w:r>
+        <w:t xml:space="preserve"> (e.g. computing bond lengths or electronic state populations)</w:t>
+      </w:r>
+      <w:r>
+        <w:t xml:space="preserve">, and enables this data to be output in columnar form.  Used in conjunction with </w:t>
+      </w:r>
+      <w:proofErr w:type="spellStart"/>
+      <w:r>
+        <w:t>matplotlib</w:t>
+      </w:r>
+      <w:proofErr w:type="spellEnd"/>
+      <w:r>
+        <w:t xml:space="preserve">, figures can be created directly from </w:t>
+      </w:r>
+      <w:r>
+        <w:rPr>
+          <w:rStyle w:val="QuoteChar"/>
+        </w:rPr>
+        <w:t>sim.hdf5</w:t>
+      </w:r>
+      <w:r>
+        <w:t xml:space="preserve"> in a simple python script.</w:t>
+      </w:r>
+      <w:r>
+        <w:t xml:space="preserve"> </w:t>
+      </w:r>
+    </w:p>
+    <w:p>
+      <w:r>
+        <w:t xml:space="preserve">The </w:t>
+      </w:r>
+      <w:r>
+        <w:rPr>
+          <w:rStyle w:val="QuoteChar"/>
+        </w:rPr>
+        <w:t>analysis.py</w:t>
+      </w:r>
+      <w:r>
+        <w:t xml:space="preserve"> script analyses this simple example simulation, illustrating the most commonly used features of the analysis module.  The line</w:t>
+      </w:r>
+    </w:p>
+    <w:p>
+      <w:pPr>
+        <w:pStyle w:val="Quote"/>
+      </w:pPr>
       <w:proofErr w:type="gramStart"/>
+      <w:r>
+        <w:t>an</w:t>
+      </w:r>
+      <w:proofErr w:type="gramEnd"/>
+      <w:r>
+        <w:t xml:space="preserve"> = </w:t>
+      </w:r>
+      <w:proofErr w:type="spellStart"/>
+      <w:r>
+        <w:t>pyspawn.fafile</w:t>
+      </w:r>
+      <w:proofErr w:type="spellEnd"/>
+      <w:r>
+        <w:t>("sim.hdf5")</w:t>
+      </w:r>
+    </w:p>
+    <w:p>
+      <w:proofErr w:type="gramStart"/>
+      <w:r>
+        <w:t>creates</w:t>
+      </w:r>
+      <w:proofErr w:type="gramEnd"/>
+      <w:r>
+        <w:t xml:space="preserve"> a </w:t>
+      </w:r>
+      <w:proofErr w:type="spellStart"/>
+      <w:r>
+        <w:rPr>
+          <w:rStyle w:val="QuoteChar"/>
+        </w:rPr>
+        <w:t>fafile</w:t>
+      </w:r>
+      <w:proofErr w:type="spellEnd"/>
+      <w:r>
+        <w:t xml:space="preserve"> object (short for FMS analysis file object) associated with the </w:t>
+      </w:r>
+      <w:r>
+        <w:rPr>
+          <w:rStyle w:val="QuoteChar"/>
+        </w:rPr>
+        <w:t>sim.hdf5</w:t>
+      </w:r>
+      <w:r>
+        <w:t xml:space="preserve"> file.</w:t>
+      </w:r>
+      <w:r>
+        <w:t xml:space="preserve">  This object contains a dictionary, </w:t>
+      </w:r>
+      <w:proofErr w:type="spellStart"/>
+      <w:r>
+        <w:rPr>
+          <w:rStyle w:val="QuoteChar"/>
+        </w:rPr>
+        <w:t>an.datasets</w:t>
+      </w:r>
+      <w:proofErr w:type="spellEnd"/>
+      <w:r>
+        <w:t xml:space="preserve">, which contains all of the datasets.  Each dataset is a two-dimensional </w:t>
+      </w:r>
+      <w:proofErr w:type="spellStart"/>
+      <w:r>
+        <w:t>numpy</w:t>
+      </w:r>
+      <w:proofErr w:type="spellEnd"/>
+      <w:r>
+        <w:t xml:space="preserve"> array, where the leading dimension indexes time steps.  Upon creation, several datasets are initiated from </w:t>
+      </w:r>
+      <w:r>
+        <w:rPr>
+          <w:rStyle w:val="QuoteChar"/>
+        </w:rPr>
+        <w:t>sim.hdf5</w:t>
+      </w:r>
+      <w:r>
+        <w:t xml:space="preserve">.  Most notable are datasets containing the time.  The </w:t>
+      </w:r>
+      <w:proofErr w:type="spellStart"/>
+      <w:r>
+        <w:rPr>
+          <w:rStyle w:val="QuoteChar"/>
+        </w:rPr>
+        <w:t>quantum_times</w:t>
+      </w:r>
+      <w:proofErr w:type="spellEnd"/>
+      <w:r>
+        <w:t xml:space="preserve"> dataset contains the times associated with the quantum propagation.  </w:t>
+      </w:r>
+      <w:proofErr w:type="gramStart"/>
+      <w:r>
+        <w:t>A</w:t>
+      </w:r>
+      <w:proofErr w:type="gramEnd"/>
+      <w:r>
+        <w:t xml:space="preserve"> </w:t>
+      </w:r>
+      <w:proofErr w:type="spellStart"/>
+      <w:r>
+        <w:rPr>
+          <w:rStyle w:val="QuoteChar"/>
+        </w:rPr>
+        <w:t>XX_time</w:t>
+      </w:r>
+      <w:proofErr w:type="spellEnd"/>
+      <w:r>
+        <w:t xml:space="preserve"> dataset (where </w:t>
+      </w:r>
+      <w:r>
+        <w:rPr>
+          <w:rStyle w:val="QuoteChar"/>
+        </w:rPr>
+        <w:t>XX</w:t>
+      </w:r>
+      <w:r>
+        <w:t xml:space="preserve"> is replaced by a trajectory label, e.g. </w:t>
+      </w:r>
+      <w:r>
+        <w:rPr>
+          <w:rStyle w:val="QuoteChar"/>
+        </w:rPr>
+        <w:t>00b1</w:t>
+      </w:r>
+      <w:r>
+        <w:t xml:space="preserve">) is created for each trajectory as well.  </w:t>
+      </w:r>
+    </w:p>
+    <w:p>
+      <w:r>
+        <w:t xml:space="preserve">Many methods of the </w:t>
+      </w:r>
+      <w:proofErr w:type="spellStart"/>
+      <w:r>
+        <w:rPr>
+          <w:rStyle w:val="QuoteChar"/>
+        </w:rPr>
+        <w:t>fafile</w:t>
+      </w:r>
+      <w:proofErr w:type="spellEnd"/>
+      <w:r>
+        <w:t xml:space="preserve"> object are titled </w:t>
+      </w:r>
+      <w:proofErr w:type="spellStart"/>
+      <w:r>
+        <w:rPr>
+          <w:rStyle w:val="QuoteChar"/>
+        </w:rPr>
+        <w:t>fill_something</w:t>
+      </w:r>
+      <w:proofErr w:type="spellEnd"/>
+      <w:r>
+        <w:t>.  These objects fill a new dataset with data.  For example, the next line</w:t>
+      </w:r>
+    </w:p>
+    <w:p>
+      <w:pPr>
+        <w:pStyle w:val="Quote"/>
+      </w:pPr>
+      <w:proofErr w:type="spellStart"/>
+      <w:r>
+        <w:t>an.fill_electronic_state_</w:t>
+      </w:r>
+      <w:proofErr w:type="gramStart"/>
+      <w:r>
+        <w:t>populations</w:t>
+      </w:r>
+      <w:proofErr w:type="spellEnd"/>
+      <w:r>
+        <w:t>(</w:t>
+      </w:r>
+      <w:proofErr w:type="spellStart"/>
+      <w:proofErr w:type="gramEnd"/>
+      <w:r>
+        <w:t>column_filename</w:t>
+      </w:r>
+      <w:proofErr w:type="spellEnd"/>
+      <w:r>
+        <w:t xml:space="preserve"> = "N.dat")</w:t>
+      </w:r>
+    </w:p>
+    <w:p>
+      <w:proofErr w:type="gramStart"/>
+      <w:r>
+        <w:t>fills</w:t>
+      </w:r>
+      <w:proofErr w:type="gramEnd"/>
+      <w:r>
+        <w:t xml:space="preserve"> a new dataset titled </w:t>
+      </w:r>
+      <w:proofErr w:type="spellStart"/>
+      <w:r>
+        <w:rPr>
+          <w:rStyle w:val="QuoteChar"/>
+        </w:rPr>
+        <w:t>electronic_state_populations</w:t>
+      </w:r>
+      <w:proofErr w:type="spellEnd"/>
+      <w:r>
+        <w:t xml:space="preserve">.  The first </w:t>
+      </w:r>
+      <w:proofErr w:type="spellStart"/>
       <w:r>
         <w:rPr>
           <w:i/>
           <w:iCs/>
         </w:rPr>
+        <w:t>N</w:t>
+      </w:r>
+      <w:r>
+        <w:rPr>
+          <w:i/>
+          <w:iCs/>
+          <w:vertAlign w:val="subscript"/>
+        </w:rPr>
+        <w:t>states</w:t>
+      </w:r>
+      <w:proofErr w:type="spellEnd"/>
+      <w:r>
+        <w:rPr>
+          <w:vertAlign w:val="subscript"/>
+        </w:rPr>
+        <w:t xml:space="preserve"> </w:t>
+      </w:r>
+      <w:r>
+        <w:t xml:space="preserve">columns will contain the populations of each electronic state as a function of time.  The final column will contain the total population as a function of time.  The optional input parameter </w:t>
+      </w:r>
+      <w:proofErr w:type="spellStart"/>
+      <w:r>
+        <w:rPr>
+          <w:rStyle w:val="QuoteChar"/>
+        </w:rPr>
+        <w:t>column_filename</w:t>
+      </w:r>
+      <w:proofErr w:type="spellEnd"/>
+      <w:r>
+        <w:t xml:space="preserve"> instructs the routine to create a columnar data file containing time (specifically, the </w:t>
+      </w:r>
+      <w:proofErr w:type="spellStart"/>
+      <w:r>
+        <w:rPr>
+          <w:rStyle w:val="QuoteChar"/>
+        </w:rPr>
+        <w:t>quantum_time</w:t>
+      </w:r>
+      <w:proofErr w:type="spellEnd"/>
+      <w:r>
+        <w:t xml:space="preserve"> dataset) in the first column, and the </w:t>
+      </w:r>
+      <w:proofErr w:type="spellStart"/>
+      <w:r>
+        <w:rPr>
+          <w:rStyle w:val="QuoteChar"/>
+        </w:rPr>
+        <w:t>electronic_state_populations</w:t>
+      </w:r>
+      <w:proofErr w:type="spellEnd"/>
+      <w:r>
+        <w:t xml:space="preserve"> dataset in subsequent columns.  This is identical to the </w:t>
+      </w:r>
+      <w:r>
+        <w:rPr>
+          <w:rStyle w:val="QuoteChar"/>
+        </w:rPr>
+        <w:t>N.dat</w:t>
+      </w:r>
+      <w:r>
+        <w:t xml:space="preserve"> file created by the old FMS90 code.</w:t>
+      </w:r>
+    </w:p>
+    <w:p>
+      <w:r>
+        <w:t>The next several lines demonstrate how to directly create a figure containing the data from this dataset.  The next two lines</w:t>
+      </w:r>
+    </w:p>
+    <w:p>
+      <w:pPr>
+        <w:pStyle w:val="Quote"/>
+      </w:pPr>
+      <w:proofErr w:type="gramStart"/>
+      <w:r>
+        <w:t>times</w:t>
+      </w:r>
+      <w:proofErr w:type="gramEnd"/>
+      <w:r>
+        <w:t xml:space="preserve"> = </w:t>
+      </w:r>
+      <w:proofErr w:type="spellStart"/>
+      <w:r>
+        <w:t>an.datasets</w:t>
+      </w:r>
+      <w:proofErr w:type="spellEnd"/>
+      <w:r>
+        <w:t>["</w:t>
+      </w:r>
+      <w:proofErr w:type="spellStart"/>
+      <w:r>
+        <w:t>quantum_times</w:t>
+      </w:r>
+      <w:proofErr w:type="spellEnd"/>
+      <w:r>
+        <w:t>"]</w:t>
+      </w:r>
+    </w:p>
+    <w:p>
+      <w:pPr>
+        <w:pStyle w:val="Quote"/>
+      </w:pPr>
+      <w:r>
+        <w:t xml:space="preserve">N = </w:t>
+      </w:r>
+      <w:proofErr w:type="spellStart"/>
+      <w:proofErr w:type="gramStart"/>
+      <w:r>
+        <w:t>an.datasets</w:t>
+      </w:r>
+      <w:proofErr w:type="spellEnd"/>
+      <w:r>
+        <w:t>[</w:t>
+      </w:r>
+      <w:proofErr w:type="gramEnd"/>
+      <w:r>
+        <w:t>"</w:t>
+      </w:r>
+      <w:proofErr w:type="spellStart"/>
+      <w:r>
+        <w:t>electronic_state_populations</w:t>
+      </w:r>
+      <w:proofErr w:type="spellEnd"/>
+      <w:r>
+        <w:t>"]</w:t>
+      </w:r>
+    </w:p>
+    <w:p>
+      <w:proofErr w:type="gramStart"/>
+      <w:r>
+        <w:lastRenderedPageBreak/>
+        <w:t>copy</w:t>
+      </w:r>
+      <w:proofErr w:type="gramEnd"/>
+      <w:r>
+        <w:t xml:space="preserve"> the datasets containing the simulation time and the state populations as </w:t>
+      </w:r>
+      <w:proofErr w:type="spellStart"/>
+      <w:r>
+        <w:t>numpy</w:t>
+      </w:r>
+      <w:proofErr w:type="spellEnd"/>
+      <w:r>
+        <w:t xml:space="preserve"> arrays.  The next four lines</w:t>
+      </w:r>
+    </w:p>
+    <w:p>
+      <w:pPr>
+        <w:pStyle w:val="Quote"/>
+      </w:pPr>
+      <w:r>
+        <w:t>plt.plot(times,N[:,0],"ro",times,N[:,1],"bs",markeredgewidth=0.0)</w:t>
+      </w:r>
+    </w:p>
+    <w:p>
+      <w:pPr>
+        <w:pStyle w:val="Quote"/>
+      </w:pPr>
+      <w:proofErr w:type="spellStart"/>
+      <w:proofErr w:type="gramStart"/>
+      <w:r>
+        <w:t>plt.xlabel</w:t>
+      </w:r>
+      <w:proofErr w:type="spellEnd"/>
+      <w:r>
+        <w:t>(</w:t>
+      </w:r>
+      <w:proofErr w:type="gramEnd"/>
+      <w:r>
+        <w:t>'Time')</w:t>
+      </w:r>
+    </w:p>
+    <w:p>
+      <w:pPr>
+        <w:pStyle w:val="Quote"/>
+      </w:pPr>
+      <w:proofErr w:type="spellStart"/>
+      <w:proofErr w:type="gramStart"/>
+      <w:r>
+        <w:t>plt.ylabel</w:t>
+      </w:r>
+      <w:proofErr w:type="spellEnd"/>
+      <w:r>
+        <w:t>(</w:t>
+      </w:r>
+      <w:proofErr w:type="gramEnd"/>
+      <w:r>
+        <w:t>'Population')</w:t>
+      </w:r>
+    </w:p>
+    <w:p>
+      <w:pPr>
+        <w:pStyle w:val="Quote"/>
+      </w:pPr>
+      <w:proofErr w:type="spellStart"/>
+      <w:proofErr w:type="gramStart"/>
+      <w:r>
+        <w:t>plt.savefig</w:t>
+      </w:r>
+      <w:proofErr w:type="spellEnd"/>
+      <w:r>
+        <w:t>(</w:t>
+      </w:r>
+      <w:proofErr w:type="gramEnd"/>
+      <w:r>
+        <w:t>'N.png')</w:t>
+      </w:r>
+    </w:p>
+    <w:p>
+      <w:proofErr w:type="gramStart"/>
+      <w:r>
+        <w:t>create</w:t>
+      </w:r>
+      <w:proofErr w:type="gramEnd"/>
+      <w:r>
+        <w:t xml:space="preserve"> </w:t>
+      </w:r>
+      <w:r>
+        <w:rPr>
+          <w:rStyle w:val="QuoteChar"/>
+        </w:rPr>
+        <w:t>N.png</w:t>
+      </w:r>
+      <w:r>
+        <w:t xml:space="preserve">, a figure showing the ground and first excited state populations as a function of time, using </w:t>
+      </w:r>
+      <w:proofErr w:type="spellStart"/>
+      <w:r>
+        <w:t>matplotlib</w:t>
+      </w:r>
+      <w:proofErr w:type="spellEnd"/>
+      <w:r>
+        <w:t xml:space="preserve">.  Please consult the </w:t>
+      </w:r>
+      <w:proofErr w:type="spellStart"/>
+      <w:r>
+        <w:t>matplotlib</w:t>
+      </w:r>
+      <w:proofErr w:type="spellEnd"/>
+      <w:r>
+        <w:t xml:space="preserve"> documentation for details.  The commented line</w:t>
+      </w:r>
+    </w:p>
+    <w:p>
+      <w:pPr>
+        <w:pStyle w:val="Quote"/>
+      </w:pPr>
+      <w:r>
+        <w:t>#</w:t>
+      </w:r>
+      <w:proofErr w:type="spellStart"/>
+      <w:proofErr w:type="gramStart"/>
+      <w:r>
+        <w:t>plt.show</w:t>
+      </w:r>
+      <w:proofErr w:type="spellEnd"/>
+      <w:r>
+        <w:t>()</w:t>
+      </w:r>
+      <w:proofErr w:type="gramEnd"/>
+    </w:p>
+    <w:p>
+      <w:proofErr w:type="gramStart"/>
+      <w:r>
+        <w:t>would</w:t>
+      </w:r>
+      <w:proofErr w:type="gramEnd"/>
+      <w:r>
+        <w:t xml:space="preserve"> display the plot on the screen if uncommented.</w:t>
+      </w:r>
+    </w:p>
+    <w:p>
+      <w:r>
+        <w:t xml:space="preserve">The next line </w:t>
+      </w:r>
+    </w:p>
+    <w:p>
+      <w:pPr>
+        <w:pStyle w:val="Quote"/>
+      </w:pPr>
+      <w:proofErr w:type="spellStart"/>
+      <w:r>
+        <w:t>an.write_</w:t>
+      </w:r>
+      <w:proofErr w:type="gramStart"/>
+      <w:r>
+        <w:t>xyzs</w:t>
+      </w:r>
+      <w:proofErr w:type="spellEnd"/>
+      <w:r>
+        <w:t>()</w:t>
+      </w:r>
+      <w:proofErr w:type="gramEnd"/>
+    </w:p>
+    <w:p>
+      <w:proofErr w:type="gramStart"/>
+      <w:r>
+        <w:t>creates</w:t>
+      </w:r>
+      <w:proofErr w:type="gramEnd"/>
+      <w:r>
+        <w:t xml:space="preserve"> multi-structure xyz files showing the time evolution of each trajectory, which can be viewed with </w:t>
+      </w:r>
+      <w:proofErr w:type="spellStart"/>
+      <w:r>
+        <w:t>Molden</w:t>
+      </w:r>
+      <w:proofErr w:type="spellEnd"/>
+      <w:r>
+        <w:t xml:space="preserve"> or VMD, for example.</w:t>
+      </w:r>
+    </w:p>
+    <w:p>
+      <w:r>
+        <w:t xml:space="preserve">Methods named </w:t>
+      </w:r>
+      <w:proofErr w:type="spellStart"/>
+      <w:r>
+        <w:rPr>
+          <w:rStyle w:val="QuoteChar"/>
+        </w:rPr>
+        <w:t>fill_trajectory_XX</w:t>
+      </w:r>
+      <w:proofErr w:type="spellEnd"/>
+      <w:r>
+        <w:t xml:space="preserve"> will create one dataset per trajectory, containing a given quantity as a function of time.  For example, the </w:t>
+      </w:r>
+      <w:r>
+        <w:t xml:space="preserve">next </w:t>
+      </w:r>
+      <w:r>
+        <w:t>line</w:t>
+      </w:r>
+      <w:r>
+        <w:t xml:space="preserve"> of the analysis script</w:t>
+      </w:r>
+    </w:p>
+    <w:p>
+      <w:pPr>
+        <w:pStyle w:val="Quote"/>
+      </w:pPr>
+      <w:proofErr w:type="spellStart"/>
+      <w:r>
+        <w:t>an.fill_trajectory_</w:t>
+      </w:r>
+      <w:proofErr w:type="gramStart"/>
+      <w:r>
+        <w:t>energies</w:t>
+      </w:r>
+      <w:proofErr w:type="spellEnd"/>
+      <w:r>
+        <w:t>(</w:t>
+      </w:r>
+      <w:proofErr w:type="spellStart"/>
+      <w:proofErr w:type="gramEnd"/>
+      <w:r>
+        <w:t>column_file_prefix</w:t>
+      </w:r>
+      <w:proofErr w:type="spellEnd"/>
+      <w:r>
+        <w:t>="E")</w:t>
+      </w:r>
+    </w:p>
+    <w:p>
+      <w:proofErr w:type="gramStart"/>
+      <w:r>
+        <w:t>create</w:t>
+      </w:r>
+      <w:proofErr w:type="gramEnd"/>
+      <w:r>
+        <w:t xml:space="preserve"> datasets storing the </w:t>
+      </w:r>
+      <w:r>
+        <w:t xml:space="preserve">potential energies on each electronic state, classical kinetic energy, and total classical energy for each trajectory.  For example, if two trajectories exist in the </w:t>
+      </w:r>
+      <w:r>
+        <w:rPr>
+          <w:rStyle w:val="QuoteChar"/>
+        </w:rPr>
+        <w:t>sim.hdf5</w:t>
+      </w:r>
+      <w:r>
+        <w:t xml:space="preserve"> file, </w:t>
+      </w:r>
+      <w:r>
+        <w:rPr>
+          <w:rStyle w:val="QuoteChar"/>
+        </w:rPr>
+        <w:t>00</w:t>
+      </w:r>
+      <w:r>
+        <w:t xml:space="preserve"> and </w:t>
+      </w:r>
+      <w:r>
+        <w:rPr>
+          <w:rStyle w:val="QuoteChar"/>
+        </w:rPr>
+        <w:t>00b0</w:t>
+      </w:r>
+      <w:r>
+        <w:t xml:space="preserve">, six datasets will be created: </w:t>
+      </w:r>
+      <w:r>
+        <w:rPr>
+          <w:rStyle w:val="QuoteChar"/>
+        </w:rPr>
+        <w:t>00_poten</w:t>
+      </w:r>
+      <w:r>
+        <w:t xml:space="preserve">, </w:t>
+      </w:r>
+      <w:r>
+        <w:rPr>
+          <w:rStyle w:val="QuoteChar"/>
+        </w:rPr>
+        <w:t>00_kinen</w:t>
+      </w:r>
+      <w:r>
+        <w:t xml:space="preserve">, </w:t>
+      </w:r>
+      <w:r>
+        <w:rPr>
+          <w:rStyle w:val="QuoteChar"/>
+        </w:rPr>
+        <w:t>00_toten</w:t>
+      </w:r>
+      <w:r>
+        <w:t xml:space="preserve">, </w:t>
+      </w:r>
+      <w:r>
+        <w:rPr>
+          <w:rStyle w:val="QuoteChar"/>
+        </w:rPr>
+        <w:t>00b0_poten</w:t>
+      </w:r>
+      <w:r>
+        <w:t xml:space="preserve">, </w:t>
+      </w:r>
+      <w:r>
+        <w:rPr>
+          <w:rStyle w:val="QuoteChar"/>
+        </w:rPr>
+        <w:t>00b0_kinen</w:t>
+      </w:r>
+      <w:r>
+        <w:t xml:space="preserve">, and </w:t>
+      </w:r>
+      <w:r>
+        <w:rPr>
+          <w:rStyle w:val="QuoteChar"/>
+        </w:rPr>
+        <w:t>00b0_toten</w:t>
+      </w:r>
+      <w:r>
+        <w:t>.</w:t>
+      </w:r>
+      <w:r>
+        <w:t xml:space="preserve">  </w:t>
+      </w:r>
+      <w:r>
+        <w:t xml:space="preserve">(Trajectory labels are described in the next chapter.)  </w:t>
+      </w:r>
+      <w:r>
+        <w:t xml:space="preserve">The optional argument </w:t>
+      </w:r>
+      <w:proofErr w:type="spellStart"/>
+      <w:r>
+        <w:rPr>
+          <w:rStyle w:val="QuoteChar"/>
+        </w:rPr>
+        <w:t>column_file_prefix</w:t>
+      </w:r>
+      <w:proofErr w:type="spellEnd"/>
+      <w:r>
+        <w:t xml:space="preserve"> instructs the method to create columnar data files.  For example, </w:t>
+      </w:r>
+      <w:proofErr w:type="spellStart"/>
+      <w:r>
+        <w:rPr>
+          <w:rStyle w:val="QuoteChar"/>
+        </w:rPr>
+        <w:t>column_file_prefix</w:t>
+      </w:r>
+      <w:proofErr w:type="spellEnd"/>
+      <w:r>
+        <w:rPr>
+          <w:rStyle w:val="QuoteChar"/>
+        </w:rPr>
+        <w:t>=”E”</w:t>
+      </w:r>
+      <w:r>
+        <w:t xml:space="preserve"> will result in the creation of </w:t>
+      </w:r>
+      <w:r>
+        <w:rPr>
+          <w:rStyle w:val="QuoteChar"/>
+        </w:rPr>
+        <w:t>E_00.dat</w:t>
+      </w:r>
+      <w:r>
+        <w:t xml:space="preserve"> and </w:t>
+      </w:r>
+      <w:r>
+        <w:rPr>
+          <w:rStyle w:val="QuoteChar"/>
+        </w:rPr>
+        <w:t>E_00b0.dat</w:t>
+      </w:r>
+      <w:r>
+        <w:t xml:space="preserve">.  The columns will contain the time (from </w:t>
+      </w:r>
+      <w:r>
+        <w:rPr>
+          <w:rStyle w:val="QuoteChar"/>
+        </w:rPr>
+        <w:t>00_time</w:t>
+      </w:r>
+      <w:r>
+        <w:t xml:space="preserve"> and </w:t>
+      </w:r>
+      <w:r>
+        <w:rPr>
+          <w:rStyle w:val="QuoteChar"/>
+        </w:rPr>
+        <w:t>00b0_time</w:t>
+      </w:r>
+      <w:r>
+        <w:t>, in this case), the potential energies of each electronic state, the classical kinetic energy, and the total classical energy, in that order.</w:t>
+      </w:r>
+    </w:p>
+    <w:p>
+      <w:r>
+        <w:t>The next line</w:t>
+      </w:r>
+    </w:p>
+    <w:p>
+      <w:pPr>
+        <w:pStyle w:val="Quote"/>
+      </w:pPr>
+      <w:proofErr w:type="spellStart"/>
+      <w:r>
+        <w:t>an.fill_trajectory_</w:t>
+      </w:r>
+      <w:proofErr w:type="gramStart"/>
+      <w:r>
+        <w:t>tdcs</w:t>
+      </w:r>
+      <w:proofErr w:type="spellEnd"/>
+      <w:r>
+        <w:t>(</w:t>
+      </w:r>
+      <w:proofErr w:type="spellStart"/>
+      <w:proofErr w:type="gramEnd"/>
+      <w:r>
+        <w:t>column_file_prefix</w:t>
+      </w:r>
+      <w:proofErr w:type="spellEnd"/>
+      <w:r>
+        <w:t>="</w:t>
+      </w:r>
+      <w:proofErr w:type="spellStart"/>
+      <w:r>
+        <w:t>tdc</w:t>
+      </w:r>
+      <w:proofErr w:type="spellEnd"/>
+      <w:r>
+        <w:t>")</w:t>
+      </w:r>
+    </w:p>
+    <w:p>
+      <w:proofErr w:type="gramStart"/>
+      <w:r>
+        <w:t>will</w:t>
+      </w:r>
+      <w:proofErr w:type="gramEnd"/>
+      <w:r>
+        <w:t xml:space="preserve"> similarly create datasets </w:t>
+      </w:r>
+      <w:proofErr w:type="spellStart"/>
+      <w:r>
+        <w:rPr>
+          <w:rStyle w:val="QuoteChar"/>
+        </w:rPr>
+        <w:t>XX_tdc</w:t>
+      </w:r>
+      <w:proofErr w:type="spellEnd"/>
+      <w:r>
+        <w:t xml:space="preserve"> (where </w:t>
+      </w:r>
+      <w:r>
+        <w:rPr>
+          <w:rStyle w:val="QuoteChar"/>
+        </w:rPr>
+        <w:t>XX</w:t>
+      </w:r>
+      <w:r>
+        <w:t xml:space="preserve"> is a trajectory label) containing the time derivative couplings between the state each trajectory is on and all other electronic states.  It will then print them out to columnar data files named </w:t>
+      </w:r>
+      <w:r>
+        <w:rPr>
+          <w:rStyle w:val="QuoteChar"/>
+        </w:rPr>
+        <w:t>tdc_XX.dat</w:t>
+      </w:r>
+      <w:r>
+        <w:t xml:space="preserve">.  Note that NPI time derivative couplings are computed at the midpoint of each time step, so the times will be different than for the energies (which are computed on the time steps).  The times associate with half time steps are stored on dataset </w:t>
+      </w:r>
+      <w:r>
+        <w:rPr>
+          <w:rStyle w:val="QuoteChar"/>
+        </w:rPr>
+        <w:t>00_time_half_step</w:t>
+      </w:r>
+      <w:r>
+        <w:t xml:space="preserve">.  </w:t>
+      </w:r>
+    </w:p>
+    <w:p>
+      <w:r>
+        <w:t>The next lines compute, store as datasets, and output to columnar data files various geometric parameters as a function of time for each trajectory.  For example</w:t>
+      </w:r>
+    </w:p>
+    <w:p>
+      <w:pPr>
+        <w:pStyle w:val="Quote"/>
+      </w:pPr>
+      <w:proofErr w:type="gramStart"/>
+      <w:r>
+        <w:t>bonds</w:t>
+      </w:r>
+      <w:proofErr w:type="gramEnd"/>
+      <w:r>
+        <w:t xml:space="preserve"> = </w:t>
+      </w:r>
+      <w:proofErr w:type="spellStart"/>
+      <w:r>
+        <w:t>np.array</w:t>
+      </w:r>
+      <w:proofErr w:type="spellEnd"/>
+      <w:r>
+        <w:t>([[0,1],</w:t>
+      </w:r>
+    </w:p>
+    <w:p>
+      <w:pPr>
+        <w:pStyle w:val="Quote"/>
+      </w:pPr>
+      <w:r>
+        <w:lastRenderedPageBreak/>
+        <w:t xml:space="preserve">                  [1</w:t>
+      </w:r>
+      <w:proofErr w:type="gramStart"/>
+      <w:r>
+        <w:t>,2</w:t>
+      </w:r>
+      <w:proofErr w:type="gramEnd"/>
+      <w:r>
+        <w:t>],</w:t>
+      </w:r>
+    </w:p>
+    <w:p>
+      <w:pPr>
+        <w:pStyle w:val="Quote"/>
+      </w:pPr>
+      <w:r>
+        <w:t xml:space="preserve">                  [1</w:t>
+      </w:r>
+      <w:proofErr w:type="gramStart"/>
+      <w:r>
+        <w:t>,3</w:t>
+      </w:r>
+      <w:proofErr w:type="gramEnd"/>
+      <w:r>
+        <w:t>],</w:t>
+      </w:r>
+    </w:p>
+    <w:p>
+      <w:pPr>
+        <w:pStyle w:val="Quote"/>
+      </w:pPr>
+      <w:r>
+        <w:t xml:space="preserve">                  [0</w:t>
+      </w:r>
+      <w:proofErr w:type="gramStart"/>
+      <w:r>
+        <w:t>,4</w:t>
+      </w:r>
+      <w:proofErr w:type="gramEnd"/>
+      <w:r>
+        <w:t>],</w:t>
+      </w:r>
+    </w:p>
+    <w:p>
+      <w:pPr>
+        <w:pStyle w:val="Quote"/>
+      </w:pPr>
+      <w:r>
+        <w:t xml:space="preserve">                  [0</w:t>
+      </w:r>
+      <w:proofErr w:type="gramStart"/>
+      <w:r>
+        <w:t>,5</w:t>
+      </w:r>
+      <w:proofErr w:type="gramEnd"/>
+      <w:r>
+        <w:t>]])</w:t>
+      </w:r>
+    </w:p>
+    <w:p>
+      <w:pPr>
+        <w:pStyle w:val="Quote"/>
+      </w:pPr>
+      <w:proofErr w:type="spellStart"/>
+      <w:r>
+        <w:t>an.fill_trajectory_</w:t>
+      </w:r>
+      <w:proofErr w:type="gramStart"/>
+      <w:r>
+        <w:t>bonds</w:t>
+      </w:r>
+      <w:proofErr w:type="spellEnd"/>
+      <w:r>
+        <w:t>(</w:t>
+      </w:r>
+      <w:proofErr w:type="spellStart"/>
+      <w:proofErr w:type="gramEnd"/>
+      <w:r>
+        <w:t>bonds,column_file_prefix</w:t>
+      </w:r>
+      <w:proofErr w:type="spellEnd"/>
+      <w:r>
+        <w:t>="bonds")</w:t>
+      </w:r>
+    </w:p>
+    <w:p>
+      <w:proofErr w:type="gramStart"/>
+      <w:r>
+        <w:t>will</w:t>
+      </w:r>
+      <w:proofErr w:type="gramEnd"/>
+      <w:r>
+        <w:t xml:space="preserve"> create datasets </w:t>
+      </w:r>
+      <w:proofErr w:type="spellStart"/>
+      <w:r>
+        <w:rPr>
+          <w:rStyle w:val="QuoteChar"/>
+        </w:rPr>
+        <w:t>XX_bonds</w:t>
+      </w:r>
+      <w:proofErr w:type="spellEnd"/>
+      <w:r>
+        <w:t xml:space="preserve">, where again </w:t>
+      </w:r>
+      <w:r>
+        <w:rPr>
+          <w:rStyle w:val="QuoteChar"/>
+        </w:rPr>
+        <w:t>XX</w:t>
+      </w:r>
+      <w:r>
+        <w:t xml:space="preserve"> is a trajectory label.  Each column of this dataset corresponds to a different interatomic distance, as described in the bonds array.  The first column will contain the distance between atom 0 and atom 1, the second between atom 1 and atom 2, the third between atom 1 and atom 3, and so on.  These will be outputted to columnar data files just as above.</w:t>
+      </w:r>
+    </w:p>
+    <w:p>
+      <w:r>
+        <w:t xml:space="preserve">Similar applies to the remaining lines, which compute angles between triplets of atom, dihedral angles, </w:t>
+      </w:r>
+      <w:proofErr w:type="spellStart"/>
+      <w:r>
+        <w:t>pyramidalization</w:t>
+      </w:r>
+      <w:proofErr w:type="spellEnd"/>
+      <w:r>
+        <w:t xml:space="preserve"> angles, and twist angles.  </w:t>
+      </w:r>
+      <w:r>
+        <w:t>(</w:t>
+      </w:r>
+      <w:proofErr w:type="spellStart"/>
+      <w:r>
+        <w:t>P</w:t>
+      </w:r>
+      <w:r>
+        <w:t>yramidalization</w:t>
+      </w:r>
+      <w:proofErr w:type="spellEnd"/>
+      <w:r>
+        <w:t xml:space="preserve"> and twist angles are related to dihedral angles, and are defined precisely in the subsequent </w:t>
+      </w:r>
+      <w:r>
+        <w:t>input reference.)</w:t>
+      </w:r>
+    </w:p>
+    <w:p>
+      <w:r>
+        <w:t>The final line</w:t>
+      </w:r>
+    </w:p>
+    <w:p>
+      <w:pPr>
+        <w:pStyle w:val="Quote"/>
+      </w:pPr>
+      <w:proofErr w:type="spellStart"/>
+      <w:r>
+        <w:t>an.list_</w:t>
+      </w:r>
+      <w:proofErr w:type="gramStart"/>
+      <w:r>
+        <w:t>datasets</w:t>
+      </w:r>
+      <w:proofErr w:type="spellEnd"/>
+      <w:r>
+        <w:t>()</w:t>
+      </w:r>
+      <w:proofErr w:type="gramEnd"/>
+    </w:p>
+    <w:p>
+      <w:proofErr w:type="gramStart"/>
+      <w:r>
+        <w:t>lists</w:t>
+      </w:r>
+      <w:proofErr w:type="gramEnd"/>
+      <w:r>
+        <w:t xml:space="preserve"> all datasets currently in the </w:t>
+      </w:r>
+      <w:proofErr w:type="spellStart"/>
+      <w:r>
+        <w:rPr>
+          <w:rStyle w:val="QuoteChar"/>
+        </w:rPr>
+        <w:t>fafile</w:t>
+      </w:r>
+      <w:proofErr w:type="spellEnd"/>
+      <w:r>
+        <w:t xml:space="preserve"> object.</w:t>
+      </w:r>
+    </w:p>
+    <w:p>
+      <w:r>
+        <w:t>A useful feature of the analysis module is that it can run on a simulation that is currently running.</w:t>
+      </w:r>
+    </w:p>
+    <w:p>
+      <w:pPr>
+        <w:jc w:val="left"/>
+      </w:pPr>
+      <w:r>
+        <w:br w:type="page"/>
+      </w:r>
+    </w:p>
+    <w:p>
+      <w:pPr>
+        <w:pStyle w:val="Heading1"/>
+      </w:pPr>
+      <w:bookmarkStart w:id="19" w:name="_Toc498369163"/>
+      <w:r>
+        <w:lastRenderedPageBreak/>
+        <w:t xml:space="preserve">PySpawn </w:t>
+      </w:r>
+      <w:r>
+        <w:t>Algorithm</w:t>
+      </w:r>
+      <w:bookmarkEnd w:id="19"/>
+    </w:p>
+    <w:p>
+      <w:r>
+        <w:t xml:space="preserve">The </w:t>
+      </w:r>
+      <w:r>
+        <w:t>sequence</w:t>
+      </w:r>
+      <w:r>
+        <w:t xml:space="preserve"> of </w:t>
+      </w:r>
+      <w:r>
+        <w:t xml:space="preserve">calculations in </w:t>
+      </w:r>
+      <w:r>
+        <w:t>a pySpawn simulation is different from that of simulations run with previous AIMS implementations.  Past implementations have run simulations as a series of bundle-time-steps, with all classical and quantum variables synchronized at all times.  PySpawn divides the simulation</w:t>
+      </w:r>
+      <w:r>
+        <w:t xml:space="preserve"> into finer-</w:t>
+      </w:r>
+      <w:r>
+        <w:t xml:space="preserve">grained units, </w:t>
+      </w:r>
+      <w:proofErr w:type="gramStart"/>
+      <w:r>
+        <w:rPr>
+          <w:i/>
+          <w:iCs/>
+        </w:rPr>
         <w:t>tasks</w:t>
       </w:r>
       <w:r>
@@ -4920,7 +6548,13 @@
       </w:r>
       <w:proofErr w:type="gramEnd"/>
       <w:r>
-        <w:t xml:space="preserve"> may be run asynchronously.  This allows finer-grained restart capability and in future implementations will enable parallelization.  A single task corresponds roughly to a single electronic structure call.  For example, propagating the classical variables of one TBF by one time step is a task. </w:t>
+        <w:t xml:space="preserve"> may be run asynchronously.  This allows finer-grained restart capability and will enable parallelization</w:t>
+      </w:r>
+      <w:r>
+        <w:t xml:space="preserve"> in future implementations</w:t>
+      </w:r>
+      <w:r>
+        <w:t xml:space="preserve">.  A single task corresponds roughly to a single electronic structure call.  For example, propagating the classical variables of one TBF by one time step is a task. </w:t>
       </w:r>
       <w:r>
         <w:t xml:space="preserve"> The central object in the pySpawn algorithm is a prioritized queue of tasks to be completed.</w:t>
@@ -5101,14 +6735,33 @@
           <w:b/>
           <w:bCs/>
         </w:rPr>
-        <w:t>Update the task queue</w:t>
-      </w:r>
-      <w:r>
-        <w:t xml:space="preserve"> – A list of tasks that can currently be performed will be created.  This will include all TBFs that may be back propagated, all TBFs that may be forward propagated, all centroids that may be back propagated, and all centroids that may be forward propagated.  This </w:t>
+        <w:t>Generate</w:t>
+      </w:r>
+      <w:r>
+        <w:rPr>
+          <w:b/>
+          <w:bCs/>
+        </w:rPr>
+        <w:t xml:space="preserve"> the task queue</w:t>
+      </w:r>
+      <w:r>
+        <w:t xml:space="preserve"> – A list of tasks that can currently be performed </w:t>
+      </w:r>
+      <w:r>
+        <w:t>is</w:t>
+      </w:r>
+      <w:r>
+        <w:t xml:space="preserve"> created.  This include</w:t>
+      </w:r>
+      <w:r>
+        <w:t>s</w:t>
+      </w:r>
+      <w:r>
+        <w:t xml:space="preserve"> all TBFs that may be back propagated, all TBFs that may be forward propagated, all centroids that may be back propagated, and all centroids that may be forward propagated.  This queue is </w:t>
       </w:r>
       <w:r>
         <w:lastRenderedPageBreak/>
-        <w:t>queue is prioritized by the simulation time associated with each task.  (</w:t>
+        <w:t>prioritized by the simulation time associated with each task.  (</w:t>
       </w:r>
       <w:proofErr w:type="gramStart"/>
       <w:r>
@@ -5437,8 +7090,9 @@
       <w:r>
         <w:t xml:space="preserve"> is the index of the child (the first child is 0, the second child is 1, and so on.</w:t>
       </w:r>
-    </w:p>
-    <w:p>
+      <w:r>
+        <w:t xml:space="preserve">  </w:t>
+      </w:r>
       <w:r>
         <w:t xml:space="preserve">For example, the first child of </w:t>
       </w:r>
@@ -5537,8 +7191,6 @@
       <w:r>
         <w:t>.</w:t>
       </w:r>
-      <w:bookmarkStart w:id="17" w:name="_GoBack"/>
-      <w:bookmarkEnd w:id="17"/>
     </w:p>
     <w:sectPr>
       <w:footerReference w:type="default" r:id="rId9"/>
@@ -5610,7 +7262,7 @@
           <w:rPr>
             <w:noProof/>
           </w:rPr>
-          <w:t>13</w:t>
+          <w:t>15</w:t>
         </w:r>
         <w:r>
           <w:rPr>
@@ -6317,6 +7969,119 @@
     </w:lvl>
   </w:abstractNum>
   <w:abstractNum w:abstractNumId="6" w15:restartNumberingAfterBreak="0">
+    <w:nsid w:val="32F82215"/>
+    <w:multiLevelType w:val="hybridMultilevel"/>
+    <w:tmpl w:val="5BA0675A"/>
+    <w:lvl w:ilvl="0" w:tplc="04090009">
+      <w:start w:val="1"/>
+      <w:numFmt w:val="bullet"/>
+      <w:lvlText w:val=""/>
+      <w:lvlJc w:val="left"/>
+      <w:pPr>
+        <w:ind w:left="720" w:hanging="360"/>
+      </w:pPr>
+      <w:rPr>
+        <w:rFonts w:ascii="Wingdings" w:hAnsi="Wingdings" w:hint="default"/>
+      </w:rPr>
+    </w:lvl>
+    <w:lvl w:ilvl="1" w:tplc="04090003" w:tentative="1">
+      <w:start w:val="1"/>
+      <w:numFmt w:val="bullet"/>
+      <w:lvlText w:val="o"/>
+      <w:lvlJc w:val="left"/>
+      <w:pPr>
+        <w:ind w:left="1440" w:hanging="360"/>
+      </w:pPr>
+      <w:rPr>
+        <w:rFonts w:ascii="Courier New" w:hAnsi="Courier New" w:cs="Courier New" w:hint="default"/>
+      </w:rPr>
+    </w:lvl>
+    <w:lvl w:ilvl="2" w:tplc="04090005" w:tentative="1">
+      <w:start w:val="1"/>
+      <w:numFmt w:val="bullet"/>
+      <w:lvlText w:val=""/>
+      <w:lvlJc w:val="left"/>
+      <w:pPr>
+        <w:ind w:left="2160" w:hanging="360"/>
+      </w:pPr>
+      <w:rPr>
+        <w:rFonts w:ascii="Wingdings" w:hAnsi="Wingdings" w:hint="default"/>
+      </w:rPr>
+    </w:lvl>
+    <w:lvl w:ilvl="3" w:tplc="04090001" w:tentative="1">
+      <w:start w:val="1"/>
+      <w:numFmt w:val="bullet"/>
+      <w:lvlText w:val=""/>
+      <w:lvlJc w:val="left"/>
+      <w:pPr>
+        <w:ind w:left="2880" w:hanging="360"/>
+      </w:pPr>
+      <w:rPr>
+        <w:rFonts w:ascii="Symbol" w:hAnsi="Symbol" w:hint="default"/>
+      </w:rPr>
+    </w:lvl>
+    <w:lvl w:ilvl="4" w:tplc="04090003" w:tentative="1">
+      <w:start w:val="1"/>
+      <w:numFmt w:val="bullet"/>
+      <w:lvlText w:val="o"/>
+      <w:lvlJc w:val="left"/>
+      <w:pPr>
+        <w:ind w:left="3600" w:hanging="360"/>
+      </w:pPr>
+      <w:rPr>
+        <w:rFonts w:ascii="Courier New" w:hAnsi="Courier New" w:cs="Courier New" w:hint="default"/>
+      </w:rPr>
+    </w:lvl>
+    <w:lvl w:ilvl="5" w:tplc="04090005" w:tentative="1">
+      <w:start w:val="1"/>
+      <w:numFmt w:val="bullet"/>
+      <w:lvlText w:val=""/>
+      <w:lvlJc w:val="left"/>
+      <w:pPr>
+        <w:ind w:left="4320" w:hanging="360"/>
+      </w:pPr>
+      <w:rPr>
+        <w:rFonts w:ascii="Wingdings" w:hAnsi="Wingdings" w:hint="default"/>
+      </w:rPr>
+    </w:lvl>
+    <w:lvl w:ilvl="6" w:tplc="04090001" w:tentative="1">
+      <w:start w:val="1"/>
+      <w:numFmt w:val="bullet"/>
+      <w:lvlText w:val=""/>
+      <w:lvlJc w:val="left"/>
+      <w:pPr>
+        <w:ind w:left="5040" w:hanging="360"/>
+      </w:pPr>
+      <w:rPr>
+        <w:rFonts w:ascii="Symbol" w:hAnsi="Symbol" w:hint="default"/>
+      </w:rPr>
+    </w:lvl>
+    <w:lvl w:ilvl="7" w:tplc="04090003" w:tentative="1">
+      <w:start w:val="1"/>
+      <w:numFmt w:val="bullet"/>
+      <w:lvlText w:val="o"/>
+      <w:lvlJc w:val="left"/>
+      <w:pPr>
+        <w:ind w:left="5760" w:hanging="360"/>
+      </w:pPr>
+      <w:rPr>
+        <w:rFonts w:ascii="Courier New" w:hAnsi="Courier New" w:cs="Courier New" w:hint="default"/>
+      </w:rPr>
+    </w:lvl>
+    <w:lvl w:ilvl="8" w:tplc="04090005" w:tentative="1">
+      <w:start w:val="1"/>
+      <w:numFmt w:val="bullet"/>
+      <w:lvlText w:val=""/>
+      <w:lvlJc w:val="left"/>
+      <w:pPr>
+        <w:ind w:left="6480" w:hanging="360"/>
+      </w:pPr>
+      <w:rPr>
+        <w:rFonts w:ascii="Wingdings" w:hAnsi="Wingdings" w:hint="default"/>
+      </w:rPr>
+    </w:lvl>
+  </w:abstractNum>
+  <w:abstractNum w:abstractNumId="7" w15:restartNumberingAfterBreak="0">
     <w:nsid w:val="38345719"/>
     <w:multiLevelType w:val="hybridMultilevel"/>
     <w:tmpl w:val="24EE11F8"/>
@@ -6429,7 +8194,7 @@
       </w:rPr>
     </w:lvl>
   </w:abstractNum>
-  <w:abstractNum w:abstractNumId="7" w15:restartNumberingAfterBreak="0">
+  <w:abstractNum w:abstractNumId="8" w15:restartNumberingAfterBreak="0">
     <w:nsid w:val="48565D2B"/>
     <w:multiLevelType w:val="hybridMultilevel"/>
     <w:tmpl w:val="2AB23552"/>
@@ -6542,7 +8307,7 @@
       </w:rPr>
     </w:lvl>
   </w:abstractNum>
-  <w:abstractNum w:abstractNumId="8" w15:restartNumberingAfterBreak="0">
+  <w:abstractNum w:abstractNumId="9" w15:restartNumberingAfterBreak="0">
     <w:nsid w:val="50353501"/>
     <w:multiLevelType w:val="hybridMultilevel"/>
     <w:tmpl w:val="6BEA656E"/>
@@ -6655,7 +8420,7 @@
       </w:rPr>
     </w:lvl>
   </w:abstractNum>
-  <w:abstractNum w:abstractNumId="9" w15:restartNumberingAfterBreak="0">
+  <w:abstractNum w:abstractNumId="10" w15:restartNumberingAfterBreak="0">
     <w:nsid w:val="511E3664"/>
     <w:multiLevelType w:val="hybridMultilevel"/>
     <w:tmpl w:val="A0A2F810"/>
@@ -6741,7 +8506,120 @@
       </w:pPr>
     </w:lvl>
   </w:abstractNum>
-  <w:abstractNum w:abstractNumId="10" w15:restartNumberingAfterBreak="0">
+  <w:abstractNum w:abstractNumId="11" w15:restartNumberingAfterBreak="0">
+    <w:nsid w:val="55DC308D"/>
+    <w:multiLevelType w:val="hybridMultilevel"/>
+    <w:tmpl w:val="FB5EEFEA"/>
+    <w:lvl w:ilvl="0" w:tplc="04090009">
+      <w:start w:val="1"/>
+      <w:numFmt w:val="bullet"/>
+      <w:lvlText w:val=""/>
+      <w:lvlJc w:val="left"/>
+      <w:pPr>
+        <w:ind w:left="720" w:hanging="360"/>
+      </w:pPr>
+      <w:rPr>
+        <w:rFonts w:ascii="Wingdings" w:hAnsi="Wingdings" w:hint="default"/>
+      </w:rPr>
+    </w:lvl>
+    <w:lvl w:ilvl="1" w:tplc="04090003" w:tentative="1">
+      <w:start w:val="1"/>
+      <w:numFmt w:val="bullet"/>
+      <w:lvlText w:val="o"/>
+      <w:lvlJc w:val="left"/>
+      <w:pPr>
+        <w:ind w:left="1440" w:hanging="360"/>
+      </w:pPr>
+      <w:rPr>
+        <w:rFonts w:ascii="Courier New" w:hAnsi="Courier New" w:cs="Courier New" w:hint="default"/>
+      </w:rPr>
+    </w:lvl>
+    <w:lvl w:ilvl="2" w:tplc="04090005" w:tentative="1">
+      <w:start w:val="1"/>
+      <w:numFmt w:val="bullet"/>
+      <w:lvlText w:val=""/>
+      <w:lvlJc w:val="left"/>
+      <w:pPr>
+        <w:ind w:left="2160" w:hanging="360"/>
+      </w:pPr>
+      <w:rPr>
+        <w:rFonts w:ascii="Wingdings" w:hAnsi="Wingdings" w:hint="default"/>
+      </w:rPr>
+    </w:lvl>
+    <w:lvl w:ilvl="3" w:tplc="04090001" w:tentative="1">
+      <w:start w:val="1"/>
+      <w:numFmt w:val="bullet"/>
+      <w:lvlText w:val=""/>
+      <w:lvlJc w:val="left"/>
+      <w:pPr>
+        <w:ind w:left="2880" w:hanging="360"/>
+      </w:pPr>
+      <w:rPr>
+        <w:rFonts w:ascii="Symbol" w:hAnsi="Symbol" w:hint="default"/>
+      </w:rPr>
+    </w:lvl>
+    <w:lvl w:ilvl="4" w:tplc="04090003" w:tentative="1">
+      <w:start w:val="1"/>
+      <w:numFmt w:val="bullet"/>
+      <w:lvlText w:val="o"/>
+      <w:lvlJc w:val="left"/>
+      <w:pPr>
+        <w:ind w:left="3600" w:hanging="360"/>
+      </w:pPr>
+      <w:rPr>
+        <w:rFonts w:ascii="Courier New" w:hAnsi="Courier New" w:cs="Courier New" w:hint="default"/>
+      </w:rPr>
+    </w:lvl>
+    <w:lvl w:ilvl="5" w:tplc="04090005" w:tentative="1">
+      <w:start w:val="1"/>
+      <w:numFmt w:val="bullet"/>
+      <w:lvlText w:val=""/>
+      <w:lvlJc w:val="left"/>
+      <w:pPr>
+        <w:ind w:left="4320" w:hanging="360"/>
+      </w:pPr>
+      <w:rPr>
+        <w:rFonts w:ascii="Wingdings" w:hAnsi="Wingdings" w:hint="default"/>
+      </w:rPr>
+    </w:lvl>
+    <w:lvl w:ilvl="6" w:tplc="04090001" w:tentative="1">
+      <w:start w:val="1"/>
+      <w:numFmt w:val="bullet"/>
+      <w:lvlText w:val=""/>
+      <w:lvlJc w:val="left"/>
+      <w:pPr>
+        <w:ind w:left="5040" w:hanging="360"/>
+      </w:pPr>
+      <w:rPr>
+        <w:rFonts w:ascii="Symbol" w:hAnsi="Symbol" w:hint="default"/>
+      </w:rPr>
+    </w:lvl>
+    <w:lvl w:ilvl="7" w:tplc="04090003" w:tentative="1">
+      <w:start w:val="1"/>
+      <w:numFmt w:val="bullet"/>
+      <w:lvlText w:val="o"/>
+      <w:lvlJc w:val="left"/>
+      <w:pPr>
+        <w:ind w:left="5760" w:hanging="360"/>
+      </w:pPr>
+      <w:rPr>
+        <w:rFonts w:ascii="Courier New" w:hAnsi="Courier New" w:cs="Courier New" w:hint="default"/>
+      </w:rPr>
+    </w:lvl>
+    <w:lvl w:ilvl="8" w:tplc="04090005" w:tentative="1">
+      <w:start w:val="1"/>
+      <w:numFmt w:val="bullet"/>
+      <w:lvlText w:val=""/>
+      <w:lvlJc w:val="left"/>
+      <w:pPr>
+        <w:ind w:left="6480" w:hanging="360"/>
+      </w:pPr>
+      <w:rPr>
+        <w:rFonts w:ascii="Wingdings" w:hAnsi="Wingdings" w:hint="default"/>
+      </w:rPr>
+    </w:lvl>
+  </w:abstractNum>
+  <w:abstractNum w:abstractNumId="12" w15:restartNumberingAfterBreak="0">
     <w:nsid w:val="79A3411D"/>
     <w:multiLevelType w:val="hybridMultilevel"/>
     <w:tmpl w:val="53EC0A20"/>
@@ -6888,13 +8766,13 @@
     <w:abstractNumId w:val="0"/>
   </w:num>
   <w:num w:numId="12">
-    <w:abstractNumId w:val="8"/>
+    <w:abstractNumId w:val="9"/>
   </w:num>
   <w:num w:numId="13">
     <w:abstractNumId w:val="3"/>
   </w:num>
   <w:num w:numId="14">
-    <w:abstractNumId w:val="10"/>
+    <w:abstractNumId w:val="12"/>
   </w:num>
   <w:num w:numId="15">
     <w:abstractNumId w:val="1"/>
@@ -6903,16 +8781,22 @@
     <w:abstractNumId w:val="2"/>
   </w:num>
   <w:num w:numId="17">
-    <w:abstractNumId w:val="7"/>
+    <w:abstractNumId w:val="8"/>
   </w:num>
   <w:num w:numId="18">
-    <w:abstractNumId w:val="6"/>
+    <w:abstractNumId w:val="7"/>
   </w:num>
   <w:num w:numId="19">
     <w:abstractNumId w:val="4"/>
   </w:num>
   <w:num w:numId="20">
-    <w:abstractNumId w:val="9"/>
+    <w:abstractNumId w:val="10"/>
+  </w:num>
+  <w:num w:numId="21">
+    <w:abstractNumId w:val="11"/>
+  </w:num>
+  <w:num w:numId="22">
+    <w:abstractNumId w:val="6"/>
   </w:num>
 </w:numbering>
 </file>
@@ -8382,7 +10266,7 @@
 </file>
 
 <file path=customXml/itemProps1.xml><?xml version="1.0" encoding="utf-8"?>
-<ds:datastoreItem xmlns:ds="http://schemas.openxmlformats.org/officeDocument/2006/customXml" ds:itemID="{88F50220-8517-4B23-A0B2-612CDD9EB94A}">
+<ds:datastoreItem xmlns:ds="http://schemas.openxmlformats.org/officeDocument/2006/customXml" ds:itemID="{ED16D4C8-1EA4-41B9-9689-1C25F492DF47}">
   <ds:schemaRefs>
     <ds:schemaRef ds:uri="http://schemas.openxmlformats.org/officeDocument/2006/bibliography"/>
   </ds:schemaRefs>

</xml_diff>

<commit_message>
More changes to user manual
</commit_message>
<xml_diff>
--- a/documentation/UserManual.docx
+++ b/documentation/UserManual.docx
@@ -32,7 +32,10 @@
       </w:pPr>
       <w:proofErr w:type="gramStart"/>
       <w:r>
-        <w:t>pyS</w:t>
+        <w:t>p</w:t>
+      </w:r>
+      <w:r>
+        <w:t>yS</w:t>
       </w:r>
       <w:r>
         <w:t>pawn</w:t>
@@ -102,8 +105,6 @@
           <w:r>
             <w:t>Contents</w:t>
           </w:r>
-          <w:bookmarkStart w:id="0" w:name="_GoBack"/>
-          <w:bookmarkEnd w:id="0"/>
         </w:p>
         <w:p>
           <w:pPr>
@@ -125,7 +126,7 @@
           <w:r>
             <w:fldChar w:fldCharType="separate"/>
           </w:r>
-          <w:hyperlink w:anchor="_Toc498369145" w:history="1">
+          <w:hyperlink w:anchor="_Toc498370069" w:history="1">
             <w:r>
               <w:rPr>
                 <w:rStyle w:val="Hyperlink"/>
@@ -165,7 +166,7 @@
                 <w:noProof/>
                 <w:webHidden/>
               </w:rPr>
-              <w:instrText xml:space="preserve"> PAGEREF _Toc498369145 \h </w:instrText>
+              <w:instrText xml:space="preserve"> PAGEREF _Toc498370069 \h </w:instrText>
             </w:r>
             <w:r>
               <w:rPr>
@@ -207,7 +208,7 @@
               <w:noProof/>
             </w:rPr>
           </w:pPr>
-          <w:hyperlink w:anchor="_Toc498369146" w:history="1">
+          <w:hyperlink w:anchor="_Toc498370070" w:history="1">
             <w:r>
               <w:rPr>
                 <w:rStyle w:val="Hyperlink"/>
@@ -226,7 +227,7 @@
                 <w:rStyle w:val="Hyperlink"/>
                 <w:noProof/>
               </w:rPr>
-              <w:t>How to Use This Manual</w:t>
+              <w:t>What Is PySpawn?</w:t>
             </w:r>
             <w:r>
               <w:rPr>
@@ -247,7 +248,7 @@
                 <w:noProof/>
                 <w:webHidden/>
               </w:rPr>
-              <w:instrText xml:space="preserve"> PAGEREF _Toc498369146 \h </w:instrText>
+              <w:instrText xml:space="preserve"> PAGEREF _Toc498370070 \h </w:instrText>
             </w:r>
             <w:r>
               <w:rPr>
@@ -289,7 +290,7 @@
               <w:noProof/>
             </w:rPr>
           </w:pPr>
-          <w:hyperlink w:anchor="_Toc498369147" w:history="1">
+          <w:hyperlink w:anchor="_Toc498370071" w:history="1">
             <w:r>
               <w:rPr>
                 <w:rStyle w:val="Hyperlink"/>
@@ -308,7 +309,7 @@
                 <w:rStyle w:val="Hyperlink"/>
                 <w:noProof/>
               </w:rPr>
-              <w:t>What Is PySpawn?</w:t>
+              <w:t>What Are The Primary Goals of the PySpawn Project?</w:t>
             </w:r>
             <w:r>
               <w:rPr>
@@ -329,7 +330,7 @@
                 <w:noProof/>
                 <w:webHidden/>
               </w:rPr>
-              <w:instrText xml:space="preserve"> PAGEREF _Toc498369147 \h </w:instrText>
+              <w:instrText xml:space="preserve"> PAGEREF _Toc498370071 \h </w:instrText>
             </w:r>
             <w:r>
               <w:rPr>
@@ -371,7 +372,7 @@
               <w:noProof/>
             </w:rPr>
           </w:pPr>
-          <w:hyperlink w:anchor="_Toc498369148" w:history="1">
+          <w:hyperlink w:anchor="_Toc498370072" w:history="1">
             <w:r>
               <w:rPr>
                 <w:rStyle w:val="Hyperlink"/>
@@ -390,7 +391,7 @@
                 <w:rStyle w:val="Hyperlink"/>
                 <w:noProof/>
               </w:rPr>
-              <w:t>What Are The Primary Goals of the PySpawn Project?</w:t>
+              <w:t>Features</w:t>
             </w:r>
             <w:r>
               <w:rPr>
@@ -411,7 +412,7 @@
                 <w:noProof/>
                 <w:webHidden/>
               </w:rPr>
-              <w:instrText xml:space="preserve"> PAGEREF _Toc498369148 \h </w:instrText>
+              <w:instrText xml:space="preserve"> PAGEREF _Toc498370072 \h </w:instrText>
             </w:r>
             <w:r>
               <w:rPr>
@@ -453,7 +454,7 @@
               <w:noProof/>
             </w:rPr>
           </w:pPr>
-          <w:hyperlink w:anchor="_Toc498369149" w:history="1">
+          <w:hyperlink w:anchor="_Toc498370073" w:history="1">
             <w:r>
               <w:rPr>
                 <w:rStyle w:val="Hyperlink"/>
@@ -472,7 +473,7 @@
                 <w:rStyle w:val="Hyperlink"/>
                 <w:noProof/>
               </w:rPr>
-              <w:t>Features</w:t>
+              <w:t>How to Use This Manual</w:t>
             </w:r>
             <w:r>
               <w:rPr>
@@ -493,7 +494,7 @@
                 <w:noProof/>
                 <w:webHidden/>
               </w:rPr>
-              <w:instrText xml:space="preserve"> PAGEREF _Toc498369149 \h </w:instrText>
+              <w:instrText xml:space="preserve"> PAGEREF _Toc498370073 \h </w:instrText>
             </w:r>
             <w:r>
               <w:rPr>
@@ -535,7 +536,7 @@
               <w:noProof/>
             </w:rPr>
           </w:pPr>
-          <w:hyperlink w:anchor="_Toc498369150" w:history="1">
+          <w:hyperlink w:anchor="_Toc498370074" w:history="1">
             <w:r>
               <w:rPr>
                 <w:rStyle w:val="Hyperlink"/>
@@ -575,7 +576,7 @@
                 <w:noProof/>
                 <w:webHidden/>
               </w:rPr>
-              <w:instrText xml:space="preserve"> PAGEREF _Toc498369150 \h </w:instrText>
+              <w:instrText xml:space="preserve"> PAGEREF _Toc498370074 \h </w:instrText>
             </w:r>
             <w:r>
               <w:rPr>
@@ -595,7 +596,7 @@
                 <w:noProof/>
                 <w:webHidden/>
               </w:rPr>
-              <w:t>3</w:t>
+              <w:t>4</w:t>
             </w:r>
             <w:r>
               <w:rPr>
@@ -617,7 +618,7 @@
               <w:noProof/>
             </w:rPr>
           </w:pPr>
-          <w:hyperlink w:anchor="_Toc498369151" w:history="1">
+          <w:hyperlink w:anchor="_Toc498370075" w:history="1">
             <w:r>
               <w:rPr>
                 <w:rStyle w:val="Hyperlink"/>
@@ -657,7 +658,7 @@
                 <w:noProof/>
                 <w:webHidden/>
               </w:rPr>
-              <w:instrText xml:space="preserve"> PAGEREF _Toc498369151 \h </w:instrText>
+              <w:instrText xml:space="preserve"> PAGEREF _Toc498370075 \h </w:instrText>
             </w:r>
             <w:r>
               <w:rPr>
@@ -699,7 +700,7 @@
               <w:noProof/>
             </w:rPr>
           </w:pPr>
-          <w:hyperlink w:anchor="_Toc498369152" w:history="1">
+          <w:hyperlink w:anchor="_Toc498370076" w:history="1">
             <w:r>
               <w:rPr>
                 <w:rStyle w:val="Hyperlink"/>
@@ -739,7 +740,7 @@
                 <w:noProof/>
                 <w:webHidden/>
               </w:rPr>
-              <w:instrText xml:space="preserve"> PAGEREF _Toc498369152 \h </w:instrText>
+              <w:instrText xml:space="preserve"> PAGEREF _Toc498370076 \h </w:instrText>
             </w:r>
             <w:r>
               <w:rPr>
@@ -759,7 +760,7 @@
                 <w:noProof/>
                 <w:webHidden/>
               </w:rPr>
-              <w:t>4</w:t>
+              <w:t>5</w:t>
             </w:r>
             <w:r>
               <w:rPr>
@@ -781,7 +782,7 @@
               <w:noProof/>
             </w:rPr>
           </w:pPr>
-          <w:hyperlink w:anchor="_Toc498369153" w:history="1">
+          <w:hyperlink w:anchor="_Toc498370077" w:history="1">
             <w:r>
               <w:rPr>
                 <w:rStyle w:val="Hyperlink"/>
@@ -821,7 +822,7 @@
                 <w:noProof/>
                 <w:webHidden/>
               </w:rPr>
-              <w:instrText xml:space="preserve"> PAGEREF _Toc498369153 \h </w:instrText>
+              <w:instrText xml:space="preserve"> PAGEREF _Toc498370077 \h </w:instrText>
             </w:r>
             <w:r>
               <w:rPr>
@@ -841,7 +842,7 @@
                 <w:noProof/>
                 <w:webHidden/>
               </w:rPr>
-              <w:t>5</w:t>
+              <w:t>6</w:t>
             </w:r>
             <w:r>
               <w:rPr>
@@ -863,7 +864,7 @@
               <w:noProof/>
             </w:rPr>
           </w:pPr>
-          <w:hyperlink w:anchor="_Toc498369154" w:history="1">
+          <w:hyperlink w:anchor="_Toc498370078" w:history="1">
             <w:r>
               <w:rPr>
                 <w:rStyle w:val="Hyperlink"/>
@@ -903,7 +904,7 @@
                 <w:noProof/>
                 <w:webHidden/>
               </w:rPr>
-              <w:instrText xml:space="preserve"> PAGEREF _Toc498369154 \h </w:instrText>
+              <w:instrText xml:space="preserve"> PAGEREF _Toc498370078 \h </w:instrText>
             </w:r>
             <w:r>
               <w:rPr>
@@ -923,7 +924,7 @@
                 <w:noProof/>
                 <w:webHidden/>
               </w:rPr>
-              <w:t>5</w:t>
+              <w:t>6</w:t>
             </w:r>
             <w:r>
               <w:rPr>
@@ -945,7 +946,7 @@
               <w:noProof/>
             </w:rPr>
           </w:pPr>
-          <w:hyperlink w:anchor="_Toc498369155" w:history="1">
+          <w:hyperlink w:anchor="_Toc498370079" w:history="1">
             <w:r>
               <w:rPr>
                 <w:rStyle w:val="Hyperlink"/>
@@ -985,7 +986,7 @@
                 <w:noProof/>
                 <w:webHidden/>
               </w:rPr>
-              <w:instrText xml:space="preserve"> PAGEREF _Toc498369155 \h </w:instrText>
+              <w:instrText xml:space="preserve"> PAGEREF _Toc498370079 \h </w:instrText>
             </w:r>
             <w:r>
               <w:rPr>
@@ -1005,7 +1006,7 @@
                 <w:noProof/>
                 <w:webHidden/>
               </w:rPr>
-              <w:t>5</w:t>
+              <w:t>6</w:t>
             </w:r>
             <w:r>
               <w:rPr>
@@ -1027,7 +1028,7 @@
               <w:noProof/>
             </w:rPr>
           </w:pPr>
-          <w:hyperlink w:anchor="_Toc498369156" w:history="1">
+          <w:hyperlink w:anchor="_Toc498370080" w:history="1">
             <w:r>
               <w:rPr>
                 <w:rStyle w:val="Hyperlink"/>
@@ -1067,7 +1068,7 @@
                 <w:noProof/>
                 <w:webHidden/>
               </w:rPr>
-              <w:instrText xml:space="preserve"> PAGEREF _Toc498369156 \h </w:instrText>
+              <w:instrText xml:space="preserve"> PAGEREF _Toc498370080 \h </w:instrText>
             </w:r>
             <w:r>
               <w:rPr>
@@ -1087,7 +1088,7 @@
                 <w:noProof/>
                 <w:webHidden/>
               </w:rPr>
-              <w:t>5</w:t>
+              <w:t>6</w:t>
             </w:r>
             <w:r>
               <w:rPr>
@@ -1109,7 +1110,7 @@
               <w:noProof/>
             </w:rPr>
           </w:pPr>
-          <w:hyperlink w:anchor="_Toc498369157" w:history="1">
+          <w:hyperlink w:anchor="_Toc498370081" w:history="1">
             <w:r>
               <w:rPr>
                 <w:rStyle w:val="Hyperlink"/>
@@ -1149,7 +1150,7 @@
                 <w:noProof/>
                 <w:webHidden/>
               </w:rPr>
-              <w:instrText xml:space="preserve"> PAGEREF _Toc498369157 \h </w:instrText>
+              <w:instrText xml:space="preserve"> PAGEREF _Toc498370081 \h </w:instrText>
             </w:r>
             <w:r>
               <w:rPr>
@@ -1169,7 +1170,7 @@
                 <w:noProof/>
                 <w:webHidden/>
               </w:rPr>
-              <w:t>6</w:t>
+              <w:t>7</w:t>
             </w:r>
             <w:r>
               <w:rPr>
@@ -1191,7 +1192,7 @@
               <w:noProof/>
             </w:rPr>
           </w:pPr>
-          <w:hyperlink w:anchor="_Toc498369158" w:history="1">
+          <w:hyperlink w:anchor="_Toc498370082" w:history="1">
             <w:r>
               <w:rPr>
                 <w:rStyle w:val="Hyperlink"/>
@@ -1231,7 +1232,7 @@
                 <w:noProof/>
                 <w:webHidden/>
               </w:rPr>
-              <w:instrText xml:space="preserve"> PAGEREF _Toc498369158 \h </w:instrText>
+              <w:instrText xml:space="preserve"> PAGEREF _Toc498370082 \h </w:instrText>
             </w:r>
             <w:r>
               <w:rPr>
@@ -1251,7 +1252,7 @@
                 <w:noProof/>
                 <w:webHidden/>
               </w:rPr>
-              <w:t>7</w:t>
+              <w:t>8</w:t>
             </w:r>
             <w:r>
               <w:rPr>
@@ -1273,7 +1274,7 @@
               <w:noProof/>
             </w:rPr>
           </w:pPr>
-          <w:hyperlink w:anchor="_Toc498369159" w:history="1">
+          <w:hyperlink w:anchor="_Toc498370083" w:history="1">
             <w:r>
               <w:rPr>
                 <w:rStyle w:val="Hyperlink"/>
@@ -1313,7 +1314,7 @@
                 <w:noProof/>
                 <w:webHidden/>
               </w:rPr>
-              <w:instrText xml:space="preserve"> PAGEREF _Toc498369159 \h </w:instrText>
+              <w:instrText xml:space="preserve"> PAGEREF _Toc498370083 \h </w:instrText>
             </w:r>
             <w:r>
               <w:rPr>
@@ -1333,7 +1334,7 @@
                 <w:noProof/>
                 <w:webHidden/>
               </w:rPr>
-              <w:t>7</w:t>
+              <w:t>8</w:t>
             </w:r>
             <w:r>
               <w:rPr>
@@ -1355,7 +1356,7 @@
               <w:noProof/>
             </w:rPr>
           </w:pPr>
-          <w:hyperlink w:anchor="_Toc498369160" w:history="1">
+          <w:hyperlink w:anchor="_Toc498370084" w:history="1">
             <w:r>
               <w:rPr>
                 <w:rStyle w:val="Hyperlink"/>
@@ -1395,7 +1396,7 @@
                 <w:noProof/>
                 <w:webHidden/>
               </w:rPr>
-              <w:instrText xml:space="preserve"> PAGEREF _Toc498369160 \h </w:instrText>
+              <w:instrText xml:space="preserve"> PAGEREF _Toc498370084 \h </w:instrText>
             </w:r>
             <w:r>
               <w:rPr>
@@ -1415,7 +1416,7 @@
                 <w:noProof/>
                 <w:webHidden/>
               </w:rPr>
-              <w:t>7</w:t>
+              <w:t>8</w:t>
             </w:r>
             <w:r>
               <w:rPr>
@@ -1437,7 +1438,7 @@
               <w:noProof/>
             </w:rPr>
           </w:pPr>
-          <w:hyperlink w:anchor="_Toc498369161" w:history="1">
+          <w:hyperlink w:anchor="_Toc498370085" w:history="1">
             <w:r>
               <w:rPr>
                 <w:rStyle w:val="Hyperlink"/>
@@ -1477,7 +1478,7 @@
                 <w:noProof/>
                 <w:webHidden/>
               </w:rPr>
-              <w:instrText xml:space="preserve"> PAGEREF _Toc498369161 \h </w:instrText>
+              <w:instrText xml:space="preserve"> PAGEREF _Toc498370085 \h </w:instrText>
             </w:r>
             <w:r>
               <w:rPr>
@@ -1497,7 +1498,7 @@
                 <w:noProof/>
                 <w:webHidden/>
               </w:rPr>
-              <w:t>10</w:t>
+              <w:t>11</w:t>
             </w:r>
             <w:r>
               <w:rPr>
@@ -1519,7 +1520,7 @@
               <w:noProof/>
             </w:rPr>
           </w:pPr>
-          <w:hyperlink w:anchor="_Toc498369162" w:history="1">
+          <w:hyperlink w:anchor="_Toc498370086" w:history="1">
             <w:r>
               <w:rPr>
                 <w:rStyle w:val="Hyperlink"/>
@@ -1559,7 +1560,7 @@
                 <w:noProof/>
                 <w:webHidden/>
               </w:rPr>
-              <w:instrText xml:space="preserve"> PAGEREF _Toc498369162 \h </w:instrText>
+              <w:instrText xml:space="preserve"> PAGEREF _Toc498370086 \h </w:instrText>
             </w:r>
             <w:r>
               <w:rPr>
@@ -1579,7 +1580,7 @@
                 <w:noProof/>
                 <w:webHidden/>
               </w:rPr>
-              <w:t>11</w:t>
+              <w:t>12</w:t>
             </w:r>
             <w:r>
               <w:rPr>
@@ -1601,7 +1602,7 @@
               <w:noProof/>
             </w:rPr>
           </w:pPr>
-          <w:hyperlink w:anchor="_Toc498369163" w:history="1">
+          <w:hyperlink w:anchor="_Toc498370087" w:history="1">
             <w:r>
               <w:rPr>
                 <w:rStyle w:val="Hyperlink"/>
@@ -1641,7 +1642,7 @@
                 <w:noProof/>
                 <w:webHidden/>
               </w:rPr>
-              <w:instrText xml:space="preserve"> PAGEREF _Toc498369163 \h </w:instrText>
+              <w:instrText xml:space="preserve"> PAGEREF _Toc498370087 \h </w:instrText>
             </w:r>
             <w:r>
               <w:rPr>
@@ -1661,7 +1662,7 @@
                 <w:noProof/>
                 <w:webHidden/>
               </w:rPr>
-              <w:t>14</w:t>
+              <w:t>15</w:t>
             </w:r>
             <w:r>
               <w:rPr>
@@ -1685,6 +1686,8 @@
       </w:sdtContent>
     </w:sdt>
     <w:p>
+      <w:bookmarkStart w:id="0" w:name="_GoBack"/>
+      <w:bookmarkEnd w:id="0"/>
       <w:r>
         <w:br w:type="page"/>
       </w:r>
@@ -1693,7 +1696,7 @@
       <w:pPr>
         <w:pStyle w:val="Heading1"/>
       </w:pPr>
-      <w:bookmarkStart w:id="1" w:name="_Toc498369145"/>
+      <w:bookmarkStart w:id="1" w:name="_Toc498370069"/>
       <w:r>
         <w:lastRenderedPageBreak/>
         <w:t>Introduction</w:t>
@@ -1704,104 +1707,80 @@
       <w:pPr>
         <w:pStyle w:val="Heading2"/>
       </w:pPr>
-      <w:bookmarkStart w:id="2" w:name="_Toc498369146"/>
-      <w:r>
-        <w:t>How to Use This Manual</w:t>
+      <w:bookmarkStart w:id="2" w:name="_Toc498370070"/>
+      <w:r>
+        <w:t>What I</w:t>
+      </w:r>
+      <w:r>
+        <w:t>s P</w:t>
+      </w:r>
+      <w:r>
+        <w:t>ySp</w:t>
+      </w:r>
+      <w:r>
+        <w:t>awn?</w:t>
       </w:r>
       <w:bookmarkEnd w:id="2"/>
     </w:p>
     <w:p>
       <w:r>
-        <w:t xml:space="preserve">Unlike electronic structure calculations, ab initio multiple spawning calculations produce a larger amount of data than can be read by a human in a short period of time.  That data has a much more complex structure than the data created by classical molecular dynamics simulations.  The PySpawn algorithm is complex and may be unintuitive to both those who have never run AIMS before and those who are familiar with the older FMS90 code.  As such, before starting to run PySpawn, it is recommended to carefully read chapters 2-6 of this manual.  These provide a full introduction to the </w:t>
-      </w:r>
-      <w:r>
-        <w:t>principle one needs to understand to set up and run a PySpawn simulation</w:t>
-      </w:r>
-      <w:r>
-        <w:t xml:space="preserve">.  Later chapters provide more detailed </w:t>
-      </w:r>
-      <w:r>
-        <w:t>reference for input, etc.</w:t>
+        <w:t>P</w:t>
+      </w:r>
+      <w:r>
+        <w:t>yS</w:t>
+      </w:r>
+      <w:r>
+        <w:t xml:space="preserve">pawn is an implementation </w:t>
+      </w:r>
+      <w:r>
+        <w:t xml:space="preserve">of </w:t>
+      </w:r>
+      <w:r>
+        <w:t xml:space="preserve">ab initio multiple spawning </w:t>
+      </w:r>
+      <w:r>
+        <w:t>(</w:t>
+      </w:r>
+      <w:r>
+        <w:t>AIMS) in P</w:t>
+      </w:r>
+      <w:r>
+        <w:t>ython</w:t>
+      </w:r>
+      <w:r>
+        <w:t xml:space="preserve"> 2.7</w:t>
+      </w:r>
+      <w:r>
+        <w:t>.</w:t>
       </w:r>
     </w:p>
     <w:p>
       <w:pPr>
         <w:pStyle w:val="Heading2"/>
       </w:pPr>
-      <w:bookmarkStart w:id="3" w:name="_Toc498369147"/>
-      <w:r>
-        <w:t>What I</w:t>
-      </w:r>
-      <w:r>
-        <w:t>s P</w:t>
-      </w:r>
-      <w:r>
-        <w:t>ySp</w:t>
-      </w:r>
-      <w:r>
-        <w:t>awn?</w:t>
+      <w:bookmarkStart w:id="3" w:name="_Toc498370071"/>
+      <w:r>
+        <w:t>What Are The Primary G</w:t>
+      </w:r>
+      <w:r>
+        <w:t xml:space="preserve">oals of </w:t>
+      </w:r>
+      <w:r>
+        <w:t>the P</w:t>
+      </w:r>
+      <w:r>
+        <w:t>yS</w:t>
+      </w:r>
+      <w:r>
+        <w:t>pawn</w:t>
+      </w:r>
+      <w:r>
+        <w:t xml:space="preserve"> Project</w:t>
+      </w:r>
+      <w:r>
+        <w:t>?</w:t>
       </w:r>
       <w:bookmarkEnd w:id="3"/>
-    </w:p>
-    <w:p>
-      <w:r>
-        <w:t>P</w:t>
-      </w:r>
-      <w:r>
-        <w:t>yS</w:t>
-      </w:r>
-      <w:r>
-        <w:t xml:space="preserve">pawn is an implementation </w:t>
-      </w:r>
-      <w:r>
-        <w:t xml:space="preserve">of </w:t>
-      </w:r>
-      <w:r>
-        <w:t xml:space="preserve">ab initio multiple spawning </w:t>
-      </w:r>
-      <w:r>
-        <w:t>(</w:t>
-      </w:r>
-      <w:r>
-        <w:t>AIMS) in P</w:t>
-      </w:r>
-      <w:r>
-        <w:t>ython</w:t>
-      </w:r>
-      <w:r>
-        <w:t xml:space="preserve"> 2.7</w:t>
-      </w:r>
-      <w:r>
-        <w:t>.</w:t>
-      </w:r>
-    </w:p>
-    <w:p>
-      <w:pPr>
-        <w:pStyle w:val="Heading2"/>
-      </w:pPr>
-      <w:bookmarkStart w:id="4" w:name="_Toc498369148"/>
-      <w:r>
-        <w:t>What Are The Primary G</w:t>
-      </w:r>
-      <w:r>
-        <w:t xml:space="preserve">oals of </w:t>
-      </w:r>
-      <w:r>
-        <w:t>the P</w:t>
-      </w:r>
-      <w:r>
-        <w:t>yS</w:t>
-      </w:r>
-      <w:r>
-        <w:t>pawn</w:t>
-      </w:r>
-      <w:r>
-        <w:t xml:space="preserve"> Project</w:t>
-      </w:r>
-      <w:r>
-        <w:t>?</w:t>
-      </w:r>
-      <w:bookmarkEnd w:id="4"/>
     </w:p>
     <w:p>
       <w:r>
@@ -1982,11 +1961,11 @@
       <w:pPr>
         <w:pStyle w:val="Heading2"/>
       </w:pPr>
-      <w:bookmarkStart w:id="5" w:name="_Toc498369149"/>
+      <w:bookmarkStart w:id="4" w:name="_Toc498370072"/>
       <w:r>
         <w:t>Features</w:t>
       </w:r>
-      <w:bookmarkEnd w:id="5"/>
+      <w:bookmarkEnd w:id="4"/>
       <w:r>
         <w:t xml:space="preserve"> </w:t>
       </w:r>
@@ -2056,8 +2035,47 @@
       <w:pPr>
         <w:pStyle w:val="Heading2"/>
       </w:pPr>
-      <w:bookmarkStart w:id="6" w:name="_Toc498369150"/>
-      <w:r>
+      <w:bookmarkStart w:id="5" w:name="_Toc498370073"/>
+      <w:r>
+        <w:t>How to Use This Manual</w:t>
+      </w:r>
+      <w:bookmarkEnd w:id="5"/>
+    </w:p>
+    <w:p>
+      <w:r>
+        <w:t xml:space="preserve">The goal of this manual is to teach a person familiar with the AIMS method what they need to know to run AIMS simulations with PySpawn.  It is not meant to serve as an introduction to the AIMS method.  For that purpose, we refer the reader to the references below.  </w:t>
+      </w:r>
+    </w:p>
+    <w:p>
+      <w:r>
+        <w:t xml:space="preserve">Unlike electronic structure calculations, ab initio multiple spawning calculations produce a larger amount of data than can be read by a human in a short period of time.  That data has a much more complex structure than the data created by classical molecular dynamics simulations.  The PySpawn algorithm is complex and may be unintuitive to both those who have never run AIMS before and those who are familiar with the older FMS90 code.  As such, before starting to run PySpawn, it is recommended to carefully read chapters 2-6 of this manual.  These </w:t>
+      </w:r>
+      <w:r>
+        <w:t xml:space="preserve">chapters should be thought of as a “quick start guide” for the software; they </w:t>
+      </w:r>
+      <w:r>
+        <w:t>provide a full introduction to the principle one needs to understand to set up and run a PySpawn simulation</w:t>
+      </w:r>
+      <w:r>
+        <w:t xml:space="preserve"> without serving as a complete input reference</w:t>
+      </w:r>
+      <w:r>
+        <w:t xml:space="preserve">.  Later chapters provide </w:t>
+      </w:r>
+      <w:r>
+        <w:t>a complete</w:t>
+      </w:r>
+      <w:r>
+        <w:t xml:space="preserve"> reference for input, etc.</w:t>
+      </w:r>
+    </w:p>
+    <w:p>
+      <w:pPr>
+        <w:pStyle w:val="Heading2"/>
+      </w:pPr>
+      <w:bookmarkStart w:id="6" w:name="_Toc498370074"/>
+      <w:r>
+        <w:lastRenderedPageBreak/>
         <w:t>Citing pySpawn</w:t>
       </w:r>
       <w:bookmarkEnd w:id="6"/>
@@ -2094,7 +2112,6 @@
     </w:p>
     <w:p>
       <w:r>
-        <w:lastRenderedPageBreak/>
         <w:t>This citation will eventually be replaced by a true publication.</w:t>
       </w:r>
     </w:p>
@@ -2176,15 +2193,13 @@
         </w:numPr>
       </w:pPr>
       <w:r>
-        <w:t xml:space="preserve">M. Ben-Nun and T. J. </w:t>
-      </w:r>
-      <w:proofErr w:type="spellStart"/>
-      <w:r>
-        <w:t>Martínez</w:t>
-      </w:r>
-      <w:proofErr w:type="spellEnd"/>
-      <w:r>
-        <w:t xml:space="preserve">, Adv. Chem. Phys., </w:t>
+        <w:rPr>
+          <w:lang w:val="de-DE"/>
+        </w:rPr>
+        <w:t xml:space="preserve">M. Ben-Nun and T. J. Martínez, Adv. Chem. </w:t>
+      </w:r>
+      <w:r>
+        <w:t xml:space="preserve">Phys., </w:t>
       </w:r>
       <w:r>
         <w:rPr>
@@ -2297,7 +2312,7 @@
       <w:pPr>
         <w:pStyle w:val="Heading2"/>
       </w:pPr>
-      <w:bookmarkStart w:id="7" w:name="_Toc498369151"/>
+      <w:bookmarkStart w:id="7" w:name="_Toc498370075"/>
       <w:r>
         <w:t>License</w:t>
       </w:r>
@@ -2332,8 +2347,9 @@
       <w:pPr>
         <w:pStyle w:val="Heading2"/>
       </w:pPr>
-      <w:bookmarkStart w:id="8" w:name="_Toc498369152"/>
-      <w:r>
+      <w:bookmarkStart w:id="8" w:name="_Toc498370076"/>
+      <w:r>
+        <w:lastRenderedPageBreak/>
         <w:t>Acknowledgements</w:t>
       </w:r>
       <w:bookmarkEnd w:id="8"/>
@@ -2433,9 +2449,26 @@
     </w:p>
     <w:p>
       <w:pPr>
+        <w:jc w:val="left"/>
+        <w:rPr>
+          <w:rFonts w:asciiTheme="majorHAnsi" w:eastAsiaTheme="majorEastAsia" w:hAnsiTheme="majorHAnsi" w:cstheme="majorBidi"/>
+          <w:b/>
+          <w:bCs/>
+          <w:smallCaps/>
+          <w:color w:val="385623" w:themeColor="accent6" w:themeShade="80"/>
+          <w:sz w:val="36"/>
+          <w:szCs w:val="36"/>
+        </w:rPr>
+      </w:pPr>
+      <w:r>
+        <w:br w:type="page"/>
+      </w:r>
+    </w:p>
+    <w:p>
+      <w:pPr>
         <w:pStyle w:val="Heading1"/>
       </w:pPr>
-      <w:bookmarkStart w:id="9" w:name="_Toc498369153"/>
+      <w:bookmarkStart w:id="9" w:name="_Toc498370077"/>
       <w:r>
         <w:lastRenderedPageBreak/>
         <w:t>Obtaining and Installing PySpawn</w:t>
@@ -2446,7 +2479,7 @@
       <w:pPr>
         <w:pStyle w:val="Heading2"/>
       </w:pPr>
-      <w:bookmarkStart w:id="10" w:name="_Toc498369154"/>
+      <w:bookmarkStart w:id="10" w:name="_Toc498370078"/>
       <w:r>
         <w:t>Obtaining PySpawn</w:t>
       </w:r>
@@ -2475,7 +2508,7 @@
       <w:pPr>
         <w:pStyle w:val="Heading2"/>
       </w:pPr>
-      <w:bookmarkStart w:id="11" w:name="_Toc498369155"/>
+      <w:bookmarkStart w:id="11" w:name="_Toc498370079"/>
       <w:r>
         <w:t xml:space="preserve">Requirements and </w:t>
       </w:r>
@@ -2669,7 +2702,7 @@
       <w:pPr>
         <w:pStyle w:val="Heading2"/>
       </w:pPr>
-      <w:bookmarkStart w:id="12" w:name="_Toc498369156"/>
+      <w:bookmarkStart w:id="12" w:name="_Toc498370080"/>
       <w:r>
         <w:t>Installing PySpawn</w:t>
       </w:r>
@@ -2717,7 +2750,7 @@
       <w:pPr>
         <w:pStyle w:val="Heading1"/>
       </w:pPr>
-      <w:bookmarkStart w:id="13" w:name="_Toc498369157"/>
+      <w:bookmarkStart w:id="13" w:name="_Toc498370081"/>
       <w:r>
         <w:lastRenderedPageBreak/>
         <w:t>Abbreviations Used in this Manual</w:t>
@@ -2775,93 +2808,27 @@
         <w:tabs>
           <w:tab w:val="left" w:pos="1440"/>
         </w:tabs>
-        <w:rPr>
-          <w:lang w:val="fr-FR"/>
-        </w:rPr>
-      </w:pPr>
-      <w:r>
-        <w:rPr>
-          <w:lang w:val="fr-FR"/>
-        </w:rPr>
+      </w:pPr>
+      <w:r>
         <w:t>CAS</w:t>
       </w:r>
       <w:r>
-        <w:rPr>
-          <w:lang w:val="fr-FR"/>
-        </w:rPr>
         <w:tab/>
-      </w:r>
-      <w:proofErr w:type="spellStart"/>
-      <w:r>
-        <w:rPr>
-          <w:lang w:val="fr-FR"/>
-        </w:rPr>
-        <w:t>complete</w:t>
-      </w:r>
-      <w:proofErr w:type="spellEnd"/>
-      <w:r>
-        <w:rPr>
-          <w:lang w:val="fr-FR"/>
-        </w:rPr>
-        <w:t xml:space="preserve"> active </w:t>
-      </w:r>
-      <w:proofErr w:type="spellStart"/>
-      <w:r>
-        <w:rPr>
-          <w:lang w:val="fr-FR"/>
-        </w:rPr>
-        <w:t>space</w:t>
-      </w:r>
-      <w:proofErr w:type="spellEnd"/>
+        <w:t>complete active space</w:t>
+      </w:r>
     </w:p>
     <w:p>
       <w:pPr>
         <w:tabs>
           <w:tab w:val="left" w:pos="1440"/>
         </w:tabs>
-        <w:rPr>
-          <w:lang w:val="fr-FR"/>
-        </w:rPr>
-      </w:pPr>
-      <w:r>
-        <w:rPr>
-          <w:lang w:val="fr-FR"/>
-        </w:rPr>
+      </w:pPr>
+      <w:r>
         <w:t>CASCI</w:t>
       </w:r>
       <w:r>
-        <w:rPr>
-          <w:lang w:val="fr-FR"/>
-        </w:rPr>
         <w:tab/>
-      </w:r>
-      <w:proofErr w:type="spellStart"/>
-      <w:r>
-        <w:rPr>
-          <w:lang w:val="fr-FR"/>
-        </w:rPr>
-        <w:t>complete</w:t>
-      </w:r>
-      <w:proofErr w:type="spellEnd"/>
-      <w:r>
-        <w:rPr>
-          <w:lang w:val="fr-FR"/>
-        </w:rPr>
-        <w:t xml:space="preserve"> active </w:t>
-      </w:r>
-      <w:proofErr w:type="spellStart"/>
-      <w:r>
-        <w:rPr>
-          <w:lang w:val="fr-FR"/>
-        </w:rPr>
-        <w:t>space</w:t>
-      </w:r>
-      <w:proofErr w:type="spellEnd"/>
-      <w:r>
-        <w:rPr>
-          <w:lang w:val="fr-FR"/>
-        </w:rPr>
-        <w:t xml:space="preserve"> configuration interaction</w:t>
+        <w:t>complete active space configuration interaction</w:t>
       </w:r>
     </w:p>
     <w:p>
@@ -2990,7 +2957,7 @@
       <w:pPr>
         <w:pStyle w:val="Heading1"/>
       </w:pPr>
-      <w:bookmarkStart w:id="14" w:name="_Toc498369158"/>
+      <w:bookmarkStart w:id="14" w:name="_Toc498370082"/>
       <w:r>
         <w:lastRenderedPageBreak/>
         <w:t>Guided Tour of Your First P</w:t>
@@ -3124,7 +3091,7 @@
       <w:pPr>
         <w:pStyle w:val="Heading2"/>
       </w:pPr>
-      <w:bookmarkStart w:id="15" w:name="_Toc498369159"/>
+      <w:bookmarkStart w:id="15" w:name="_Toc498370083"/>
       <w:r>
         <w:t>Building Hessian File for Initial Condition S</w:t>
       </w:r>
@@ -3340,7 +3307,7 @@
       <w:pPr>
         <w:pStyle w:val="Heading2"/>
       </w:pPr>
-      <w:bookmarkStart w:id="16" w:name="_Toc498369160"/>
+      <w:bookmarkStart w:id="16" w:name="_Toc498370084"/>
       <w:r>
         <w:t>AIMS Simulation</w:t>
       </w:r>
@@ -5070,7 +5037,7 @@
       <w:pPr>
         <w:pStyle w:val="Heading2"/>
       </w:pPr>
-      <w:bookmarkStart w:id="17" w:name="_Toc498369161"/>
+      <w:bookmarkStart w:id="17" w:name="_Toc498370085"/>
       <w:r>
         <w:t>Output</w:t>
       </w:r>
@@ -5352,7 +5319,7 @@
       <w:pPr>
         <w:pStyle w:val="Heading2"/>
       </w:pPr>
-      <w:bookmarkStart w:id="18" w:name="_Toc498369162"/>
+      <w:bookmarkStart w:id="18" w:name="_Toc498370086"/>
       <w:proofErr w:type="spellStart"/>
       <w:r>
         <w:t>Analys</w:t>
@@ -6018,10 +5985,7 @@
       </w:r>
       <w:proofErr w:type="gramEnd"/>
       <w:r>
-        <w:t xml:space="preserve"> datasets storing the </w:t>
-      </w:r>
-      <w:r>
-        <w:t xml:space="preserve">potential energies on each electronic state, classical kinetic energy, and total classical energy for each trajectory.  For example, if two trajectories exist in the </w:t>
+        <w:t xml:space="preserve"> datasets storing the potential energies on each electronic state, classical kinetic energy, and total classical energy for each trajectory.  For example, if two trajectories exist in the </w:t>
       </w:r>
       <w:r>
         <w:rPr>
@@ -6503,7 +6467,7 @@
       <w:pPr>
         <w:pStyle w:val="Heading1"/>
       </w:pPr>
-      <w:bookmarkStart w:id="19" w:name="_Toc498369163"/>
+      <w:bookmarkStart w:id="19" w:name="_Toc498370087"/>
       <w:r>
         <w:lastRenderedPageBreak/>
         <w:t xml:space="preserve">PySpawn </w:t>
@@ -7262,7 +7226,7 @@
           <w:rPr>
             <w:noProof/>
           </w:rPr>
-          <w:t>15</w:t>
+          <w:t>16</w:t>
         </w:r>
         <w:r>
           <w:rPr>
@@ -10266,7 +10230,7 @@
 </file>
 
 <file path=customXml/itemProps1.xml><?xml version="1.0" encoding="utf-8"?>
-<ds:datastoreItem xmlns:ds="http://schemas.openxmlformats.org/officeDocument/2006/customXml" ds:itemID="{ED16D4C8-1EA4-41B9-9689-1C25F492DF47}">
+<ds:datastoreItem xmlns:ds="http://schemas.openxmlformats.org/officeDocument/2006/customXml" ds:itemID="{9E18D8FE-5586-499C-AE81-07D35266C9F9}">
   <ds:schemaRefs>
     <ds:schemaRef ds:uri="http://schemas.openxmlformats.org/officeDocument/2006/bibliography"/>
   </ds:schemaRefs>

</xml_diff>

<commit_message>
added temporary citation to user manual
</commit_message>
<xml_diff>
--- a/documentation/UserManual.docx
+++ b/documentation/UserManual.docx
@@ -1,6 +1,6 @@
 
 <file path=word/document.xml><?xml version="1.0" encoding="utf-8"?>
-<w:document xmlns:wpc="http://schemas.microsoft.com/office/word/2010/wordprocessingCanvas" xmlns:mc="http://schemas.openxmlformats.org/markup-compatibility/2006" xmlns:o="urn:schemas-microsoft-com:office:office" xmlns:r="http://schemas.openxmlformats.org/officeDocument/2006/relationships" xmlns:m="http://schemas.openxmlformats.org/officeDocument/2006/math" xmlns:v="urn:schemas-microsoft-com:vml" xmlns:wp14="http://schemas.microsoft.com/office/word/2010/wordprocessingDrawing" xmlns:wp="http://schemas.openxmlformats.org/drawingml/2006/wordprocessingDrawing" xmlns:w10="urn:schemas-microsoft-com:office:word" xmlns:w="http://schemas.openxmlformats.org/wordprocessingml/2006/main" xmlns:w14="http://schemas.microsoft.com/office/word/2010/wordml" xmlns:w15="http://schemas.microsoft.com/office/word/2012/wordml" xmlns:wpg="http://schemas.microsoft.com/office/word/2010/wordprocessingGroup" xmlns:wpi="http://schemas.microsoft.com/office/word/2010/wordprocessingInk" xmlns:wne="http://schemas.microsoft.com/office/word/2006/wordml" xmlns:wps="http://schemas.microsoft.com/office/word/2010/wordprocessingShape" mc:Ignorable="w14 w15 wp14">
+<w:document xmlns:wpc="http://schemas.microsoft.com/office/word/2010/wordprocessingCanvas" xmlns:cx="http://schemas.microsoft.com/office/drawing/2014/chartex" xmlns:cx1="http://schemas.microsoft.com/office/drawing/2015/9/8/chartex" xmlns:cx2="http://schemas.microsoft.com/office/drawing/2015/10/21/chartex" xmlns:cx3="http://schemas.microsoft.com/office/drawing/2016/5/9/chartex" xmlns:cx4="http://schemas.microsoft.com/office/drawing/2016/5/10/chartex" xmlns:cx5="http://schemas.microsoft.com/office/drawing/2016/5/11/chartex" xmlns:cx6="http://schemas.microsoft.com/office/drawing/2016/5/12/chartex" xmlns:cx7="http://schemas.microsoft.com/office/drawing/2016/5/13/chartex" xmlns:cx8="http://schemas.microsoft.com/office/drawing/2016/5/14/chartex" xmlns:mc="http://schemas.openxmlformats.org/markup-compatibility/2006" xmlns:aink="http://schemas.microsoft.com/office/drawing/2016/ink" xmlns:am3d="http://schemas.microsoft.com/office/drawing/2017/model3d" xmlns:o="urn:schemas-microsoft-com:office:office" xmlns:r="http://schemas.openxmlformats.org/officeDocument/2006/relationships" xmlns:m="http://schemas.openxmlformats.org/officeDocument/2006/math" xmlns:v="urn:schemas-microsoft-com:vml" xmlns:wp14="http://schemas.microsoft.com/office/word/2010/wordprocessingDrawing" xmlns:wp="http://schemas.openxmlformats.org/drawingml/2006/wordprocessingDrawing" xmlns:w10="urn:schemas-microsoft-com:office:word" xmlns:w="http://schemas.openxmlformats.org/wordprocessingml/2006/main" xmlns:w14="http://schemas.microsoft.com/office/word/2010/wordml" xmlns:w15="http://schemas.microsoft.com/office/word/2012/wordml" xmlns:w16cex="http://schemas.microsoft.com/office/word/2018/wordml/cex" xmlns:w16cid="http://schemas.microsoft.com/office/word/2016/wordml/cid" xmlns:w16="http://schemas.microsoft.com/office/word/2018/wordml" xmlns:w16se="http://schemas.microsoft.com/office/word/2015/wordml/symex" xmlns:wpg="http://schemas.microsoft.com/office/word/2010/wordprocessingGroup" xmlns:wpi="http://schemas.microsoft.com/office/word/2010/wordprocessingInk" xmlns:wne="http://schemas.microsoft.com/office/word/2006/wordml" xmlns:wps="http://schemas.microsoft.com/office/word/2010/wordprocessingShape" mc:Ignorable="w14 w15 w16se w16cid w16 w16cex wp14">
   <w:body>
     <w:p>
       <w:pPr>
@@ -30,19 +30,14 @@
         <w:pStyle w:val="Title"/>
         <w:jc w:val="center"/>
       </w:pPr>
-      <w:proofErr w:type="gramStart"/>
-      <w:r>
-        <w:t>p</w:t>
+      <w:r>
+        <w:t>P</w:t>
       </w:r>
       <w:r>
         <w:t>yS</w:t>
       </w:r>
       <w:r>
-        <w:t>pawn</w:t>
-      </w:r>
-      <w:proofErr w:type="gramEnd"/>
-      <w:r>
-        <w:t xml:space="preserve"> User Manual</w:t>
+        <w:t>pawn User Manual</w:t>
       </w:r>
     </w:p>
     <w:p/>
@@ -126,7 +121,7 @@
           <w:r>
             <w:fldChar w:fldCharType="separate"/>
           </w:r>
-          <w:hyperlink w:anchor="_Toc498370069" w:history="1">
+          <w:hyperlink w:anchor="_Toc498451625" w:history="1">
             <w:r>
               <w:rPr>
                 <w:rStyle w:val="Hyperlink"/>
@@ -166,7 +161,7 @@
                 <w:noProof/>
                 <w:webHidden/>
               </w:rPr>
-              <w:instrText xml:space="preserve"> PAGEREF _Toc498370069 \h </w:instrText>
+              <w:instrText xml:space="preserve"> PAGEREF _Toc498451625 \h </w:instrText>
             </w:r>
             <w:r>
               <w:rPr>
@@ -208,7 +203,7 @@
               <w:noProof/>
             </w:rPr>
           </w:pPr>
-          <w:hyperlink w:anchor="_Toc498370070" w:history="1">
+          <w:hyperlink w:anchor="_Toc498451626" w:history="1">
             <w:r>
               <w:rPr>
                 <w:rStyle w:val="Hyperlink"/>
@@ -248,7 +243,7 @@
                 <w:noProof/>
                 <w:webHidden/>
               </w:rPr>
-              <w:instrText xml:space="preserve"> PAGEREF _Toc498370070 \h </w:instrText>
+              <w:instrText xml:space="preserve"> PAGEREF _Toc498451626 \h </w:instrText>
             </w:r>
             <w:r>
               <w:rPr>
@@ -290,7 +285,7 @@
               <w:noProof/>
             </w:rPr>
           </w:pPr>
-          <w:hyperlink w:anchor="_Toc498370071" w:history="1">
+          <w:hyperlink w:anchor="_Toc498451627" w:history="1">
             <w:r>
               <w:rPr>
                 <w:rStyle w:val="Hyperlink"/>
@@ -330,7 +325,7 @@
                 <w:noProof/>
                 <w:webHidden/>
               </w:rPr>
-              <w:instrText xml:space="preserve"> PAGEREF _Toc498370071 \h </w:instrText>
+              <w:instrText xml:space="preserve"> PAGEREF _Toc498451627 \h </w:instrText>
             </w:r>
             <w:r>
               <w:rPr>
@@ -372,7 +367,7 @@
               <w:noProof/>
             </w:rPr>
           </w:pPr>
-          <w:hyperlink w:anchor="_Toc498370072" w:history="1">
+          <w:hyperlink w:anchor="_Toc498451628" w:history="1">
             <w:r>
               <w:rPr>
                 <w:rStyle w:val="Hyperlink"/>
@@ -412,7 +407,7 @@
                 <w:noProof/>
                 <w:webHidden/>
               </w:rPr>
-              <w:instrText xml:space="preserve"> PAGEREF _Toc498370072 \h </w:instrText>
+              <w:instrText xml:space="preserve"> PAGEREF _Toc498451628 \h </w:instrText>
             </w:r>
             <w:r>
               <w:rPr>
@@ -454,7 +449,7 @@
               <w:noProof/>
             </w:rPr>
           </w:pPr>
-          <w:hyperlink w:anchor="_Toc498370073" w:history="1">
+          <w:hyperlink w:anchor="_Toc498451629" w:history="1">
             <w:r>
               <w:rPr>
                 <w:rStyle w:val="Hyperlink"/>
@@ -494,7 +489,7 @@
                 <w:noProof/>
                 <w:webHidden/>
               </w:rPr>
-              <w:instrText xml:space="preserve"> PAGEREF _Toc498370073 \h </w:instrText>
+              <w:instrText xml:space="preserve"> PAGEREF _Toc498451629 \h </w:instrText>
             </w:r>
             <w:r>
               <w:rPr>
@@ -536,7 +531,7 @@
               <w:noProof/>
             </w:rPr>
           </w:pPr>
-          <w:hyperlink w:anchor="_Toc498370074" w:history="1">
+          <w:hyperlink w:anchor="_Toc498451630" w:history="1">
             <w:r>
               <w:rPr>
                 <w:rStyle w:val="Hyperlink"/>
@@ -555,7 +550,7 @@
                 <w:rStyle w:val="Hyperlink"/>
                 <w:noProof/>
               </w:rPr>
-              <w:t>Citing pySpawn</w:t>
+              <w:t>Citing PySpawn</w:t>
             </w:r>
             <w:r>
               <w:rPr>
@@ -576,7 +571,7 @@
                 <w:noProof/>
                 <w:webHidden/>
               </w:rPr>
-              <w:instrText xml:space="preserve"> PAGEREF _Toc498370074 \h </w:instrText>
+              <w:instrText xml:space="preserve"> PAGEREF _Toc498451630 \h </w:instrText>
             </w:r>
             <w:r>
               <w:rPr>
@@ -618,7 +613,7 @@
               <w:noProof/>
             </w:rPr>
           </w:pPr>
-          <w:hyperlink w:anchor="_Toc498370075" w:history="1">
+          <w:hyperlink w:anchor="_Toc498451631" w:history="1">
             <w:r>
               <w:rPr>
                 <w:rStyle w:val="Hyperlink"/>
@@ -658,7 +653,7 @@
                 <w:noProof/>
                 <w:webHidden/>
               </w:rPr>
-              <w:instrText xml:space="preserve"> PAGEREF _Toc498370075 \h </w:instrText>
+              <w:instrText xml:space="preserve"> PAGEREF _Toc498451631 \h </w:instrText>
             </w:r>
             <w:r>
               <w:rPr>
@@ -700,7 +695,7 @@
               <w:noProof/>
             </w:rPr>
           </w:pPr>
-          <w:hyperlink w:anchor="_Toc498370076" w:history="1">
+          <w:hyperlink w:anchor="_Toc498451632" w:history="1">
             <w:r>
               <w:rPr>
                 <w:rStyle w:val="Hyperlink"/>
@@ -740,7 +735,7 @@
                 <w:noProof/>
                 <w:webHidden/>
               </w:rPr>
-              <w:instrText xml:space="preserve"> PAGEREF _Toc498370076 \h </w:instrText>
+              <w:instrText xml:space="preserve"> PAGEREF _Toc498451632 \h </w:instrText>
             </w:r>
             <w:r>
               <w:rPr>
@@ -782,7 +777,7 @@
               <w:noProof/>
             </w:rPr>
           </w:pPr>
-          <w:hyperlink w:anchor="_Toc498370077" w:history="1">
+          <w:hyperlink w:anchor="_Toc498451633" w:history="1">
             <w:r>
               <w:rPr>
                 <w:rStyle w:val="Hyperlink"/>
@@ -822,7 +817,7 @@
                 <w:noProof/>
                 <w:webHidden/>
               </w:rPr>
-              <w:instrText xml:space="preserve"> PAGEREF _Toc498370077 \h </w:instrText>
+              <w:instrText xml:space="preserve"> PAGEREF _Toc498451633 \h </w:instrText>
             </w:r>
             <w:r>
               <w:rPr>
@@ -864,7 +859,7 @@
               <w:noProof/>
             </w:rPr>
           </w:pPr>
-          <w:hyperlink w:anchor="_Toc498370078" w:history="1">
+          <w:hyperlink w:anchor="_Toc498451634" w:history="1">
             <w:r>
               <w:rPr>
                 <w:rStyle w:val="Hyperlink"/>
@@ -904,7 +899,7 @@
                 <w:noProof/>
                 <w:webHidden/>
               </w:rPr>
-              <w:instrText xml:space="preserve"> PAGEREF _Toc498370078 \h </w:instrText>
+              <w:instrText xml:space="preserve"> PAGEREF _Toc498451634 \h </w:instrText>
             </w:r>
             <w:r>
               <w:rPr>
@@ -946,7 +941,7 @@
               <w:noProof/>
             </w:rPr>
           </w:pPr>
-          <w:hyperlink w:anchor="_Toc498370079" w:history="1">
+          <w:hyperlink w:anchor="_Toc498451635" w:history="1">
             <w:r>
               <w:rPr>
                 <w:rStyle w:val="Hyperlink"/>
@@ -986,7 +981,7 @@
                 <w:noProof/>
                 <w:webHidden/>
               </w:rPr>
-              <w:instrText xml:space="preserve"> PAGEREF _Toc498370079 \h </w:instrText>
+              <w:instrText xml:space="preserve"> PAGEREF _Toc498451635 \h </w:instrText>
             </w:r>
             <w:r>
               <w:rPr>
@@ -1028,7 +1023,7 @@
               <w:noProof/>
             </w:rPr>
           </w:pPr>
-          <w:hyperlink w:anchor="_Toc498370080" w:history="1">
+          <w:hyperlink w:anchor="_Toc498451636" w:history="1">
             <w:r>
               <w:rPr>
                 <w:rStyle w:val="Hyperlink"/>
@@ -1068,7 +1063,7 @@
                 <w:noProof/>
                 <w:webHidden/>
               </w:rPr>
-              <w:instrText xml:space="preserve"> PAGEREF _Toc498370080 \h </w:instrText>
+              <w:instrText xml:space="preserve"> PAGEREF _Toc498451636 \h </w:instrText>
             </w:r>
             <w:r>
               <w:rPr>
@@ -1110,7 +1105,7 @@
               <w:noProof/>
             </w:rPr>
           </w:pPr>
-          <w:hyperlink w:anchor="_Toc498370081" w:history="1">
+          <w:hyperlink w:anchor="_Toc498451637" w:history="1">
             <w:r>
               <w:rPr>
                 <w:rStyle w:val="Hyperlink"/>
@@ -1150,7 +1145,7 @@
                 <w:noProof/>
                 <w:webHidden/>
               </w:rPr>
-              <w:instrText xml:space="preserve"> PAGEREF _Toc498370081 \h </w:instrText>
+              <w:instrText xml:space="preserve"> PAGEREF _Toc498451637 \h </w:instrText>
             </w:r>
             <w:r>
               <w:rPr>
@@ -1192,7 +1187,7 @@
               <w:noProof/>
             </w:rPr>
           </w:pPr>
-          <w:hyperlink w:anchor="_Toc498370082" w:history="1">
+          <w:hyperlink w:anchor="_Toc498451638" w:history="1">
             <w:r>
               <w:rPr>
                 <w:rStyle w:val="Hyperlink"/>
@@ -1232,7 +1227,7 @@
                 <w:noProof/>
                 <w:webHidden/>
               </w:rPr>
-              <w:instrText xml:space="preserve"> PAGEREF _Toc498370082 \h </w:instrText>
+              <w:instrText xml:space="preserve"> PAGEREF _Toc498451638 \h </w:instrText>
             </w:r>
             <w:r>
               <w:rPr>
@@ -1274,7 +1269,7 @@
               <w:noProof/>
             </w:rPr>
           </w:pPr>
-          <w:hyperlink w:anchor="_Toc498370083" w:history="1">
+          <w:hyperlink w:anchor="_Toc498451639" w:history="1">
             <w:r>
               <w:rPr>
                 <w:rStyle w:val="Hyperlink"/>
@@ -1314,7 +1309,7 @@
                 <w:noProof/>
                 <w:webHidden/>
               </w:rPr>
-              <w:instrText xml:space="preserve"> PAGEREF _Toc498370083 \h </w:instrText>
+              <w:instrText xml:space="preserve"> PAGEREF _Toc498451639 \h </w:instrText>
             </w:r>
             <w:r>
               <w:rPr>
@@ -1356,7 +1351,7 @@
               <w:noProof/>
             </w:rPr>
           </w:pPr>
-          <w:hyperlink w:anchor="_Toc498370084" w:history="1">
+          <w:hyperlink w:anchor="_Toc498451640" w:history="1">
             <w:r>
               <w:rPr>
                 <w:rStyle w:val="Hyperlink"/>
@@ -1396,7 +1391,7 @@
                 <w:noProof/>
                 <w:webHidden/>
               </w:rPr>
-              <w:instrText xml:space="preserve"> PAGEREF _Toc498370084 \h </w:instrText>
+              <w:instrText xml:space="preserve"> PAGEREF _Toc498451640 \h </w:instrText>
             </w:r>
             <w:r>
               <w:rPr>
@@ -1438,7 +1433,7 @@
               <w:noProof/>
             </w:rPr>
           </w:pPr>
-          <w:hyperlink w:anchor="_Toc498370085" w:history="1">
+          <w:hyperlink w:anchor="_Toc498451641" w:history="1">
             <w:r>
               <w:rPr>
                 <w:rStyle w:val="Hyperlink"/>
@@ -1478,7 +1473,7 @@
                 <w:noProof/>
                 <w:webHidden/>
               </w:rPr>
-              <w:instrText xml:space="preserve"> PAGEREF _Toc498370085 \h </w:instrText>
+              <w:instrText xml:space="preserve"> PAGEREF _Toc498451641 \h </w:instrText>
             </w:r>
             <w:r>
               <w:rPr>
@@ -1520,7 +1515,7 @@
               <w:noProof/>
             </w:rPr>
           </w:pPr>
-          <w:hyperlink w:anchor="_Toc498370086" w:history="1">
+          <w:hyperlink w:anchor="_Toc498451642" w:history="1">
             <w:r>
               <w:rPr>
                 <w:rStyle w:val="Hyperlink"/>
@@ -1560,7 +1555,7 @@
                 <w:noProof/>
                 <w:webHidden/>
               </w:rPr>
-              <w:instrText xml:space="preserve"> PAGEREF _Toc498370086 \h </w:instrText>
+              <w:instrText xml:space="preserve"> PAGEREF _Toc498451642 \h </w:instrText>
             </w:r>
             <w:r>
               <w:rPr>
@@ -1602,7 +1597,7 @@
               <w:noProof/>
             </w:rPr>
           </w:pPr>
-          <w:hyperlink w:anchor="_Toc498370087" w:history="1">
+          <w:hyperlink w:anchor="_Toc498451643" w:history="1">
             <w:r>
               <w:rPr>
                 <w:rStyle w:val="Hyperlink"/>
@@ -1642,7 +1637,7 @@
                 <w:noProof/>
                 <w:webHidden/>
               </w:rPr>
-              <w:instrText xml:space="preserve"> PAGEREF _Toc498370087 \h </w:instrText>
+              <w:instrText xml:space="preserve"> PAGEREF _Toc498451643 \h </w:instrText>
             </w:r>
             <w:r>
               <w:rPr>
@@ -1686,8 +1681,6 @@
       </w:sdtContent>
     </w:sdt>
     <w:p>
-      <w:bookmarkStart w:id="0" w:name="_GoBack"/>
-      <w:bookmarkEnd w:id="0"/>
       <w:r>
         <w:br w:type="page"/>
       </w:r>
@@ -1696,91 +1689,91 @@
       <w:pPr>
         <w:pStyle w:val="Heading1"/>
       </w:pPr>
-      <w:bookmarkStart w:id="1" w:name="_Toc498370069"/>
+      <w:bookmarkStart w:id="0" w:name="_Toc498451625"/>
       <w:r>
         <w:lastRenderedPageBreak/>
         <w:t>Introduction</w:t>
       </w:r>
+      <w:bookmarkEnd w:id="0"/>
+    </w:p>
+    <w:p>
+      <w:pPr>
+        <w:pStyle w:val="Heading2"/>
+      </w:pPr>
+      <w:bookmarkStart w:id="1" w:name="_Toc498451626"/>
+      <w:r>
+        <w:t>What I</w:t>
+      </w:r>
+      <w:r>
+        <w:t>s P</w:t>
+      </w:r>
+      <w:r>
+        <w:t>ySp</w:t>
+      </w:r>
+      <w:r>
+        <w:t>awn?</w:t>
+      </w:r>
       <w:bookmarkEnd w:id="1"/>
     </w:p>
     <w:p>
+      <w:r>
+        <w:t>P</w:t>
+      </w:r>
+      <w:r>
+        <w:t>yS</w:t>
+      </w:r>
+      <w:r>
+        <w:t xml:space="preserve">pawn is an implementation </w:t>
+      </w:r>
+      <w:r>
+        <w:t xml:space="preserve">of </w:t>
+      </w:r>
+      <w:r>
+        <w:t xml:space="preserve">ab initio multiple spawning </w:t>
+      </w:r>
+      <w:r>
+        <w:t>(</w:t>
+      </w:r>
+      <w:r>
+        <w:t>AIMS) in P</w:t>
+      </w:r>
+      <w:r>
+        <w:t>ython</w:t>
+      </w:r>
+      <w:r>
+        <w:t xml:space="preserve"> 2.7</w:t>
+      </w:r>
+      <w:r>
+        <w:t>.</w:t>
+      </w:r>
+    </w:p>
+    <w:p>
       <w:pPr>
         <w:pStyle w:val="Heading2"/>
       </w:pPr>
-      <w:bookmarkStart w:id="2" w:name="_Toc498370070"/>
-      <w:r>
-        <w:t>What I</w:t>
-      </w:r>
-      <w:r>
-        <w:t>s P</w:t>
-      </w:r>
-      <w:r>
-        <w:t>ySp</w:t>
-      </w:r>
-      <w:r>
-        <w:t>awn?</w:t>
+      <w:bookmarkStart w:id="2" w:name="_Toc498451627"/>
+      <w:r>
+        <w:t>What Are The Primary G</w:t>
+      </w:r>
+      <w:r>
+        <w:t xml:space="preserve">oals of </w:t>
+      </w:r>
+      <w:r>
+        <w:t>the P</w:t>
+      </w:r>
+      <w:r>
+        <w:t>yS</w:t>
+      </w:r>
+      <w:r>
+        <w:t>pawn</w:t>
+      </w:r>
+      <w:r>
+        <w:t xml:space="preserve"> Project</w:t>
+      </w:r>
+      <w:r>
+        <w:t>?</w:t>
       </w:r>
       <w:bookmarkEnd w:id="2"/>
-    </w:p>
-    <w:p>
-      <w:r>
-        <w:t>P</w:t>
-      </w:r>
-      <w:r>
-        <w:t>yS</w:t>
-      </w:r>
-      <w:r>
-        <w:t xml:space="preserve">pawn is an implementation </w:t>
-      </w:r>
-      <w:r>
-        <w:t xml:space="preserve">of </w:t>
-      </w:r>
-      <w:r>
-        <w:t xml:space="preserve">ab initio multiple spawning </w:t>
-      </w:r>
-      <w:r>
-        <w:t>(</w:t>
-      </w:r>
-      <w:r>
-        <w:t>AIMS) in P</w:t>
-      </w:r>
-      <w:r>
-        <w:t>ython</w:t>
-      </w:r>
-      <w:r>
-        <w:t xml:space="preserve"> 2.7</w:t>
-      </w:r>
-      <w:r>
-        <w:t>.</w:t>
-      </w:r>
-    </w:p>
-    <w:p>
-      <w:pPr>
-        <w:pStyle w:val="Heading2"/>
-      </w:pPr>
-      <w:bookmarkStart w:id="3" w:name="_Toc498370071"/>
-      <w:r>
-        <w:t>What Are The Primary G</w:t>
-      </w:r>
-      <w:r>
-        <w:t xml:space="preserve">oals of </w:t>
-      </w:r>
-      <w:r>
-        <w:t>the P</w:t>
-      </w:r>
-      <w:r>
-        <w:t>yS</w:t>
-      </w:r>
-      <w:r>
-        <w:t>pawn</w:t>
-      </w:r>
-      <w:r>
-        <w:t xml:space="preserve"> Project</w:t>
-      </w:r>
-      <w:r>
-        <w:t>?</w:t>
-      </w:r>
-      <w:bookmarkEnd w:id="3"/>
     </w:p>
     <w:p>
       <w:r>
@@ -1847,13 +1840,8 @@
         </w:numPr>
       </w:pPr>
       <w:r>
-        <w:t xml:space="preserve">Quantum mechanical Hamiltonians (e.g. adiabatic representation vs. </w:t>
-      </w:r>
-      <w:proofErr w:type="spellStart"/>
-      <w:r>
-        <w:t>diabatics</w:t>
-      </w:r>
-      <w:proofErr w:type="spellEnd"/>
+        <w:t>Quantum mechanical Hamiltonians (e.g. adiabatic representation vs. diabatics</w:t>
+      </w:r>
       <w:r>
         <w:t xml:space="preserve"> vs. diabatized Gaussians on adiabatic surfaces, interpolated vs. analytical derivative couplings, spin orbit Hamiltonian, explicit light field</w:t>
       </w:r>
@@ -1961,11 +1949,11 @@
       <w:pPr>
         <w:pStyle w:val="Heading2"/>
       </w:pPr>
-      <w:bookmarkStart w:id="4" w:name="_Toc498370072"/>
+      <w:bookmarkStart w:id="3" w:name="_Toc498451628"/>
       <w:r>
         <w:t>Features</w:t>
       </w:r>
-      <w:bookmarkEnd w:id="4"/>
+      <w:bookmarkEnd w:id="3"/>
       <w:r>
         <w:t xml:space="preserve"> </w:t>
       </w:r>
@@ -2009,110 +1997,60 @@
         <w:t xml:space="preserve">pawn interfaces to </w:t>
       </w:r>
       <w:r>
-        <w:t xml:space="preserve">a development version of </w:t>
-      </w:r>
-      <w:proofErr w:type="spellStart"/>
-      <w:r>
-        <w:t>TeraChem</w:t>
-      </w:r>
-      <w:proofErr w:type="spellEnd"/>
-      <w:r>
-        <w:t xml:space="preserve"> via a</w:t>
-      </w:r>
-      <w:r>
-        <w:t xml:space="preserve"> </w:t>
-      </w:r>
-      <w:proofErr w:type="spellStart"/>
-      <w:r>
-        <w:t>protobuf</w:t>
-      </w:r>
-      <w:proofErr w:type="spellEnd"/>
-      <w:r>
-        <w:t xml:space="preserve"> interface</w:t>
+        <w:t>a development version of TeraChem via a</w:t>
+      </w:r>
+      <w:r>
+        <w:t xml:space="preserve"> protobuf interface</w:t>
       </w:r>
     </w:p>
     <w:p>
       <w:pPr>
         <w:pStyle w:val="Heading2"/>
       </w:pPr>
-      <w:bookmarkStart w:id="5" w:name="_Toc498370073"/>
+      <w:bookmarkStart w:id="4" w:name="_Toc498451629"/>
       <w:r>
         <w:t>How to Use This Manual</w:t>
       </w:r>
+      <w:bookmarkEnd w:id="4"/>
+    </w:p>
+    <w:p>
+      <w:r>
+        <w:t xml:space="preserve">The goal of this manual is to teach a person familiar with the AIMS method what they need to know to run AIMS simulations with PySpawn.  It is not meant to serve as an introduction to the AIMS method.  For that purpose, we refer the reader to the references below.  </w:t>
+      </w:r>
+    </w:p>
+    <w:p>
+      <w:r>
+        <w:t xml:space="preserve">Unlike electronic structure calculations, ab initio multiple spawning calculations produce a larger amount of data than can be read by a human in a short period of time.  That data has a much more complex structure than the data created by classical molecular dynamics simulations.  The PySpawn algorithm is complex and may be unintuitive to both those who have never run AIMS before and those who are familiar with the older FMS90 code.  As such, before starting to run PySpawn, it is recommended to carefully read chapters 2-6 of this manual.  These chapters should be thought of as a “quick start guide” for the software; they provide a full introduction to the principle one needs to understand to set up and run a PySpawn simulation without serving as a complete input reference.  Later chapters provide </w:t>
+      </w:r>
+      <w:r>
+        <w:t>a complete</w:t>
+      </w:r>
+      <w:r>
+        <w:t xml:space="preserve"> reference for input, etc.</w:t>
+      </w:r>
+    </w:p>
+    <w:p>
+      <w:pPr>
+        <w:pStyle w:val="Heading2"/>
+      </w:pPr>
+      <w:bookmarkStart w:id="5" w:name="_Toc498451630"/>
+      <w:r>
+        <w:lastRenderedPageBreak/>
+        <w:t>Citing P</w:t>
+      </w:r>
+      <w:r>
+        <w:t>ySpawn</w:t>
+      </w:r>
       <w:bookmarkEnd w:id="5"/>
     </w:p>
     <w:p>
       <w:r>
-        <w:t xml:space="preserve">The goal of this manual is to teach a person familiar with the AIMS method what they need to know to run AIMS simulations with PySpawn.  It is not meant to serve as an introduction to the AIMS method.  For that purpose, we refer the reader to the references below.  </w:t>
-      </w:r>
-    </w:p>
-    <w:p>
-      <w:r>
-        <w:t xml:space="preserve">Unlike electronic structure calculations, ab initio multiple spawning calculations produce a larger amount of data than can be read by a human in a short period of time.  That data has a much more complex structure than the data created by classical molecular dynamics simulations.  The PySpawn algorithm is complex and may be unintuitive to both those who have never run AIMS before and those who are familiar with the older FMS90 code.  As such, before starting to run PySpawn, it is recommended to carefully read chapters 2-6 of this manual.  These </w:t>
-      </w:r>
-      <w:r>
-        <w:t xml:space="preserve">chapters should be thought of as a “quick start guide” for the software; they </w:t>
-      </w:r>
-      <w:r>
-        <w:t>provide a full introduction to the principle one needs to understand to set up and run a PySpawn simulation</w:t>
-      </w:r>
-      <w:r>
-        <w:t xml:space="preserve"> without serving as a complete input reference</w:t>
-      </w:r>
-      <w:r>
-        <w:t xml:space="preserve">.  Later chapters provide </w:t>
-      </w:r>
-      <w:r>
-        <w:t>a complete</w:t>
-      </w:r>
-      <w:r>
-        <w:t xml:space="preserve"> reference for input, etc.</w:t>
-      </w:r>
-    </w:p>
-    <w:p>
-      <w:pPr>
-        <w:pStyle w:val="Heading2"/>
-      </w:pPr>
-      <w:bookmarkStart w:id="6" w:name="_Toc498370074"/>
-      <w:r>
-        <w:lastRenderedPageBreak/>
-        <w:t>Citing pySpawn</w:t>
-      </w:r>
-      <w:bookmarkEnd w:id="6"/>
-    </w:p>
-    <w:p>
-      <w:r>
-        <w:t>If you use the P</w:t>
-      </w:r>
-      <w:r>
-        <w:t>yS</w:t>
-      </w:r>
-      <w:r>
-        <w:t xml:space="preserve">pawn </w:t>
-      </w:r>
-      <w:r>
-        <w:t xml:space="preserve">software package </w:t>
-      </w:r>
-      <w:r>
-        <w:t>please cite the following:</w:t>
-      </w:r>
-    </w:p>
-    <w:p>
-      <w:r>
-        <w:t>“</w:t>
-      </w:r>
-      <w:proofErr w:type="gramStart"/>
-      <w:r>
-        <w:t>pySpawn</w:t>
-      </w:r>
-      <w:proofErr w:type="gramEnd"/>
-      <w:r>
-        <w:t xml:space="preserve"> is a nonadiabatic molecular dynamics software package written by Benjamin G. Levine”</w:t>
-      </w:r>
-    </w:p>
-    <w:p>
-      <w:r>
-        <w:t>This citation will eventually be replaced by a true publication.</w:t>
+        <w:t>If you use this code, we ask that you cite the paper at the follows DOI:</w:t>
+      </w:r>
+    </w:p>
+    <w:p>
+      <w:r>
+        <w:t>10.1021/acs.jctc.0c00575</w:t>
       </w:r>
     </w:p>
     <w:p>
@@ -2155,23 +2093,7 @@
         <w:t>M.</w:t>
       </w:r>
       <w:r>
-        <w:t xml:space="preserve"> Ben-Nun, J. </w:t>
-      </w:r>
-      <w:proofErr w:type="spellStart"/>
-      <w:r>
-        <w:t>Quenneville</w:t>
-      </w:r>
-      <w:proofErr w:type="spellEnd"/>
-      <w:r>
-        <w:t xml:space="preserve">, and T. J. </w:t>
-      </w:r>
-      <w:proofErr w:type="spellStart"/>
-      <w:r>
-        <w:t>Martínez</w:t>
-      </w:r>
-      <w:proofErr w:type="spellEnd"/>
-      <w:r>
-        <w:t xml:space="preserve">, J. Phys. Chem. A, </w:t>
+        <w:t xml:space="preserve"> Ben-Nun, J. Quenneville, and T. J. Martínez, J. Phys. Chem. A, </w:t>
       </w:r>
       <w:r>
         <w:rPr>
@@ -2312,47 +2234,46 @@
       <w:pPr>
         <w:pStyle w:val="Heading2"/>
       </w:pPr>
-      <w:bookmarkStart w:id="7" w:name="_Toc498370075"/>
+      <w:bookmarkStart w:id="6" w:name="_Toc498451631"/>
       <w:r>
         <w:t>License</w:t>
       </w:r>
+      <w:bookmarkEnd w:id="6"/>
+    </w:p>
+    <w:p>
+      <w:r>
+        <w:t>PySpawn is distributed under the MIT License:</w:t>
+      </w:r>
+    </w:p>
+    <w:p>
+      <w:r>
+        <w:t>Copyright (c) 2017 Benjamin G. Levine</w:t>
+      </w:r>
+    </w:p>
+    <w:p>
+      <w:r>
+        <w:t>Permission is hereby granted, free of charge, to any person obtaining a copy of this software and associated documentation files (the "Software"), to deal in the Software without restriction, including without limitation the rights to use, copy, modify, merge, publish, distribute, sublicense, and/or sell copies of the Software, and to permit persons to whom the Software is furnished to do so, subject to the following conditions:</w:t>
+      </w:r>
+    </w:p>
+    <w:p>
+      <w:r>
+        <w:t>The above copyright notice and this permission notice shall be included in all copies or substantial portions of the Software.</w:t>
+      </w:r>
+    </w:p>
+    <w:p>
+      <w:r>
+        <w:t>THE SOFTWARE IS PROVIDED "AS IS", WITHOUT WARRANTY OF ANY KIND, EXPRESS OR IMPLIED, INCLUDING BUT NOT LIMITED TO THE WARRANTIES OF MERCHANTABILITY, FITNESS FOR A PARTICULAR PURPOSE AND NONINFRINGEMENT. IN NO EVENT SHALL THE AUTHORS OR COPYRIGHT HOLDERS BE LIABLE FOR ANY CLAIM, DAMAGES OR OTHER LIABILITY, WHETHER IN AN ACTION OF CONTRACT, TORT OR OTHERWISE, ARISING FROM, OUT OF OR IN CONNECTION WITH THE SOFTWARE OR THE USE OR OTHER DEALINGS IN THE SOFTWARE.</w:t>
+      </w:r>
+    </w:p>
+    <w:p>
+      <w:pPr>
+        <w:pStyle w:val="Heading2"/>
+      </w:pPr>
+      <w:bookmarkStart w:id="7" w:name="_Toc498451632"/>
+      <w:r>
+        <w:t>Acknowledgements</w:t>
+      </w:r>
       <w:bookmarkEnd w:id="7"/>
-    </w:p>
-    <w:p>
-      <w:r>
-        <w:t>PySpawn is distributed under the MIT License:</w:t>
-      </w:r>
-    </w:p>
-    <w:p>
-      <w:r>
-        <w:t>Copyright (c) 2017 Benjamin G. Levine</w:t>
-      </w:r>
-    </w:p>
-    <w:p>
-      <w:r>
-        <w:t>Permission is hereby granted, free of charge, to any person obtaining a copy of this software and associated documentation files (the "Software"), to deal in the Software without restriction, including without limitation the rights to use, copy, modify, merge, publish, distribute, sublicense, and/or sell copies of the Software, and to permit persons to whom the Software is furnished to do so, subject to the following conditions:</w:t>
-      </w:r>
-    </w:p>
-    <w:p>
-      <w:r>
-        <w:t>The above copyright notice and this permission notice shall be included in all copies or substantial portions of the Software.</w:t>
-      </w:r>
-    </w:p>
-    <w:p>
-      <w:r>
-        <w:t>THE SOFTWARE IS PROVIDED "AS IS", WITHOUT WARRANTY OF ANY KIND, EXPRESS OR IMPLIED, INCLUDING BUT NOT LIMITED TO THE WARRANTIES OF MERCHANTABILITY, FITNESS FOR A PARTICULAR PURPOSE AND NONINFRINGEMENT. IN NO EVENT SHALL THE AUTHORS OR COPYRIGHT HOLDERS BE LIABLE FOR ANY CLAIM, DAMAGES OR OTHER LIABILITY, WHETHER IN AN ACTION OF CONTRACT, TORT OR OTHERWISE, ARISING FROM, OUT OF OR IN CONNECTION WITH THE SOFTWARE OR THE USE OR OTHER DEALINGS IN THE SOFTWARE.</w:t>
-      </w:r>
-    </w:p>
-    <w:p>
-      <w:pPr>
-        <w:pStyle w:val="Heading2"/>
-      </w:pPr>
-      <w:bookmarkStart w:id="8" w:name="_Toc498370076"/>
-      <w:r>
-        <w:lastRenderedPageBreak/>
-        <w:t>Acknowledgements</w:t>
-      </w:r>
-      <w:bookmarkEnd w:id="8"/>
     </w:p>
     <w:p>
       <w:pPr>
@@ -2363,34 +2284,10 @@
         </w:numPr>
       </w:pPr>
       <w:r>
-        <w:t xml:space="preserve">The </w:t>
-      </w:r>
-      <w:proofErr w:type="spellStart"/>
-      <w:r>
-        <w:t>protobuf</w:t>
-      </w:r>
-      <w:proofErr w:type="spellEnd"/>
-      <w:r>
-        <w:t xml:space="preserve"> interface was </w:t>
-      </w:r>
-      <w:r>
-        <w:t xml:space="preserve">developed by Stefan </w:t>
-      </w:r>
-      <w:proofErr w:type="spellStart"/>
-      <w:r>
-        <w:t>Seritan</w:t>
-      </w:r>
-      <w:proofErr w:type="spellEnd"/>
-      <w:r>
-        <w:t xml:space="preserve"> in the group of Todd J. </w:t>
-      </w:r>
-      <w:proofErr w:type="spellStart"/>
-      <w:r>
-        <w:t>Martínez</w:t>
-      </w:r>
-      <w:proofErr w:type="spellEnd"/>
-      <w:r>
-        <w:t xml:space="preserve"> at Stanford University.</w:t>
+        <w:t xml:space="preserve">The protobuf interface was </w:t>
+      </w:r>
+      <w:r>
+        <w:t>developed by Stefan Seritan in the group of Todd J. Martínez at Stanford University.</w:t>
       </w:r>
     </w:p>
     <w:p>
@@ -2402,31 +2299,11 @@
         </w:numPr>
       </w:pPr>
       <w:r>
-        <w:t xml:space="preserve">Many thanks to B. Scott </w:t>
-      </w:r>
-      <w:proofErr w:type="spellStart"/>
-      <w:r>
-        <w:t>Fales</w:t>
-      </w:r>
-      <w:proofErr w:type="spellEnd"/>
-      <w:r>
-        <w:t xml:space="preserve">, Todd J. </w:t>
-      </w:r>
-      <w:proofErr w:type="spellStart"/>
-      <w:r>
-        <w:t>Martínez</w:t>
-      </w:r>
-      <w:proofErr w:type="spellEnd"/>
-      <w:r>
-        <w:t xml:space="preserve">, and Stefan </w:t>
-      </w:r>
-      <w:proofErr w:type="spellStart"/>
-      <w:r>
-        <w:t>Seritan</w:t>
-      </w:r>
-      <w:proofErr w:type="spellEnd"/>
-      <w:r>
-        <w:t xml:space="preserve"> for their contributions and input</w:t>
+        <w:lastRenderedPageBreak/>
+        <w:t xml:space="preserve">Many thanks to B. Scott Fales, Todd J. Martínez, and Stefan </w:t>
+      </w:r>
+      <w:r>
+        <w:t>Seritan for their contributions and input</w:t>
       </w:r>
       <w:r>
         <w:t>.</w:t>
@@ -2468,22 +2345,22 @@
       <w:pPr>
         <w:pStyle w:val="Heading1"/>
       </w:pPr>
-      <w:bookmarkStart w:id="9" w:name="_Toc498370077"/>
+      <w:bookmarkStart w:id="8" w:name="_Toc498451633"/>
       <w:r>
         <w:lastRenderedPageBreak/>
         <w:t>Obtaining and Installing PySpawn</w:t>
       </w:r>
+      <w:bookmarkEnd w:id="8"/>
+    </w:p>
+    <w:p>
+      <w:pPr>
+        <w:pStyle w:val="Heading2"/>
+      </w:pPr>
+      <w:bookmarkStart w:id="9" w:name="_Toc498451634"/>
+      <w:r>
+        <w:t>Obtaining PySpawn</w:t>
+      </w:r>
       <w:bookmarkEnd w:id="9"/>
-    </w:p>
-    <w:p>
-      <w:pPr>
-        <w:pStyle w:val="Heading2"/>
-      </w:pPr>
-      <w:bookmarkStart w:id="10" w:name="_Toc498370078"/>
-      <w:r>
-        <w:t>Obtaining PySpawn</w:t>
-      </w:r>
-      <w:bookmarkEnd w:id="10"/>
     </w:p>
     <w:p>
       <w:r>
@@ -2508,14 +2385,14 @@
       <w:pPr>
         <w:pStyle w:val="Heading2"/>
       </w:pPr>
-      <w:bookmarkStart w:id="11" w:name="_Toc498370079"/>
+      <w:bookmarkStart w:id="10" w:name="_Toc498451635"/>
       <w:r>
         <w:t xml:space="preserve">Requirements and </w:t>
       </w:r>
       <w:r>
         <w:t>Dependencies</w:t>
       </w:r>
-      <w:bookmarkEnd w:id="11"/>
+      <w:bookmarkEnd w:id="10"/>
     </w:p>
     <w:p>
       <w:r>
@@ -2538,11 +2415,9 @@
           <w:numId w:val="14"/>
         </w:numPr>
       </w:pPr>
-      <w:proofErr w:type="spellStart"/>
       <w:r>
         <w:t>numpy</w:t>
       </w:r>
-      <w:proofErr w:type="spellEnd"/>
     </w:p>
     <w:p>
       <w:pPr>
@@ -2564,37 +2439,8 @@
           <w:numId w:val="14"/>
         </w:numPr>
       </w:pPr>
-      <w:proofErr w:type="spellStart"/>
-      <w:r>
-        <w:t>tcpb</w:t>
-      </w:r>
-      <w:proofErr w:type="spellEnd"/>
-      <w:r>
-        <w:t xml:space="preserve"> (</w:t>
-      </w:r>
-      <w:proofErr w:type="spellStart"/>
-      <w:r>
-        <w:t>TeraChem</w:t>
-      </w:r>
-      <w:proofErr w:type="spellEnd"/>
-      <w:r>
-        <w:t xml:space="preserve"> </w:t>
-      </w:r>
-      <w:proofErr w:type="spellStart"/>
-      <w:r>
-        <w:t>protobuf</w:t>
-      </w:r>
-      <w:proofErr w:type="spellEnd"/>
-      <w:r>
-        <w:t xml:space="preserve"> interface; required to run with </w:t>
-      </w:r>
-      <w:proofErr w:type="spellStart"/>
-      <w:r>
-        <w:t>TeraChem</w:t>
-      </w:r>
-      <w:proofErr w:type="spellEnd"/>
-      <w:r>
-        <w:t xml:space="preserve"> only)</w:t>
+      <w:r>
+        <w:t>tcpb (TeraChem protobuf interface; required to run with TeraChem only)</w:t>
       </w:r>
     </w:p>
     <w:p>
@@ -2606,23 +2452,10 @@
         </w:numPr>
       </w:pPr>
       <w:r>
-        <w:t xml:space="preserve">google (required by </w:t>
-      </w:r>
-      <w:proofErr w:type="spellStart"/>
-      <w:r>
-        <w:t>tcpb</w:t>
-      </w:r>
-      <w:proofErr w:type="spellEnd"/>
-      <w:r>
-        <w:t xml:space="preserve"> for </w:t>
-      </w:r>
-      <w:proofErr w:type="spellStart"/>
-      <w:r>
-        <w:t>TeraChem</w:t>
-      </w:r>
-      <w:proofErr w:type="spellEnd"/>
-      <w:r>
-        <w:t xml:space="preserve"> interface only</w:t>
+        <w:t>google (required by tcpb</w:t>
+      </w:r>
+      <w:r>
+        <w:t xml:space="preserve"> for TeraChem interface only</w:t>
       </w:r>
       <w:r>
         <w:t>)</w:t>
@@ -2636,29 +2469,11 @@
           <w:numId w:val="14"/>
         </w:numPr>
       </w:pPr>
-      <w:proofErr w:type="spellStart"/>
-      <w:r>
-        <w:t>protobuf</w:t>
-      </w:r>
-      <w:proofErr w:type="spellEnd"/>
-      <w:r>
-        <w:t xml:space="preserve"> (required by </w:t>
-      </w:r>
-      <w:proofErr w:type="spellStart"/>
-      <w:r>
-        <w:t>tcpb</w:t>
-      </w:r>
-      <w:proofErr w:type="spellEnd"/>
-      <w:r>
-        <w:t xml:space="preserve"> for </w:t>
-      </w:r>
-      <w:proofErr w:type="spellStart"/>
-      <w:r>
-        <w:t>TeraChem</w:t>
-      </w:r>
-      <w:proofErr w:type="spellEnd"/>
-      <w:r>
-        <w:t xml:space="preserve"> interface only</w:t>
+      <w:r>
+        <w:t>protobuf (required by tcpb</w:t>
+      </w:r>
+      <w:r>
+        <w:t xml:space="preserve"> for TeraChem interface only</w:t>
       </w:r>
       <w:r>
         <w:t>)</w:t>
@@ -2676,37 +2491,19 @@
       <w:pPr>
         <w:pStyle w:val="Quote"/>
       </w:pPr>
-      <w:proofErr w:type="gramStart"/>
-      <w:r>
-        <w:t>pip</w:t>
-      </w:r>
-      <w:proofErr w:type="gramEnd"/>
-      <w:r>
-        <w:t xml:space="preserve"> install </w:t>
-      </w:r>
-      <w:proofErr w:type="spellStart"/>
-      <w:r>
-        <w:t>numpy</w:t>
-      </w:r>
-      <w:proofErr w:type="spellEnd"/>
-      <w:r>
-        <w:t xml:space="preserve"> h5py google </w:t>
-      </w:r>
-      <w:proofErr w:type="spellStart"/>
-      <w:r>
-        <w:t>protobuf</w:t>
-      </w:r>
-      <w:proofErr w:type="spellEnd"/>
+      <w:r>
+        <w:t>pip install numpy h5py google protobuf</w:t>
+      </w:r>
     </w:p>
     <w:p>
       <w:pPr>
         <w:pStyle w:val="Heading2"/>
       </w:pPr>
-      <w:bookmarkStart w:id="12" w:name="_Toc498370080"/>
+      <w:bookmarkStart w:id="11" w:name="_Toc498451636"/>
       <w:r>
         <w:t>Installing PySpawn</w:t>
       </w:r>
-      <w:bookmarkEnd w:id="12"/>
+      <w:bookmarkEnd w:id="11"/>
     </w:p>
     <w:p>
       <w:r>
@@ -2732,13 +2529,8 @@
       <w:pPr>
         <w:pStyle w:val="Quote"/>
       </w:pPr>
-      <w:proofErr w:type="gramStart"/>
-      <w:r>
-        <w:t>python</w:t>
-      </w:r>
-      <w:proofErr w:type="gramEnd"/>
-      <w:r>
-        <w:t xml:space="preserve"> setup.py install</w:t>
+      <w:r>
+        <w:t>python setup.py install</w:t>
       </w:r>
     </w:p>
     <w:p>
@@ -2750,12 +2542,12 @@
       <w:pPr>
         <w:pStyle w:val="Heading1"/>
       </w:pPr>
-      <w:bookmarkStart w:id="13" w:name="_Toc498370081"/>
+      <w:bookmarkStart w:id="12" w:name="_Toc498451637"/>
       <w:r>
         <w:lastRenderedPageBreak/>
         <w:t>Abbreviations Used in this Manual</w:t>
       </w:r>
-      <w:bookmarkEnd w:id="13"/>
+      <w:bookmarkEnd w:id="12"/>
     </w:p>
     <w:p>
       <w:r>
@@ -2788,15 +2580,8 @@
           <w:tab w:val="left" w:pos="1440"/>
         </w:tabs>
       </w:pPr>
-      <w:proofErr w:type="spellStart"/>
-      <w:proofErr w:type="gramStart"/>
-      <w:r>
-        <w:t>a.u</w:t>
-      </w:r>
-      <w:proofErr w:type="spellEnd"/>
-      <w:proofErr w:type="gramEnd"/>
-      <w:r>
-        <w:t>.</w:t>
+      <w:r>
+        <w:t>a.u.</w:t>
       </w:r>
       <w:r>
         <w:tab/>
@@ -2808,11 +2593,20 @@
         <w:tabs>
           <w:tab w:val="left" w:pos="1440"/>
         </w:tabs>
-      </w:pPr>
-      <w:r>
+        <w:rPr>
+          <w:lang w:val="fr-FR"/>
+        </w:rPr>
+      </w:pPr>
+      <w:r>
+        <w:rPr>
+          <w:lang w:val="fr-FR"/>
+        </w:rPr>
         <w:t>CAS</w:t>
       </w:r>
       <w:r>
+        <w:rPr>
+          <w:lang w:val="fr-FR"/>
+        </w:rPr>
         <w:tab/>
         <w:t>complete active space</w:t>
       </w:r>
@@ -2822,11 +2616,20 @@
         <w:tabs>
           <w:tab w:val="left" w:pos="1440"/>
         </w:tabs>
-      </w:pPr>
-      <w:r>
+        <w:rPr>
+          <w:lang w:val="fr-FR"/>
+        </w:rPr>
+      </w:pPr>
+      <w:r>
+        <w:rPr>
+          <w:lang w:val="fr-FR"/>
+        </w:rPr>
         <w:t>CASCI</w:t>
       </w:r>
       <w:r>
+        <w:rPr>
+          <w:lang w:val="fr-FR"/>
+        </w:rPr>
         <w:tab/>
         <w:t>complete active space configuration interaction</w:t>
       </w:r>
@@ -2957,7 +2760,7 @@
       <w:pPr>
         <w:pStyle w:val="Heading1"/>
       </w:pPr>
-      <w:bookmarkStart w:id="14" w:name="_Toc498370082"/>
+      <w:bookmarkStart w:id="13" w:name="_Toc498451638"/>
       <w:r>
         <w:lastRenderedPageBreak/>
         <w:t>Guided Tour of Your First P</w:t>
@@ -2968,7 +2771,7 @@
       <w:r>
         <w:t>imulation</w:t>
       </w:r>
-      <w:bookmarkEnd w:id="14"/>
+      <w:bookmarkEnd w:id="13"/>
     </w:p>
     <w:p>
       <w:r>
@@ -2984,26 +2787,10 @@
         <w:rPr>
           <w:rStyle w:val="QuoteChar"/>
         </w:rPr>
-        <w:t>examples/</w:t>
-      </w:r>
-      <w:proofErr w:type="spellStart"/>
-      <w:r>
-        <w:rPr>
-          <w:rStyle w:val="QuoteChar"/>
-        </w:rPr>
-        <w:t>ethylene_sacasscf</w:t>
-      </w:r>
-      <w:proofErr w:type="spellEnd"/>
-      <w:r>
-        <w:t>.  This job simulates the dynamics of ethene on the SA2-</w:t>
-      </w:r>
-      <w:proofErr w:type="gramStart"/>
-      <w:r>
-        <w:t>CAS(</w:t>
-      </w:r>
-      <w:proofErr w:type="gramEnd"/>
-      <w:r>
-        <w:t>2/2)</w:t>
+        <w:t>examples/ethylene_sacasscf</w:t>
+      </w:r>
+      <w:r>
+        <w:t>.  This job simulates the dynamics of ethene on the SA2-CAS(2/2)</w:t>
       </w:r>
       <w:r>
         <w:t>/6-31G</w:t>
@@ -3091,14 +2878,14 @@
       <w:pPr>
         <w:pStyle w:val="Heading2"/>
       </w:pPr>
-      <w:bookmarkStart w:id="15" w:name="_Toc498370083"/>
+      <w:bookmarkStart w:id="14" w:name="_Toc498451639"/>
       <w:r>
         <w:t>Building Hessian File for Initial Condition S</w:t>
       </w:r>
       <w:r>
         <w:t>ampling</w:t>
       </w:r>
-      <w:bookmarkEnd w:id="15"/>
+      <w:bookmarkEnd w:id="14"/>
     </w:p>
     <w:p>
       <w:r>
@@ -3158,15 +2945,7 @@
         <w:t xml:space="preserve">Before beginning, one must compute the minimum and Hessian </w:t>
       </w:r>
       <w:r>
-        <w:t xml:space="preserve">and store them in </w:t>
-      </w:r>
-      <w:proofErr w:type="spellStart"/>
-      <w:r>
-        <w:t>pySpawn’s</w:t>
-      </w:r>
-      <w:proofErr w:type="spellEnd"/>
-      <w:r>
-        <w:t xml:space="preserve"> preferred format: </w:t>
+        <w:t xml:space="preserve">and store them in pySpawn’s preferred format: </w:t>
       </w:r>
       <w:r>
         <w:rPr>
@@ -3184,15 +2963,7 @@
         <w:t>build_hessian.py</w:t>
       </w:r>
       <w:r>
-        <w:t xml:space="preserve"> takes this structure, drives </w:t>
-      </w:r>
-      <w:proofErr w:type="spellStart"/>
-      <w:r>
-        <w:t>TeraChem</w:t>
-      </w:r>
-      <w:proofErr w:type="spellEnd"/>
-      <w:r>
-        <w:t xml:space="preserve"> to compute the Hessian matrix, and then stores both the geometry and Hessian in </w:t>
+        <w:t xml:space="preserve"> takes this structure, drives TeraChem to compute the Hessian matrix, and then stores both the geometry and Hessian in </w:t>
       </w:r>
       <w:r>
         <w:rPr>
@@ -3307,14 +3078,14 @@
       <w:pPr>
         <w:pStyle w:val="Heading2"/>
       </w:pPr>
-      <w:bookmarkStart w:id="16" w:name="_Toc498370084"/>
+      <w:bookmarkStart w:id="15" w:name="_Toc498451640"/>
       <w:r>
         <w:t>AIMS Simulation</w:t>
       </w:r>
       <w:r>
         <w:t xml:space="preserve"> Script</w:t>
       </w:r>
-      <w:bookmarkEnd w:id="16"/>
+      <w:bookmarkEnd w:id="15"/>
     </w:p>
     <w:p>
       <w:r>
@@ -3353,7 +3124,6 @@
           <w:numId w:val="18"/>
         </w:numPr>
       </w:pPr>
-      <w:proofErr w:type="gramStart"/>
       <w:r>
         <w:rPr>
           <w:rStyle w:val="QuoteChar"/>
@@ -3361,7 +3131,6 @@
         <w:lastRenderedPageBreak/>
         <w:t>seed</w:t>
       </w:r>
-      <w:proofErr w:type="gramEnd"/>
       <w:r>
         <w:t xml:space="preserve"> is the random number seed (for Wigner initial conditions).</w:t>
       </w:r>
@@ -3377,16 +3146,12 @@
           <w:lang w:val="da-DK"/>
         </w:rPr>
       </w:pPr>
-      <w:proofErr w:type="spellStart"/>
-      <w:proofErr w:type="gramStart"/>
       <w:r>
         <w:rPr>
           <w:rStyle w:val="QuoteChar"/>
         </w:rPr>
         <w:t>clas_prop</w:t>
       </w:r>
-      <w:proofErr w:type="spellEnd"/>
-      <w:proofErr w:type="gramEnd"/>
       <w:r>
         <w:t xml:space="preserve"> </w:t>
       </w:r>
@@ -3418,16 +3183,12 @@
           <w:numId w:val="18"/>
         </w:numPr>
       </w:pPr>
-      <w:proofErr w:type="spellStart"/>
-      <w:proofErr w:type="gramStart"/>
       <w:r>
         <w:rPr>
           <w:rStyle w:val="QuoteChar"/>
         </w:rPr>
         <w:t>qm_prop</w:t>
       </w:r>
-      <w:proofErr w:type="spellEnd"/>
-      <w:proofErr w:type="gramEnd"/>
       <w:r>
         <w:t xml:space="preserve"> </w:t>
       </w:r>
@@ -3437,24 +3198,14 @@
       <w:r>
         <w:t xml:space="preserve"> the propagator of the quantum amplitudes (the expansion coefficients in the AIMS wave functions).  </w:t>
       </w:r>
-      <w:proofErr w:type="gramStart"/>
       <w:r>
         <w:rPr>
           <w:rStyle w:val="QuoteChar"/>
         </w:rPr>
         <w:t>rk2</w:t>
       </w:r>
-      <w:proofErr w:type="gramEnd"/>
-      <w:r>
-        <w:t xml:space="preserve"> opts for adaptive second-order </w:t>
-      </w:r>
-      <w:proofErr w:type="spellStart"/>
-      <w:r>
-        <w:t>Runge-Kutta</w:t>
-      </w:r>
-      <w:proofErr w:type="spellEnd"/>
-      <w:r>
-        <w:t xml:space="preserve">. </w:t>
+      <w:r>
+        <w:t xml:space="preserve"> opts for adaptive second-order Runge-Kutta. </w:t>
       </w:r>
     </w:p>
     <w:p>
@@ -3465,16 +3216,12 @@
           <w:numId w:val="18"/>
         </w:numPr>
       </w:pPr>
-      <w:proofErr w:type="spellStart"/>
-      <w:proofErr w:type="gramStart"/>
       <w:r>
         <w:rPr>
           <w:rStyle w:val="QuoteChar"/>
         </w:rPr>
         <w:t>qm_ham</w:t>
       </w:r>
-      <w:proofErr w:type="spellEnd"/>
-      <w:proofErr w:type="gramEnd"/>
       <w:r>
         <w:t xml:space="preserve"> </w:t>
       </w:r>
@@ -3484,14 +3231,12 @@
       <w:r>
         <w:t xml:space="preserve"> the Hamiltonian used to propagate these amplitudes.  </w:t>
       </w:r>
-      <w:proofErr w:type="gramStart"/>
       <w:r>
         <w:rPr>
           <w:rStyle w:val="QuoteChar"/>
         </w:rPr>
         <w:t>adiabatic</w:t>
       </w:r>
-      <w:proofErr w:type="gramEnd"/>
       <w:r>
         <w:t xml:space="preserve"> opts for </w:t>
       </w:r>
@@ -3507,37 +3252,23 @@
           <w:numId w:val="18"/>
         </w:numPr>
       </w:pPr>
-      <w:proofErr w:type="gramStart"/>
       <w:r>
         <w:rPr>
           <w:rStyle w:val="QuoteChar"/>
         </w:rPr>
         <w:t>potential</w:t>
       </w:r>
-      <w:proofErr w:type="gramEnd"/>
       <w:r>
         <w:t xml:space="preserve"> defines the means by which the electronic structure and PES will be computed.  </w:t>
       </w:r>
-      <w:proofErr w:type="spellStart"/>
-      <w:proofErr w:type="gramStart"/>
       <w:r>
         <w:rPr>
           <w:rStyle w:val="QuoteChar"/>
         </w:rPr>
         <w:t>terachem_cas</w:t>
       </w:r>
-      <w:proofErr w:type="spellEnd"/>
-      <w:proofErr w:type="gramEnd"/>
-      <w:r>
-        <w:t xml:space="preserve"> opts for on-the-fly calculation at a CAS level of theory using </w:t>
-      </w:r>
-      <w:proofErr w:type="spellStart"/>
-      <w:r>
-        <w:t>TeraChem</w:t>
-      </w:r>
-      <w:proofErr w:type="spellEnd"/>
-      <w:r>
-        <w:t>.  This option will work for SA-CASSCF, FOMO-CASCI, or CISNO-CASCI.</w:t>
+      <w:r>
+        <w:t xml:space="preserve"> opts for on-the-fly calculation at a CAS level of theory using TeraChem.  This option will work for SA-CASSCF, FOMO-CASCI, or CISNO-CASCI.</w:t>
       </w:r>
     </w:p>
     <w:p>
@@ -3548,24 +3279,14 @@
           <w:numId w:val="18"/>
         </w:numPr>
       </w:pPr>
-      <w:proofErr w:type="gramStart"/>
       <w:r>
         <w:rPr>
           <w:rStyle w:val="QuoteChar"/>
         </w:rPr>
         <w:t>t0</w:t>
       </w:r>
-      <w:proofErr w:type="gramEnd"/>
-      <w:r>
-        <w:t xml:space="preserve"> is the initial time of the simulation (in </w:t>
-      </w:r>
-      <w:proofErr w:type="spellStart"/>
-      <w:r>
-        <w:t>a.u</w:t>
-      </w:r>
-      <w:proofErr w:type="spellEnd"/>
-      <w:r>
-        <w:t>.).</w:t>
+      <w:r>
+        <w:t xml:space="preserve"> is the initial time of the simulation (in a.u.).</w:t>
       </w:r>
     </w:p>
     <w:p>
@@ -3576,26 +3297,14 @@
           <w:numId w:val="18"/>
         </w:numPr>
       </w:pPr>
-      <w:proofErr w:type="spellStart"/>
-      <w:proofErr w:type="gramStart"/>
       <w:r>
         <w:rPr>
           <w:rStyle w:val="QuoteChar"/>
         </w:rPr>
         <w:t>ts</w:t>
       </w:r>
-      <w:proofErr w:type="spellEnd"/>
-      <w:proofErr w:type="gramEnd"/>
-      <w:r>
-        <w:t xml:space="preserve"> is the time step of the simulation (in </w:t>
-      </w:r>
-      <w:proofErr w:type="spellStart"/>
-      <w:r>
-        <w:t>a.u</w:t>
-      </w:r>
-      <w:proofErr w:type="spellEnd"/>
-      <w:r>
-        <w:t>.).</w:t>
+      <w:r>
+        <w:t xml:space="preserve"> is the time step of the simulation (in a.u.).</w:t>
       </w:r>
     </w:p>
     <w:p>
@@ -3606,26 +3315,14 @@
           <w:numId w:val="18"/>
         </w:numPr>
       </w:pPr>
-      <w:proofErr w:type="spellStart"/>
-      <w:proofErr w:type="gramStart"/>
       <w:r>
         <w:rPr>
           <w:rStyle w:val="QuoteChar"/>
         </w:rPr>
         <w:t>tfinal</w:t>
       </w:r>
-      <w:proofErr w:type="spellEnd"/>
-      <w:proofErr w:type="gramEnd"/>
-      <w:r>
-        <w:t xml:space="preserve"> is the final time of the simulation (in </w:t>
-      </w:r>
-      <w:proofErr w:type="spellStart"/>
-      <w:r>
-        <w:t>a.u</w:t>
-      </w:r>
-      <w:proofErr w:type="spellEnd"/>
-      <w:r>
-        <w:t>.).</w:t>
+      <w:r>
+        <w:t xml:space="preserve"> is the final time of the simulation (in a.u.).</w:t>
       </w:r>
     </w:p>
     <w:p>
@@ -3636,16 +3333,12 @@
           <w:numId w:val="18"/>
         </w:numPr>
       </w:pPr>
-      <w:proofErr w:type="spellStart"/>
-      <w:proofErr w:type="gramStart"/>
       <w:r>
         <w:rPr>
           <w:rStyle w:val="QuoteChar"/>
         </w:rPr>
         <w:t>numdims</w:t>
       </w:r>
-      <w:proofErr w:type="spellEnd"/>
-      <w:proofErr w:type="gramEnd"/>
       <w:r>
         <w:t xml:space="preserve"> is dimensionality of the system (3 * number of atoms).</w:t>
       </w:r>
@@ -3658,16 +3351,12 @@
           <w:numId w:val="18"/>
         </w:numPr>
       </w:pPr>
-      <w:proofErr w:type="spellStart"/>
-      <w:proofErr w:type="gramStart"/>
       <w:r>
         <w:rPr>
           <w:rStyle w:val="QuoteChar"/>
         </w:rPr>
         <w:t>numstates</w:t>
       </w:r>
-      <w:proofErr w:type="spellEnd"/>
-      <w:proofErr w:type="gramEnd"/>
       <w:r>
         <w:t xml:space="preserve"> is the number of electronic states in the calculation.</w:t>
       </w:r>
@@ -3685,16 +3374,12 @@
           <w:numId w:val="19"/>
         </w:numPr>
       </w:pPr>
-      <w:proofErr w:type="spellStart"/>
-      <w:proofErr w:type="gramStart"/>
       <w:r>
         <w:rPr>
           <w:rStyle w:val="QuoteChar"/>
         </w:rPr>
         <w:t>tc_options</w:t>
       </w:r>
-      <w:proofErr w:type="spellEnd"/>
-      <w:proofErr w:type="gramEnd"/>
       <w:r>
         <w:t xml:space="preserve"> contains </w:t>
       </w:r>
@@ -3705,23 +3390,7 @@
         <w:t xml:space="preserve"> to be passed </w:t>
       </w:r>
       <w:r>
-        <w:t xml:space="preserve">to </w:t>
-      </w:r>
-      <w:proofErr w:type="spellStart"/>
-      <w:r>
-        <w:t>TeraChem</w:t>
-      </w:r>
-      <w:proofErr w:type="spellEnd"/>
-      <w:r>
-        <w:t xml:space="preserve">.  Most of these options are documented in the </w:t>
-      </w:r>
-      <w:proofErr w:type="spellStart"/>
-      <w:r>
-        <w:t>TeraChem</w:t>
-      </w:r>
-      <w:proofErr w:type="spellEnd"/>
-      <w:r>
-        <w:t xml:space="preserve"> documentation, and thus are not discussed here.  Exceptions:</w:t>
+        <w:t>to TeraChem.  Most of these options are documented in the TeraChem documentation, and thus are not discussed here.  Exceptions:</w:t>
       </w:r>
     </w:p>
     <w:p>
@@ -3732,14 +3401,12 @@
           <w:numId w:val="19"/>
         </w:numPr>
       </w:pPr>
-      <w:proofErr w:type="gramStart"/>
       <w:r>
         <w:rPr>
           <w:rStyle w:val="QuoteChar"/>
         </w:rPr>
         <w:t>atoms</w:t>
       </w:r>
-      <w:proofErr w:type="gramEnd"/>
       <w:r>
         <w:t xml:space="preserve"> is a list of the abbreviations for the atoms in the molecule, in order.</w:t>
       </w:r>
@@ -3752,26 +3419,14 @@
           <w:numId w:val="19"/>
         </w:numPr>
       </w:pPr>
-      <w:proofErr w:type="spellStart"/>
-      <w:proofErr w:type="gramStart"/>
       <w:r>
         <w:rPr>
           <w:rStyle w:val="QuoteChar"/>
         </w:rPr>
         <w:t>cas_energy_labels</w:t>
       </w:r>
-      <w:proofErr w:type="spellEnd"/>
-      <w:proofErr w:type="gramEnd"/>
-      <w:r>
-        <w:t xml:space="preserve"> is a list of tuples defining the states whose energies will be passed from </w:t>
-      </w:r>
-      <w:proofErr w:type="spellStart"/>
-      <w:r>
-        <w:t>TeraChem</w:t>
-      </w:r>
-      <w:proofErr w:type="spellEnd"/>
-      <w:r>
-        <w:t xml:space="preserve"> to pySpawn.  The first element of each tuple is the state index (ground state is 0, first excited state is 1…) while the second element is the spin multiplicity (singlet is 1…)</w:t>
+      <w:r>
+        <w:t xml:space="preserve"> is a list of tuples defining the states whose energies will be passed from TeraChem to pySpawn.  The first element of each tuple is the state index (ground state is 0, first excited state is 1…) while the second element is the spin multiplicity (singlet is 1…)</w:t>
       </w:r>
     </w:p>
     <w:p>
@@ -3782,14 +3437,12 @@
           <w:numId w:val="19"/>
         </w:numPr>
       </w:pPr>
-      <w:proofErr w:type="spellStart"/>
       <w:r>
         <w:rPr>
           <w:rStyle w:val="QuoteChar"/>
         </w:rPr>
         <w:t>traj_params</w:t>
       </w:r>
-      <w:proofErr w:type="spellEnd"/>
       <w:r>
         <w:t xml:space="preserve"> contains </w:t>
       </w:r>
@@ -3808,14 +3461,12 @@
           <w:numId w:val="19"/>
         </w:numPr>
       </w:pPr>
-      <w:proofErr w:type="gramStart"/>
       <w:r>
         <w:rPr>
           <w:rStyle w:val="QuoteChar"/>
         </w:rPr>
         <w:t>time</w:t>
       </w:r>
-      <w:proofErr w:type="gramEnd"/>
       <w:r>
         <w:t xml:space="preserve"> is the initial time of the simulation.</w:t>
       </w:r>
@@ -3828,16 +3479,12 @@
           <w:numId w:val="19"/>
         </w:numPr>
       </w:pPr>
-      <w:proofErr w:type="spellStart"/>
-      <w:proofErr w:type="gramStart"/>
       <w:r>
         <w:rPr>
           <w:rStyle w:val="QuoteChar"/>
         </w:rPr>
         <w:t>timestep</w:t>
       </w:r>
-      <w:proofErr w:type="spellEnd"/>
-      <w:proofErr w:type="gramEnd"/>
       <w:r>
         <w:t xml:space="preserve"> defines the time step for classical propagation.</w:t>
       </w:r>
@@ -3850,16 +3497,12 @@
           <w:numId w:val="19"/>
         </w:numPr>
       </w:pPr>
-      <w:proofErr w:type="spellStart"/>
-      <w:proofErr w:type="gramStart"/>
       <w:r>
         <w:rPr>
           <w:rStyle w:val="QuoteChar"/>
         </w:rPr>
         <w:t>maxtime</w:t>
       </w:r>
-      <w:proofErr w:type="spellEnd"/>
-      <w:proofErr w:type="gramEnd"/>
       <w:r>
         <w:t xml:space="preserve"> defines the maximum time to which each TBF will be propagated.</w:t>
       </w:r>
@@ -3872,16 +3515,12 @@
           <w:numId w:val="19"/>
         </w:numPr>
       </w:pPr>
-      <w:proofErr w:type="spellStart"/>
-      <w:proofErr w:type="gramStart"/>
       <w:r>
         <w:rPr>
           <w:rStyle w:val="QuoteChar"/>
         </w:rPr>
         <w:t>spawnthresh</w:t>
       </w:r>
-      <w:proofErr w:type="spellEnd"/>
-      <w:proofErr w:type="gramEnd"/>
       <w:r>
         <w:t xml:space="preserve"> defines the coupling above which spawning will be triggered.</w:t>
       </w:r>
@@ -3894,16 +3533,12 @@
           <w:numId w:val="19"/>
         </w:numPr>
       </w:pPr>
-      <w:proofErr w:type="spellStart"/>
-      <w:proofErr w:type="gramStart"/>
       <w:r>
         <w:rPr>
           <w:rStyle w:val="QuoteChar"/>
         </w:rPr>
         <w:t>istate</w:t>
       </w:r>
-      <w:proofErr w:type="spellEnd"/>
-      <w:proofErr w:type="gramEnd"/>
       <w:r>
         <w:t xml:space="preserve"> is the index of the electronic state to which this TBF belongs (0 is the ground states…)</w:t>
       </w:r>
@@ -3916,24 +3551,14 @@
           <w:numId w:val="19"/>
         </w:numPr>
       </w:pPr>
-      <w:proofErr w:type="gramStart"/>
       <w:r>
         <w:rPr>
           <w:rStyle w:val="QuoteChar"/>
         </w:rPr>
         <w:t>widths</w:t>
       </w:r>
-      <w:proofErr w:type="gramEnd"/>
-      <w:r>
-        <w:t xml:space="preserve"> is a </w:t>
-      </w:r>
-      <w:proofErr w:type="spellStart"/>
-      <w:r>
-        <w:t>numpy</w:t>
-      </w:r>
-      <w:proofErr w:type="spellEnd"/>
-      <w:r>
-        <w:t xml:space="preserve"> array containing the widths, α, associated with each degree of freedom (in units of bohr</w:t>
+      <w:r>
+        <w:t xml:space="preserve"> is a numpy array containing the widths, α, associated with each degree of freedom (in units of bohr</w:t>
       </w:r>
       <w:r>
         <w:rPr>
@@ -3953,14 +3578,12 @@
           <w:numId w:val="19"/>
         </w:numPr>
       </w:pPr>
-      <w:proofErr w:type="gramStart"/>
       <w:r>
         <w:rPr>
           <w:rStyle w:val="QuoteChar"/>
         </w:rPr>
         <w:t>atoms</w:t>
       </w:r>
-      <w:proofErr w:type="gramEnd"/>
       <w:r>
         <w:t xml:space="preserve"> contains the list of atom labels</w:t>
       </w:r>
@@ -3976,14 +3599,12 @@
       <w:r>
         <w:t xml:space="preserve"> in </w:t>
       </w:r>
-      <w:proofErr w:type="spellStart"/>
       <w:r>
         <w:rPr>
           <w:rStyle w:val="QuoteChar"/>
         </w:rPr>
         <w:t>tc_options</w:t>
       </w:r>
-      <w:proofErr w:type="spellEnd"/>
       <w:r>
         <w:t xml:space="preserve"> in all normal cases)</w:t>
       </w:r>
@@ -3999,32 +3620,14 @@
           <w:numId w:val="19"/>
         </w:numPr>
       </w:pPr>
-      <w:proofErr w:type="gramStart"/>
       <w:r>
         <w:rPr>
           <w:rStyle w:val="QuoteChar"/>
         </w:rPr>
         <w:t>masses</w:t>
       </w:r>
-      <w:proofErr w:type="gramEnd"/>
-      <w:r>
-        <w:t xml:space="preserve"> is a </w:t>
-      </w:r>
-      <w:proofErr w:type="spellStart"/>
-      <w:r>
-        <w:t>numpy</w:t>
-      </w:r>
-      <w:proofErr w:type="spellEnd"/>
-      <w:r>
-        <w:t xml:space="preserve"> array containing the masses associated with each degree of freedom (in </w:t>
-      </w:r>
-      <w:proofErr w:type="spellStart"/>
-      <w:r>
-        <w:t>a.u</w:t>
-      </w:r>
-      <w:proofErr w:type="spellEnd"/>
-      <w:r>
-        <w:t>., i.e. electron masses).</w:t>
+      <w:r>
+        <w:t xml:space="preserve"> is a numpy array containing the masses associated with each degree of freedom (in a.u., i.e. electron masses).</w:t>
       </w:r>
     </w:p>
     <w:p>
@@ -4035,26 +3638,14 @@
           <w:numId w:val="19"/>
         </w:numPr>
       </w:pPr>
-      <w:proofErr w:type="spellStart"/>
-      <w:proofErr w:type="gramStart"/>
       <w:r>
         <w:rPr>
           <w:rStyle w:val="QuoteChar"/>
         </w:rPr>
         <w:t>tc_options</w:t>
       </w:r>
-      <w:proofErr w:type="spellEnd"/>
-      <w:proofErr w:type="gramEnd"/>
-      <w:r>
-        <w:t xml:space="preserve"> is the dictionary structure defined above which contains options to be passed to </w:t>
-      </w:r>
-      <w:proofErr w:type="spellStart"/>
-      <w:r>
-        <w:t>TeraChem</w:t>
-      </w:r>
-      <w:proofErr w:type="spellEnd"/>
-      <w:r>
-        <w:t>.</w:t>
+      <w:r>
+        <w:t xml:space="preserve"> is the dictionary structure defined above which contains options to be passed to TeraChem.</w:t>
       </w:r>
     </w:p>
     <w:p>
@@ -4065,14 +3656,12 @@
           <w:numId w:val="19"/>
         </w:numPr>
       </w:pPr>
-      <w:proofErr w:type="spellStart"/>
       <w:r>
         <w:rPr>
           <w:rStyle w:val="QuoteChar"/>
         </w:rPr>
         <w:t>sim_params</w:t>
       </w:r>
-      <w:proofErr w:type="spellEnd"/>
       <w:r>
         <w:t xml:space="preserve"> contains parameters of the entire simulation, including the quantum propagation:</w:t>
       </w:r>
@@ -4085,16 +3674,12 @@
           <w:numId w:val="19"/>
         </w:numPr>
       </w:pPr>
-      <w:proofErr w:type="spellStart"/>
-      <w:proofErr w:type="gramStart"/>
       <w:r>
         <w:rPr>
           <w:rStyle w:val="QuoteChar"/>
         </w:rPr>
         <w:t>quantum_time</w:t>
       </w:r>
-      <w:proofErr w:type="spellEnd"/>
-      <w:proofErr w:type="gramEnd"/>
       <w:r>
         <w:t xml:space="preserve"> is the initial time of the simulation (and should be identical to </w:t>
       </w:r>
@@ -4107,7 +3692,6 @@
       <w:r>
         <w:t xml:space="preserve"> in the </w:t>
       </w:r>
-      <w:proofErr w:type="spellStart"/>
       <w:r>
         <w:rPr>
           <w:rStyle w:val="QuoteChar"/>
@@ -4120,7 +3704,6 @@
         </w:rPr>
         <w:t>s</w:t>
       </w:r>
-      <w:proofErr w:type="spellEnd"/>
       <w:r>
         <w:t xml:space="preserve"> object in all normal cases).</w:t>
       </w:r>
@@ -4133,38 +3716,30 @@
           <w:numId w:val="19"/>
         </w:numPr>
       </w:pPr>
-      <w:proofErr w:type="spellStart"/>
-      <w:proofErr w:type="gramStart"/>
       <w:r>
         <w:rPr>
           <w:rStyle w:val="QuoteChar"/>
         </w:rPr>
         <w:t>timestep</w:t>
       </w:r>
-      <w:proofErr w:type="spellEnd"/>
-      <w:proofErr w:type="gramEnd"/>
       <w:r>
         <w:t xml:space="preserve"> is the time step for quantum propagation (and should be identical to </w:t>
       </w:r>
-      <w:proofErr w:type="spellStart"/>
       <w:r>
         <w:rPr>
           <w:rStyle w:val="QuoteChar"/>
         </w:rPr>
         <w:t>timestep</w:t>
       </w:r>
-      <w:proofErr w:type="spellEnd"/>
       <w:r>
         <w:t xml:space="preserve"> in the </w:t>
       </w:r>
-      <w:proofErr w:type="spellStart"/>
       <w:r>
         <w:rPr>
           <w:rStyle w:val="QuoteChar"/>
         </w:rPr>
         <w:t>traj_params</w:t>
       </w:r>
-      <w:proofErr w:type="spellEnd"/>
       <w:r>
         <w:t xml:space="preserve"> object in all normal cases).</w:t>
       </w:r>
@@ -4177,8 +3752,6 @@
           <w:numId w:val="19"/>
         </w:numPr>
       </w:pPr>
-      <w:proofErr w:type="spellStart"/>
-      <w:proofErr w:type="gramStart"/>
       <w:r>
         <w:rPr>
           <w:rStyle w:val="QuoteChar"/>
@@ -4186,30 +3759,24 @@
         <w:lastRenderedPageBreak/>
         <w:t>max_quantum_time</w:t>
       </w:r>
-      <w:proofErr w:type="spellEnd"/>
-      <w:proofErr w:type="gramEnd"/>
       <w:r>
         <w:t xml:space="preserve"> is the simulation time at which quantum propagation should stop (and should be identical to </w:t>
       </w:r>
-      <w:proofErr w:type="spellStart"/>
       <w:r>
         <w:rPr>
           <w:rStyle w:val="QuoteChar"/>
         </w:rPr>
         <w:t>maxtime</w:t>
       </w:r>
-      <w:proofErr w:type="spellEnd"/>
       <w:r>
         <w:t xml:space="preserve"> in the </w:t>
       </w:r>
-      <w:proofErr w:type="spellStart"/>
       <w:r>
         <w:rPr>
           <w:rStyle w:val="QuoteChar"/>
         </w:rPr>
         <w:t>traj_params</w:t>
       </w:r>
-      <w:proofErr w:type="spellEnd"/>
       <w:r>
         <w:t xml:space="preserve"> object in all normal cases).</w:t>
       </w:r>
@@ -4222,16 +3789,12 @@
           <w:numId w:val="19"/>
         </w:numPr>
       </w:pPr>
-      <w:proofErr w:type="spellStart"/>
-      <w:proofErr w:type="gramStart"/>
       <w:r>
         <w:rPr>
           <w:rStyle w:val="QuoteChar"/>
         </w:rPr>
         <w:t>qm_amplitudes</w:t>
       </w:r>
-      <w:proofErr w:type="spellEnd"/>
-      <w:proofErr w:type="gramEnd"/>
       <w:r>
         <w:t xml:space="preserve"> is the initial quantum amplitudes.</w:t>
       </w:r>
@@ -4244,16 +3807,12 @@
           <w:numId w:val="19"/>
         </w:numPr>
       </w:pPr>
-      <w:proofErr w:type="spellStart"/>
-      <w:proofErr w:type="gramStart"/>
       <w:r>
         <w:rPr>
           <w:rStyle w:val="QuoteChar"/>
         </w:rPr>
         <w:t>qm_energy_shift</w:t>
       </w:r>
-      <w:proofErr w:type="spellEnd"/>
-      <w:proofErr w:type="gramEnd"/>
       <w:r>
         <w:t xml:space="preserve"> is an energy shift applied to the diagonal of the Hamiltonian.  For numerical convenience, these diagonals should be roughly zero.</w:t>
       </w:r>
@@ -4262,25 +3821,21 @@
       <w:r>
         <w:t xml:space="preserve">Other options for </w:t>
       </w:r>
-      <w:proofErr w:type="spellStart"/>
       <w:r>
         <w:rPr>
           <w:rStyle w:val="QuoteChar"/>
         </w:rPr>
         <w:t>traj_params</w:t>
       </w:r>
-      <w:proofErr w:type="spellEnd"/>
       <w:r>
         <w:t xml:space="preserve"> and </w:t>
       </w:r>
-      <w:proofErr w:type="spellStart"/>
       <w:r>
         <w:rPr>
           <w:rStyle w:val="QuoteChar"/>
         </w:rPr>
         <w:t>sim_params</w:t>
       </w:r>
-      <w:proofErr w:type="spellEnd"/>
       <w:r>
         <w:t xml:space="preserve"> are documented in a subsequent chapter.</w:t>
       </w:r>
@@ -4304,14 +3859,12 @@
       <w:r>
         <w:t xml:space="preserve"> and </w:t>
       </w:r>
-      <w:proofErr w:type="spellStart"/>
       <w:r>
         <w:rPr>
           <w:rStyle w:val="QuoteChar"/>
         </w:rPr>
         <w:t>traj</w:t>
       </w:r>
-      <w:proofErr w:type="spellEnd"/>
       <w:r>
         <w:t xml:space="preserve"> </w:t>
       </w:r>
@@ -4333,14 +3886,12 @@
       <w:r>
         <w:t xml:space="preserve"> class will contain information pertaining to the entire simulation, including the quantum propagation.  An instance of the </w:t>
       </w:r>
-      <w:proofErr w:type="spellStart"/>
       <w:r>
         <w:rPr>
           <w:rStyle w:val="QuoteChar"/>
         </w:rPr>
         <w:t>traj</w:t>
       </w:r>
-      <w:proofErr w:type="spellEnd"/>
       <w:r>
         <w:t xml:space="preserve"> class will describe each TBF.  (For those familiar with FMS90, the </w:t>
       </w:r>
@@ -4373,19 +3924,11 @@
       <w:r>
         <w:t xml:space="preserve"> flavor of integrator (</w:t>
       </w:r>
-      <w:proofErr w:type="spellStart"/>
-      <w:r>
-        <w:rPr>
-          <w:rStyle w:val="QuoteChar"/>
-        </w:rPr>
-        <w:t>qm_prop</w:t>
-      </w:r>
-      <w:proofErr w:type="spellEnd"/>
-      <w:r>
-        <w:rPr>
-          <w:rStyle w:val="QuoteChar"/>
-        </w:rPr>
-        <w:t xml:space="preserve"> = “</w:t>
+      <w:r>
+        <w:rPr>
+          <w:rStyle w:val="QuoteChar"/>
+        </w:rPr>
+        <w:t>qm_prop = “</w:t>
       </w:r>
       <w:r>
         <w:rPr>
@@ -4402,19 +3945,11 @@
       <w:r>
         <w:t>) and Hamiltonian (</w:t>
       </w:r>
-      <w:proofErr w:type="spellStart"/>
-      <w:r>
-        <w:rPr>
-          <w:rStyle w:val="QuoteChar"/>
-        </w:rPr>
-        <w:t>qm_ham</w:t>
-      </w:r>
-      <w:proofErr w:type="spellEnd"/>
-      <w:r>
-        <w:rPr>
-          <w:rStyle w:val="QuoteChar"/>
-        </w:rPr>
-        <w:t xml:space="preserve"> = “</w:t>
+      <w:r>
+        <w:rPr>
+          <w:rStyle w:val="QuoteChar"/>
+        </w:rPr>
+        <w:t>qm_ham = “</w:t>
       </w:r>
       <w:r>
         <w:rPr>
@@ -4443,21 +3978,8 @@
         <w:pStyle w:val="Quote"/>
         <w:jc w:val="left"/>
       </w:pPr>
-      <w:proofErr w:type="gramStart"/>
-      <w:r>
-        <w:t>exec(</w:t>
-      </w:r>
-      <w:proofErr w:type="gramEnd"/>
-      <w:r>
-        <w:t xml:space="preserve">"pyspawn.import_methods.into_simulation(pyspawn.qm_integrator." + </w:t>
-      </w:r>
-      <w:proofErr w:type="spellStart"/>
-      <w:r>
-        <w:t>qm_prop</w:t>
-      </w:r>
-      <w:proofErr w:type="spellEnd"/>
-      <w:r>
-        <w:t xml:space="preserve"> + ")")</w:t>
+      <w:r>
+        <w:t>exec("pyspawn.import_methods.into_simulation(pyspawn.qm_integrator." + qm_prop + ")")</w:t>
       </w:r>
     </w:p>
     <w:p>
@@ -4465,35 +3987,20 @@
         <w:pStyle w:val="Quote"/>
         <w:jc w:val="left"/>
       </w:pPr>
-      <w:proofErr w:type="gramStart"/>
-      <w:r>
-        <w:t>exec(</w:t>
-      </w:r>
-      <w:proofErr w:type="gramEnd"/>
-      <w:r>
-        <w:t xml:space="preserve">"pyspawn.import_methods.into_simulation(pyspawn.qm_hamiltonian." + </w:t>
-      </w:r>
-      <w:proofErr w:type="spellStart"/>
-      <w:r>
-        <w:t>qm_ham</w:t>
-      </w:r>
-      <w:proofErr w:type="spellEnd"/>
-      <w:r>
-        <w:t xml:space="preserve"> + ")")</w:t>
+      <w:r>
+        <w:t>exec("pyspawn.import_methods.into_simulation(pyspawn.qm_hamiltonian." + qm_ham + ")")</w:t>
       </w:r>
     </w:p>
     <w:p>
       <w:r>
         <w:t xml:space="preserve">Similarly, two sets of methods must be imported into the </w:t>
       </w:r>
-      <w:proofErr w:type="spellStart"/>
       <w:r>
         <w:rPr>
           <w:rStyle w:val="QuoteChar"/>
         </w:rPr>
         <w:t>traj</w:t>
       </w:r>
-      <w:proofErr w:type="spellEnd"/>
       <w:r>
         <w:t xml:space="preserve"> class</w:t>
       </w:r>
@@ -4516,64 +4023,26 @@
         <w:rPr>
           <w:rStyle w:val="QuoteChar"/>
         </w:rPr>
-        <w:t>“</w:t>
-      </w:r>
-      <w:proofErr w:type="spellStart"/>
-      <w:r>
-        <w:rPr>
-          <w:rStyle w:val="QuoteChar"/>
-        </w:rPr>
-        <w:t>terachem_cas</w:t>
-      </w:r>
-      <w:proofErr w:type="spellEnd"/>
-      <w:r>
-        <w:rPr>
-          <w:rStyle w:val="QuoteChar"/>
-        </w:rPr>
-        <w:t>”</w:t>
+        <w:t>“terachem_cas”</w:t>
       </w:r>
       <w:r>
         <w:t xml:space="preserve">; </w:t>
       </w:r>
-      <w:proofErr w:type="spellStart"/>
-      <w:r>
-        <w:rPr>
-          <w:rStyle w:val="QuoteChar"/>
-        </w:rPr>
-        <w:t>clas_prop</w:t>
-      </w:r>
-      <w:proofErr w:type="spellEnd"/>
-      <w:r>
-        <w:rPr>
-          <w:rStyle w:val="QuoteChar"/>
-        </w:rPr>
-        <w:t xml:space="preserve"> = “</w:t>
-      </w:r>
-      <w:proofErr w:type="spellStart"/>
-      <w:r>
-        <w:rPr>
-          <w:rStyle w:val="QuoteChar"/>
-        </w:rPr>
-        <w:t>vv</w:t>
-      </w:r>
-      <w:proofErr w:type="spellEnd"/>
-      <w:r>
-        <w:rPr>
-          <w:rStyle w:val="QuoteChar"/>
-        </w:rPr>
-        <w:t>”</w:t>
+      <w:r>
+        <w:rPr>
+          <w:rStyle w:val="QuoteChar"/>
+        </w:rPr>
+        <w:t>clas_prop = “vv”</w:t>
       </w:r>
       <w:r>
         <w:t xml:space="preserve">).  These two lines simply import the necessary methods into the </w:t>
       </w:r>
-      <w:proofErr w:type="spellStart"/>
       <w:r>
         <w:rPr>
           <w:rStyle w:val="QuoteChar"/>
         </w:rPr>
         <w:t>traj</w:t>
       </w:r>
-      <w:proofErr w:type="spellEnd"/>
       <w:r>
         <w:t xml:space="preserve"> class:</w:t>
       </w:r>
@@ -4583,29 +4052,8 @@
         <w:pStyle w:val="Quote"/>
         <w:jc w:val="left"/>
       </w:pPr>
-      <w:proofErr w:type="gramStart"/>
-      <w:r>
-        <w:t>exec(</w:t>
-      </w:r>
-      <w:proofErr w:type="gramEnd"/>
-      <w:r>
-        <w:t>"</w:t>
-      </w:r>
-      <w:proofErr w:type="spellStart"/>
-      <w:r>
-        <w:t>pyspawn.import_methods.into_traj</w:t>
-      </w:r>
-      <w:proofErr w:type="spellEnd"/>
-      <w:r>
-        <w:t>(</w:t>
-      </w:r>
-      <w:proofErr w:type="spellStart"/>
-      <w:r>
-        <w:t>pyspawn.potential</w:t>
-      </w:r>
-      <w:proofErr w:type="spellEnd"/>
-      <w:r>
-        <w:t>." + potential + ")")</w:t>
+      <w:r>
+        <w:t>exec("pyspawn.import_methods.into_traj(pyspawn.potential." + potential + ")")</w:t>
       </w:r>
     </w:p>
     <w:p>
@@ -4613,42 +4061,13 @@
         <w:pStyle w:val="Quote"/>
         <w:jc w:val="left"/>
       </w:pPr>
-      <w:proofErr w:type="gramStart"/>
-      <w:r>
-        <w:t>exec(</w:t>
-      </w:r>
-      <w:proofErr w:type="gramEnd"/>
-      <w:r>
-        <w:t xml:space="preserve">"pyspawn.import_methods.into_traj(pyspawn.classical_integrator." + </w:t>
-      </w:r>
-      <w:proofErr w:type="spellStart"/>
-      <w:r>
-        <w:t>clas_prop</w:t>
-      </w:r>
-      <w:proofErr w:type="spellEnd"/>
-      <w:r>
-        <w:t xml:space="preserve"> + ")")</w:t>
-      </w:r>
-    </w:p>
-    <w:p>
-      <w:r>
-        <w:t xml:space="preserve">Before preceding further, </w:t>
-      </w:r>
-      <w:proofErr w:type="spellStart"/>
-      <w:r>
-        <w:t>pyspawn.general.check_</w:t>
-      </w:r>
-      <w:proofErr w:type="gramStart"/>
-      <w:r>
-        <w:t>files</w:t>
-      </w:r>
-      <w:proofErr w:type="spellEnd"/>
-      <w:r>
-        <w:t>(</w:t>
-      </w:r>
-      <w:proofErr w:type="gramEnd"/>
-      <w:r>
-        <w:t xml:space="preserve">) checks to make sure that there is not any pySpawn hdf5 output in the current directory.  The job will fail here if there is.  </w:t>
+      <w:r>
+        <w:t>exec("pyspawn.import_methods.into_traj(pyspawn.classical_integrator." + clas_prop + ")")</w:t>
+      </w:r>
+    </w:p>
+    <w:p>
+      <w:r>
+        <w:t xml:space="preserve">Before preceding further, pyspawn.general.check_files() checks to make sure that there is not any pySpawn hdf5 output in the current directory.  The job will fail here if there is.  </w:t>
       </w:r>
       <w:r>
         <w:rPr>
@@ -4690,14 +4109,12 @@
       <w:r>
         <w:t xml:space="preserve">Now, the following lines instantiate a single </w:t>
       </w:r>
-      <w:proofErr w:type="spellStart"/>
       <w:r>
         <w:rPr>
           <w:rStyle w:val="QuoteChar"/>
         </w:rPr>
         <w:t>traj</w:t>
       </w:r>
-      <w:proofErr w:type="spellEnd"/>
       <w:r>
         <w:t xml:space="preserve"> object and set its various </w:t>
       </w:r>
@@ -4713,105 +4130,52 @@
         <w:pStyle w:val="Quote"/>
       </w:pPr>
       <w:r>
-        <w:t xml:space="preserve">traj1 = </w:t>
-      </w:r>
-      <w:proofErr w:type="spellStart"/>
-      <w:proofErr w:type="gramStart"/>
-      <w:r>
-        <w:t>pyspawn.traj</w:t>
-      </w:r>
-      <w:proofErr w:type="spellEnd"/>
-      <w:r>
-        <w:t>()</w:t>
-      </w:r>
-      <w:proofErr w:type="gramEnd"/>
+        <w:t>traj1 = pyspawn.traj()</w:t>
+      </w:r>
     </w:p>
     <w:p>
       <w:pPr>
         <w:pStyle w:val="Quote"/>
       </w:pPr>
       <w:r>
-        <w:t>traj1.set_</w:t>
-      </w:r>
-      <w:proofErr w:type="gramStart"/>
-      <w:r>
-        <w:t>numstates(</w:t>
-      </w:r>
-      <w:proofErr w:type="spellStart"/>
-      <w:proofErr w:type="gramEnd"/>
-      <w:r>
+        <w:t>traj1.set_numstates(numstates)</w:t>
+      </w:r>
+    </w:p>
+    <w:p>
+      <w:pPr>
+        <w:pStyle w:val="Quote"/>
+      </w:pPr>
+      <w:r>
+        <w:t>traj1.set_numdims(numdims)</w:t>
+      </w:r>
+    </w:p>
+    <w:p>
+      <w:pPr>
+        <w:pStyle w:val="Quote"/>
+      </w:pPr>
+      <w:r>
+        <w:t>traj1.set_parameters(traj_params)</w:t>
+      </w:r>
+    </w:p>
+    <w:p>
+      <w:r>
+        <w:t xml:space="preserve">It’s important that </w:t>
+      </w:r>
+      <w:r>
+        <w:rPr>
+          <w:rStyle w:val="QuoteChar"/>
+        </w:rPr>
         <w:t>numstates</w:t>
       </w:r>
-      <w:proofErr w:type="spellEnd"/>
-      <w:r>
-        <w:t>)</w:t>
-      </w:r>
-    </w:p>
-    <w:p>
-      <w:pPr>
-        <w:pStyle w:val="Quote"/>
-      </w:pPr>
-      <w:r>
-        <w:t>traj1.set_</w:t>
-      </w:r>
-      <w:proofErr w:type="gramStart"/>
-      <w:r>
-        <w:t>numdims(</w:t>
-      </w:r>
-      <w:proofErr w:type="spellStart"/>
-      <w:proofErr w:type="gramEnd"/>
-      <w:r>
+      <w:r>
+        <w:t xml:space="preserve"> and </w:t>
+      </w:r>
+      <w:r>
+        <w:rPr>
+          <w:rStyle w:val="QuoteChar"/>
+        </w:rPr>
         <w:t>numdims</w:t>
       </w:r>
-      <w:proofErr w:type="spellEnd"/>
-      <w:r>
-        <w:t>)</w:t>
-      </w:r>
-    </w:p>
-    <w:p>
-      <w:pPr>
-        <w:pStyle w:val="Quote"/>
-      </w:pPr>
-      <w:r>
-        <w:t>traj1.set_</w:t>
-      </w:r>
-      <w:proofErr w:type="gramStart"/>
-      <w:r>
-        <w:t>parameters(</w:t>
-      </w:r>
-      <w:proofErr w:type="spellStart"/>
-      <w:proofErr w:type="gramEnd"/>
-      <w:r>
-        <w:t>traj_params</w:t>
-      </w:r>
-      <w:proofErr w:type="spellEnd"/>
-      <w:r>
-        <w:t>)</w:t>
-      </w:r>
-    </w:p>
-    <w:p>
-      <w:r>
-        <w:t xml:space="preserve">It’s important that </w:t>
-      </w:r>
-      <w:proofErr w:type="spellStart"/>
-      <w:r>
-        <w:rPr>
-          <w:rStyle w:val="QuoteChar"/>
-        </w:rPr>
-        <w:t>numstates</w:t>
-      </w:r>
-      <w:proofErr w:type="spellEnd"/>
-      <w:r>
-        <w:t xml:space="preserve"> and </w:t>
-      </w:r>
-      <w:proofErr w:type="spellStart"/>
-      <w:r>
-        <w:rPr>
-          <w:rStyle w:val="QuoteChar"/>
-        </w:rPr>
-        <w:t>numdims</w:t>
-      </w:r>
-      <w:proofErr w:type="spellEnd"/>
       <w:r>
         <w:t xml:space="preserve"> be set </w:t>
       </w:r>
@@ -4825,14 +4189,12 @@
       <w:r>
         <w:t xml:space="preserve"> setting the remaining parameters, because the size of various attributes of the </w:t>
       </w:r>
-      <w:proofErr w:type="spellStart"/>
       <w:r>
         <w:rPr>
           <w:rStyle w:val="QuoteChar"/>
         </w:rPr>
         <w:t>traj</w:t>
       </w:r>
-      <w:proofErr w:type="spellEnd"/>
       <w:r>
         <w:t xml:space="preserve"> object depend on these attributes.</w:t>
       </w:r>
@@ -4848,15 +4210,7 @@
         <w:pStyle w:val="Quote"/>
       </w:pPr>
       <w:r>
-        <w:t>traj1.initial_</w:t>
-      </w:r>
-      <w:proofErr w:type="gramStart"/>
-      <w:r>
-        <w:t>wigner(</w:t>
-      </w:r>
-      <w:proofErr w:type="gramEnd"/>
-      <w:r>
-        <w:t>seed)</w:t>
+        <w:t>traj1.initial_wigner(seed)</w:t>
       </w:r>
     </w:p>
     <w:p>
@@ -4872,28 +4226,24 @@
       <w:r>
         <w:t xml:space="preserve"> (created above).  The masses were included in </w:t>
       </w:r>
-      <w:proofErr w:type="spellStart"/>
       <w:r>
         <w:rPr>
           <w:rStyle w:val="QuoteChar"/>
         </w:rPr>
         <w:t>traj_params</w:t>
       </w:r>
-      <w:proofErr w:type="spellEnd"/>
       <w:r>
         <w:t xml:space="preserve">, and thus have been set.  The masses are required in order to construct the Wigner distribution, so it is important that they be set </w:t>
       </w:r>
       <w:r>
         <w:t xml:space="preserve">the masses before calling </w:t>
       </w:r>
-      <w:proofErr w:type="spellStart"/>
       <w:r>
         <w:rPr>
           <w:rStyle w:val="QuoteChar"/>
         </w:rPr>
         <w:t>initial_wigner</w:t>
       </w:r>
-      <w:proofErr w:type="spellEnd"/>
       <w:r>
         <w:t xml:space="preserve">.  </w:t>
       </w:r>
@@ -4902,14 +4252,12 @@
       <w:r>
         <w:t xml:space="preserve">Now we instantiate the simulation object, add the </w:t>
       </w:r>
-      <w:proofErr w:type="spellStart"/>
       <w:r>
         <w:rPr>
           <w:rStyle w:val="QuoteChar"/>
         </w:rPr>
         <w:t>traj</w:t>
       </w:r>
-      <w:proofErr w:type="spellEnd"/>
       <w:r>
         <w:t xml:space="preserve"> object that we just created to it, and set the various simulation parameters:</w:t>
       </w:r>
@@ -4918,42 +4266,16 @@
       <w:pPr>
         <w:pStyle w:val="Quote"/>
       </w:pPr>
-      <w:proofErr w:type="gramStart"/>
-      <w:r>
-        <w:t>sim</w:t>
-      </w:r>
-      <w:proofErr w:type="gramEnd"/>
-      <w:r>
-        <w:t xml:space="preserve"> = </w:t>
-      </w:r>
-      <w:proofErr w:type="spellStart"/>
-      <w:r>
-        <w:t>pyspawn.simulation</w:t>
-      </w:r>
-      <w:proofErr w:type="spellEnd"/>
-      <w:r>
-        <w:t>()</w:t>
+      <w:r>
+        <w:t>sim = pyspawn.simulation()</w:t>
       </w:r>
     </w:p>
     <w:p>
       <w:pPr>
         <w:pStyle w:val="Quote"/>
       </w:pPr>
-      <w:proofErr w:type="spellStart"/>
-      <w:r>
-        <w:t>sim.add_</w:t>
-      </w:r>
-      <w:proofErr w:type="gramStart"/>
-      <w:r>
-        <w:t>traj</w:t>
-      </w:r>
-      <w:proofErr w:type="spellEnd"/>
-      <w:r>
-        <w:t>(</w:t>
-      </w:r>
-      <w:proofErr w:type="gramEnd"/>
-      <w:r>
-        <w:t>traj1)</w:t>
+      <w:r>
+        <w:t>sim.add_traj(traj1)</w:t>
       </w:r>
     </w:p>
     <w:p>
@@ -4979,28 +4301,16 @@
       <w:pPr>
         <w:pStyle w:val="Quote"/>
       </w:pPr>
-      <w:proofErr w:type="spellStart"/>
-      <w:proofErr w:type="gramStart"/>
-      <w:r>
-        <w:t>sim.propagate</w:t>
-      </w:r>
-      <w:proofErr w:type="spellEnd"/>
-      <w:r>
-        <w:t>()</w:t>
-      </w:r>
-      <w:proofErr w:type="gramEnd"/>
+      <w:r>
+        <w:t>sim.propagate()</w:t>
+      </w:r>
     </w:p>
     <w:p>
       <w:r>
         <w:t xml:space="preserve">To run the script at the </w:t>
       </w:r>
-      <w:proofErr w:type="spellStart"/>
-      <w:r>
-        <w:t>linux</w:t>
-      </w:r>
-      <w:proofErr w:type="spellEnd"/>
-      <w:r>
-        <w:t xml:space="preserve"> </w:t>
+      <w:r>
+        <w:t xml:space="preserve">linux </w:t>
       </w:r>
       <w:r>
         <w:t xml:space="preserve">command </w:t>
@@ -5016,13 +4326,8 @@
       <w:pPr>
         <w:pStyle w:val="Quote"/>
       </w:pPr>
-      <w:proofErr w:type="gramStart"/>
-      <w:r>
-        <w:t>python</w:t>
-      </w:r>
-      <w:proofErr w:type="gramEnd"/>
-      <w:r>
-        <w:t xml:space="preserve"> start_c2h4.</w:t>
+      <w:r>
+        <w:t>python start_c2h4.</w:t>
       </w:r>
       <w:r>
         <w:t>py &gt;pyspawn.log 2&gt;&amp;1 &amp;</w:t>
@@ -5037,11 +4342,11 @@
       <w:pPr>
         <w:pStyle w:val="Heading2"/>
       </w:pPr>
-      <w:bookmarkStart w:id="17" w:name="_Toc498370085"/>
+      <w:bookmarkStart w:id="16" w:name="_Toc498451641"/>
       <w:r>
         <w:t>Output</w:t>
       </w:r>
-      <w:bookmarkEnd w:id="17"/>
+      <w:bookmarkEnd w:id="16"/>
     </w:p>
     <w:p>
       <w:r>
@@ -5057,15 +4362,7 @@
         <w:t xml:space="preserve"> HDF</w:t>
       </w:r>
       <w:r>
-        <w:t xml:space="preserve">5 output, and </w:t>
-      </w:r>
-      <w:proofErr w:type="spellStart"/>
-      <w:r>
-        <w:t>json</w:t>
-      </w:r>
-      <w:proofErr w:type="spellEnd"/>
-      <w:r>
-        <w:t xml:space="preserve"> output, as described in this section.</w:t>
+        <w:t>5 output, and json output, as described in this section.</w:t>
       </w:r>
     </w:p>
     <w:p>
@@ -5098,25 +4395,21 @@
       <w:r>
         <w:t xml:space="preserve">5 output files are produced.  </w:t>
       </w:r>
-      <w:proofErr w:type="gramStart"/>
       <w:r>
         <w:rPr>
           <w:rStyle w:val="QuoteChar"/>
         </w:rPr>
         <w:t>working.hdf5</w:t>
       </w:r>
-      <w:proofErr w:type="gramEnd"/>
       <w:r>
         <w:t xml:space="preserve"> is the working copy which is being modified on the fly by the simulation.  </w:t>
       </w:r>
-      <w:proofErr w:type="gramStart"/>
       <w:r>
         <w:rPr>
           <w:rStyle w:val="QuoteChar"/>
         </w:rPr>
         <w:t>sim.hdf5</w:t>
       </w:r>
-      <w:proofErr w:type="gramEnd"/>
       <w:r>
         <w:t xml:space="preserve"> is a copy that is synchronized with the</w:t>
       </w:r>
@@ -5124,24 +4417,14 @@
         <w:t xml:space="preserve"> most recent</w:t>
       </w:r>
       <w:r>
-        <w:t xml:space="preserve"> </w:t>
-      </w:r>
-      <w:proofErr w:type="spellStart"/>
-      <w:r>
-        <w:t>json</w:t>
-      </w:r>
-      <w:proofErr w:type="spellEnd"/>
-      <w:r>
-        <w:t xml:space="preserve"> output (described below) for restart purposes.  </w:t>
-      </w:r>
-      <w:proofErr w:type="gramStart"/>
+        <w:t xml:space="preserve"> json output (described below) for restart purposes.  </w:t>
+      </w:r>
       <w:r>
         <w:rPr>
           <w:rStyle w:val="QuoteChar"/>
         </w:rPr>
         <w:t>sim.hdf5</w:t>
       </w:r>
-      <w:proofErr w:type="gramEnd"/>
       <w:r>
         <w:t xml:space="preserve"> should be viewed as the quantitative output of the simulation.  It contain</w:t>
       </w:r>
@@ -5201,14 +4484,12 @@
         <w:lastRenderedPageBreak/>
         <w:t xml:space="preserve">The final output file is </w:t>
       </w:r>
-      <w:proofErr w:type="spellStart"/>
       <w:r>
         <w:rPr>
           <w:rStyle w:val="QuoteChar"/>
         </w:rPr>
         <w:t>sim.json</w:t>
       </w:r>
-      <w:proofErr w:type="spellEnd"/>
       <w:r>
         <w:t xml:space="preserve">, which contains a complete snap shot of the current </w:t>
       </w:r>
@@ -5230,29 +4511,23 @@
       <w:r>
         <w:t xml:space="preserve">, </w:t>
       </w:r>
-      <w:proofErr w:type="spellStart"/>
       <w:r>
         <w:rPr>
           <w:rStyle w:val="QuoteChar"/>
         </w:rPr>
         <w:t>sim.json</w:t>
       </w:r>
-      <w:proofErr w:type="spellEnd"/>
       <w:r>
         <w:t xml:space="preserve"> does not contain any data prior to the current state of the system, and thus cannot be used for analysis of time-dependent AIMS wave function.</w:t>
       </w:r>
     </w:p>
     <w:p>
-      <w:proofErr w:type="spellStart"/>
-      <w:proofErr w:type="gramStart"/>
       <w:r>
         <w:rPr>
           <w:rStyle w:val="QuoteChar"/>
         </w:rPr>
         <w:t>sim.json</w:t>
       </w:r>
-      <w:proofErr w:type="spellEnd"/>
-      <w:proofErr w:type="gramEnd"/>
       <w:r>
         <w:t xml:space="preserve"> and </w:t>
       </w:r>
@@ -5295,43 +4570,28 @@
       <w:r>
         <w:t xml:space="preserve">.  </w:t>
       </w:r>
-      <w:proofErr w:type="gramStart"/>
       <w:r>
         <w:rPr>
           <w:rStyle w:val="QuoteChar"/>
         </w:rPr>
         <w:t>working.hdf5</w:t>
       </w:r>
-      <w:proofErr w:type="gramEnd"/>
-      <w:r>
-        <w:t xml:space="preserve"> is not synchronized with a </w:t>
-      </w:r>
-      <w:proofErr w:type="spellStart"/>
-      <w:r>
-        <w:t>json</w:t>
-      </w:r>
-      <w:proofErr w:type="spellEnd"/>
-      <w:r>
-        <w:t xml:space="preserve"> file, and thus cannot be used for restart.</w:t>
+      <w:r>
+        <w:t xml:space="preserve"> is not synchronized with a json file, and thus cannot be used for restart.</w:t>
       </w:r>
     </w:p>
     <w:p>
       <w:pPr>
         <w:pStyle w:val="Heading2"/>
       </w:pPr>
-      <w:bookmarkStart w:id="18" w:name="_Toc498370086"/>
-      <w:proofErr w:type="spellStart"/>
+      <w:bookmarkStart w:id="17" w:name="_Toc498451642"/>
       <w:r>
         <w:t>Analys</w:t>
       </w:r>
       <w:r>
-        <w:t>ing</w:t>
-      </w:r>
-      <w:proofErr w:type="spellEnd"/>
-      <w:r>
-        <w:t xml:space="preserve"> Simulation Data with the Analysis Module</w:t>
-      </w:r>
-      <w:bookmarkEnd w:id="18"/>
+        <w:t>ing Simulation Data with the Analysis Module</w:t>
+      </w:r>
+      <w:bookmarkEnd w:id="17"/>
     </w:p>
     <w:p>
       <w:r>
@@ -5356,29 +4616,13 @@
         <w:t>sim.hdf5</w:t>
       </w:r>
       <w:r>
-        <w:t xml:space="preserve"> file.  It will create </w:t>
-      </w:r>
-      <w:proofErr w:type="spellStart"/>
-      <w:r>
-        <w:t>numpy</w:t>
-      </w:r>
-      <w:proofErr w:type="spellEnd"/>
-      <w:r>
-        <w:t xml:space="preserve"> arrays containing the data (“datasets”), facilitates various common processing tasks</w:t>
+        <w:t xml:space="preserve"> file.  It will create numpy arrays containing the data (“datasets”), facilitates various common processing tasks</w:t>
       </w:r>
       <w:r>
         <w:t xml:space="preserve"> (e.g. computing bond lengths or electronic state populations)</w:t>
       </w:r>
       <w:r>
-        <w:t xml:space="preserve">, and enables this data to be output in columnar form.  Used in conjunction with </w:t>
-      </w:r>
-      <w:proofErr w:type="spellStart"/>
-      <w:r>
-        <w:t>matplotlib</w:t>
-      </w:r>
-      <w:proofErr w:type="spellEnd"/>
-      <w:r>
-        <w:t xml:space="preserve">, figures can be created directly from </w:t>
+        <w:t xml:space="preserve">, and enables this data to be output in columnar form.  Used in conjunction with matplotlib, figures can be created directly from </w:t>
       </w:r>
       <w:r>
         <w:rPr>
@@ -5411,40 +4655,20 @@
       <w:pPr>
         <w:pStyle w:val="Quote"/>
       </w:pPr>
-      <w:proofErr w:type="gramStart"/>
-      <w:r>
-        <w:t>an</w:t>
-      </w:r>
-      <w:proofErr w:type="gramEnd"/>
-      <w:r>
-        <w:t xml:space="preserve"> = </w:t>
-      </w:r>
-      <w:proofErr w:type="spellStart"/>
-      <w:r>
-        <w:t>pyspawn.fafile</w:t>
-      </w:r>
-      <w:proofErr w:type="spellEnd"/>
-      <w:r>
-        <w:t>("sim.hdf5")</w:t>
-      </w:r>
-    </w:p>
-    <w:p>
-      <w:proofErr w:type="gramStart"/>
-      <w:r>
-        <w:t>creates</w:t>
-      </w:r>
-      <w:proofErr w:type="gramEnd"/>
-      <w:r>
-        <w:t xml:space="preserve"> a </w:t>
-      </w:r>
-      <w:proofErr w:type="spellStart"/>
+      <w:r>
+        <w:t>an = pyspawn.fafile("sim.hdf5")</w:t>
+      </w:r>
+    </w:p>
+    <w:p>
+      <w:r>
+        <w:t xml:space="preserve">creates a </w:t>
+      </w:r>
       <w:r>
         <w:rPr>
           <w:rStyle w:val="QuoteChar"/>
         </w:rPr>
         <w:t>fafile</w:t>
       </w:r>
-      <w:proofErr w:type="spellEnd"/>
       <w:r>
         <w:t xml:space="preserve"> object (short for FMS analysis file object) associated with the </w:t>
       </w:r>
@@ -5460,24 +4684,14 @@
       <w:r>
         <w:t xml:space="preserve">  This object contains a dictionary, </w:t>
       </w:r>
-      <w:proofErr w:type="spellStart"/>
       <w:r>
         <w:rPr>
           <w:rStyle w:val="QuoteChar"/>
         </w:rPr>
         <w:t>an.datasets</w:t>
       </w:r>
-      <w:proofErr w:type="spellEnd"/>
-      <w:r>
-        <w:t xml:space="preserve">, which contains all of the datasets.  Each dataset is a two-dimensional </w:t>
-      </w:r>
-      <w:proofErr w:type="spellStart"/>
-      <w:r>
-        <w:t>numpy</w:t>
-      </w:r>
-      <w:proofErr w:type="spellEnd"/>
-      <w:r>
-        <w:t xml:space="preserve"> array, where the leading dimension indexes time steps.  Upon creation, several datasets are initiated from </w:t>
+      <w:r>
+        <w:t xml:space="preserve">, which contains all of the datasets.  Each dataset is a two-dimensional numpy array, where the leading dimension indexes time steps.  Upon creation, several datasets are initiated from </w:t>
       </w:r>
       <w:r>
         <w:rPr>
@@ -5488,33 +4702,21 @@
       <w:r>
         <w:t xml:space="preserve">.  Most notable are datasets containing the time.  The </w:t>
       </w:r>
-      <w:proofErr w:type="spellStart"/>
       <w:r>
         <w:rPr>
           <w:rStyle w:val="QuoteChar"/>
         </w:rPr>
         <w:t>quantum_times</w:t>
       </w:r>
-      <w:proofErr w:type="spellEnd"/>
-      <w:r>
-        <w:t xml:space="preserve"> dataset contains the times associated with the quantum propagation.  </w:t>
-      </w:r>
-      <w:proofErr w:type="gramStart"/>
-      <w:r>
-        <w:t>A</w:t>
-      </w:r>
-      <w:proofErr w:type="gramEnd"/>
-      <w:r>
-        <w:t xml:space="preserve"> </w:t>
-      </w:r>
-      <w:proofErr w:type="spellStart"/>
+      <w:r>
+        <w:t xml:space="preserve"> dataset contains the times associated with the quantum propagation.  A </w:t>
+      </w:r>
       <w:r>
         <w:rPr>
           <w:rStyle w:val="QuoteChar"/>
         </w:rPr>
         <w:t>XX_time</w:t>
       </w:r>
-      <w:proofErr w:type="spellEnd"/>
       <w:r>
         <w:t xml:space="preserve"> dataset (where </w:t>
       </w:r>
@@ -5541,25 +4743,21 @@
       <w:r>
         <w:t xml:space="preserve">Many methods of the </w:t>
       </w:r>
-      <w:proofErr w:type="spellStart"/>
       <w:r>
         <w:rPr>
           <w:rStyle w:val="QuoteChar"/>
         </w:rPr>
         <w:t>fafile</w:t>
       </w:r>
-      <w:proofErr w:type="spellEnd"/>
       <w:r>
         <w:t xml:space="preserve"> object are titled </w:t>
       </w:r>
-      <w:proofErr w:type="spellStart"/>
       <w:r>
         <w:rPr>
           <w:rStyle w:val="QuoteChar"/>
         </w:rPr>
         <w:t>fill_something</w:t>
       </w:r>
-      <w:proofErr w:type="spellEnd"/>
       <w:r>
         <w:t>.  These objects fill a new dataset with data.  For example, the next line</w:t>
       </w:r>
@@ -5568,49 +4766,23 @@
       <w:pPr>
         <w:pStyle w:val="Quote"/>
       </w:pPr>
-      <w:proofErr w:type="spellStart"/>
-      <w:r>
-        <w:t>an.fill_electronic_state_</w:t>
-      </w:r>
-      <w:proofErr w:type="gramStart"/>
-      <w:r>
-        <w:t>populations</w:t>
-      </w:r>
-      <w:proofErr w:type="spellEnd"/>
-      <w:r>
-        <w:t>(</w:t>
-      </w:r>
-      <w:proofErr w:type="spellStart"/>
-      <w:proofErr w:type="gramEnd"/>
-      <w:r>
-        <w:t>column_filename</w:t>
-      </w:r>
-      <w:proofErr w:type="spellEnd"/>
-      <w:r>
-        <w:t xml:space="preserve"> = "N.dat")</w:t>
-      </w:r>
-    </w:p>
-    <w:p>
-      <w:proofErr w:type="gramStart"/>
-      <w:r>
-        <w:t>fills</w:t>
-      </w:r>
-      <w:proofErr w:type="gramEnd"/>
-      <w:r>
-        <w:t xml:space="preserve"> a new dataset titled </w:t>
-      </w:r>
-      <w:proofErr w:type="spellStart"/>
+      <w:r>
+        <w:t>an.fill_electronic_state_populations(column_filename = "N.dat")</w:t>
+      </w:r>
+    </w:p>
+    <w:p>
+      <w:r>
+        <w:t xml:space="preserve">fills a new dataset titled </w:t>
+      </w:r>
       <w:r>
         <w:rPr>
           <w:rStyle w:val="QuoteChar"/>
         </w:rPr>
         <w:t>electronic_state_populations</w:t>
       </w:r>
-      <w:proofErr w:type="spellEnd"/>
       <w:r>
         <w:t xml:space="preserve">.  The first </w:t>
       </w:r>
-      <w:proofErr w:type="spellStart"/>
       <w:r>
         <w:rPr>
           <w:i/>
@@ -5626,7 +4798,6 @@
         </w:rPr>
         <w:t>states</w:t>
       </w:r>
-      <w:proofErr w:type="spellEnd"/>
       <w:r>
         <w:rPr>
           <w:vertAlign w:val="subscript"/>
@@ -5636,36 +4807,30 @@
       <w:r>
         <w:t xml:space="preserve">columns will contain the populations of each electronic state as a function of time.  The final column will contain the total population as a function of time.  The optional input parameter </w:t>
       </w:r>
-      <w:proofErr w:type="spellStart"/>
       <w:r>
         <w:rPr>
           <w:rStyle w:val="QuoteChar"/>
         </w:rPr>
         <w:t>column_filename</w:t>
       </w:r>
-      <w:proofErr w:type="spellEnd"/>
       <w:r>
         <w:t xml:space="preserve"> instructs the routine to create a columnar data file containing time (specifically, the </w:t>
       </w:r>
-      <w:proofErr w:type="spellStart"/>
       <w:r>
         <w:rPr>
           <w:rStyle w:val="QuoteChar"/>
         </w:rPr>
         <w:t>quantum_time</w:t>
       </w:r>
-      <w:proofErr w:type="spellEnd"/>
       <w:r>
         <w:t xml:space="preserve"> dataset) in the first column, and the </w:t>
       </w:r>
-      <w:proofErr w:type="spellStart"/>
       <w:r>
         <w:rPr>
           <w:rStyle w:val="QuoteChar"/>
         </w:rPr>
         <w:t>electronic_state_populations</w:t>
       </w:r>
-      <w:proofErr w:type="spellEnd"/>
       <w:r>
         <w:t xml:space="preserve"> dataset in subsequent columns.  This is identical to the </w:t>
       </w:r>
@@ -5688,29 +4853,8 @@
       <w:pPr>
         <w:pStyle w:val="Quote"/>
       </w:pPr>
-      <w:proofErr w:type="gramStart"/>
-      <w:r>
-        <w:t>times</w:t>
-      </w:r>
-      <w:proofErr w:type="gramEnd"/>
-      <w:r>
-        <w:t xml:space="preserve"> = </w:t>
-      </w:r>
-      <w:proofErr w:type="spellStart"/>
-      <w:r>
-        <w:t>an.datasets</w:t>
-      </w:r>
-      <w:proofErr w:type="spellEnd"/>
-      <w:r>
-        <w:t>["</w:t>
-      </w:r>
-      <w:proofErr w:type="spellStart"/>
-      <w:r>
-        <w:t>quantum_times</w:t>
-      </w:r>
-      <w:proofErr w:type="spellEnd"/>
-      <w:r>
-        <w:t>"]</w:t>
+      <w:r>
+        <w:t>times = an.datasets["quantum_times"]</w:t>
       </w:r>
     </w:p>
     <w:p>
@@ -5718,47 +4862,13 @@
         <w:pStyle w:val="Quote"/>
       </w:pPr>
       <w:r>
-        <w:t xml:space="preserve">N = </w:t>
-      </w:r>
-      <w:proofErr w:type="spellStart"/>
-      <w:proofErr w:type="gramStart"/>
-      <w:r>
-        <w:t>an.datasets</w:t>
-      </w:r>
-      <w:proofErr w:type="spellEnd"/>
-      <w:r>
-        <w:t>[</w:t>
-      </w:r>
-      <w:proofErr w:type="gramEnd"/>
-      <w:r>
-        <w:t>"</w:t>
-      </w:r>
-      <w:proofErr w:type="spellStart"/>
-      <w:r>
-        <w:t>electronic_state_populations</w:t>
-      </w:r>
-      <w:proofErr w:type="spellEnd"/>
-      <w:r>
-        <w:t>"]</w:t>
-      </w:r>
-    </w:p>
-    <w:p>
-      <w:proofErr w:type="gramStart"/>
+        <w:t>N = an.datasets["electronic_state_populations"]</w:t>
+      </w:r>
+    </w:p>
+    <w:p>
       <w:r>
         <w:lastRenderedPageBreak/>
-        <w:t>copy</w:t>
-      </w:r>
-      <w:proofErr w:type="gramEnd"/>
-      <w:r>
-        <w:t xml:space="preserve"> the datasets containing the simulation time and the state populations as </w:t>
-      </w:r>
-      <w:proofErr w:type="spellStart"/>
-      <w:r>
-        <w:t>numpy</w:t>
-      </w:r>
-      <w:proofErr w:type="spellEnd"/>
-      <w:r>
-        <w:t xml:space="preserve"> arrays.  The next four lines</w:t>
+        <w:t>copy the datasets containing the simulation time and the state populations as numpy arrays.  The next four lines</w:t>
       </w:r>
     </w:p>
     <w:p>
@@ -5773,64 +4883,29 @@
       <w:pPr>
         <w:pStyle w:val="Quote"/>
       </w:pPr>
-      <w:proofErr w:type="spellStart"/>
-      <w:proofErr w:type="gramStart"/>
-      <w:r>
-        <w:t>plt.xlabel</w:t>
-      </w:r>
-      <w:proofErr w:type="spellEnd"/>
-      <w:r>
-        <w:t>(</w:t>
-      </w:r>
-      <w:proofErr w:type="gramEnd"/>
-      <w:r>
-        <w:t>'Time')</w:t>
+      <w:r>
+        <w:t>plt.xlabel('Time')</w:t>
       </w:r>
     </w:p>
     <w:p>
       <w:pPr>
         <w:pStyle w:val="Quote"/>
       </w:pPr>
-      <w:proofErr w:type="spellStart"/>
-      <w:proofErr w:type="gramStart"/>
-      <w:r>
-        <w:t>plt.ylabel</w:t>
-      </w:r>
-      <w:proofErr w:type="spellEnd"/>
-      <w:r>
-        <w:t>(</w:t>
-      </w:r>
-      <w:proofErr w:type="gramEnd"/>
-      <w:r>
-        <w:t>'Population')</w:t>
+      <w:r>
+        <w:t>plt.ylabel('Population')</w:t>
       </w:r>
     </w:p>
     <w:p>
       <w:pPr>
         <w:pStyle w:val="Quote"/>
       </w:pPr>
-      <w:proofErr w:type="spellStart"/>
-      <w:proofErr w:type="gramStart"/>
-      <w:r>
-        <w:t>plt.savefig</w:t>
-      </w:r>
-      <w:proofErr w:type="spellEnd"/>
-      <w:r>
-        <w:t>(</w:t>
-      </w:r>
-      <w:proofErr w:type="gramEnd"/>
-      <w:r>
-        <w:t>'N.png')</w:t>
-      </w:r>
-    </w:p>
-    <w:p>
-      <w:proofErr w:type="gramStart"/>
-      <w:r>
-        <w:t>create</w:t>
-      </w:r>
-      <w:proofErr w:type="gramEnd"/>
-      <w:r>
-        <w:t xml:space="preserve"> </w:t>
+      <w:r>
+        <w:t>plt.savefig('N.png')</w:t>
+      </w:r>
+    </w:p>
+    <w:p>
+      <w:r>
+        <w:t xml:space="preserve">create </w:t>
       </w:r>
       <w:r>
         <w:rPr>
@@ -5839,23 +4914,7 @@
         <w:t>N.png</w:t>
       </w:r>
       <w:r>
-        <w:t xml:space="preserve">, a figure showing the ground and first excited state populations as a function of time, using </w:t>
-      </w:r>
-      <w:proofErr w:type="spellStart"/>
-      <w:r>
-        <w:t>matplotlib</w:t>
-      </w:r>
-      <w:proofErr w:type="spellEnd"/>
-      <w:r>
-        <w:t xml:space="preserve">.  Please consult the </w:t>
-      </w:r>
-      <w:proofErr w:type="spellStart"/>
-      <w:r>
-        <w:t>matplotlib</w:t>
-      </w:r>
-      <w:proofErr w:type="spellEnd"/>
-      <w:r>
-        <w:t xml:space="preserve"> documentation for details.  The commented line</w:t>
+        <w:t>, a figure showing the ground and first excited state populations as a function of time, using matplotlib.  Please consult the matplotlib documentation for details.  The commented line</w:t>
       </w:r>
     </w:p>
     <w:p>
@@ -5863,27 +4922,12 @@
         <w:pStyle w:val="Quote"/>
       </w:pPr>
       <w:r>
-        <w:t>#</w:t>
-      </w:r>
-      <w:proofErr w:type="spellStart"/>
-      <w:proofErr w:type="gramStart"/>
-      <w:r>
-        <w:t>plt.show</w:t>
-      </w:r>
-      <w:proofErr w:type="spellEnd"/>
-      <w:r>
-        <w:t>()</w:t>
-      </w:r>
-      <w:proofErr w:type="gramEnd"/>
-    </w:p>
-    <w:p>
-      <w:proofErr w:type="gramStart"/>
-      <w:r>
-        <w:t>would</w:t>
-      </w:r>
-      <w:proofErr w:type="gramEnd"/>
-      <w:r>
-        <w:t xml:space="preserve"> display the plot on the screen if uncommented.</w:t>
+        <w:t>#plt.show()</w:t>
+      </w:r>
+    </w:p>
+    <w:p>
+      <w:r>
+        <w:t>would display the plot on the screen if uncommented.</w:t>
       </w:r>
     </w:p>
     <w:p>
@@ -5895,50 +4939,25 @@
       <w:pPr>
         <w:pStyle w:val="Quote"/>
       </w:pPr>
-      <w:proofErr w:type="spellStart"/>
-      <w:r>
-        <w:t>an.write_</w:t>
-      </w:r>
-      <w:proofErr w:type="gramStart"/>
-      <w:r>
-        <w:t>xyzs</w:t>
-      </w:r>
-      <w:proofErr w:type="spellEnd"/>
-      <w:r>
-        <w:t>()</w:t>
-      </w:r>
-      <w:proofErr w:type="gramEnd"/>
-    </w:p>
-    <w:p>
-      <w:proofErr w:type="gramStart"/>
-      <w:r>
-        <w:t>creates</w:t>
-      </w:r>
-      <w:proofErr w:type="gramEnd"/>
-      <w:r>
-        <w:t xml:space="preserve"> multi-structure xyz files showing the time evolution of each trajectory, which can be viewed with </w:t>
-      </w:r>
-      <w:proofErr w:type="spellStart"/>
-      <w:r>
-        <w:t>Molden</w:t>
-      </w:r>
-      <w:proofErr w:type="spellEnd"/>
-      <w:r>
-        <w:t xml:space="preserve"> or VMD, for example.</w:t>
+      <w:r>
+        <w:t>an.write_xyzs()</w:t>
+      </w:r>
+    </w:p>
+    <w:p>
+      <w:r>
+        <w:t>creates multi-structure xyz files showing the time evolution of each trajectory, which can be viewed with Molden or VMD, for example.</w:t>
       </w:r>
     </w:p>
     <w:p>
       <w:r>
         <w:t xml:space="preserve">Methods named </w:t>
       </w:r>
-      <w:proofErr w:type="spellStart"/>
       <w:r>
         <w:rPr>
           <w:rStyle w:val="QuoteChar"/>
         </w:rPr>
         <w:t>fill_trajectory_XX</w:t>
       </w:r>
-      <w:proofErr w:type="spellEnd"/>
       <w:r>
         <w:t xml:space="preserve"> will create one dataset per trajectory, containing a given quantity as a function of time.  For example, the </w:t>
       </w:r>
@@ -5956,51 +4975,127 @@
       <w:pPr>
         <w:pStyle w:val="Quote"/>
       </w:pPr>
-      <w:proofErr w:type="spellStart"/>
-      <w:r>
-        <w:t>an.fill_trajectory_</w:t>
-      </w:r>
-      <w:proofErr w:type="gramStart"/>
-      <w:r>
-        <w:t>energies</w:t>
-      </w:r>
-      <w:proofErr w:type="spellEnd"/>
-      <w:r>
-        <w:t>(</w:t>
-      </w:r>
-      <w:proofErr w:type="spellStart"/>
-      <w:proofErr w:type="gramEnd"/>
-      <w:r>
+      <w:r>
+        <w:t>an.fill_trajectory_energies(column_file_prefix="E")</w:t>
+      </w:r>
+    </w:p>
+    <w:p>
+      <w:r>
+        <w:t xml:space="preserve">create datasets storing the potential energies on each electronic state, classical kinetic energy, and total classical energy for each trajectory.  For example, if two trajectories exist in the </w:t>
+      </w:r>
+      <w:r>
+        <w:rPr>
+          <w:rStyle w:val="QuoteChar"/>
+        </w:rPr>
+        <w:t>sim.hdf5</w:t>
+      </w:r>
+      <w:r>
+        <w:t xml:space="preserve"> file, </w:t>
+      </w:r>
+      <w:r>
+        <w:rPr>
+          <w:rStyle w:val="QuoteChar"/>
+        </w:rPr>
+        <w:t>00</w:t>
+      </w:r>
+      <w:r>
+        <w:t xml:space="preserve"> and </w:t>
+      </w:r>
+      <w:r>
+        <w:rPr>
+          <w:rStyle w:val="QuoteChar"/>
+        </w:rPr>
+        <w:t>00b0</w:t>
+      </w:r>
+      <w:r>
+        <w:t xml:space="preserve">, six datasets will be created: </w:t>
+      </w:r>
+      <w:r>
+        <w:rPr>
+          <w:rStyle w:val="QuoteChar"/>
+        </w:rPr>
+        <w:t>00_poten</w:t>
+      </w:r>
+      <w:r>
+        <w:t xml:space="preserve">, </w:t>
+      </w:r>
+      <w:r>
+        <w:rPr>
+          <w:rStyle w:val="QuoteChar"/>
+        </w:rPr>
+        <w:t>00_kinen</w:t>
+      </w:r>
+      <w:r>
+        <w:t xml:space="preserve">, </w:t>
+      </w:r>
+      <w:r>
+        <w:rPr>
+          <w:rStyle w:val="QuoteChar"/>
+        </w:rPr>
+        <w:t>00_toten</w:t>
+      </w:r>
+      <w:r>
+        <w:t xml:space="preserve">, </w:t>
+      </w:r>
+      <w:r>
+        <w:rPr>
+          <w:rStyle w:val="QuoteChar"/>
+        </w:rPr>
+        <w:t>00b0_poten</w:t>
+      </w:r>
+      <w:r>
+        <w:t xml:space="preserve">, </w:t>
+      </w:r>
+      <w:r>
+        <w:rPr>
+          <w:rStyle w:val="QuoteChar"/>
+        </w:rPr>
+        <w:t>00b0_kinen</w:t>
+      </w:r>
+      <w:r>
+        <w:t xml:space="preserve">, and </w:t>
+      </w:r>
+      <w:r>
+        <w:rPr>
+          <w:rStyle w:val="QuoteChar"/>
+        </w:rPr>
+        <w:t>00b0_toten</w:t>
+      </w:r>
+      <w:r>
+        <w:t>.</w:t>
+      </w:r>
+      <w:r>
+        <w:t xml:space="preserve">  </w:t>
+      </w:r>
+      <w:r>
+        <w:t xml:space="preserve">(Trajectory labels are described in the next chapter.)  </w:t>
+      </w:r>
+      <w:r>
+        <w:t xml:space="preserve">The optional argument </w:t>
+      </w:r>
+      <w:r>
+        <w:rPr>
+          <w:rStyle w:val="QuoteChar"/>
+        </w:rPr>
         <w:t>column_file_prefix</w:t>
       </w:r>
-      <w:proofErr w:type="spellEnd"/>
-      <w:r>
-        <w:t>="E")</w:t>
-      </w:r>
-    </w:p>
-    <w:p>
-      <w:proofErr w:type="gramStart"/>
-      <w:r>
-        <w:t>create</w:t>
-      </w:r>
-      <w:proofErr w:type="gramEnd"/>
-      <w:r>
-        <w:t xml:space="preserve"> datasets storing the potential energies on each electronic state, classical kinetic energy, and total classical energy for each trajectory.  For example, if two trajectories exist in the </w:t>
-      </w:r>
-      <w:r>
-        <w:rPr>
-          <w:rStyle w:val="QuoteChar"/>
-        </w:rPr>
-        <w:t>sim.hdf5</w:t>
-      </w:r>
-      <w:r>
-        <w:t xml:space="preserve"> file, </w:t>
-      </w:r>
-      <w:r>
-        <w:rPr>
-          <w:rStyle w:val="QuoteChar"/>
-        </w:rPr>
-        <w:t>00</w:t>
+      <w:r>
+        <w:t xml:space="preserve"> instructs the method to create columnar data files.  For example, </w:t>
+      </w:r>
+      <w:r>
+        <w:rPr>
+          <w:rStyle w:val="QuoteChar"/>
+        </w:rPr>
+        <w:t>column_file_prefix=”E”</w:t>
+      </w:r>
+      <w:r>
+        <w:t xml:space="preserve"> will result in the creation of </w:t>
+      </w:r>
+      <w:r>
+        <w:rPr>
+          <w:rStyle w:val="QuoteChar"/>
+        </w:rPr>
+        <w:t>E_00.dat</w:t>
       </w:r>
       <w:r>
         <w:t xml:space="preserve"> and </w:t>
@@ -6009,107 +5104,16 @@
         <w:rPr>
           <w:rStyle w:val="QuoteChar"/>
         </w:rPr>
-        <w:t>00b0</w:t>
-      </w:r>
-      <w:r>
-        <w:t xml:space="preserve">, six datasets will be created: </w:t>
-      </w:r>
-      <w:r>
-        <w:rPr>
-          <w:rStyle w:val="QuoteChar"/>
-        </w:rPr>
-        <w:t>00_poten</w:t>
-      </w:r>
-      <w:r>
-        <w:t xml:space="preserve">, </w:t>
-      </w:r>
-      <w:r>
-        <w:rPr>
-          <w:rStyle w:val="QuoteChar"/>
-        </w:rPr>
-        <w:t>00_kinen</w:t>
-      </w:r>
-      <w:r>
-        <w:t xml:space="preserve">, </w:t>
-      </w:r>
-      <w:r>
-        <w:rPr>
-          <w:rStyle w:val="QuoteChar"/>
-        </w:rPr>
-        <w:t>00_toten</w:t>
-      </w:r>
-      <w:r>
-        <w:t xml:space="preserve">, </w:t>
-      </w:r>
-      <w:r>
-        <w:rPr>
-          <w:rStyle w:val="QuoteChar"/>
-        </w:rPr>
-        <w:t>00b0_poten</w:t>
-      </w:r>
-      <w:r>
-        <w:t xml:space="preserve">, </w:t>
-      </w:r>
-      <w:r>
-        <w:rPr>
-          <w:rStyle w:val="QuoteChar"/>
-        </w:rPr>
-        <w:t>00b0_kinen</w:t>
-      </w:r>
-      <w:r>
-        <w:t xml:space="preserve">, and </w:t>
-      </w:r>
-      <w:r>
-        <w:rPr>
-          <w:rStyle w:val="QuoteChar"/>
-        </w:rPr>
-        <w:t>00b0_toten</w:t>
-      </w:r>
-      <w:r>
-        <w:t>.</w:t>
-      </w:r>
-      <w:r>
-        <w:t xml:space="preserve">  </w:t>
-      </w:r>
-      <w:r>
-        <w:t xml:space="preserve">(Trajectory labels are described in the next chapter.)  </w:t>
-      </w:r>
-      <w:r>
-        <w:t xml:space="preserve">The optional argument </w:t>
-      </w:r>
-      <w:proofErr w:type="spellStart"/>
-      <w:r>
-        <w:rPr>
-          <w:rStyle w:val="QuoteChar"/>
-        </w:rPr>
-        <w:t>column_file_prefix</w:t>
-      </w:r>
-      <w:proofErr w:type="spellEnd"/>
-      <w:r>
-        <w:t xml:space="preserve"> instructs the method to create columnar data files.  For example, </w:t>
-      </w:r>
-      <w:proofErr w:type="spellStart"/>
-      <w:r>
-        <w:rPr>
-          <w:rStyle w:val="QuoteChar"/>
-        </w:rPr>
-        <w:t>column_file_prefix</w:t>
-      </w:r>
-      <w:proofErr w:type="spellEnd"/>
-      <w:r>
-        <w:rPr>
-          <w:rStyle w:val="QuoteChar"/>
-        </w:rPr>
-        <w:t>=”E”</w:t>
-      </w:r>
-      <w:r>
-        <w:t xml:space="preserve"> will result in the creation of </w:t>
-      </w:r>
-      <w:r>
-        <w:rPr>
-          <w:rStyle w:val="QuoteChar"/>
-        </w:rPr>
-        <w:t>E_00.dat</w:t>
+        <w:t>E_00b0.dat</w:t>
+      </w:r>
+      <w:r>
+        <w:t xml:space="preserve">.  The columns will contain the time (from </w:t>
+      </w:r>
+      <w:r>
+        <w:rPr>
+          <w:rStyle w:val="QuoteChar"/>
+        </w:rPr>
+        <w:t>00_time</w:t>
       </w:r>
       <w:r>
         <w:t xml:space="preserve"> and </w:t>
@@ -6118,24 +5122,6 @@
         <w:rPr>
           <w:rStyle w:val="QuoteChar"/>
         </w:rPr>
-        <w:t>E_00b0.dat</w:t>
-      </w:r>
-      <w:r>
-        <w:t xml:space="preserve">.  The columns will contain the time (from </w:t>
-      </w:r>
-      <w:r>
-        <w:rPr>
-          <w:rStyle w:val="QuoteChar"/>
-        </w:rPr>
-        <w:t>00_time</w:t>
-      </w:r>
-      <w:r>
-        <w:t xml:space="preserve"> and </w:t>
-      </w:r>
-      <w:r>
-        <w:rPr>
-          <w:rStyle w:val="QuoteChar"/>
-        </w:rPr>
         <w:t>00b0_time</w:t>
       </w:r>
       <w:r>
@@ -6151,53 +5137,20 @@
       <w:pPr>
         <w:pStyle w:val="Quote"/>
       </w:pPr>
-      <w:proofErr w:type="spellStart"/>
-      <w:r>
-        <w:t>an.fill_trajectory_</w:t>
-      </w:r>
-      <w:proofErr w:type="gramStart"/>
-      <w:r>
-        <w:t>tdcs</w:t>
-      </w:r>
-      <w:proofErr w:type="spellEnd"/>
-      <w:r>
-        <w:t>(</w:t>
-      </w:r>
-      <w:proofErr w:type="spellStart"/>
-      <w:proofErr w:type="gramEnd"/>
-      <w:r>
-        <w:t>column_file_prefix</w:t>
-      </w:r>
-      <w:proofErr w:type="spellEnd"/>
-      <w:r>
-        <w:t>="</w:t>
-      </w:r>
-      <w:proofErr w:type="spellStart"/>
-      <w:r>
-        <w:t>tdc</w:t>
-      </w:r>
-      <w:proofErr w:type="spellEnd"/>
-      <w:r>
-        <w:t>")</w:t>
-      </w:r>
-    </w:p>
-    <w:p>
-      <w:proofErr w:type="gramStart"/>
-      <w:r>
-        <w:t>will</w:t>
-      </w:r>
-      <w:proofErr w:type="gramEnd"/>
-      <w:r>
-        <w:t xml:space="preserve"> similarly create datasets </w:t>
-      </w:r>
-      <w:proofErr w:type="spellStart"/>
+      <w:r>
+        <w:t>an.fill_trajectory_tdcs(column_file_prefix="tdc")</w:t>
+      </w:r>
+    </w:p>
+    <w:p>
+      <w:r>
+        <w:t xml:space="preserve">will similarly create datasets </w:t>
+      </w:r>
       <w:r>
         <w:rPr>
           <w:rStyle w:val="QuoteChar"/>
         </w:rPr>
         <w:t>XX_tdc</w:t>
       </w:r>
-      <w:proofErr w:type="spellEnd"/>
       <w:r>
         <w:t xml:space="preserve"> (where </w:t>
       </w:r>
@@ -6238,21 +5191,8 @@
       <w:pPr>
         <w:pStyle w:val="Quote"/>
       </w:pPr>
-      <w:proofErr w:type="gramStart"/>
-      <w:r>
-        <w:t>bonds</w:t>
-      </w:r>
-      <w:proofErr w:type="gramEnd"/>
-      <w:r>
-        <w:t xml:space="preserve"> = </w:t>
-      </w:r>
-      <w:proofErr w:type="spellStart"/>
-      <w:r>
-        <w:t>np.array</w:t>
-      </w:r>
-      <w:proofErr w:type="spellEnd"/>
-      <w:r>
-        <w:t>([[0,1],</w:t>
+      <w:r>
+        <w:t>bonds = np.array([[0,1],</w:t>
       </w:r>
     </w:p>
     <w:p>
@@ -6261,15 +5201,7 @@
       </w:pPr>
       <w:r>
         <w:lastRenderedPageBreak/>
-        <w:t xml:space="preserve">                  [1</w:t>
-      </w:r>
-      <w:proofErr w:type="gramStart"/>
-      <w:r>
-        <w:t>,2</w:t>
-      </w:r>
-      <w:proofErr w:type="gramEnd"/>
-      <w:r>
-        <w:t>],</w:t>
+        <w:t xml:space="preserve">                  [1,2],</w:t>
       </w:r>
     </w:p>
     <w:p>
@@ -6277,15 +5209,7 @@
         <w:pStyle w:val="Quote"/>
       </w:pPr>
       <w:r>
-        <w:t xml:space="preserve">                  [1</w:t>
-      </w:r>
-      <w:proofErr w:type="gramStart"/>
-      <w:r>
-        <w:t>,3</w:t>
-      </w:r>
-      <w:proofErr w:type="gramEnd"/>
-      <w:r>
-        <w:t>],</w:t>
+        <w:t xml:space="preserve">                  [1,3],</w:t>
       </w:r>
     </w:p>
     <w:p>
@@ -6293,15 +5217,7 @@
         <w:pStyle w:val="Quote"/>
       </w:pPr>
       <w:r>
-        <w:t xml:space="preserve">                  [0</w:t>
-      </w:r>
-      <w:proofErr w:type="gramStart"/>
-      <w:r>
-        <w:t>,4</w:t>
-      </w:r>
-      <w:proofErr w:type="gramEnd"/>
-      <w:r>
-        <w:t>],</w:t>
+        <w:t xml:space="preserve">                  [0,4],</w:t>
       </w:r>
     </w:p>
     <w:p>
@@ -6309,60 +5225,27 @@
         <w:pStyle w:val="Quote"/>
       </w:pPr>
       <w:r>
-        <w:t xml:space="preserve">                  [0</w:t>
-      </w:r>
-      <w:proofErr w:type="gramStart"/>
-      <w:r>
-        <w:t>,5</w:t>
-      </w:r>
-      <w:proofErr w:type="gramEnd"/>
-      <w:r>
-        <w:t>]])</w:t>
+        <w:t xml:space="preserve">                  [0,5]])</w:t>
       </w:r>
     </w:p>
     <w:p>
       <w:pPr>
         <w:pStyle w:val="Quote"/>
       </w:pPr>
-      <w:proofErr w:type="spellStart"/>
-      <w:r>
-        <w:t>an.fill_trajectory_</w:t>
-      </w:r>
-      <w:proofErr w:type="gramStart"/>
-      <w:r>
-        <w:t>bonds</w:t>
-      </w:r>
-      <w:proofErr w:type="spellEnd"/>
-      <w:r>
-        <w:t>(</w:t>
-      </w:r>
-      <w:proofErr w:type="spellStart"/>
-      <w:proofErr w:type="gramEnd"/>
-      <w:r>
-        <w:t>bonds,column_file_prefix</w:t>
-      </w:r>
-      <w:proofErr w:type="spellEnd"/>
-      <w:r>
-        <w:t>="bonds")</w:t>
-      </w:r>
-    </w:p>
-    <w:p>
-      <w:proofErr w:type="gramStart"/>
-      <w:r>
-        <w:t>will</w:t>
-      </w:r>
-      <w:proofErr w:type="gramEnd"/>
-      <w:r>
-        <w:t xml:space="preserve"> create datasets </w:t>
-      </w:r>
-      <w:proofErr w:type="spellStart"/>
+      <w:r>
+        <w:t>an.fill_trajectory_bonds(bonds,column_file_prefix="bonds")</w:t>
+      </w:r>
+    </w:p>
+    <w:p>
+      <w:r>
+        <w:t xml:space="preserve">will create datasets </w:t>
+      </w:r>
       <w:r>
         <w:rPr>
           <w:rStyle w:val="QuoteChar"/>
         </w:rPr>
         <w:t>XX_bonds</w:t>
       </w:r>
-      <w:proofErr w:type="spellEnd"/>
       <w:r>
         <w:t xml:space="preserve">, where again </w:t>
       </w:r>
@@ -6378,29 +5261,13 @@
     </w:p>
     <w:p>
       <w:r>
-        <w:t xml:space="preserve">Similar applies to the remaining lines, which compute angles between triplets of atom, dihedral angles, </w:t>
-      </w:r>
-      <w:proofErr w:type="spellStart"/>
-      <w:r>
-        <w:t>pyramidalization</w:t>
-      </w:r>
-      <w:proofErr w:type="spellEnd"/>
-      <w:r>
-        <w:t xml:space="preserve"> angles, and twist angles.  </w:t>
-      </w:r>
-      <w:r>
-        <w:t>(</w:t>
-      </w:r>
-      <w:proofErr w:type="spellStart"/>
-      <w:r>
-        <w:t>P</w:t>
-      </w:r>
-      <w:r>
-        <w:t>yramidalization</w:t>
-      </w:r>
-      <w:proofErr w:type="spellEnd"/>
-      <w:r>
-        <w:t xml:space="preserve"> and twist angles are related to dihedral angles, and are defined precisely in the subsequent </w:t>
+        <w:t xml:space="preserve">Similar applies to the remaining lines, which compute angles between triplets of atom, dihedral angles, pyramidalization angles, and twist angles.  </w:t>
+      </w:r>
+      <w:r>
+        <w:t>(P</w:t>
+      </w:r>
+      <w:r>
+        <w:t xml:space="preserve">yramidalization and twist angles are related to dihedral angles, and are defined precisely in the subsequent </w:t>
       </w:r>
       <w:r>
         <w:t>input reference.)</w:t>
@@ -6408,6 +5275,64 @@
     </w:p>
     <w:p>
       <w:r>
+        <w:t xml:space="preserve">The next line </w:t>
+      </w:r>
+    </w:p>
+    <w:p>
+      <w:pPr>
+        <w:pStyle w:val="Quote"/>
+      </w:pPr>
+      <w:r>
+        <w:t>an.fill_mulliken_populations(column_filename=”mull.dat”)</w:t>
+      </w:r>
+    </w:p>
+    <w:p>
+      <w:r>
+        <w:t xml:space="preserve">computes the Mulliken populations of each TBF as a function of time and stores them in a single dataset titled </w:t>
+      </w:r>
+      <w:r>
+        <w:rPr>
+          <w:rStyle w:val="QuoteChar"/>
+        </w:rPr>
+        <w:t>mulliken_populations</w:t>
+      </w:r>
+      <w:r>
+        <w:t xml:space="preserve">.  The subsequent line </w:t>
+      </w:r>
+    </w:p>
+    <w:p>
+      <w:pPr>
+        <w:pStyle w:val="Quote"/>
+      </w:pPr>
+      <w:r>
+        <w:t>an.fill_expec_mulliken(“bonds”,column_filename=”expec_bonds.dat”)</w:t>
+      </w:r>
+    </w:p>
+    <w:p>
+      <w:r>
+        <w:t xml:space="preserve">will use these Mulliken populations and the previously computed bond lengths to estimate the expectation value of those bond lengths and store them in a single dataset titled </w:t>
+      </w:r>
+      <w:r>
+        <w:rPr>
+          <w:rStyle w:val="QuoteChar"/>
+        </w:rPr>
+        <w:t>expec_mulliken_bonds</w:t>
+      </w:r>
+      <w:r>
+        <w:t xml:space="preserve">.  Note that, if the Mulliken populations had not previously been computed the expectation value routine would have created the </w:t>
+      </w:r>
+      <w:r>
+        <w:rPr>
+          <w:rStyle w:val="QuoteChar"/>
+        </w:rPr>
+        <w:t>mulliken_population</w:t>
+      </w:r>
+      <w:r>
+        <w:t xml:space="preserve"> dataset itself.</w:t>
+      </w:r>
+    </w:p>
+    <w:p>
+      <w:r>
         <w:t>The final line</w:t>
       </w:r>
     </w:p>
@@ -6415,44 +5340,39 @@
       <w:pPr>
         <w:pStyle w:val="Quote"/>
       </w:pPr>
-      <w:proofErr w:type="spellStart"/>
-      <w:r>
-        <w:t>an.list_</w:t>
-      </w:r>
-      <w:proofErr w:type="gramStart"/>
-      <w:r>
-        <w:t>datasets</w:t>
-      </w:r>
-      <w:proofErr w:type="spellEnd"/>
-      <w:r>
-        <w:t>()</w:t>
-      </w:r>
-      <w:proofErr w:type="gramEnd"/>
-    </w:p>
-    <w:p>
-      <w:proofErr w:type="gramStart"/>
-      <w:r>
-        <w:t>lists</w:t>
-      </w:r>
-      <w:proofErr w:type="gramEnd"/>
-      <w:r>
-        <w:t xml:space="preserve"> all datasets currently in the </w:t>
-      </w:r>
-      <w:proofErr w:type="spellStart"/>
+      <w:r>
+        <w:t>an.list_datasets()</w:t>
+      </w:r>
+    </w:p>
+    <w:p>
+      <w:r>
+        <w:t xml:space="preserve">lists all datasets currently in the </w:t>
+      </w:r>
       <w:r>
         <w:rPr>
           <w:rStyle w:val="QuoteChar"/>
         </w:rPr>
         <w:t>fafile</w:t>
       </w:r>
-      <w:proofErr w:type="spellEnd"/>
       <w:r>
         <w:t xml:space="preserve"> object.</w:t>
       </w:r>
     </w:p>
     <w:p>
       <w:r>
-        <w:t>A useful feature of the analysis module is that it can run on a simulation that is currently running.</w:t>
+        <w:t xml:space="preserve">A useful feature of the analysis module is that it can </w:t>
+      </w:r>
+      <w:r>
+        <w:t xml:space="preserve">process the data of a </w:t>
+      </w:r>
+      <w:r>
+        <w:t xml:space="preserve">simulation </w:t>
+      </w:r>
+      <w:r>
+        <w:t>while it</w:t>
+      </w:r>
+      <w:r>
+        <w:t xml:space="preserve"> is running.</w:t>
       </w:r>
     </w:p>
     <w:p>
@@ -6467,7 +5387,7 @@
       <w:pPr>
         <w:pStyle w:val="Heading1"/>
       </w:pPr>
-      <w:bookmarkStart w:id="19" w:name="_Toc498370087"/>
+      <w:bookmarkStart w:id="18" w:name="_Toc498451643"/>
       <w:r>
         <w:lastRenderedPageBreak/>
         <w:t xml:space="preserve">PySpawn </w:t>
@@ -6475,7 +5395,7 @@
       <w:r>
         <w:t>Algorithm</w:t>
       </w:r>
-      <w:bookmarkEnd w:id="19"/>
+      <w:bookmarkEnd w:id="18"/>
     </w:p>
     <w:p>
       <w:r>
@@ -6499,7 +5419,6 @@
       <w:r>
         <w:t xml:space="preserve">grained units, </w:t>
       </w:r>
-      <w:proofErr w:type="gramStart"/>
       <w:r>
         <w:rPr>
           <w:i/>
@@ -6508,11 +5427,7 @@
         <w:t>tasks</w:t>
       </w:r>
       <w:r>
-        <w:t>, that</w:t>
-      </w:r>
-      <w:proofErr w:type="gramEnd"/>
-      <w:r>
-        <w:t xml:space="preserve"> may be run asynchronously.  This allows finer-grained restart capability and will enable parallelization</w:t>
+        <w:t>, that may be run asynchronously.  This allows finer-grained restart capability and will enable parallelization</w:t>
       </w:r>
       <w:r>
         <w:t xml:space="preserve"> in future implementations</w:t>
@@ -6558,61 +5473,42 @@
       <w:r>
         <w:t xml:space="preserve">, while the current backwards propagation time will be called its </w:t>
       </w:r>
-      <w:proofErr w:type="spellStart"/>
       <w:r>
         <w:rPr>
           <w:i/>
           <w:iCs/>
         </w:rPr>
-        <w:t>backprop</w:t>
-      </w:r>
-      <w:proofErr w:type="spellEnd"/>
+        <w:t>backprop time</w:t>
+      </w:r>
+      <w:r>
+        <w:t>.</w:t>
+      </w:r>
+      <w:r>
+        <w:t xml:space="preserve">  Each TBF is represented by a </w:t>
+      </w:r>
+      <w:r>
+        <w:rPr>
+          <w:rStyle w:val="QuoteChar"/>
+        </w:rPr>
+        <w:t>traj</w:t>
+      </w:r>
+      <w:r>
+        <w:t xml:space="preserve"> object, described above.</w:t>
+      </w:r>
+    </w:p>
+    <w:p>
+      <w:r>
+        <w:t xml:space="preserve">Centroids – In order to compute the off-diagonal Hamiltonian matrix elements coupling TBFs, one needs to perform electronic structure calculations at the </w:t>
+      </w:r>
       <w:r>
         <w:rPr>
           <w:i/>
           <w:iCs/>
         </w:rPr>
-        <w:t xml:space="preserve"> time</w:t>
-      </w:r>
-      <w:r>
-        <w:t>.</w:t>
-      </w:r>
-      <w:r>
-        <w:t xml:space="preserve">  Each TBF is represented by a </w:t>
-      </w:r>
-      <w:proofErr w:type="spellStart"/>
-      <w:r>
-        <w:rPr>
-          <w:rStyle w:val="QuoteChar"/>
-        </w:rPr>
-        <w:t>traj</w:t>
-      </w:r>
-      <w:proofErr w:type="spellEnd"/>
-      <w:r>
-        <w:t xml:space="preserve"> object, described above.</w:t>
-      </w:r>
-    </w:p>
-    <w:p>
-      <w:r>
-        <w:t xml:space="preserve">Centroids – In order to compute the off-diagonal Hamiltonian matrix elements coupling TBFs, one needs to perform electronic structure calculations at the </w:t>
-      </w:r>
-      <w:r>
-        <w:rPr>
-          <w:i/>
-          <w:iCs/>
-        </w:rPr>
         <w:t>centroids</w:t>
       </w:r>
       <w:r>
-        <w:t xml:space="preserve"> between those TBFs—the maxima of the overlap density between two TBFs.  Whenever a new TBF is spawned, new centroids are created with it.  These centroids share the initial time of the spawned TBF, and like the spawned TBF they propagate both backwards and forwards in time towards some minimum/maximum time.  Like TBFs, centroids have a current time and </w:t>
-      </w:r>
-      <w:proofErr w:type="spellStart"/>
-      <w:r>
-        <w:t>backprop</w:t>
-      </w:r>
-      <w:proofErr w:type="spellEnd"/>
-      <w:r>
-        <w:t xml:space="preserve"> time.  </w:t>
+        <w:t xml:space="preserve"> between those TBFs—the maxima of the overlap density between two TBFs.  Whenever a new TBF is spawned, new centroids are created with it.  These centroids share the initial time of the spawned TBF, and like the spawned TBF they propagate both backwards and forwards in time towards some minimum/maximum time.  Like TBFs, centroids have a current time and backprop time.  </w:t>
       </w:r>
       <w:r>
         <w:t>Because the position of a centroid depends on the position of its two associated TBFs at a given point in time, a centroid cannot be propagated to a given time (forward or backward) until the position of both TBFs are known at that time.</w:t>
@@ -6651,39 +5547,7 @@
         <w:t xml:space="preserve">t the beginning </w:t>
       </w:r>
       <w:r>
-        <w:t xml:space="preserve">of each iteration, each centroid is considered.  If both of its associated TBFs have been propagated beyond its current time, </w:t>
-      </w:r>
-      <w:proofErr w:type="gramStart"/>
-      <w:r>
-        <w:t>it’s</w:t>
-      </w:r>
-      <w:proofErr w:type="gramEnd"/>
-      <w:r>
-        <w:t xml:space="preserve"> position will be updated and it will be marked for subsequent electronic structure calculations.  Similarly, if both of its associated TBFs have been propagated at its </w:t>
-      </w:r>
-      <w:proofErr w:type="spellStart"/>
-      <w:r>
-        <w:t>backprop</w:t>
-      </w:r>
-      <w:proofErr w:type="spellEnd"/>
-      <w:r>
-        <w:t xml:space="preserve"> time, </w:t>
-      </w:r>
-      <w:proofErr w:type="gramStart"/>
-      <w:r>
-        <w:t>it’s</w:t>
-      </w:r>
-      <w:proofErr w:type="gramEnd"/>
-      <w:r>
-        <w:t xml:space="preserve"> </w:t>
-      </w:r>
-      <w:proofErr w:type="spellStart"/>
-      <w:r>
-        <w:t>backprop</w:t>
-      </w:r>
-      <w:proofErr w:type="spellEnd"/>
-      <w:r>
-        <w:t xml:space="preserve"> position will be updated and it will be marked for subsequent electronic structure calculations.</w:t>
+        <w:t>of each iteration, each centroid is considered.  If both of its associated TBFs have been propagated beyond its current time, it’s position will be updated and it will be marked for subsequent electronic structure calculations.  Similarly, if both of its associated TBFs have been propagated at its backprop time, it’s backprop position will be updated and it will be marked for subsequent electronic structure calculations.</w:t>
       </w:r>
     </w:p>
     <w:p>
@@ -6725,31 +5589,7 @@
       </w:r>
       <w:r>
         <w:lastRenderedPageBreak/>
-        <w:t>prioritized by the simulation time associated with each task.  (</w:t>
-      </w:r>
-      <w:proofErr w:type="gramStart"/>
-      <w:r>
-        <w:t>e.g</w:t>
-      </w:r>
-      <w:proofErr w:type="gramEnd"/>
-      <w:r>
-        <w:t xml:space="preserve">. back-propagating a TBF to simulation time 100.0 </w:t>
-      </w:r>
-      <w:proofErr w:type="spellStart"/>
-      <w:r>
-        <w:t>a.u</w:t>
-      </w:r>
-      <w:proofErr w:type="spellEnd"/>
-      <w:r>
-        <w:t xml:space="preserve">. takes priority over forward-propagating a TBF to 200.0 </w:t>
-      </w:r>
-      <w:proofErr w:type="spellStart"/>
-      <w:r>
-        <w:t>a.u</w:t>
-      </w:r>
-      <w:proofErr w:type="spellEnd"/>
-      <w:r>
-        <w:t>.)</w:t>
+        <w:t>prioritized by the simulation time associated with each task.  (e.g. back-propagating a TBF to simulation time 100.0 a.u. takes priority over forward-propagating a TBF to 200.0 a.u.)</w:t>
       </w:r>
     </w:p>
     <w:p>
@@ -6839,14 +5679,12 @@
       <w:r>
         <w:t>If the derivative coupling between the current state of a TBF and any other state(s) rises above the spawning threshold (</w:t>
       </w:r>
-      <w:proofErr w:type="spellStart"/>
       <w:r>
         <w:rPr>
           <w:rStyle w:val="QuoteChar"/>
         </w:rPr>
         <w:t>spawnthresh</w:t>
       </w:r>
-      <w:proofErr w:type="spellEnd"/>
       <w:r>
         <w:t>) that TBF will be marked as spawning to that state.  A spawning TBF continues to propagate as normal, but will spawn a new trajectory when the derivative coupling reaches a maximum.</w:t>
       </w:r>
@@ -6903,25 +5741,21 @@
       <w:r>
         <w:t xml:space="preserve">– The </w:t>
       </w:r>
-      <w:proofErr w:type="spellStart"/>
       <w:r>
         <w:rPr>
           <w:rStyle w:val="QuoteChar"/>
         </w:rPr>
         <w:t>sim.json</w:t>
       </w:r>
-      <w:proofErr w:type="spellEnd"/>
       <w:r>
         <w:t xml:space="preserve"> files is created with the current state of the entire simulation structure.  </w:t>
       </w:r>
-      <w:proofErr w:type="gramStart"/>
       <w:r>
         <w:rPr>
           <w:rStyle w:val="QuoteChar"/>
         </w:rPr>
         <w:t>working.hdf5</w:t>
       </w:r>
-      <w:proofErr w:type="gramEnd"/>
       <w:r>
         <w:t xml:space="preserve"> is copied to </w:t>
       </w:r>
@@ -6943,14 +5777,12 @@
       <w:r>
         <w:t xml:space="preserve"> and </w:t>
       </w:r>
-      <w:proofErr w:type="spellStart"/>
       <w:r>
         <w:rPr>
           <w:rStyle w:val="QuoteChar"/>
         </w:rPr>
         <w:t>sim.json</w:t>
       </w:r>
-      <w:proofErr w:type="spellEnd"/>
       <w:r>
         <w:t xml:space="preserve"> are synchronized.  Old </w:t>
       </w:r>
@@ -6961,15 +5793,7 @@
         <w:t>sim.*</w:t>
       </w:r>
       <w:r>
-        <w:t xml:space="preserve"> files are copied so that several hdf5/</w:t>
-      </w:r>
-      <w:proofErr w:type="spellStart"/>
-      <w:r>
-        <w:t>json</w:t>
-      </w:r>
-      <w:proofErr w:type="spellEnd"/>
-      <w:r>
-        <w:t xml:space="preserve"> pairs are maintained in case of corruption or accidental deletion.</w:t>
+        <w:t xml:space="preserve"> files are copied so that several hdf5/json pairs are maintained in case of corruption or accidental deletion.</w:t>
       </w:r>
     </w:p>
     <w:p>
@@ -6979,15 +5803,13 @@
     </w:p>
     <w:p>
       <w:r>
-        <w:t xml:space="preserve">Trajectories and centroids each have labels, which contain information about the parentage of the trajectory.  For jobs with a single initial trajectory, the </w:t>
-      </w:r>
-      <w:proofErr w:type="spellStart"/>
-      <w:r>
-        <w:t>intitial</w:t>
-      </w:r>
-      <w:proofErr w:type="spellEnd"/>
-      <w:r>
-        <w:t xml:space="preserve"> trajectory will be labeled </w:t>
+        <w:t>Trajectories and centroids each have labels, which contain information about the parentage of the trajectory.  For jobs with a si</w:t>
+      </w:r>
+      <w:r>
+        <w:t>ngle initial trajectory, the in</w:t>
+      </w:r>
+      <w:r>
+        <w:t xml:space="preserve">itial trajectory will be labeled </w:t>
       </w:r>
       <w:r>
         <w:rPr>
@@ -7000,7 +5822,6 @@
       </w:r>
     </w:p>
     <w:p>
-      <w:proofErr w:type="spellStart"/>
       <w:r>
         <w:rPr>
           <w:i/>
@@ -7021,7 +5842,6 @@
         </w:rPr>
         <w:t>BIRTH_ORDER</w:t>
       </w:r>
-      <w:proofErr w:type="spellEnd"/>
     </w:p>
     <w:p>
       <w:r>
@@ -7156,6 +5976,77 @@
         <w:t>.</w:t>
       </w:r>
     </w:p>
+    <w:p>
+      <w:r>
+        <w:br w:type="page"/>
+      </w:r>
+    </w:p>
+    <w:p>
+      <w:pPr>
+        <w:pStyle w:val="Heading1"/>
+      </w:pPr>
+      <w:r>
+        <w:lastRenderedPageBreak/>
+        <w:t>Modules</w:t>
+      </w:r>
+    </w:p>
+    <w:p>
+      <w:r>
+        <w:t>Four features of the pySpawn algorithm are implemented in a modular fashion and loaded into the appropriate data structures at run-time.  These are:</w:t>
+      </w:r>
+    </w:p>
+    <w:p>
+      <w:pPr>
+        <w:pStyle w:val="ListParagraph"/>
+        <w:numPr>
+          <w:ilvl w:val="0"/>
+          <w:numId w:val="23"/>
+        </w:numPr>
+      </w:pPr>
+      <w:r>
+        <w:t>The quantum Hamiltonian</w:t>
+      </w:r>
+    </w:p>
+    <w:p>
+      <w:pPr>
+        <w:pStyle w:val="ListParagraph"/>
+        <w:numPr>
+          <w:ilvl w:val="0"/>
+          <w:numId w:val="23"/>
+        </w:numPr>
+      </w:pPr>
+      <w:r>
+        <w:t>The quantum integrator</w:t>
+      </w:r>
+    </w:p>
+    <w:p>
+      <w:pPr>
+        <w:pStyle w:val="ListParagraph"/>
+        <w:numPr>
+          <w:ilvl w:val="0"/>
+          <w:numId w:val="23"/>
+        </w:numPr>
+      </w:pPr>
+      <w:r>
+        <w:t>The classical integrator</w:t>
+      </w:r>
+    </w:p>
+    <w:p>
+      <w:pPr>
+        <w:pStyle w:val="ListParagraph"/>
+        <w:numPr>
+          <w:ilvl w:val="0"/>
+          <w:numId w:val="23"/>
+        </w:numPr>
+      </w:pPr>
+      <w:r>
+        <w:t>The electr</w:t>
+      </w:r>
+      <w:r>
+        <w:t>onic structure interface</w:t>
+      </w:r>
+    </w:p>
+    <w:p/>
     <w:sectPr>
       <w:footerReference w:type="default" r:id="rId9"/>
       <w:pgSz w:w="12240" w:h="15840"/>
@@ -7168,7 +6059,7 @@
 </file>
 
 <file path=word/endnotes.xml><?xml version="1.0" encoding="utf-8"?>
-<w:endnotes xmlns:wpc="http://schemas.microsoft.com/office/word/2010/wordprocessingCanvas" xmlns:mc="http://schemas.openxmlformats.org/markup-compatibility/2006" xmlns:o="urn:schemas-microsoft-com:office:office" xmlns:r="http://schemas.openxmlformats.org/officeDocument/2006/relationships" xmlns:m="http://schemas.openxmlformats.org/officeDocument/2006/math" xmlns:v="urn:schemas-microsoft-com:vml" xmlns:wp14="http://schemas.microsoft.com/office/word/2010/wordprocessingDrawing" xmlns:wp="http://schemas.openxmlformats.org/drawingml/2006/wordprocessingDrawing" xmlns:w10="urn:schemas-microsoft-com:office:word" xmlns:w="http://schemas.openxmlformats.org/wordprocessingml/2006/main" xmlns:w14="http://schemas.microsoft.com/office/word/2010/wordml" xmlns:w15="http://schemas.microsoft.com/office/word/2012/wordml" xmlns:wpg="http://schemas.microsoft.com/office/word/2010/wordprocessingGroup" xmlns:wpi="http://schemas.microsoft.com/office/word/2010/wordprocessingInk" xmlns:wne="http://schemas.microsoft.com/office/word/2006/wordml" xmlns:wps="http://schemas.microsoft.com/office/word/2010/wordprocessingShape" mc:Ignorable="w14 w15 wp14">
+<w:endnotes xmlns:wpc="http://schemas.microsoft.com/office/word/2010/wordprocessingCanvas" xmlns:cx="http://schemas.microsoft.com/office/drawing/2014/chartex" xmlns:cx1="http://schemas.microsoft.com/office/drawing/2015/9/8/chartex" xmlns:cx2="http://schemas.microsoft.com/office/drawing/2015/10/21/chartex" xmlns:cx3="http://schemas.microsoft.com/office/drawing/2016/5/9/chartex" xmlns:cx4="http://schemas.microsoft.com/office/drawing/2016/5/10/chartex" xmlns:cx5="http://schemas.microsoft.com/office/drawing/2016/5/11/chartex" xmlns:cx6="http://schemas.microsoft.com/office/drawing/2016/5/12/chartex" xmlns:cx7="http://schemas.microsoft.com/office/drawing/2016/5/13/chartex" xmlns:cx8="http://schemas.microsoft.com/office/drawing/2016/5/14/chartex" xmlns:mc="http://schemas.openxmlformats.org/markup-compatibility/2006" xmlns:aink="http://schemas.microsoft.com/office/drawing/2016/ink" xmlns:am3d="http://schemas.microsoft.com/office/drawing/2017/model3d" xmlns:o="urn:schemas-microsoft-com:office:office" xmlns:r="http://schemas.openxmlformats.org/officeDocument/2006/relationships" xmlns:m="http://schemas.openxmlformats.org/officeDocument/2006/math" xmlns:v="urn:schemas-microsoft-com:vml" xmlns:wp14="http://schemas.microsoft.com/office/word/2010/wordprocessingDrawing" xmlns:wp="http://schemas.openxmlformats.org/drawingml/2006/wordprocessingDrawing" xmlns:w10="urn:schemas-microsoft-com:office:word" xmlns:w="http://schemas.openxmlformats.org/wordprocessingml/2006/main" xmlns:w14="http://schemas.microsoft.com/office/word/2010/wordml" xmlns:w15="http://schemas.microsoft.com/office/word/2012/wordml" xmlns:w16cex="http://schemas.microsoft.com/office/word/2018/wordml/cex" xmlns:w16cid="http://schemas.microsoft.com/office/word/2016/wordml/cid" xmlns:w16="http://schemas.microsoft.com/office/word/2018/wordml" xmlns:w16se="http://schemas.microsoft.com/office/word/2015/wordml/symex" xmlns:wpg="http://schemas.microsoft.com/office/word/2010/wordprocessingGroup" xmlns:wpi="http://schemas.microsoft.com/office/word/2010/wordprocessingInk" xmlns:wne="http://schemas.microsoft.com/office/word/2006/wordml" xmlns:wps="http://schemas.microsoft.com/office/word/2010/wordprocessingShape" mc:Ignorable="w14 w15 w16se w16cid w16 w16cex wp14">
   <w:endnote w:type="separator" w:id="-1">
     <w:p>
       <w:pPr>
@@ -7193,7 +6084,7 @@
 </file>
 
 <file path=word/footer1.xml><?xml version="1.0" encoding="utf-8"?>
-<w:ftr xmlns:wpc="http://schemas.microsoft.com/office/word/2010/wordprocessingCanvas" xmlns:mc="http://schemas.openxmlformats.org/markup-compatibility/2006" xmlns:o="urn:schemas-microsoft-com:office:office" xmlns:r="http://schemas.openxmlformats.org/officeDocument/2006/relationships" xmlns:m="http://schemas.openxmlformats.org/officeDocument/2006/math" xmlns:v="urn:schemas-microsoft-com:vml" xmlns:wp14="http://schemas.microsoft.com/office/word/2010/wordprocessingDrawing" xmlns:wp="http://schemas.openxmlformats.org/drawingml/2006/wordprocessingDrawing" xmlns:w10="urn:schemas-microsoft-com:office:word" xmlns:w="http://schemas.openxmlformats.org/wordprocessingml/2006/main" xmlns:w14="http://schemas.microsoft.com/office/word/2010/wordml" xmlns:w15="http://schemas.microsoft.com/office/word/2012/wordml" xmlns:wpg="http://schemas.microsoft.com/office/word/2010/wordprocessingGroup" xmlns:wpi="http://schemas.microsoft.com/office/word/2010/wordprocessingInk" xmlns:wne="http://schemas.microsoft.com/office/word/2006/wordml" xmlns:wps="http://schemas.microsoft.com/office/word/2010/wordprocessingShape" mc:Ignorable="w14 w15 wp14">
+<w:ftr xmlns:wpc="http://schemas.microsoft.com/office/word/2010/wordprocessingCanvas" xmlns:cx="http://schemas.microsoft.com/office/drawing/2014/chartex" xmlns:cx1="http://schemas.microsoft.com/office/drawing/2015/9/8/chartex" xmlns:cx2="http://schemas.microsoft.com/office/drawing/2015/10/21/chartex" xmlns:cx3="http://schemas.microsoft.com/office/drawing/2016/5/9/chartex" xmlns:cx4="http://schemas.microsoft.com/office/drawing/2016/5/10/chartex" xmlns:cx5="http://schemas.microsoft.com/office/drawing/2016/5/11/chartex" xmlns:cx6="http://schemas.microsoft.com/office/drawing/2016/5/12/chartex" xmlns:cx7="http://schemas.microsoft.com/office/drawing/2016/5/13/chartex" xmlns:cx8="http://schemas.microsoft.com/office/drawing/2016/5/14/chartex" xmlns:mc="http://schemas.openxmlformats.org/markup-compatibility/2006" xmlns:aink="http://schemas.microsoft.com/office/drawing/2016/ink" xmlns:am3d="http://schemas.microsoft.com/office/drawing/2017/model3d" xmlns:o="urn:schemas-microsoft-com:office:office" xmlns:r="http://schemas.openxmlformats.org/officeDocument/2006/relationships" xmlns:m="http://schemas.openxmlformats.org/officeDocument/2006/math" xmlns:v="urn:schemas-microsoft-com:vml" xmlns:wp14="http://schemas.microsoft.com/office/word/2010/wordprocessingDrawing" xmlns:wp="http://schemas.openxmlformats.org/drawingml/2006/wordprocessingDrawing" xmlns:w10="urn:schemas-microsoft-com:office:word" xmlns:w="http://schemas.openxmlformats.org/wordprocessingml/2006/main" xmlns:w14="http://schemas.microsoft.com/office/word/2010/wordml" xmlns:w15="http://schemas.microsoft.com/office/word/2012/wordml" xmlns:w16cex="http://schemas.microsoft.com/office/word/2018/wordml/cex" xmlns:w16cid="http://schemas.microsoft.com/office/word/2016/wordml/cid" xmlns:w16="http://schemas.microsoft.com/office/word/2018/wordml" xmlns:w16se="http://schemas.microsoft.com/office/word/2015/wordml/symex" xmlns:wpg="http://schemas.microsoft.com/office/word/2010/wordprocessingGroup" xmlns:wpi="http://schemas.microsoft.com/office/word/2010/wordprocessingInk" xmlns:wne="http://schemas.microsoft.com/office/word/2006/wordml" xmlns:wps="http://schemas.microsoft.com/office/word/2010/wordprocessingShape" mc:Ignorable="w14 w15 w16se w16cid w16 w16cex wp14">
   <w:sdt>
     <w:sdtPr>
       <w:id w:val="-410233653"/>
@@ -7226,7 +6117,7 @@
           <w:rPr>
             <w:noProof/>
           </w:rPr>
-          <w:t>16</w:t>
+          <w:t>17</w:t>
         </w:r>
         <w:r>
           <w:rPr>
@@ -7246,7 +6137,7 @@
 </file>
 
 <file path=word/footnotes.xml><?xml version="1.0" encoding="utf-8"?>
-<w:footnotes xmlns:wpc="http://schemas.microsoft.com/office/word/2010/wordprocessingCanvas" xmlns:mc="http://schemas.openxmlformats.org/markup-compatibility/2006" xmlns:o="urn:schemas-microsoft-com:office:office" xmlns:r="http://schemas.openxmlformats.org/officeDocument/2006/relationships" xmlns:m="http://schemas.openxmlformats.org/officeDocument/2006/math" xmlns:v="urn:schemas-microsoft-com:vml" xmlns:wp14="http://schemas.microsoft.com/office/word/2010/wordprocessingDrawing" xmlns:wp="http://schemas.openxmlformats.org/drawingml/2006/wordprocessingDrawing" xmlns:w10="urn:schemas-microsoft-com:office:word" xmlns:w="http://schemas.openxmlformats.org/wordprocessingml/2006/main" xmlns:w14="http://schemas.microsoft.com/office/word/2010/wordml" xmlns:w15="http://schemas.microsoft.com/office/word/2012/wordml" xmlns:wpg="http://schemas.microsoft.com/office/word/2010/wordprocessingGroup" xmlns:wpi="http://schemas.microsoft.com/office/word/2010/wordprocessingInk" xmlns:wne="http://schemas.microsoft.com/office/word/2006/wordml" xmlns:wps="http://schemas.microsoft.com/office/word/2010/wordprocessingShape" mc:Ignorable="w14 w15 wp14">
+<w:footnotes xmlns:wpc="http://schemas.microsoft.com/office/word/2010/wordprocessingCanvas" xmlns:cx="http://schemas.microsoft.com/office/drawing/2014/chartex" xmlns:cx1="http://schemas.microsoft.com/office/drawing/2015/9/8/chartex" xmlns:cx2="http://schemas.microsoft.com/office/drawing/2015/10/21/chartex" xmlns:cx3="http://schemas.microsoft.com/office/drawing/2016/5/9/chartex" xmlns:cx4="http://schemas.microsoft.com/office/drawing/2016/5/10/chartex" xmlns:cx5="http://schemas.microsoft.com/office/drawing/2016/5/11/chartex" xmlns:cx6="http://schemas.microsoft.com/office/drawing/2016/5/12/chartex" xmlns:cx7="http://schemas.microsoft.com/office/drawing/2016/5/13/chartex" xmlns:cx8="http://schemas.microsoft.com/office/drawing/2016/5/14/chartex" xmlns:mc="http://schemas.openxmlformats.org/markup-compatibility/2006" xmlns:aink="http://schemas.microsoft.com/office/drawing/2016/ink" xmlns:am3d="http://schemas.microsoft.com/office/drawing/2017/model3d" xmlns:o="urn:schemas-microsoft-com:office:office" xmlns:r="http://schemas.openxmlformats.org/officeDocument/2006/relationships" xmlns:m="http://schemas.openxmlformats.org/officeDocument/2006/math" xmlns:v="urn:schemas-microsoft-com:vml" xmlns:wp14="http://schemas.microsoft.com/office/word/2010/wordprocessingDrawing" xmlns:wp="http://schemas.openxmlformats.org/drawingml/2006/wordprocessingDrawing" xmlns:w10="urn:schemas-microsoft-com:office:word" xmlns:w="http://schemas.openxmlformats.org/wordprocessingml/2006/main" xmlns:w14="http://schemas.microsoft.com/office/word/2010/wordml" xmlns:w15="http://schemas.microsoft.com/office/word/2012/wordml" xmlns:w16cex="http://schemas.microsoft.com/office/word/2018/wordml/cex" xmlns:w16cid="http://schemas.microsoft.com/office/word/2016/wordml/cid" xmlns:w16="http://schemas.microsoft.com/office/word/2018/wordml" xmlns:w16se="http://schemas.microsoft.com/office/word/2015/wordml/symex" xmlns:wpg="http://schemas.microsoft.com/office/word/2010/wordprocessingGroup" xmlns:wpi="http://schemas.microsoft.com/office/word/2010/wordprocessingInk" xmlns:wne="http://schemas.microsoft.com/office/word/2006/wordml" xmlns:wps="http://schemas.microsoft.com/office/word/2010/wordprocessingShape" mc:Ignorable="w14 w15 w16se w16cid w16 w16cex wp14">
   <w:footnote w:type="separator" w:id="-1">
     <w:p>
       <w:pPr>
@@ -7271,7 +6162,7 @@
 </file>
 
 <file path=word/numbering.xml><?xml version="1.0" encoding="utf-8"?>
-<w:numbering xmlns:wpc="http://schemas.microsoft.com/office/word/2010/wordprocessingCanvas" xmlns:mc="http://schemas.openxmlformats.org/markup-compatibility/2006" xmlns:o="urn:schemas-microsoft-com:office:office" xmlns:r="http://schemas.openxmlformats.org/officeDocument/2006/relationships" xmlns:m="http://schemas.openxmlformats.org/officeDocument/2006/math" xmlns:v="urn:schemas-microsoft-com:vml" xmlns:wp14="http://schemas.microsoft.com/office/word/2010/wordprocessingDrawing" xmlns:wp="http://schemas.openxmlformats.org/drawingml/2006/wordprocessingDrawing" xmlns:w10="urn:schemas-microsoft-com:office:word" xmlns:w="http://schemas.openxmlformats.org/wordprocessingml/2006/main" xmlns:w14="http://schemas.microsoft.com/office/word/2010/wordml" xmlns:w15="http://schemas.microsoft.com/office/word/2012/wordml" xmlns:wpg="http://schemas.microsoft.com/office/word/2010/wordprocessingGroup" xmlns:wpi="http://schemas.microsoft.com/office/word/2010/wordprocessingInk" xmlns:wne="http://schemas.microsoft.com/office/word/2006/wordml" xmlns:wps="http://schemas.microsoft.com/office/word/2010/wordprocessingShape" mc:Ignorable="w14 w15 wp14">
+<w:numbering xmlns:wpc="http://schemas.microsoft.com/office/word/2010/wordprocessingCanvas" xmlns:cx="http://schemas.microsoft.com/office/drawing/2014/chartex" xmlns:cx1="http://schemas.microsoft.com/office/drawing/2015/9/8/chartex" xmlns:cx2="http://schemas.microsoft.com/office/drawing/2015/10/21/chartex" xmlns:cx3="http://schemas.microsoft.com/office/drawing/2016/5/9/chartex" xmlns:cx4="http://schemas.microsoft.com/office/drawing/2016/5/10/chartex" xmlns:cx5="http://schemas.microsoft.com/office/drawing/2016/5/11/chartex" xmlns:cx6="http://schemas.microsoft.com/office/drawing/2016/5/12/chartex" xmlns:cx7="http://schemas.microsoft.com/office/drawing/2016/5/13/chartex" xmlns:cx8="http://schemas.microsoft.com/office/drawing/2016/5/14/chartex" xmlns:mc="http://schemas.openxmlformats.org/markup-compatibility/2006" xmlns:aink="http://schemas.microsoft.com/office/drawing/2016/ink" xmlns:am3d="http://schemas.microsoft.com/office/drawing/2017/model3d" xmlns:o="urn:schemas-microsoft-com:office:office" xmlns:r="http://schemas.openxmlformats.org/officeDocument/2006/relationships" xmlns:m="http://schemas.openxmlformats.org/officeDocument/2006/math" xmlns:v="urn:schemas-microsoft-com:vml" xmlns:wp14="http://schemas.microsoft.com/office/word/2010/wordprocessingDrawing" xmlns:wp="http://schemas.openxmlformats.org/drawingml/2006/wordprocessingDrawing" xmlns:w10="urn:schemas-microsoft-com:office:word" xmlns:w="http://schemas.openxmlformats.org/wordprocessingml/2006/main" xmlns:w14="http://schemas.microsoft.com/office/word/2010/wordml" xmlns:w15="http://schemas.microsoft.com/office/word/2012/wordml" xmlns:w16cex="http://schemas.microsoft.com/office/word/2018/wordml/cex" xmlns:w16cid="http://schemas.microsoft.com/office/word/2016/wordml/cid" xmlns:w16="http://schemas.microsoft.com/office/word/2018/wordml" xmlns:w16se="http://schemas.microsoft.com/office/word/2015/wordml/symex" xmlns:wpg="http://schemas.microsoft.com/office/word/2010/wordprocessingGroup" xmlns:wpi="http://schemas.microsoft.com/office/word/2010/wordprocessingInk" xmlns:wne="http://schemas.microsoft.com/office/word/2006/wordml" xmlns:wps="http://schemas.microsoft.com/office/word/2010/wordprocessingShape" mc:Ignorable="w14 w15 w16se w16cid w16 w16cex wp14">
   <w:abstractNum w:abstractNumId="0" w15:restartNumberingAfterBreak="0">
     <w:nsid w:val="00403757"/>
     <w:multiLevelType w:val="hybridMultilevel"/>
@@ -8471,6 +7362,119 @@
     </w:lvl>
   </w:abstractNum>
   <w:abstractNum w:abstractNumId="11" w15:restartNumberingAfterBreak="0">
+    <w:nsid w:val="55880CBE"/>
+    <w:multiLevelType w:val="hybridMultilevel"/>
+    <w:tmpl w:val="02389B42"/>
+    <w:lvl w:ilvl="0" w:tplc="04090009">
+      <w:start w:val="1"/>
+      <w:numFmt w:val="bullet"/>
+      <w:lvlText w:val=""/>
+      <w:lvlJc w:val="left"/>
+      <w:pPr>
+        <w:ind w:left="720" w:hanging="360"/>
+      </w:pPr>
+      <w:rPr>
+        <w:rFonts w:ascii="Wingdings" w:hAnsi="Wingdings" w:hint="default"/>
+      </w:rPr>
+    </w:lvl>
+    <w:lvl w:ilvl="1" w:tplc="04090003" w:tentative="1">
+      <w:start w:val="1"/>
+      <w:numFmt w:val="bullet"/>
+      <w:lvlText w:val="o"/>
+      <w:lvlJc w:val="left"/>
+      <w:pPr>
+        <w:ind w:left="1440" w:hanging="360"/>
+      </w:pPr>
+      <w:rPr>
+        <w:rFonts w:ascii="Courier New" w:hAnsi="Courier New" w:cs="Courier New" w:hint="default"/>
+      </w:rPr>
+    </w:lvl>
+    <w:lvl w:ilvl="2" w:tplc="04090005" w:tentative="1">
+      <w:start w:val="1"/>
+      <w:numFmt w:val="bullet"/>
+      <w:lvlText w:val=""/>
+      <w:lvlJc w:val="left"/>
+      <w:pPr>
+        <w:ind w:left="2160" w:hanging="360"/>
+      </w:pPr>
+      <w:rPr>
+        <w:rFonts w:ascii="Wingdings" w:hAnsi="Wingdings" w:hint="default"/>
+      </w:rPr>
+    </w:lvl>
+    <w:lvl w:ilvl="3" w:tplc="04090001" w:tentative="1">
+      <w:start w:val="1"/>
+      <w:numFmt w:val="bullet"/>
+      <w:lvlText w:val=""/>
+      <w:lvlJc w:val="left"/>
+      <w:pPr>
+        <w:ind w:left="2880" w:hanging="360"/>
+      </w:pPr>
+      <w:rPr>
+        <w:rFonts w:ascii="Symbol" w:hAnsi="Symbol" w:hint="default"/>
+      </w:rPr>
+    </w:lvl>
+    <w:lvl w:ilvl="4" w:tplc="04090003" w:tentative="1">
+      <w:start w:val="1"/>
+      <w:numFmt w:val="bullet"/>
+      <w:lvlText w:val="o"/>
+      <w:lvlJc w:val="left"/>
+      <w:pPr>
+        <w:ind w:left="3600" w:hanging="360"/>
+      </w:pPr>
+      <w:rPr>
+        <w:rFonts w:ascii="Courier New" w:hAnsi="Courier New" w:cs="Courier New" w:hint="default"/>
+      </w:rPr>
+    </w:lvl>
+    <w:lvl w:ilvl="5" w:tplc="04090005" w:tentative="1">
+      <w:start w:val="1"/>
+      <w:numFmt w:val="bullet"/>
+      <w:lvlText w:val=""/>
+      <w:lvlJc w:val="left"/>
+      <w:pPr>
+        <w:ind w:left="4320" w:hanging="360"/>
+      </w:pPr>
+      <w:rPr>
+        <w:rFonts w:ascii="Wingdings" w:hAnsi="Wingdings" w:hint="default"/>
+      </w:rPr>
+    </w:lvl>
+    <w:lvl w:ilvl="6" w:tplc="04090001" w:tentative="1">
+      <w:start w:val="1"/>
+      <w:numFmt w:val="bullet"/>
+      <w:lvlText w:val=""/>
+      <w:lvlJc w:val="left"/>
+      <w:pPr>
+        <w:ind w:left="5040" w:hanging="360"/>
+      </w:pPr>
+      <w:rPr>
+        <w:rFonts w:ascii="Symbol" w:hAnsi="Symbol" w:hint="default"/>
+      </w:rPr>
+    </w:lvl>
+    <w:lvl w:ilvl="7" w:tplc="04090003" w:tentative="1">
+      <w:start w:val="1"/>
+      <w:numFmt w:val="bullet"/>
+      <w:lvlText w:val="o"/>
+      <w:lvlJc w:val="left"/>
+      <w:pPr>
+        <w:ind w:left="5760" w:hanging="360"/>
+      </w:pPr>
+      <w:rPr>
+        <w:rFonts w:ascii="Courier New" w:hAnsi="Courier New" w:cs="Courier New" w:hint="default"/>
+      </w:rPr>
+    </w:lvl>
+    <w:lvl w:ilvl="8" w:tplc="04090005" w:tentative="1">
+      <w:start w:val="1"/>
+      <w:numFmt w:val="bullet"/>
+      <w:lvlText w:val=""/>
+      <w:lvlJc w:val="left"/>
+      <w:pPr>
+        <w:ind w:left="6480" w:hanging="360"/>
+      </w:pPr>
+      <w:rPr>
+        <w:rFonts w:ascii="Wingdings" w:hAnsi="Wingdings" w:hint="default"/>
+      </w:rPr>
+    </w:lvl>
+  </w:abstractNum>
+  <w:abstractNum w:abstractNumId="12" w15:restartNumberingAfterBreak="0">
     <w:nsid w:val="55DC308D"/>
     <w:multiLevelType w:val="hybridMultilevel"/>
     <w:tmpl w:val="FB5EEFEA"/>
@@ -8583,7 +7587,7 @@
       </w:rPr>
     </w:lvl>
   </w:abstractNum>
-  <w:abstractNum w:abstractNumId="12" w15:restartNumberingAfterBreak="0">
+  <w:abstractNum w:abstractNumId="13" w15:restartNumberingAfterBreak="0">
     <w:nsid w:val="79A3411D"/>
     <w:multiLevelType w:val="hybridMultilevel"/>
     <w:tmpl w:val="53EC0A20"/>
@@ -8736,7 +7740,7 @@
     <w:abstractNumId w:val="3"/>
   </w:num>
   <w:num w:numId="14">
-    <w:abstractNumId w:val="12"/>
+    <w:abstractNumId w:val="13"/>
   </w:num>
   <w:num w:numId="15">
     <w:abstractNumId w:val="1"/>
@@ -8757,16 +7761,19 @@
     <w:abstractNumId w:val="10"/>
   </w:num>
   <w:num w:numId="21">
-    <w:abstractNumId w:val="11"/>
+    <w:abstractNumId w:val="12"/>
   </w:num>
   <w:num w:numId="22">
     <w:abstractNumId w:val="6"/>
+  </w:num>
+  <w:num w:numId="23">
+    <w:abstractNumId w:val="11"/>
   </w:num>
 </w:numbering>
 </file>
 
 <file path=word/styles.xml><?xml version="1.0" encoding="utf-8"?>
-<w:styles xmlns:mc="http://schemas.openxmlformats.org/markup-compatibility/2006" xmlns:r="http://schemas.openxmlformats.org/officeDocument/2006/relationships" xmlns:w="http://schemas.openxmlformats.org/wordprocessingml/2006/main" xmlns:w14="http://schemas.microsoft.com/office/word/2010/wordml" xmlns:w15="http://schemas.microsoft.com/office/word/2012/wordml" mc:Ignorable="w14 w15">
+<w:styles xmlns:mc="http://schemas.openxmlformats.org/markup-compatibility/2006" xmlns:r="http://schemas.openxmlformats.org/officeDocument/2006/relationships" xmlns:w="http://schemas.openxmlformats.org/wordprocessingml/2006/main" xmlns:w14="http://schemas.microsoft.com/office/word/2010/wordml" xmlns:w15="http://schemas.microsoft.com/office/word/2012/wordml" xmlns:w16cex="http://schemas.microsoft.com/office/word/2018/wordml/cex" xmlns:w16cid="http://schemas.microsoft.com/office/word/2016/wordml/cid" xmlns:w16="http://schemas.microsoft.com/office/word/2018/wordml" xmlns:w16se="http://schemas.microsoft.com/office/word/2015/wordml/symex" mc:Ignorable="w14 w15 w16se w16cid w16 w16cex">
   <w:docDefaults>
     <w:rPrDefault>
       <w:rPr>
@@ -8782,7 +7789,7 @@
       </w:pPr>
     </w:pPrDefault>
   </w:docDefaults>
-  <w:latentStyles w:defLockedState="0" w:defUIPriority="99" w:defSemiHidden="0" w:defUnhideWhenUsed="0" w:defQFormat="0" w:count="371">
+  <w:latentStyles w:defLockedState="0" w:defUIPriority="99" w:defSemiHidden="0" w:defUnhideWhenUsed="0" w:defQFormat="0" w:count="376">
     <w:lsdException w:name="Normal" w:uiPriority="0" w:qFormat="1"/>
     <w:lsdException w:name="heading 1" w:uiPriority="9" w:qFormat="1"/>
     <w:lsdException w:name="heading 2" w:semiHidden="1" w:uiPriority="9" w:unhideWhenUsed="1" w:qFormat="1"/>
@@ -8888,7 +7895,6 @@
     <w:lsdException w:name="HTML Sample" w:semiHidden="1" w:unhideWhenUsed="1"/>
     <w:lsdException w:name="HTML Typewriter" w:semiHidden="1" w:unhideWhenUsed="1"/>
     <w:lsdException w:name="HTML Variable" w:semiHidden="1" w:unhideWhenUsed="1"/>
-    <w:lsdException w:name="Normal Table" w:semiHidden="1" w:unhideWhenUsed="1"/>
     <w:lsdException w:name="annotation subject" w:semiHidden="1" w:unhideWhenUsed="1"/>
     <w:lsdException w:name="No List" w:semiHidden="1" w:unhideWhenUsed="1"/>
     <w:lsdException w:name="Outline List 1" w:semiHidden="1" w:unhideWhenUsed="1"/>
@@ -8931,11 +7937,8 @@
     <w:lsdException w:name="Table Contemporary" w:semiHidden="1" w:unhideWhenUsed="1"/>
     <w:lsdException w:name="Table Elegant" w:semiHidden="1" w:unhideWhenUsed="1"/>
     <w:lsdException w:name="Table Professional" w:semiHidden="1" w:unhideWhenUsed="1"/>
-    <w:lsdException w:name="Table Subtle 1" w:semiHidden="1" w:unhideWhenUsed="1"/>
     <w:lsdException w:name="Table Subtle 2" w:semiHidden="1" w:unhideWhenUsed="1"/>
     <w:lsdException w:name="Table Web 1" w:semiHidden="1" w:unhideWhenUsed="1"/>
-    <w:lsdException w:name="Table Web 2" w:semiHidden="1" w:unhideWhenUsed="1"/>
-    <w:lsdException w:name="Table Web 3" w:semiHidden="1" w:unhideWhenUsed="1"/>
     <w:lsdException w:name="Balloon Text" w:semiHidden="1" w:unhideWhenUsed="1"/>
     <w:lsdException w:name="Table Grid" w:uiPriority="39"/>
     <w:lsdException w:name="Table Theme" w:semiHidden="1" w:unhideWhenUsed="1"/>
@@ -9154,6 +8157,11 @@
     <w:lsdException w:name="List Table 5 Dark Accent 6" w:uiPriority="50"/>
     <w:lsdException w:name="List Table 6 Colorful Accent 6" w:uiPriority="51"/>
     <w:lsdException w:name="List Table 7 Colorful Accent 6" w:uiPriority="52"/>
+    <w:lsdException w:name="Mention" w:semiHidden="1" w:unhideWhenUsed="1"/>
+    <w:lsdException w:name="Smart Hyperlink" w:semiHidden="1" w:unhideWhenUsed="1"/>
+    <w:lsdException w:name="Hashtag" w:semiHidden="1" w:unhideWhenUsed="1"/>
+    <w:lsdException w:name="Unresolved Mention" w:semiHidden="1" w:unhideWhenUsed="1"/>
+    <w:lsdException w:name="Smart Link" w:semiHidden="1" w:unhideWhenUsed="1"/>
   </w:latentStyles>
   <w:style w:type="paragraph" w:default="1" w:styleId="Normal">
     <w:name w:val="Normal"/>
@@ -10230,7 +9238,7 @@
 </file>
 
 <file path=customXml/itemProps1.xml><?xml version="1.0" encoding="utf-8"?>
-<ds:datastoreItem xmlns:ds="http://schemas.openxmlformats.org/officeDocument/2006/customXml" ds:itemID="{9E18D8FE-5586-499C-AE81-07D35266C9F9}">
+<ds:datastoreItem xmlns:ds="http://schemas.openxmlformats.org/officeDocument/2006/customXml" ds:itemID="{9619D8A9-E85E-4E31-A41A-7DC9F204E74E}">
   <ds:schemaRefs>
     <ds:schemaRef ds:uri="http://schemas.openxmlformats.org/officeDocument/2006/bibliography"/>
   </ds:schemaRefs>

</xml_diff>

<commit_message>
Fixed typo in manual
</commit_message>
<xml_diff>
--- a/documentation/UserManual.docx
+++ b/documentation/UserManual.docx
@@ -1801,21 +1801,13 @@
         </w:numPr>
       </w:pPr>
       <w:r>
-        <w:t xml:space="preserve">The core of </w:t>
-      </w:r>
-      <w:proofErr w:type="spellStart"/>
-      <w:r>
-        <w:t>p</w:t>
+        <w:t>The core of p</w:t>
       </w:r>
       <w:r>
         <w:t>yS</w:t>
       </w:r>
       <w:r>
-        <w:t>pawn</w:t>
-      </w:r>
-      <w:proofErr w:type="spellEnd"/>
-      <w:r>
-        <w:t xml:space="preserve"> is designed to be small and thus easy to maintain.</w:t>
+        <w:t>pawn is designed to be small and thus easy to maintain.</w:t>
       </w:r>
     </w:p>
     <w:p>
@@ -1854,23 +1846,10 @@
         </w:numPr>
       </w:pPr>
       <w:r>
-        <w:t xml:space="preserve">Quantum mechanical Hamiltonians (e.g. adiabatic representation vs. </w:t>
-      </w:r>
-      <w:proofErr w:type="spellStart"/>
-      <w:r>
-        <w:t>diabatics</w:t>
-      </w:r>
-      <w:proofErr w:type="spellEnd"/>
-      <w:r>
-        <w:t xml:space="preserve"> vs. </w:t>
-      </w:r>
-      <w:proofErr w:type="spellStart"/>
-      <w:r>
-        <w:t>diabatized</w:t>
-      </w:r>
-      <w:proofErr w:type="spellEnd"/>
-      <w:r>
-        <w:t xml:space="preserve"> Gaussians on adiabatic surfaces, interpolated vs. analytical derivative couplings, spin orbit Hamiltonian, explicit light field</w:t>
+        <w:t>Quantum mechanical Hamiltonians (e.g. adiabatic representation vs. diabatics</w:t>
+      </w:r>
+      <w:r>
+        <w:t xml:space="preserve"> vs. diabatized Gaussians on adiabatic surfaces, interpolated vs. analytical derivative couplings, spin orbit Hamiltonian, explicit light field</w:t>
       </w:r>
       <w:r>
         <w:t>)</w:t>
@@ -1915,18 +1894,10 @@
         <w:t>pawn is designed with large, shared computer resources in mind.  S</w:t>
       </w:r>
       <w:r>
-        <w:t xml:space="preserve">pecifically, </w:t>
-      </w:r>
-      <w:proofErr w:type="spellStart"/>
-      <w:r>
-        <w:t>pyS</w:t>
-      </w:r>
-      <w:r>
-        <w:t>pawn</w:t>
-      </w:r>
-      <w:proofErr w:type="spellEnd"/>
-      <w:r>
-        <w:t xml:space="preserve"> is designed to facilitate </w:t>
+        <w:t>pecifically, pyS</w:t>
+      </w:r>
+      <w:r>
+        <w:t xml:space="preserve">pawn is designed to facilitate </w:t>
       </w:r>
     </w:p>
     <w:p>
@@ -2035,15 +2006,7 @@
         <w:t>a development version of TeraChem via a</w:t>
       </w:r>
       <w:r>
-        <w:t xml:space="preserve"> </w:t>
-      </w:r>
-      <w:proofErr w:type="spellStart"/>
-      <w:r>
-        <w:t>protobuf</w:t>
-      </w:r>
-      <w:proofErr w:type="spellEnd"/>
-      <w:r>
-        <w:t xml:space="preserve"> interface</w:t>
+        <w:t xml:space="preserve"> protobuf interface</w:t>
       </w:r>
     </w:p>
     <w:p>
@@ -2055,15 +2018,7 @@
         </w:numPr>
       </w:pPr>
       <w:r>
-        <w:t xml:space="preserve">PySpawn interfaces to </w:t>
-      </w:r>
-      <w:proofErr w:type="spellStart"/>
-      <w:r>
-        <w:t>OpenMolcas</w:t>
-      </w:r>
-      <w:proofErr w:type="spellEnd"/>
-      <w:r>
-        <w:t xml:space="preserve"> v.24</w:t>
+        <w:t>PySpawn interfaces to OpenMolcas v.24</w:t>
       </w:r>
     </w:p>
     <w:p>
@@ -2129,15 +2084,7 @@
     </w:p>
     <w:p>
       <w:r>
-        <w:t xml:space="preserve">If you use the </w:t>
-      </w:r>
-      <w:proofErr w:type="spellStart"/>
-      <w:r>
-        <w:t>OpenMolcas</w:t>
-      </w:r>
-      <w:proofErr w:type="spellEnd"/>
-      <w:r>
-        <w:t xml:space="preserve"> interface, please also cite this paper:</w:t>
+        <w:t>If you use the OpenMolcas interface, please also cite this paper:</w:t>
       </w:r>
     </w:p>
     <w:p>
@@ -2190,35 +2137,7 @@
         <w:rPr>
           <w:lang w:val="fr-FR"/>
         </w:rPr>
-        <w:t>M. Ben-</w:t>
-      </w:r>
-      <w:proofErr w:type="spellStart"/>
-      <w:r>
-        <w:rPr>
-          <w:lang w:val="fr-FR"/>
-        </w:rPr>
-        <w:t>Nun</w:t>
-      </w:r>
-      <w:proofErr w:type="spellEnd"/>
-      <w:r>
-        <w:rPr>
-          <w:lang w:val="fr-FR"/>
-        </w:rPr>
-        <w:t xml:space="preserve">, J. Quenneville, and T. J. </w:t>
-      </w:r>
-      <w:proofErr w:type="spellStart"/>
-      <w:r>
-        <w:rPr>
-          <w:lang w:val="fr-FR"/>
-        </w:rPr>
-        <w:t>Martínez</w:t>
-      </w:r>
-      <w:proofErr w:type="spellEnd"/>
-      <w:r>
-        <w:rPr>
-          <w:lang w:val="fr-FR"/>
-        </w:rPr>
-        <w:t xml:space="preserve">, J. Phys. </w:t>
+        <w:t xml:space="preserve">M. Ben-Nun, J. Quenneville, and T. J. Martínez, J. Phys. </w:t>
       </w:r>
       <w:r>
         <w:t xml:space="preserve">Chem. A, </w:t>
@@ -2383,26 +2302,10 @@
         </w:numPr>
       </w:pPr>
       <w:r>
-        <w:t xml:space="preserve">The </w:t>
-      </w:r>
-      <w:proofErr w:type="spellStart"/>
-      <w:r>
-        <w:t>protobuf</w:t>
-      </w:r>
-      <w:proofErr w:type="spellEnd"/>
-      <w:r>
-        <w:t xml:space="preserve"> interface was </w:t>
-      </w:r>
-      <w:r>
-        <w:t xml:space="preserve">developed by Stefan </w:t>
-      </w:r>
-      <w:proofErr w:type="spellStart"/>
-      <w:r>
-        <w:t>Seritan</w:t>
-      </w:r>
-      <w:proofErr w:type="spellEnd"/>
-      <w:r>
-        <w:t xml:space="preserve"> in the group of Todd J. Martínez at Stanford University.</w:t>
+        <w:t xml:space="preserve">The protobuf interface was </w:t>
+      </w:r>
+      <w:r>
+        <w:t>developed by Stefan Seritan in the group of Todd J. Martínez at Stanford University.</w:t>
       </w:r>
     </w:p>
     <w:p>
@@ -2416,13 +2319,8 @@
       <w:r>
         <w:t xml:space="preserve">Many thanks to B. Scott Fales, Todd J. Martínez, and Stefan </w:t>
       </w:r>
-      <w:proofErr w:type="spellStart"/>
-      <w:r>
-        <w:t>Seritan</w:t>
-      </w:r>
-      <w:proofErr w:type="spellEnd"/>
-      <w:r>
-        <w:t xml:space="preserve"> for their contributions and input</w:t>
+      <w:r>
+        <w:t>Seritan for their contributions and input</w:t>
       </w:r>
       <w:r>
         <w:t>.</w:t>
@@ -2461,47 +2359,13 @@
         </w:numPr>
       </w:pPr>
       <w:r>
-        <w:t xml:space="preserve">The </w:t>
-      </w:r>
-      <w:proofErr w:type="spellStart"/>
-      <w:r>
-        <w:t>OpenMolcas</w:t>
-      </w:r>
-      <w:proofErr w:type="spellEnd"/>
-      <w:r>
-        <w:t xml:space="preserve"> interface was developed by Davide </w:t>
-      </w:r>
-      <w:proofErr w:type="spellStart"/>
-      <w:r>
-        <w:t>Avagliano</w:t>
-      </w:r>
-      <w:proofErr w:type="spellEnd"/>
-      <w:r>
-        <w:t xml:space="preserve"> and Lea </w:t>
-      </w:r>
-      <w:proofErr w:type="spellStart"/>
-      <w:r>
-        <w:t>Ibele</w:t>
-      </w:r>
-      <w:proofErr w:type="spellEnd"/>
-      <w:r>
-        <w:t xml:space="preserve"> with support from the NAR Q-</w:t>
-      </w:r>
-      <w:proofErr w:type="spellStart"/>
-      <w:r>
-        <w:t>DeLight</w:t>
-      </w:r>
-      <w:proofErr w:type="spellEnd"/>
-      <w:r>
-        <w:t xml:space="preserve"> project, grant no. ANR-20-CE29-0014 of the French </w:t>
-      </w:r>
-      <w:proofErr w:type="spellStart"/>
-      <w:r>
-        <w:t>Agence</w:t>
-      </w:r>
-      <w:proofErr w:type="spellEnd"/>
-      <w:r>
-        <w:t xml:space="preserve"> Nationale de la Recherche</w:t>
+        <w:t xml:space="preserve">The OpenMolcas interface was developed by Davide Avagliano and Lea Ibele with support from the </w:t>
+      </w:r>
+      <w:r>
+        <w:t>AN</w:t>
+      </w:r>
+      <w:r>
+        <w:t>R Q-DeLight project, grant no. ANR-20-CE29-0014 of the French Agence Nationale de la Recherche</w:t>
       </w:r>
       <w:r>
         <w:t>.</w:t>
@@ -2598,11 +2462,9 @@
           <w:numId w:val="14"/>
         </w:numPr>
       </w:pPr>
-      <w:proofErr w:type="spellStart"/>
       <w:r>
         <w:t>numpy</w:t>
       </w:r>
-      <w:proofErr w:type="spellEnd"/>
     </w:p>
     <w:p>
       <w:pPr>
@@ -2624,21 +2486,8 @@
           <w:numId w:val="14"/>
         </w:numPr>
       </w:pPr>
-      <w:proofErr w:type="spellStart"/>
-      <w:r>
-        <w:t>tcpb</w:t>
-      </w:r>
-      <w:proofErr w:type="spellEnd"/>
-      <w:r>
-        <w:t xml:space="preserve"> (TeraChem </w:t>
-      </w:r>
-      <w:proofErr w:type="spellStart"/>
-      <w:r>
-        <w:t>protobuf</w:t>
-      </w:r>
-      <w:proofErr w:type="spellEnd"/>
-      <w:r>
-        <w:t xml:space="preserve"> interface; required to run with TeraChem only)</w:t>
+      <w:r>
+        <w:t>tcpb (TeraChem protobuf interface; required to run with TeraChem only)</w:t>
       </w:r>
     </w:p>
     <w:p>
@@ -2650,13 +2499,8 @@
         </w:numPr>
       </w:pPr>
       <w:r>
-        <w:t xml:space="preserve">google (required by </w:t>
-      </w:r>
-      <w:proofErr w:type="spellStart"/>
-      <w:r>
-        <w:t>tcpb</w:t>
-      </w:r>
-      <w:proofErr w:type="spellEnd"/>
+        <w:t>google (required by tcpb</w:t>
+      </w:r>
       <w:r>
         <w:t xml:space="preserve"> for TeraChem interface only</w:t>
       </w:r>
@@ -2672,19 +2516,9 @@
           <w:numId w:val="14"/>
         </w:numPr>
       </w:pPr>
-      <w:proofErr w:type="spellStart"/>
-      <w:r>
-        <w:t>protobuf</w:t>
-      </w:r>
-      <w:proofErr w:type="spellEnd"/>
-      <w:r>
-        <w:t xml:space="preserve"> (required by </w:t>
-      </w:r>
-      <w:proofErr w:type="spellStart"/>
-      <w:r>
-        <w:t>tcpb</w:t>
-      </w:r>
-      <w:proofErr w:type="spellEnd"/>
+      <w:r>
+        <w:t>protobuf (required by tcpb</w:t>
+      </w:r>
       <w:r>
         <w:t xml:space="preserve"> for TeraChem interface only</w:t>
       </w:r>
@@ -2705,33 +2539,12 @@
         <w:pStyle w:val="Quote"/>
       </w:pPr>
       <w:r>
-        <w:t xml:space="preserve">pip install </w:t>
-      </w:r>
-      <w:proofErr w:type="spellStart"/>
-      <w:r>
-        <w:t>numpy</w:t>
-      </w:r>
-      <w:proofErr w:type="spellEnd"/>
-      <w:r>
-        <w:t xml:space="preserve"> h5py google </w:t>
-      </w:r>
-      <w:proofErr w:type="spellStart"/>
-      <w:r>
-        <w:t>protobuf</w:t>
-      </w:r>
-      <w:proofErr w:type="spellEnd"/>
-    </w:p>
-    <w:p>
-      <w:r>
-        <w:t xml:space="preserve">To use </w:t>
-      </w:r>
-      <w:proofErr w:type="spellStart"/>
-      <w:r>
-        <w:t>OpenMolcas</w:t>
-      </w:r>
-      <w:proofErr w:type="spellEnd"/>
-      <w:r>
-        <w:t xml:space="preserve"> interface a Python 3 installation is required. Please, refer to </w:t>
+        <w:t>pip install numpy h5py google protobuf</w:t>
+      </w:r>
+    </w:p>
+    <w:p>
+      <w:r>
+        <w:t xml:space="preserve">To use OpenMolcas interface a Python 3 installation is required. Please, refer to </w:t>
       </w:r>
     </w:p>
     <w:p>
@@ -2746,15 +2559,7 @@
     </w:p>
     <w:p>
       <w:r>
-        <w:t xml:space="preserve">to properly install </w:t>
-      </w:r>
-      <w:proofErr w:type="spellStart"/>
-      <w:r>
-        <w:t>OpenMolcas</w:t>
-      </w:r>
-      <w:proofErr w:type="spellEnd"/>
-      <w:r>
-        <w:t xml:space="preserve"> and its dependencies.</w:t>
+        <w:t>to properly install OpenMolcas and its dependencies.</w:t>
       </w:r>
     </w:p>
     <w:p>
@@ -2769,15 +2574,7 @@
     </w:p>
     <w:p>
       <w:r>
-        <w:t xml:space="preserve">Having obtained </w:t>
-      </w:r>
-      <w:proofErr w:type="spellStart"/>
-      <w:r>
-        <w:t>pySpawn</w:t>
-      </w:r>
-      <w:proofErr w:type="spellEnd"/>
-      <w:r>
-        <w:t xml:space="preserve"> and installed the necessary dependencies</w:t>
+        <w:t>Having obtained pySpawn and installed the necessary dependencies</w:t>
       </w:r>
       <w:r>
         <w:t>, cd to the t</w:t>
@@ -2850,13 +2647,8 @@
           <w:tab w:val="left" w:pos="1440"/>
         </w:tabs>
       </w:pPr>
-      <w:proofErr w:type="spellStart"/>
-      <w:r>
-        <w:t>a.u</w:t>
-      </w:r>
-      <w:proofErr w:type="spellEnd"/>
-      <w:r>
-        <w:t>.</w:t>
+      <w:r>
+        <w:t>a.u.</w:t>
       </w:r>
       <w:r>
         <w:tab/>
@@ -3044,26 +2836,10 @@
         <w:rPr>
           <w:rStyle w:val="QuoteChar"/>
         </w:rPr>
-        <w:t>examples/</w:t>
-      </w:r>
-      <w:proofErr w:type="spellStart"/>
-      <w:r>
-        <w:rPr>
-          <w:rStyle w:val="QuoteChar"/>
-        </w:rPr>
-        <w:t>ethylene_sacasscf</w:t>
-      </w:r>
-      <w:proofErr w:type="spellEnd"/>
-      <w:r>
-        <w:t>.  This job simulates the dynamics of ethene on the SA2-</w:t>
-      </w:r>
-      <w:proofErr w:type="gramStart"/>
-      <w:r>
-        <w:t>CAS(</w:t>
-      </w:r>
-      <w:proofErr w:type="gramEnd"/>
-      <w:r>
-        <w:t>2/2)</w:t>
+        <w:t>examples/ethylene_sacasscf</w:t>
+      </w:r>
+      <w:r>
+        <w:t>.  This job simulates the dynamics of ethene on the SA2-CAS(2/2)</w:t>
       </w:r>
       <w:r>
         <w:t>/6-31G</w:t>
@@ -3087,13 +2863,8 @@
         </w:numPr>
       </w:pPr>
       <w:r>
-        <w:t xml:space="preserve">the series of steps needed to run a simulation with </w:t>
-      </w:r>
-      <w:proofErr w:type="spellStart"/>
-      <w:r>
-        <w:t>pySpawn</w:t>
-      </w:r>
-      <w:proofErr w:type="spellEnd"/>
+        <w:t>the series of steps needed to run a simulation with pySpawn</w:t>
+      </w:r>
     </w:p>
     <w:p>
       <w:pPr>
@@ -3125,23 +2896,7 @@
           <w:b/>
           <w:bCs/>
         </w:rPr>
-        <w:t xml:space="preserve">Most of what you need to know to start using </w:t>
-      </w:r>
-      <w:proofErr w:type="spellStart"/>
-      <w:r>
-        <w:rPr>
-          <w:b/>
-          <w:bCs/>
-        </w:rPr>
-        <w:t>pySpawn</w:t>
-      </w:r>
-      <w:proofErr w:type="spellEnd"/>
-      <w:r>
-        <w:rPr>
-          <w:b/>
-          <w:bCs/>
-        </w:rPr>
-        <w:t xml:space="preserve"> to run simulations is in this chapter, so it will be in your best interest to read it carefully!  </w:t>
+        <w:t xml:space="preserve">Most of what you need to know to start using pySpawn to run simulations is in this chapter, so it will be in your best interest to read it carefully!  </w:t>
       </w:r>
       <w:r>
         <w:t>A more detailed description of input</w:t>
@@ -3239,29 +2994,13 @@
         <w:t xml:space="preserve">Before beginning, one must compute the minimum and Hessian </w:t>
       </w:r>
       <w:r>
-        <w:t xml:space="preserve">and store them in </w:t>
-      </w:r>
-      <w:proofErr w:type="spellStart"/>
-      <w:r>
-        <w:t>pySpawn’s</w:t>
-      </w:r>
-      <w:proofErr w:type="spellEnd"/>
-      <w:r>
-        <w:t xml:space="preserve"> preferred format: </w:t>
-      </w:r>
-      <w:proofErr w:type="gramStart"/>
-      <w:r>
-        <w:rPr>
-          <w:rStyle w:val="QuoteChar"/>
-        </w:rPr>
-        <w:t>hessian.hdf</w:t>
-      </w:r>
-      <w:proofErr w:type="gramEnd"/>
-      <w:r>
-        <w:rPr>
-          <w:rStyle w:val="QuoteChar"/>
-        </w:rPr>
-        <w:t>5</w:t>
+        <w:t xml:space="preserve">and store them in pySpawn’s preferred format: </w:t>
+      </w:r>
+      <w:r>
+        <w:rPr>
+          <w:rStyle w:val="QuoteChar"/>
+        </w:rPr>
+        <w:t>hessian.hdf5</w:t>
       </w:r>
       <w:r>
         <w:t xml:space="preserve">.  We will assume that the reader can optimize the ground state minimum energy geometry of their chosen molecule.  The script </w:t>
@@ -3275,19 +3014,11 @@
       <w:r>
         <w:t xml:space="preserve"> takes this structure, drives TeraChem to compute the Hessian matrix, and then stores both the geometry and Hessian in </w:t>
       </w:r>
-      <w:proofErr w:type="gramStart"/>
-      <w:r>
-        <w:rPr>
-          <w:rStyle w:val="QuoteChar"/>
-        </w:rPr>
-        <w:t>hessian.hdf</w:t>
-      </w:r>
-      <w:proofErr w:type="gramEnd"/>
-      <w:r>
-        <w:rPr>
-          <w:rStyle w:val="QuoteChar"/>
-        </w:rPr>
-        <w:t>5</w:t>
+      <w:r>
+        <w:rPr>
+          <w:rStyle w:val="QuoteChar"/>
+        </w:rPr>
+        <w:t>hessian.hdf5</w:t>
       </w:r>
       <w:r>
         <w:t>.</w:t>
@@ -3317,19 +3048,11 @@
         </w:rPr>
         <w:t xml:space="preserve">Most importantly, if you wish to recompute the Hessian you must remove any existing </w:t>
       </w:r>
-      <w:proofErr w:type="gramStart"/>
-      <w:r>
-        <w:rPr>
-          <w:rStyle w:val="QuoteChar"/>
-        </w:rPr>
-        <w:t>hessian.hdf</w:t>
-      </w:r>
-      <w:proofErr w:type="gramEnd"/>
-      <w:r>
-        <w:rPr>
-          <w:rStyle w:val="QuoteChar"/>
-        </w:rPr>
-        <w:t>5</w:t>
+      <w:r>
+        <w:rPr>
+          <w:rStyle w:val="QuoteChar"/>
+        </w:rPr>
+        <w:t>hessian.hdf5</w:t>
       </w:r>
       <w:r>
         <w:rPr>
@@ -3369,19 +3092,11 @@
       <w:r>
         <w:t xml:space="preserve">The final </w:t>
       </w:r>
-      <w:proofErr w:type="gramStart"/>
-      <w:r>
-        <w:rPr>
-          <w:rStyle w:val="QuoteChar"/>
-        </w:rPr>
-        <w:t>hessian.hdf</w:t>
-      </w:r>
-      <w:proofErr w:type="gramEnd"/>
-      <w:r>
-        <w:rPr>
-          <w:rStyle w:val="QuoteChar"/>
-        </w:rPr>
-        <w:t>5</w:t>
+      <w:r>
+        <w:rPr>
+          <w:rStyle w:val="QuoteChar"/>
+        </w:rPr>
+        <w:t>hessian.hdf5</w:t>
       </w:r>
       <w:r>
         <w:t xml:space="preserve"> file contains both the geometry and Hessian matrix.  When sampling the initial conditions, both the geometry and Hessian will be drawn from this file. </w:t>
@@ -3398,19 +3113,11 @@
       <w:r>
         <w:t xml:space="preserve">If the job should die before the hessian is completed, it can be restarted trivially by running this same script.  The restarted job will read the existing </w:t>
       </w:r>
-      <w:proofErr w:type="gramStart"/>
-      <w:r>
-        <w:rPr>
-          <w:rStyle w:val="QuoteChar"/>
-        </w:rPr>
-        <w:t>hessian.hdf</w:t>
-      </w:r>
-      <w:proofErr w:type="gramEnd"/>
-      <w:r>
-        <w:rPr>
-          <w:rStyle w:val="QuoteChar"/>
-        </w:rPr>
-        <w:t>5</w:t>
+      <w:r>
+        <w:rPr>
+          <w:rStyle w:val="QuoteChar"/>
+        </w:rPr>
+        <w:t>hessian.hdf5</w:t>
       </w:r>
       <w:r>
         <w:t xml:space="preserve"> file and pick up where it left off.  </w:t>
@@ -3433,19 +3140,11 @@
       <w:r>
         <w:t xml:space="preserve">With </w:t>
       </w:r>
-      <w:proofErr w:type="gramStart"/>
-      <w:r>
-        <w:rPr>
-          <w:rStyle w:val="QuoteChar"/>
-        </w:rPr>
-        <w:t>hessian.hdf</w:t>
-      </w:r>
-      <w:proofErr w:type="gramEnd"/>
-      <w:r>
-        <w:rPr>
-          <w:rStyle w:val="QuoteChar"/>
-        </w:rPr>
-        <w:t>5</w:t>
+      <w:r>
+        <w:rPr>
+          <w:rStyle w:val="QuoteChar"/>
+        </w:rPr>
+        <w:t>hessian.hdf5</w:t>
       </w:r>
       <w:r>
         <w:t xml:space="preserve"> in hand, we are ready to run an A</w:t>
@@ -3457,15 +3156,7 @@
         <w:t xml:space="preserve">.  </w:t>
       </w:r>
       <w:r>
-        <w:t xml:space="preserve">In order to run </w:t>
-      </w:r>
-      <w:proofErr w:type="spellStart"/>
-      <w:r>
-        <w:t>OpenMolcas</w:t>
-      </w:r>
-      <w:proofErr w:type="spellEnd"/>
-      <w:r>
-        <w:t xml:space="preserve"> interface, it is before needed to generate an initial guess for the orbitals with the Software with a single point calculation. This file must be called INPORB. This is left to the user to generate the </w:t>
+        <w:t xml:space="preserve">In order to run OpenMolcas interface, it is before needed to generate an initial guess for the orbitals with the Software with a single point calculation. This file must be called INPORB. This is left to the user to generate the </w:t>
       </w:r>
       <w:r>
         <w:lastRenderedPageBreak/>
@@ -3519,14 +3210,12 @@
           <w:lang w:val="da-DK"/>
         </w:rPr>
       </w:pPr>
-      <w:proofErr w:type="spellStart"/>
       <w:r>
         <w:rPr>
           <w:rStyle w:val="QuoteChar"/>
         </w:rPr>
         <w:t>clas_prop</w:t>
       </w:r>
-      <w:proofErr w:type="spellEnd"/>
       <w:r>
         <w:t xml:space="preserve"> </w:t>
       </w:r>
@@ -3558,14 +3247,12 @@
           <w:numId w:val="18"/>
         </w:numPr>
       </w:pPr>
-      <w:proofErr w:type="spellStart"/>
       <w:r>
         <w:rPr>
           <w:rStyle w:val="QuoteChar"/>
         </w:rPr>
         <w:t>qm_prop</w:t>
       </w:r>
-      <w:proofErr w:type="spellEnd"/>
       <w:r>
         <w:t xml:space="preserve"> </w:t>
       </w:r>
@@ -3582,15 +3269,7 @@
         <w:t>rk2</w:t>
       </w:r>
       <w:r>
-        <w:t xml:space="preserve"> opts for adaptive second-order Runge-</w:t>
-      </w:r>
-      <w:proofErr w:type="spellStart"/>
-      <w:r>
-        <w:t>Kutta</w:t>
-      </w:r>
-      <w:proofErr w:type="spellEnd"/>
-      <w:r>
-        <w:t xml:space="preserve">. </w:t>
+        <w:t xml:space="preserve"> opts for adaptive second-order Runge-Kutta. </w:t>
       </w:r>
     </w:p>
     <w:p>
@@ -3601,14 +3280,12 @@
           <w:numId w:val="18"/>
         </w:numPr>
       </w:pPr>
-      <w:proofErr w:type="spellStart"/>
       <w:r>
         <w:rPr>
           <w:rStyle w:val="QuoteChar"/>
         </w:rPr>
         <w:t>qm_ham</w:t>
       </w:r>
-      <w:proofErr w:type="spellEnd"/>
       <w:r>
         <w:t xml:space="preserve"> </w:t>
       </w:r>
@@ -3648,14 +3325,12 @@
       <w:r>
         <w:t xml:space="preserve"> defines the means by which the electronic structure and PES will be computed.  </w:t>
       </w:r>
-      <w:proofErr w:type="spellStart"/>
       <w:r>
         <w:rPr>
           <w:rStyle w:val="QuoteChar"/>
         </w:rPr>
         <w:t>terachem_cas</w:t>
       </w:r>
-      <w:proofErr w:type="spellEnd"/>
       <w:r>
         <w:t xml:space="preserve"> opts for on-the-fly calculation at a CAS level of theory using TeraChem.  This </w:t>
       </w:r>
@@ -3665,30 +3340,14 @@
       <w:r>
         <w:t xml:space="preserve"> </w:t>
       </w:r>
-      <w:proofErr w:type="spellStart"/>
-      <w:r>
-        <w:rPr>
-          <w:rStyle w:val="QuoteChar"/>
-        </w:rPr>
-        <w:t>molcas_cas</w:t>
-      </w:r>
-      <w:proofErr w:type="spellEnd"/>
-      <w:r>
-        <w:rPr>
-          <w:rStyle w:val="QuoteChar"/>
-        </w:rPr>
-        <w:t xml:space="preserve"> </w:t>
-      </w:r>
-      <w:r>
-        <w:t xml:space="preserve">opts for on-the-fly calculation at a CAS level of theory using </w:t>
-      </w:r>
-      <w:proofErr w:type="spellStart"/>
-      <w:r>
-        <w:t>OpenMolcas</w:t>
-      </w:r>
-      <w:proofErr w:type="spellEnd"/>
-      <w:r>
-        <w:t>. This option will work for SA-CASSCF, MS-CASPT2, XMS-CASPT2, RMS-CASPT2, XDW-CASPT2.</w:t>
+      <w:r>
+        <w:rPr>
+          <w:rStyle w:val="QuoteChar"/>
+        </w:rPr>
+        <w:t xml:space="preserve">molcas_cas </w:t>
+      </w:r>
+      <w:r>
+        <w:t>opts for on-the-fly calculation at a CAS level of theory using OpenMolcas. This option will work for SA-CASSCF, MS-CASPT2, XMS-CASPT2, RMS-CASPT2, XDW-CASPT2.</w:t>
       </w:r>
     </w:p>
     <w:p>
@@ -3706,15 +3365,7 @@
         <w:t>t0</w:t>
       </w:r>
       <w:r>
-        <w:t xml:space="preserve"> is the initial time of the simulation (in </w:t>
-      </w:r>
-      <w:proofErr w:type="spellStart"/>
-      <w:r>
-        <w:t>a.u</w:t>
-      </w:r>
-      <w:proofErr w:type="spellEnd"/>
-      <w:r>
-        <w:t>.).</w:t>
+        <w:t xml:space="preserve"> is the initial time of the simulation (in a.u.).</w:t>
       </w:r>
     </w:p>
     <w:p>
@@ -3725,24 +3376,14 @@
           <w:numId w:val="18"/>
         </w:numPr>
       </w:pPr>
-      <w:proofErr w:type="spellStart"/>
       <w:r>
         <w:rPr>
           <w:rStyle w:val="QuoteChar"/>
         </w:rPr>
         <w:t>ts</w:t>
       </w:r>
-      <w:proofErr w:type="spellEnd"/>
-      <w:r>
-        <w:t xml:space="preserve"> is the time step of the simulation (in </w:t>
-      </w:r>
-      <w:proofErr w:type="spellStart"/>
-      <w:r>
-        <w:t>a.u</w:t>
-      </w:r>
-      <w:proofErr w:type="spellEnd"/>
-      <w:r>
-        <w:t>.).</w:t>
+      <w:r>
+        <w:t xml:space="preserve"> is the time step of the simulation (in a.u.).</w:t>
       </w:r>
     </w:p>
     <w:p>
@@ -3753,24 +3394,14 @@
           <w:numId w:val="18"/>
         </w:numPr>
       </w:pPr>
-      <w:proofErr w:type="spellStart"/>
       <w:r>
         <w:rPr>
           <w:rStyle w:val="QuoteChar"/>
         </w:rPr>
         <w:t>tfinal</w:t>
       </w:r>
-      <w:proofErr w:type="spellEnd"/>
-      <w:r>
-        <w:t xml:space="preserve"> is the final time of the simulation (in </w:t>
-      </w:r>
-      <w:proofErr w:type="spellStart"/>
-      <w:r>
-        <w:t>a.u</w:t>
-      </w:r>
-      <w:proofErr w:type="spellEnd"/>
-      <w:r>
-        <w:t>.).</w:t>
+      <w:r>
+        <w:t xml:space="preserve"> is the final time of the simulation (in a.u.).</w:t>
       </w:r>
     </w:p>
     <w:p>
@@ -3781,14 +3412,12 @@
           <w:numId w:val="18"/>
         </w:numPr>
       </w:pPr>
-      <w:proofErr w:type="spellStart"/>
       <w:r>
         <w:rPr>
           <w:rStyle w:val="QuoteChar"/>
         </w:rPr>
         <w:t>numdims</w:t>
       </w:r>
-      <w:proofErr w:type="spellEnd"/>
       <w:r>
         <w:t xml:space="preserve"> is dimensionality of the system (3 * number of atoms).</w:t>
       </w:r>
@@ -3801,14 +3430,12 @@
           <w:numId w:val="18"/>
         </w:numPr>
       </w:pPr>
-      <w:proofErr w:type="spellStart"/>
       <w:r>
         <w:rPr>
           <w:rStyle w:val="QuoteChar"/>
         </w:rPr>
         <w:t>numstates</w:t>
       </w:r>
-      <w:proofErr w:type="spellEnd"/>
       <w:r>
         <w:t xml:space="preserve"> is the number of electronic states in the calculation.</w:t>
       </w:r>
@@ -3826,24 +3453,14 @@
           <w:numId w:val="19"/>
         </w:numPr>
       </w:pPr>
-      <w:proofErr w:type="spellStart"/>
       <w:r>
         <w:rPr>
           <w:rStyle w:val="QuoteChar"/>
         </w:rPr>
         <w:t>tc_options</w:t>
       </w:r>
-      <w:proofErr w:type="spellEnd"/>
-      <w:r>
-        <w:t xml:space="preserve"> </w:t>
-      </w:r>
-      <w:proofErr w:type="gramStart"/>
-      <w:r>
-        <w:t>contains</w:t>
-      </w:r>
-      <w:proofErr w:type="gramEnd"/>
-      <w:r>
-        <w:t xml:space="preserve"> </w:t>
+      <w:r>
+        <w:t xml:space="preserve"> contains </w:t>
       </w:r>
       <w:r>
         <w:t>options</w:t>
@@ -3870,15 +3487,7 @@
         <w:t>atoms</w:t>
       </w:r>
       <w:r>
-        <w:t xml:space="preserve"> </w:t>
-      </w:r>
-      <w:proofErr w:type="gramStart"/>
-      <w:r>
-        <w:t>is</w:t>
-      </w:r>
-      <w:proofErr w:type="gramEnd"/>
-      <w:r>
-        <w:t xml:space="preserve"> a list of the abbreviations for the atoms in the molecule, in order.</w:t>
+        <w:t xml:space="preserve"> is a list of the abbreviations for the atoms in the molecule, in order.</w:t>
       </w:r>
     </w:p>
     <w:p>
@@ -3889,32 +3498,14 @@
           <w:numId w:val="19"/>
         </w:numPr>
       </w:pPr>
-      <w:proofErr w:type="spellStart"/>
       <w:r>
         <w:rPr>
           <w:rStyle w:val="QuoteChar"/>
         </w:rPr>
         <w:t>cas_energy_labels</w:t>
       </w:r>
-      <w:proofErr w:type="spellEnd"/>
-      <w:r>
-        <w:t xml:space="preserve"> </w:t>
-      </w:r>
-      <w:proofErr w:type="gramStart"/>
-      <w:r>
-        <w:t>is</w:t>
-      </w:r>
-      <w:proofErr w:type="gramEnd"/>
-      <w:r>
-        <w:t xml:space="preserve"> a list of tuples defining the states whose energies will be passed from TeraChem to </w:t>
-      </w:r>
-      <w:proofErr w:type="spellStart"/>
-      <w:r>
-        <w:t>pySpawn</w:t>
-      </w:r>
-      <w:proofErr w:type="spellEnd"/>
-      <w:r>
-        <w:t>.  The first element of each tuple is the state index (ground state is 0, first excited state is 1…) while the second element is the spin multiplicity (singlet is 1…)</w:t>
+      <w:r>
+        <w:t xml:space="preserve"> is a list of tuples defining the states whose energies will be passed from TeraChem to pySpawn.  The first element of each tuple is the state index (ground state is 0, first excited state is 1…) while the second element is the spin multiplicity (singlet is 1…)</w:t>
       </w:r>
     </w:p>
     <w:p>
@@ -3925,32 +3516,14 @@
           <w:numId w:val="19"/>
         </w:numPr>
       </w:pPr>
-      <w:proofErr w:type="spellStart"/>
       <w:r>
         <w:rPr>
           <w:rStyle w:val="QuoteChar"/>
         </w:rPr>
         <w:t>molcas_options</w:t>
       </w:r>
-      <w:proofErr w:type="spellEnd"/>
-      <w:r>
-        <w:t xml:space="preserve"> </w:t>
-      </w:r>
-      <w:proofErr w:type="gramStart"/>
-      <w:r>
-        <w:t>contains</w:t>
-      </w:r>
-      <w:proofErr w:type="gramEnd"/>
-      <w:r>
-        <w:t xml:space="preserve"> options to be passed to </w:t>
-      </w:r>
-      <w:proofErr w:type="spellStart"/>
-      <w:r>
-        <w:t>OpenMolcas</w:t>
-      </w:r>
-      <w:proofErr w:type="spellEnd"/>
-      <w:r>
-        <w:t xml:space="preserve">.  </w:t>
+      <w:r>
+        <w:t xml:space="preserve"> contains options to be passed to OpenMolcas.  </w:t>
       </w:r>
     </w:p>
     <w:p>
@@ -3974,15 +3547,7 @@
         <w:t>atoms</w:t>
       </w:r>
       <w:r>
-        <w:t xml:space="preserve"> </w:t>
-      </w:r>
-      <w:proofErr w:type="gramStart"/>
-      <w:r>
-        <w:t>is</w:t>
-      </w:r>
-      <w:proofErr w:type="gramEnd"/>
-      <w:r>
-        <w:t xml:space="preserve"> a list of the abbreviations for the atoms in the molecule, in order.</w:t>
+        <w:t xml:space="preserve"> is a list of the abbreviations for the atoms in the molecule, in order.</w:t>
       </w:r>
     </w:p>
     <w:p>
@@ -4089,14 +3654,12 @@
           <w:numId w:val="19"/>
         </w:numPr>
       </w:pPr>
-      <w:proofErr w:type="spellStart"/>
       <w:r>
         <w:rPr>
           <w:rStyle w:val="QuoteChar"/>
         </w:rPr>
         <w:t>traj_params</w:t>
       </w:r>
-      <w:proofErr w:type="spellEnd"/>
       <w:r>
         <w:t xml:space="preserve"> contains </w:t>
       </w:r>
@@ -4151,14 +3714,12 @@
           <w:numId w:val="19"/>
         </w:numPr>
       </w:pPr>
-      <w:proofErr w:type="spellStart"/>
       <w:r>
         <w:rPr>
           <w:rStyle w:val="QuoteChar"/>
         </w:rPr>
         <w:t>maxtime</w:t>
       </w:r>
-      <w:proofErr w:type="spellEnd"/>
       <w:r>
         <w:t xml:space="preserve"> defines the maximum time to which each TBF will be propagated.</w:t>
       </w:r>
@@ -4171,14 +3732,12 @@
           <w:numId w:val="19"/>
         </w:numPr>
       </w:pPr>
-      <w:proofErr w:type="spellStart"/>
       <w:r>
         <w:rPr>
           <w:rStyle w:val="QuoteChar"/>
         </w:rPr>
         <w:t>spawnthresh</w:t>
       </w:r>
-      <w:proofErr w:type="spellEnd"/>
       <w:r>
         <w:t xml:space="preserve"> defines the coupling above which spawning will be triggered.</w:t>
       </w:r>
@@ -4191,14 +3750,12 @@
           <w:numId w:val="19"/>
         </w:numPr>
       </w:pPr>
-      <w:proofErr w:type="spellStart"/>
       <w:r>
         <w:rPr>
           <w:rStyle w:val="QuoteChar"/>
         </w:rPr>
         <w:t>istate</w:t>
       </w:r>
-      <w:proofErr w:type="spellEnd"/>
       <w:r>
         <w:t xml:space="preserve"> is the index of the electronic state to which this TBF belongs (0 is the ground states…)</w:t>
       </w:r>
@@ -4218,23 +3775,7 @@
         <w:t>widths</w:t>
       </w:r>
       <w:r>
-        <w:t xml:space="preserve"> </w:t>
-      </w:r>
-      <w:proofErr w:type="gramStart"/>
-      <w:r>
-        <w:t>is</w:t>
-      </w:r>
-      <w:proofErr w:type="gramEnd"/>
-      <w:r>
-        <w:t xml:space="preserve"> a </w:t>
-      </w:r>
-      <w:proofErr w:type="spellStart"/>
-      <w:r>
-        <w:t>numpy</w:t>
-      </w:r>
-      <w:proofErr w:type="spellEnd"/>
-      <w:r>
-        <w:t xml:space="preserve"> array containing the widths, α, associated with each degree of freedom (in units of bohr</w:t>
+        <w:t xml:space="preserve"> is a numpy array containing the widths, α, associated with each degree of freedom (in units of bohr</w:t>
       </w:r>
       <w:r>
         <w:rPr>
@@ -4262,15 +3803,7 @@
         <w:t>atoms</w:t>
       </w:r>
       <w:r>
-        <w:t xml:space="preserve"> </w:t>
-      </w:r>
-      <w:proofErr w:type="gramStart"/>
-      <w:r>
-        <w:t>contains</w:t>
-      </w:r>
-      <w:proofErr w:type="gramEnd"/>
-      <w:r>
-        <w:t xml:space="preserve"> the list of atom labels</w:t>
+        <w:t xml:space="preserve"> contains the list of atom labels</w:t>
       </w:r>
       <w:r>
         <w:t xml:space="preserve"> (and should be identical to </w:t>
@@ -4284,14 +3817,12 @@
       <w:r>
         <w:t xml:space="preserve"> in </w:t>
       </w:r>
-      <w:proofErr w:type="spellStart"/>
       <w:r>
         <w:rPr>
           <w:rStyle w:val="QuoteChar"/>
         </w:rPr>
         <w:t>tc_options</w:t>
       </w:r>
-      <w:proofErr w:type="spellEnd"/>
       <w:r>
         <w:t xml:space="preserve"> in all normal cases)</w:t>
       </w:r>
@@ -4314,31 +3845,7 @@
         <w:t>masses</w:t>
       </w:r>
       <w:r>
-        <w:t xml:space="preserve"> </w:t>
-      </w:r>
-      <w:proofErr w:type="gramStart"/>
-      <w:r>
-        <w:t>is</w:t>
-      </w:r>
-      <w:proofErr w:type="gramEnd"/>
-      <w:r>
-        <w:t xml:space="preserve"> a </w:t>
-      </w:r>
-      <w:proofErr w:type="spellStart"/>
-      <w:r>
-        <w:t>numpy</w:t>
-      </w:r>
-      <w:proofErr w:type="spellEnd"/>
-      <w:r>
-        <w:t xml:space="preserve"> array containing the masses associated with each degree of freedom (in </w:t>
-      </w:r>
-      <w:proofErr w:type="spellStart"/>
-      <w:r>
-        <w:t>a.u</w:t>
-      </w:r>
-      <w:proofErr w:type="spellEnd"/>
-      <w:r>
-        <w:t>., i.e. electron masses).</w:t>
+        <w:t xml:space="preserve"> is a numpy array containing the masses associated with each degree of freedom (in a.u., i.e. electron masses).</w:t>
       </w:r>
     </w:p>
     <w:p>
@@ -4349,24 +3856,14 @@
           <w:numId w:val="19"/>
         </w:numPr>
       </w:pPr>
-      <w:proofErr w:type="spellStart"/>
       <w:r>
         <w:rPr>
           <w:rStyle w:val="QuoteChar"/>
         </w:rPr>
         <w:t>tc_options</w:t>
       </w:r>
-      <w:proofErr w:type="spellEnd"/>
-      <w:r>
-        <w:t xml:space="preserve"> </w:t>
-      </w:r>
-      <w:proofErr w:type="gramStart"/>
-      <w:r>
-        <w:t>is</w:t>
-      </w:r>
-      <w:proofErr w:type="gramEnd"/>
-      <w:r>
-        <w:t xml:space="preserve"> the dictionary structure defined above which contains options to be passed to TeraChem.</w:t>
+      <w:r>
+        <w:t xml:space="preserve"> is the dictionary structure defined above which contains options to be passed to TeraChem.</w:t>
       </w:r>
     </w:p>
     <w:p>
@@ -4377,14 +3874,12 @@
           <w:numId w:val="19"/>
         </w:numPr>
       </w:pPr>
-      <w:proofErr w:type="spellStart"/>
       <w:r>
         <w:rPr>
           <w:rStyle w:val="QuoteChar"/>
         </w:rPr>
         <w:t>sim_params</w:t>
       </w:r>
-      <w:proofErr w:type="spellEnd"/>
       <w:r>
         <w:t xml:space="preserve"> contains parameters of the entire simulation, including the quantum propagation:</w:t>
       </w:r>
@@ -4397,14 +3892,12 @@
           <w:numId w:val="19"/>
         </w:numPr>
       </w:pPr>
-      <w:proofErr w:type="spellStart"/>
       <w:r>
         <w:rPr>
           <w:rStyle w:val="QuoteChar"/>
         </w:rPr>
         <w:t>quantum_time</w:t>
       </w:r>
-      <w:proofErr w:type="spellEnd"/>
       <w:r>
         <w:t xml:space="preserve"> is the initial time of the simulation (and should be identical to </w:t>
       </w:r>
@@ -4417,7 +3910,6 @@
       <w:r>
         <w:t xml:space="preserve"> in the </w:t>
       </w:r>
-      <w:proofErr w:type="spellStart"/>
       <w:r>
         <w:rPr>
           <w:rStyle w:val="QuoteChar"/>
@@ -4430,7 +3922,6 @@
         </w:rPr>
         <w:t>s</w:t>
       </w:r>
-      <w:proofErr w:type="spellEnd"/>
       <w:r>
         <w:t xml:space="preserve"> object in all normal cases).</w:t>
       </w:r>
@@ -4461,14 +3952,12 @@
       <w:r>
         <w:t xml:space="preserve"> in the </w:t>
       </w:r>
-      <w:proofErr w:type="spellStart"/>
       <w:r>
         <w:rPr>
           <w:rStyle w:val="QuoteChar"/>
         </w:rPr>
         <w:t>traj_params</w:t>
       </w:r>
-      <w:proofErr w:type="spellEnd"/>
       <w:r>
         <w:t xml:space="preserve"> object in all normal cases).</w:t>
       </w:r>
@@ -4481,36 +3970,30 @@
           <w:numId w:val="19"/>
         </w:numPr>
       </w:pPr>
-      <w:proofErr w:type="spellStart"/>
       <w:r>
         <w:rPr>
           <w:rStyle w:val="QuoteChar"/>
         </w:rPr>
         <w:t>max_quantum_time</w:t>
       </w:r>
-      <w:proofErr w:type="spellEnd"/>
       <w:r>
         <w:t xml:space="preserve"> is the simulation time at which quantum propagation should stop (and should be identical to </w:t>
       </w:r>
-      <w:proofErr w:type="spellStart"/>
       <w:r>
         <w:rPr>
           <w:rStyle w:val="QuoteChar"/>
         </w:rPr>
         <w:t>maxtime</w:t>
       </w:r>
-      <w:proofErr w:type="spellEnd"/>
       <w:r>
         <w:t xml:space="preserve"> in the </w:t>
       </w:r>
-      <w:proofErr w:type="spellStart"/>
       <w:r>
         <w:rPr>
           <w:rStyle w:val="QuoteChar"/>
         </w:rPr>
         <w:t>traj_params</w:t>
       </w:r>
-      <w:proofErr w:type="spellEnd"/>
       <w:r>
         <w:t xml:space="preserve"> object in all normal cases).</w:t>
       </w:r>
@@ -4523,24 +4006,14 @@
           <w:numId w:val="19"/>
         </w:numPr>
       </w:pPr>
-      <w:proofErr w:type="spellStart"/>
       <w:r>
         <w:rPr>
           <w:rStyle w:val="QuoteChar"/>
         </w:rPr>
         <w:t>qm_amplitudes</w:t>
       </w:r>
-      <w:proofErr w:type="spellEnd"/>
-      <w:r>
-        <w:t xml:space="preserve"> </w:t>
-      </w:r>
-      <w:proofErr w:type="gramStart"/>
-      <w:r>
-        <w:t>is</w:t>
-      </w:r>
-      <w:proofErr w:type="gramEnd"/>
-      <w:r>
-        <w:t xml:space="preserve"> the initial quantum amplitudes.</w:t>
+      <w:r>
+        <w:t xml:space="preserve"> is the initial quantum amplitudes.</w:t>
       </w:r>
     </w:p>
     <w:p>
@@ -4551,14 +4024,12 @@
           <w:numId w:val="19"/>
         </w:numPr>
       </w:pPr>
-      <w:proofErr w:type="spellStart"/>
       <w:r>
         <w:rPr>
           <w:rStyle w:val="QuoteChar"/>
         </w:rPr>
         <w:t>qm_energy_shift</w:t>
       </w:r>
-      <w:proofErr w:type="spellEnd"/>
       <w:r>
         <w:t xml:space="preserve"> is an energy shift applied to the diagonal of the Hamiltonian.  For numerical convenience, these diagonals should be roughly zero.</w:t>
       </w:r>
@@ -4567,25 +4038,21 @@
       <w:r>
         <w:t xml:space="preserve">Other options for </w:t>
       </w:r>
-      <w:proofErr w:type="spellStart"/>
       <w:r>
         <w:rPr>
           <w:rStyle w:val="QuoteChar"/>
         </w:rPr>
         <w:t>traj_params</w:t>
       </w:r>
-      <w:proofErr w:type="spellEnd"/>
       <w:r>
         <w:t xml:space="preserve"> and </w:t>
       </w:r>
-      <w:proofErr w:type="spellStart"/>
       <w:r>
         <w:rPr>
           <w:rStyle w:val="QuoteChar"/>
         </w:rPr>
         <w:t>sim_params</w:t>
       </w:r>
-      <w:proofErr w:type="spellEnd"/>
       <w:r>
         <w:t xml:space="preserve"> are documented in a subsequent chapter.</w:t>
       </w:r>
@@ -4598,15 +4065,7 @@
         <w:t>s point the script is a simple P</w:t>
       </w:r>
       <w:r>
-        <w:t xml:space="preserve">ython script, defining various variables and data structures that will be passed to </w:t>
-      </w:r>
-      <w:proofErr w:type="spellStart"/>
-      <w:r>
-        <w:t>pySpawn</w:t>
-      </w:r>
-      <w:proofErr w:type="spellEnd"/>
-      <w:r>
-        <w:t xml:space="preserve">.  Now, we begin by importing methods into the </w:t>
+        <w:t xml:space="preserve">ython script, defining various variables and data structures that will be passed to pySpawn.  Now, we begin by importing methods into the </w:t>
       </w:r>
       <w:r>
         <w:rPr>
@@ -4617,14 +4076,12 @@
       <w:r>
         <w:t xml:space="preserve"> and </w:t>
       </w:r>
-      <w:proofErr w:type="spellStart"/>
       <w:r>
         <w:rPr>
           <w:rStyle w:val="QuoteChar"/>
         </w:rPr>
         <w:t>traj</w:t>
       </w:r>
-      <w:proofErr w:type="spellEnd"/>
       <w:r>
         <w:t xml:space="preserve"> </w:t>
       </w:r>
@@ -4646,14 +4103,12 @@
       <w:r>
         <w:t xml:space="preserve"> class will contain information pertaining to the entire simulation, including the quantum propagation.  An instance of the </w:t>
       </w:r>
-      <w:proofErr w:type="spellStart"/>
       <w:r>
         <w:rPr>
           <w:rStyle w:val="QuoteChar"/>
         </w:rPr>
         <w:t>traj</w:t>
       </w:r>
-      <w:proofErr w:type="spellEnd"/>
       <w:r>
         <w:t xml:space="preserve"> class will describe each TBF.  (For those familiar with FMS90, the </w:t>
       </w:r>
@@ -4686,19 +4141,11 @@
       <w:r>
         <w:t xml:space="preserve"> flavor of integrator (</w:t>
       </w:r>
-      <w:proofErr w:type="spellStart"/>
-      <w:r>
-        <w:rPr>
-          <w:rStyle w:val="QuoteChar"/>
-        </w:rPr>
-        <w:t>qm_prop</w:t>
-      </w:r>
-      <w:proofErr w:type="spellEnd"/>
-      <w:r>
-        <w:rPr>
-          <w:rStyle w:val="QuoteChar"/>
-        </w:rPr>
-        <w:t xml:space="preserve"> = “</w:t>
+      <w:r>
+        <w:rPr>
+          <w:rStyle w:val="QuoteChar"/>
+        </w:rPr>
+        <w:t>qm_prop = “</w:t>
       </w:r>
       <w:r>
         <w:rPr>
@@ -4715,19 +4162,11 @@
       <w:r>
         <w:t>) and Hamiltonian (</w:t>
       </w:r>
-      <w:proofErr w:type="spellStart"/>
-      <w:r>
-        <w:rPr>
-          <w:rStyle w:val="QuoteChar"/>
-        </w:rPr>
-        <w:t>qm_ham</w:t>
-      </w:r>
-      <w:proofErr w:type="spellEnd"/>
-      <w:r>
-        <w:rPr>
-          <w:rStyle w:val="QuoteChar"/>
-        </w:rPr>
-        <w:t xml:space="preserve"> = “</w:t>
+      <w:r>
+        <w:rPr>
+          <w:rStyle w:val="QuoteChar"/>
+        </w:rPr>
+        <w:t>qm_ham = “</w:t>
       </w:r>
       <w:r>
         <w:rPr>
@@ -4756,21 +4195,8 @@
         <w:pStyle w:val="Quote"/>
         <w:jc w:val="left"/>
       </w:pPr>
-      <w:proofErr w:type="gramStart"/>
-      <w:r>
-        <w:t>exec(</w:t>
-      </w:r>
-      <w:proofErr w:type="gramEnd"/>
-      <w:r>
-        <w:t xml:space="preserve">"pyspawn.import_methods.into_simulation(pyspawn.qm_integrator." + </w:t>
-      </w:r>
-      <w:proofErr w:type="spellStart"/>
-      <w:r>
-        <w:t>qm_prop</w:t>
-      </w:r>
-      <w:proofErr w:type="spellEnd"/>
-      <w:r>
-        <w:t xml:space="preserve"> + ")")</w:t>
+      <w:r>
+        <w:t>exec("pyspawn.import_methods.into_simulation(pyspawn.qm_integrator." + qm_prop + ")")</w:t>
       </w:r>
     </w:p>
     <w:p>
@@ -4778,35 +4204,20 @@
         <w:pStyle w:val="Quote"/>
         <w:jc w:val="left"/>
       </w:pPr>
-      <w:proofErr w:type="gramStart"/>
-      <w:r>
-        <w:t>exec(</w:t>
-      </w:r>
-      <w:proofErr w:type="gramEnd"/>
-      <w:r>
-        <w:t xml:space="preserve">"pyspawn.import_methods.into_simulation(pyspawn.qm_hamiltonian." + </w:t>
-      </w:r>
-      <w:proofErr w:type="spellStart"/>
-      <w:r>
-        <w:t>qm_ham</w:t>
-      </w:r>
-      <w:proofErr w:type="spellEnd"/>
-      <w:r>
-        <w:t xml:space="preserve"> + ")")</w:t>
+      <w:r>
+        <w:t>exec("pyspawn.import_methods.into_simulation(pyspawn.qm_hamiltonian." + qm_ham + ")")</w:t>
       </w:r>
     </w:p>
     <w:p>
       <w:r>
         <w:t xml:space="preserve">Similarly, two sets of methods must be imported into the </w:t>
       </w:r>
-      <w:proofErr w:type="spellStart"/>
       <w:r>
         <w:rPr>
           <w:rStyle w:val="QuoteChar"/>
         </w:rPr>
         <w:t>traj</w:t>
       </w:r>
-      <w:proofErr w:type="spellEnd"/>
       <w:r>
         <w:t xml:space="preserve"> class</w:t>
       </w:r>
@@ -4829,64 +4240,26 @@
         <w:rPr>
           <w:rStyle w:val="QuoteChar"/>
         </w:rPr>
-        <w:t>“</w:t>
-      </w:r>
-      <w:proofErr w:type="spellStart"/>
-      <w:r>
-        <w:rPr>
-          <w:rStyle w:val="QuoteChar"/>
-        </w:rPr>
-        <w:t>terachem_cas</w:t>
-      </w:r>
-      <w:proofErr w:type="spellEnd"/>
-      <w:r>
-        <w:rPr>
-          <w:rStyle w:val="QuoteChar"/>
-        </w:rPr>
-        <w:t>”</w:t>
+        <w:t>“terachem_cas”</w:t>
       </w:r>
       <w:r>
         <w:t xml:space="preserve">; </w:t>
       </w:r>
-      <w:proofErr w:type="spellStart"/>
-      <w:r>
-        <w:rPr>
-          <w:rStyle w:val="QuoteChar"/>
-        </w:rPr>
-        <w:t>clas_prop</w:t>
-      </w:r>
-      <w:proofErr w:type="spellEnd"/>
-      <w:r>
-        <w:rPr>
-          <w:rStyle w:val="QuoteChar"/>
-        </w:rPr>
-        <w:t xml:space="preserve"> = “</w:t>
-      </w:r>
-      <w:proofErr w:type="spellStart"/>
-      <w:r>
-        <w:rPr>
-          <w:rStyle w:val="QuoteChar"/>
-        </w:rPr>
-        <w:t>vv</w:t>
-      </w:r>
-      <w:proofErr w:type="spellEnd"/>
-      <w:r>
-        <w:rPr>
-          <w:rStyle w:val="QuoteChar"/>
-        </w:rPr>
-        <w:t>”</w:t>
+      <w:r>
+        <w:rPr>
+          <w:rStyle w:val="QuoteChar"/>
+        </w:rPr>
+        <w:t>clas_prop = “vv”</w:t>
       </w:r>
       <w:r>
         <w:t xml:space="preserve">).  These two lines simply import the necessary methods into the </w:t>
       </w:r>
-      <w:proofErr w:type="spellStart"/>
       <w:r>
         <w:rPr>
           <w:rStyle w:val="QuoteChar"/>
         </w:rPr>
         <w:t>traj</w:t>
       </w:r>
-      <w:proofErr w:type="spellEnd"/>
       <w:r>
         <w:t xml:space="preserve"> class:</w:t>
       </w:r>
@@ -4896,29 +4269,8 @@
         <w:pStyle w:val="Quote"/>
         <w:jc w:val="left"/>
       </w:pPr>
-      <w:proofErr w:type="gramStart"/>
-      <w:r>
-        <w:t>exec(</w:t>
-      </w:r>
-      <w:proofErr w:type="gramEnd"/>
-      <w:r>
-        <w:t>"</w:t>
-      </w:r>
-      <w:proofErr w:type="spellStart"/>
-      <w:r>
-        <w:t>pyspawn.import_methods.into_traj</w:t>
-      </w:r>
-      <w:proofErr w:type="spellEnd"/>
-      <w:r>
-        <w:t>(</w:t>
-      </w:r>
-      <w:proofErr w:type="spellStart"/>
-      <w:r>
-        <w:t>pyspawn.potential</w:t>
-      </w:r>
-      <w:proofErr w:type="spellEnd"/>
-      <w:r>
-        <w:t>." + potential + ")")</w:t>
+      <w:r>
+        <w:t>exec("pyspawn.import_methods.into_traj(pyspawn.potential." + potential + ")")</w:t>
       </w:r>
     </w:p>
     <w:p>
@@ -4926,144 +4278,155 @@
         <w:pStyle w:val="Quote"/>
         <w:jc w:val="left"/>
       </w:pPr>
-      <w:proofErr w:type="gramStart"/>
-      <w:r>
-        <w:t>exec(</w:t>
-      </w:r>
-      <w:proofErr w:type="gramEnd"/>
-      <w:r>
-        <w:t xml:space="preserve">"pyspawn.import_methods.into_traj(pyspawn.classical_integrator." + </w:t>
-      </w:r>
-      <w:proofErr w:type="spellStart"/>
-      <w:r>
-        <w:t>clas_prop</w:t>
-      </w:r>
-      <w:proofErr w:type="spellEnd"/>
-      <w:r>
-        <w:t xml:space="preserve"> + ")")</w:t>
-      </w:r>
-    </w:p>
-    <w:p>
-      <w:r>
-        <w:t xml:space="preserve">Before preceding further, </w:t>
-      </w:r>
-      <w:proofErr w:type="spellStart"/>
-      <w:proofErr w:type="gramStart"/>
-      <w:r>
-        <w:t>pyspawn.general</w:t>
-      </w:r>
-      <w:proofErr w:type="gramEnd"/>
-      <w:r>
-        <w:t>.check_files</w:t>
-      </w:r>
-      <w:proofErr w:type="spellEnd"/>
-      <w:r>
-        <w:t xml:space="preserve">() checks to make sure that there is not any </w:t>
-      </w:r>
-      <w:proofErr w:type="spellStart"/>
-      <w:r>
-        <w:t>pySpawn</w:t>
-      </w:r>
-      <w:proofErr w:type="spellEnd"/>
-      <w:r>
-        <w:t xml:space="preserve"> hdf5 output in the current directory.  The job will fail here if there is.  </w:t>
+      <w:r>
+        <w:t>exec("pyspawn.import_methods.into_traj(pyspawn.classical_integrator." + clas_prop + ")")</w:t>
+      </w:r>
+    </w:p>
+    <w:p>
+      <w:r>
+        <w:t xml:space="preserve">Before preceding further, pyspawn.general.check_files() checks to make sure that there is not any pySpawn hdf5 output in the current directory.  The job will fail here if there is.  </w:t>
       </w:r>
       <w:r>
         <w:rPr>
           <w:b/>
           <w:bCs/>
         </w:rPr>
-        <w:t xml:space="preserve">By default, </w:t>
-      </w:r>
-      <w:proofErr w:type="spellStart"/>
+        <w:t xml:space="preserve">By default, pySpawn will </w:t>
+      </w:r>
       <w:r>
         <w:rPr>
           <w:b/>
           <w:bCs/>
         </w:rPr>
-        <w:t>pySpawn</w:t>
-      </w:r>
-      <w:proofErr w:type="spellEnd"/>
+        <w:lastRenderedPageBreak/>
+        <w:t>append to an existing hdf5 output file, not overwrite it, so it is important to delete unrelated output before running a new job</w:t>
+      </w:r>
       <w:r>
         <w:rPr>
           <w:b/>
           <w:bCs/>
         </w:rPr>
-        <w:t xml:space="preserve"> will </w:t>
+        <w:t>.  Similarly, e</w:t>
       </w:r>
       <w:r>
         <w:rPr>
           <w:b/>
           <w:bCs/>
         </w:rPr>
-        <w:lastRenderedPageBreak/>
-        <w:t>append to an existing hdf5 output file, not overwrite it, so it is important to delete unrelated output before running a new job</w:t>
+        <w:t xml:space="preserve">very pySpawn job must </w:t>
       </w:r>
       <w:r>
         <w:rPr>
           <w:b/>
           <w:bCs/>
         </w:rPr>
-        <w:t>.  Similarly, e</w:t>
+        <w:t>run in</w:t>
       </w:r>
       <w:r>
         <w:rPr>
           <w:b/>
           <w:bCs/>
         </w:rPr>
-        <w:t xml:space="preserve">very </w:t>
-      </w:r>
-      <w:proofErr w:type="spellStart"/>
+        <w:t xml:space="preserve"> its own directory.</w:t>
+      </w:r>
+    </w:p>
+    <w:p>
+      <w:r>
+        <w:t xml:space="preserve">Now, the following lines instantiate a single </w:t>
+      </w:r>
+      <w:r>
+        <w:rPr>
+          <w:rStyle w:val="QuoteChar"/>
+        </w:rPr>
+        <w:t>traj</w:t>
+      </w:r>
+      <w:r>
+        <w:t xml:space="preserve"> object and set its various </w:t>
+      </w:r>
+      <w:r>
+        <w:t>attributes</w:t>
+      </w:r>
+      <w:r>
+        <w:t>:</w:t>
+      </w:r>
+    </w:p>
+    <w:p>
+      <w:pPr>
+        <w:pStyle w:val="Quote"/>
+      </w:pPr>
+      <w:r>
+        <w:t>traj1 = pyspawn.traj()</w:t>
+      </w:r>
+    </w:p>
+    <w:p>
+      <w:pPr>
+        <w:pStyle w:val="Quote"/>
+      </w:pPr>
+      <w:r>
+        <w:t>traj1.set_numstates(numstates)</w:t>
+      </w:r>
+    </w:p>
+    <w:p>
+      <w:pPr>
+        <w:pStyle w:val="Quote"/>
+      </w:pPr>
+      <w:r>
+        <w:t>traj1.set_numdims(numdims)</w:t>
+      </w:r>
+    </w:p>
+    <w:p>
+      <w:pPr>
+        <w:pStyle w:val="Quote"/>
+      </w:pPr>
+      <w:r>
+        <w:t>traj1.set_parameters(traj_params)</w:t>
+      </w:r>
+    </w:p>
+    <w:p>
+      <w:r>
+        <w:t xml:space="preserve">It’s important that </w:t>
+      </w:r>
+      <w:r>
+        <w:rPr>
+          <w:rStyle w:val="QuoteChar"/>
+        </w:rPr>
+        <w:t>numstates</w:t>
+      </w:r>
+      <w:r>
+        <w:t xml:space="preserve"> and </w:t>
+      </w:r>
+      <w:r>
+        <w:rPr>
+          <w:rStyle w:val="QuoteChar"/>
+        </w:rPr>
+        <w:t>numdims</w:t>
+      </w:r>
+      <w:r>
+        <w:t xml:space="preserve"> be set </w:t>
+      </w:r>
       <w:r>
         <w:rPr>
           <w:b/>
           <w:bCs/>
         </w:rPr>
-        <w:t>pySpawn</w:t>
-      </w:r>
-      <w:proofErr w:type="spellEnd"/>
-      <w:r>
-        <w:rPr>
-          <w:b/>
-          <w:bCs/>
-        </w:rPr>
-        <w:t xml:space="preserve"> job must </w:t>
-      </w:r>
-      <w:r>
-        <w:rPr>
-          <w:b/>
-          <w:bCs/>
-        </w:rPr>
-        <w:t>run in</w:t>
-      </w:r>
-      <w:r>
-        <w:rPr>
-          <w:b/>
-          <w:bCs/>
-        </w:rPr>
-        <w:t xml:space="preserve"> its own directory.</w:t>
-      </w:r>
-    </w:p>
-    <w:p>
-      <w:r>
-        <w:t xml:space="preserve">Now, the following lines instantiate a single </w:t>
-      </w:r>
-      <w:proofErr w:type="spellStart"/>
+        <w:t>before</w:t>
+      </w:r>
+      <w:r>
+        <w:t xml:space="preserve"> setting the remaining parameters, because the size of various attributes of the </w:t>
+      </w:r>
       <w:r>
         <w:rPr>
           <w:rStyle w:val="QuoteChar"/>
         </w:rPr>
         <w:t>traj</w:t>
       </w:r>
-      <w:proofErr w:type="spellEnd"/>
-      <w:r>
-        <w:t xml:space="preserve"> object and set its various </w:t>
-      </w:r>
-      <w:r>
-        <w:t>attributes</w:t>
-      </w:r>
-      <w:r>
-        <w:t>:</w:t>
+      <w:r>
+        <w:t xml:space="preserve"> object depend on these attributes.</w:t>
+      </w:r>
+    </w:p>
+    <w:p>
+      <w:r>
+        <w:t>Next we set the initial positions and momenta by sampling from the Wigner distributions:</w:t>
       </w:r>
     </w:p>
     <w:p>
@@ -5071,17 +4434,56 @@
         <w:pStyle w:val="Quote"/>
       </w:pPr>
       <w:r>
-        <w:t xml:space="preserve">traj1 = </w:t>
-      </w:r>
-      <w:proofErr w:type="spellStart"/>
-      <w:proofErr w:type="gramStart"/>
-      <w:r>
-        <w:t>pyspawn.traj</w:t>
-      </w:r>
-      <w:proofErr w:type="spellEnd"/>
-      <w:proofErr w:type="gramEnd"/>
-      <w:r>
-        <w:t>()</w:t>
+        <w:t>traj1.initial_wigner(seed)</w:t>
+      </w:r>
+    </w:p>
+    <w:p>
+      <w:r>
+        <w:t xml:space="preserve">This routine will read the geometry and Hessian matrix from </w:t>
+      </w:r>
+      <w:r>
+        <w:rPr>
+          <w:rStyle w:val="QuoteChar"/>
+        </w:rPr>
+        <w:t>hessian.hdf5</w:t>
+      </w:r>
+      <w:r>
+        <w:t xml:space="preserve"> (created above).  The masses were included in </w:t>
+      </w:r>
+      <w:r>
+        <w:rPr>
+          <w:rStyle w:val="QuoteChar"/>
+        </w:rPr>
+        <w:t>traj_params</w:t>
+      </w:r>
+      <w:r>
+        <w:t xml:space="preserve">, and thus have been set.  The masses are required in order to construct the Wigner distribution, so it is important that they be set </w:t>
+      </w:r>
+      <w:r>
+        <w:t xml:space="preserve">the masses before calling </w:t>
+      </w:r>
+      <w:r>
+        <w:rPr>
+          <w:rStyle w:val="QuoteChar"/>
+        </w:rPr>
+        <w:t>initial_wigner</w:t>
+      </w:r>
+      <w:r>
+        <w:t xml:space="preserve">.  </w:t>
+      </w:r>
+    </w:p>
+    <w:p>
+      <w:r>
+        <w:t xml:space="preserve">Now we instantiate the simulation object, add the </w:t>
+      </w:r>
+      <w:r>
+        <w:rPr>
+          <w:rStyle w:val="QuoteChar"/>
+        </w:rPr>
+        <w:t>traj</w:t>
+      </w:r>
+      <w:r>
+        <w:t xml:space="preserve"> object that we just created to it, and set the various simulation parameters:</w:t>
       </w:r>
     </w:p>
     <w:p>
@@ -5089,15 +4491,7 @@
         <w:pStyle w:val="Quote"/>
       </w:pPr>
       <w:r>
-        <w:t>traj1.set_numstates(</w:t>
-      </w:r>
-      <w:proofErr w:type="spellStart"/>
-      <w:r>
-        <w:t>numstates</w:t>
-      </w:r>
-      <w:proofErr w:type="spellEnd"/>
-      <w:r>
-        <w:t>)</w:t>
+        <w:t>sim = pyspawn.simulation()</w:t>
       </w:r>
     </w:p>
     <w:p>
@@ -5105,89 +4499,26 @@
         <w:pStyle w:val="Quote"/>
       </w:pPr>
       <w:r>
-        <w:t>traj1.set_numdims(</w:t>
-      </w:r>
-      <w:proofErr w:type="spellStart"/>
-      <w:r>
-        <w:t>numdims</w:t>
-      </w:r>
-      <w:proofErr w:type="spellEnd"/>
-      <w:r>
-        <w:t>)</w:t>
+        <w:t>sim.add_traj(traj1)</w:t>
       </w:r>
     </w:p>
     <w:p>
       <w:pPr>
         <w:pStyle w:val="Quote"/>
-      </w:pPr>
-      <w:r>
-        <w:t>traj1.set_parameters(</w:t>
-      </w:r>
-      <w:proofErr w:type="spellStart"/>
-      <w:r>
-        <w:t>traj_params</w:t>
-      </w:r>
-      <w:proofErr w:type="spellEnd"/>
-      <w:r>
-        <w:t>)</w:t>
-      </w:r>
-    </w:p>
-    <w:p>
-      <w:r>
-        <w:t xml:space="preserve">It’s important that </w:t>
-      </w:r>
-      <w:proofErr w:type="spellStart"/>
-      <w:r>
-        <w:rPr>
-          <w:rStyle w:val="QuoteChar"/>
-        </w:rPr>
-        <w:t>numstates</w:t>
-      </w:r>
-      <w:proofErr w:type="spellEnd"/>
-      <w:r>
-        <w:t xml:space="preserve"> and </w:t>
-      </w:r>
-      <w:proofErr w:type="spellStart"/>
-      <w:r>
-        <w:rPr>
-          <w:rStyle w:val="QuoteChar"/>
-        </w:rPr>
-        <w:t>numdims</w:t>
-      </w:r>
-      <w:proofErr w:type="spellEnd"/>
-      <w:r>
-        <w:t xml:space="preserve"> be set </w:t>
-      </w:r>
-      <w:r>
-        <w:rPr>
-          <w:b/>
-          <w:bCs/>
-        </w:rPr>
-        <w:t>before</w:t>
-      </w:r>
-      <w:r>
-        <w:t xml:space="preserve"> setting the remaining parameters, because the size of various attributes of the </w:t>
-      </w:r>
-      <w:proofErr w:type="spellStart"/>
-      <w:r>
-        <w:rPr>
-          <w:rStyle w:val="QuoteChar"/>
-        </w:rPr>
-        <w:t>traj</w:t>
-      </w:r>
-      <w:proofErr w:type="spellEnd"/>
-      <w:r>
-        <w:t xml:space="preserve"> object depend on these attributes.</w:t>
-      </w:r>
-    </w:p>
-    <w:p>
-      <w:proofErr w:type="gramStart"/>
-      <w:r>
-        <w:t>Next</w:t>
-      </w:r>
-      <w:proofErr w:type="gramEnd"/>
-      <w:r>
-        <w:t xml:space="preserve"> we set the initial positions and momenta by sampling from the Wigner distributions:</w:t>
+        <w:rPr>
+          <w:lang w:val="pt-BR"/>
+        </w:rPr>
+      </w:pPr>
+      <w:r>
+        <w:rPr>
+          <w:lang w:val="pt-BR"/>
+        </w:rPr>
+        <w:t>sim.set_parameters(sim_params)</w:t>
+      </w:r>
+    </w:p>
+    <w:p>
+      <w:r>
+        <w:t>Finally, it is time to propagate the AIMS wave function:</w:t>
       </w:r>
     </w:p>
     <w:p>
@@ -5195,70 +4526,24 @@
         <w:pStyle w:val="Quote"/>
       </w:pPr>
       <w:r>
-        <w:t>traj1.initial_wigner(seed)</w:t>
-      </w:r>
-    </w:p>
-    <w:p>
-      <w:r>
-        <w:t xml:space="preserve">This routine will read the geometry and Hessian matrix from </w:t>
-      </w:r>
-      <w:proofErr w:type="gramStart"/>
-      <w:r>
-        <w:rPr>
-          <w:rStyle w:val="QuoteChar"/>
-        </w:rPr>
-        <w:t>hessian.hdf</w:t>
-      </w:r>
-      <w:proofErr w:type="gramEnd"/>
-      <w:r>
-        <w:rPr>
-          <w:rStyle w:val="QuoteChar"/>
-        </w:rPr>
-        <w:t>5</w:t>
-      </w:r>
-      <w:r>
-        <w:t xml:space="preserve"> (created above).  The masses were included in </w:t>
-      </w:r>
-      <w:proofErr w:type="spellStart"/>
-      <w:r>
-        <w:rPr>
-          <w:rStyle w:val="QuoteChar"/>
-        </w:rPr>
-        <w:t>traj_params</w:t>
-      </w:r>
-      <w:proofErr w:type="spellEnd"/>
-      <w:r>
-        <w:t xml:space="preserve">, and thus have been set.  The masses are required in order to construct the Wigner distribution, so it is important that they be set </w:t>
-      </w:r>
-      <w:r>
-        <w:t xml:space="preserve">the masses before calling </w:t>
-      </w:r>
-      <w:proofErr w:type="spellStart"/>
-      <w:r>
-        <w:rPr>
-          <w:rStyle w:val="QuoteChar"/>
-        </w:rPr>
-        <w:t>initial_wigner</w:t>
-      </w:r>
-      <w:proofErr w:type="spellEnd"/>
-      <w:r>
-        <w:t xml:space="preserve">.  </w:t>
-      </w:r>
-    </w:p>
-    <w:p>
-      <w:r>
-        <w:t xml:space="preserve">Now we instantiate the simulation object, add the </w:t>
-      </w:r>
-      <w:proofErr w:type="spellStart"/>
-      <w:r>
-        <w:rPr>
-          <w:rStyle w:val="QuoteChar"/>
-        </w:rPr>
-        <w:t>traj</w:t>
-      </w:r>
-      <w:proofErr w:type="spellEnd"/>
-      <w:r>
-        <w:t xml:space="preserve"> object that we just created to it, and set the various simulation parameters:</w:t>
+        <w:t>sim.propagate()</w:t>
+      </w:r>
+    </w:p>
+    <w:p>
+      <w:r>
+        <w:t xml:space="preserve">To run the script at the </w:t>
+      </w:r>
+      <w:r>
+        <w:t xml:space="preserve">linux </w:t>
+      </w:r>
+      <w:r>
+        <w:t xml:space="preserve">command </w:t>
+      </w:r>
+      <w:r>
+        <w:t>prompt</w:t>
+      </w:r>
+      <w:r>
+        <w:t>, use something like:</w:t>
       </w:r>
     </w:p>
     <w:p>
@@ -5266,93 +4551,6 @@
         <w:pStyle w:val="Quote"/>
       </w:pPr>
       <w:r>
-        <w:t xml:space="preserve">sim = </w:t>
-      </w:r>
-      <w:proofErr w:type="spellStart"/>
-      <w:proofErr w:type="gramStart"/>
-      <w:r>
-        <w:t>pyspawn.simulation</w:t>
-      </w:r>
-      <w:proofErr w:type="spellEnd"/>
-      <w:proofErr w:type="gramEnd"/>
-      <w:r>
-        <w:t>()</w:t>
-      </w:r>
-    </w:p>
-    <w:p>
-      <w:pPr>
-        <w:pStyle w:val="Quote"/>
-      </w:pPr>
-      <w:proofErr w:type="spellStart"/>
-      <w:r>
-        <w:t>sim.add_traj</w:t>
-      </w:r>
-      <w:proofErr w:type="spellEnd"/>
-      <w:r>
-        <w:t>(traj1)</w:t>
-      </w:r>
-    </w:p>
-    <w:p>
-      <w:pPr>
-        <w:pStyle w:val="Quote"/>
-        <w:rPr>
-          <w:lang w:val="pt-BR"/>
-        </w:rPr>
-      </w:pPr>
-      <w:r>
-        <w:rPr>
-          <w:lang w:val="pt-BR"/>
-        </w:rPr>
-        <w:t>sim.set_parameters(sim_params)</w:t>
-      </w:r>
-    </w:p>
-    <w:p>
-      <w:r>
-        <w:t>Finally, it is time to propagate the AIMS wave function:</w:t>
-      </w:r>
-    </w:p>
-    <w:p>
-      <w:pPr>
-        <w:pStyle w:val="Quote"/>
-      </w:pPr>
-      <w:proofErr w:type="spellStart"/>
-      <w:proofErr w:type="gramStart"/>
-      <w:r>
-        <w:t>sim.propagate</w:t>
-      </w:r>
-      <w:proofErr w:type="spellEnd"/>
-      <w:proofErr w:type="gramEnd"/>
-      <w:r>
-        <w:t>()</w:t>
-      </w:r>
-    </w:p>
-    <w:p>
-      <w:r>
-        <w:t xml:space="preserve">To run the script at the </w:t>
-      </w:r>
-      <w:proofErr w:type="spellStart"/>
-      <w:r>
-        <w:t>linux</w:t>
-      </w:r>
-      <w:proofErr w:type="spellEnd"/>
-      <w:r>
-        <w:t xml:space="preserve"> </w:t>
-      </w:r>
-      <w:r>
-        <w:t xml:space="preserve">command </w:t>
-      </w:r>
-      <w:r>
-        <w:t>prompt</w:t>
-      </w:r>
-      <w:r>
-        <w:t>, use something like:</w:t>
-      </w:r>
-    </w:p>
-    <w:p>
-      <w:pPr>
-        <w:pStyle w:val="Quote"/>
-      </w:pPr>
-      <w:r>
         <w:t>python start_c2h4.</w:t>
       </w:r>
       <w:r>
@@ -5381,27 +4579,14 @@
       <w:r>
         <w:t xml:space="preserve">types of output during </w:t>
       </w:r>
-      <w:proofErr w:type="gramStart"/>
-      <w:r>
-        <w:t>a dynamics</w:t>
-      </w:r>
-      <w:proofErr w:type="gramEnd"/>
-      <w:r>
-        <w:t xml:space="preserve"> run: text output (standard output),</w:t>
+      <w:r>
+        <w:t>a dynamics run: text output (standard output),</w:t>
       </w:r>
       <w:r>
         <w:t xml:space="preserve"> HDF</w:t>
       </w:r>
       <w:r>
-        <w:t xml:space="preserve">5 output, and </w:t>
-      </w:r>
-      <w:proofErr w:type="spellStart"/>
-      <w:r>
-        <w:t>json</w:t>
-      </w:r>
-      <w:proofErr w:type="spellEnd"/>
-      <w:r>
-        <w:t xml:space="preserve"> output, as described in this section.</w:t>
+        <w:t>5 output, and json output, as described in this section.</w:t>
       </w:r>
     </w:p>
     <w:p>
@@ -5435,36 +4620,20 @@
       <w:r>
         <w:t xml:space="preserve">5 output files are produced.  </w:t>
       </w:r>
-      <w:proofErr w:type="gramStart"/>
-      <w:r>
-        <w:rPr>
-          <w:rStyle w:val="QuoteChar"/>
-        </w:rPr>
-        <w:t>working.hdf</w:t>
-      </w:r>
-      <w:proofErr w:type="gramEnd"/>
-      <w:r>
-        <w:rPr>
-          <w:rStyle w:val="QuoteChar"/>
-        </w:rPr>
-        <w:t>5</w:t>
+      <w:r>
+        <w:rPr>
+          <w:rStyle w:val="QuoteChar"/>
+        </w:rPr>
+        <w:t>working.hdf5</w:t>
       </w:r>
       <w:r>
         <w:t xml:space="preserve"> is the working copy which is being modified on the fly by the simulation.  </w:t>
       </w:r>
-      <w:proofErr w:type="gramStart"/>
-      <w:r>
-        <w:rPr>
-          <w:rStyle w:val="QuoteChar"/>
-        </w:rPr>
-        <w:t>sim.hdf</w:t>
-      </w:r>
-      <w:proofErr w:type="gramEnd"/>
-      <w:r>
-        <w:rPr>
-          <w:rStyle w:val="QuoteChar"/>
-        </w:rPr>
-        <w:t>5</w:t>
+      <w:r>
+        <w:rPr>
+          <w:rStyle w:val="QuoteChar"/>
+        </w:rPr>
+        <w:t>sim.hdf5</w:t>
       </w:r>
       <w:r>
         <w:t xml:space="preserve"> is a copy that is synchronized with the</w:t>
@@ -5473,168 +4642,259 @@
         <w:t xml:space="preserve"> most recent</w:t>
       </w:r>
       <w:r>
+        <w:t xml:space="preserve"> json output (described below) for restart purposes.  </w:t>
+      </w:r>
+      <w:r>
+        <w:rPr>
+          <w:rStyle w:val="QuoteChar"/>
+        </w:rPr>
+        <w:t>sim.hdf5</w:t>
+      </w:r>
+      <w:r>
+        <w:t xml:space="preserve"> should be viewed as the quantitative output of the simulation.  It contain</w:t>
+      </w:r>
+      <w:r>
+        <w:t>s</w:t>
+      </w:r>
+      <w:r>
         <w:t xml:space="preserve"> </w:t>
       </w:r>
-      <w:proofErr w:type="spellStart"/>
-      <w:r>
-        <w:t>json</w:t>
-      </w:r>
-      <w:proofErr w:type="spellEnd"/>
-      <w:r>
-        <w:t xml:space="preserve"> output (described below) for restart purposes.  </w:t>
-      </w:r>
-      <w:proofErr w:type="gramStart"/>
-      <w:r>
-        <w:rPr>
-          <w:rStyle w:val="QuoteChar"/>
-        </w:rPr>
-        <w:t>sim.hdf</w:t>
-      </w:r>
-      <w:proofErr w:type="gramEnd"/>
-      <w:r>
-        <w:rPr>
-          <w:rStyle w:val="QuoteChar"/>
-        </w:rPr>
-        <w:t>5</w:t>
-      </w:r>
-      <w:r>
-        <w:t xml:space="preserve"> should be viewed as the quantitative output of the simulation.  It contain</w:t>
-      </w:r>
-      <w:r>
-        <w:t>s</w:t>
+      <w:r>
+        <w:t xml:space="preserve">all of the time-dependent </w:t>
+      </w:r>
+      <w:r>
+        <w:t>information need</w:t>
+      </w:r>
+      <w:r>
+        <w:t>ed to reconstruct the time-dependent AIMS wave function, e.g. classical positions and momenta of each TBF at each time step, quantum amplitudes as a function of time, electronic structure information (e.g. CI vectors and orbitals) as a function of time, derivative couplings as a function of time, etc.</w:t>
+      </w:r>
+    </w:p>
+    <w:p>
+      <w:r>
+        <w:t>HDF5 is a binary format and thus is not directly human readable</w:t>
+      </w:r>
+      <w:r>
+        <w:t xml:space="preserve">.  One can easily glimpse the contents using </w:t>
+      </w:r>
+      <w:r>
+        <w:rPr>
+          <w:rStyle w:val="QuoteChar"/>
+        </w:rPr>
+        <w:t>h5dump</w:t>
+      </w:r>
+      <w:r>
+        <w:t xml:space="preserve"> or any HDF5 viewer.  However, the pySpawn analysis module (described below) is designed to process sim.hdf5 into human readable format</w:t>
+      </w:r>
+      <w:r>
+        <w:t>, so that dire</w:t>
+      </w:r>
+      <w:r>
+        <w:t xml:space="preserve">ct viewing of the HDF5 files should not be </w:t>
+      </w:r>
+      <w:r>
+        <w:t>necessary</w:t>
+      </w:r>
+      <w:r>
+        <w:t xml:space="preserve"> in most cases</w:t>
+      </w:r>
+      <w:r>
+        <w:t>.  If desired fun</w:t>
+      </w:r>
+      <w:r>
+        <w:t>ctionality is missing, it should be relatively easy to implement (and contribute) it within the framework of the analysis module.</w:t>
+      </w:r>
+    </w:p>
+    <w:p>
+      <w:r>
+        <w:t xml:space="preserve">The final output file is </w:t>
+      </w:r>
+      <w:r>
+        <w:rPr>
+          <w:rStyle w:val="QuoteChar"/>
+        </w:rPr>
+        <w:t>sim.json</w:t>
+      </w:r>
+      <w:r>
+        <w:t xml:space="preserve">, which contains a complete snap shot of the current </w:t>
+      </w:r>
+      <w:r>
+        <w:rPr>
+          <w:rStyle w:val="QuoteChar"/>
+        </w:rPr>
+        <w:t>simulation</w:t>
+      </w:r>
+      <w:r>
+        <w:t xml:space="preserve"> object.  It primarily exists for restart purposes, but can be useful to troubleshooting/debugging as well.  Unlike </w:t>
+      </w:r>
+      <w:r>
+        <w:rPr>
+          <w:rStyle w:val="QuoteChar"/>
+        </w:rPr>
+        <w:t>sim.hdf5</w:t>
+      </w:r>
+      <w:r>
+        <w:t xml:space="preserve">, </w:t>
+      </w:r>
+      <w:r>
+        <w:rPr>
+          <w:rStyle w:val="QuoteChar"/>
+        </w:rPr>
+        <w:t>sim.json</w:t>
+      </w:r>
+      <w:r>
+        <w:t xml:space="preserve"> does not contain any data prior to the current state of the system, and thus cannot be used for analysis of time-dependent AIMS wave function.</w:t>
+      </w:r>
+    </w:p>
+    <w:p>
+      <w:r>
+        <w:rPr>
+          <w:rStyle w:val="QuoteChar"/>
+        </w:rPr>
+        <w:t>sim.json</w:t>
+      </w:r>
+      <w:r>
+        <w:t xml:space="preserve"> and </w:t>
+      </w:r>
+      <w:r>
+        <w:rPr>
+          <w:rStyle w:val="QuoteChar"/>
+        </w:rPr>
+        <w:t>sim.hdf5</w:t>
+      </w:r>
+      <w:r>
+        <w:t xml:space="preserve"> are synchronized, and are both required for restart.  Each time a new pair of files is stored, the previous pair is renamed (e.g. </w:t>
+      </w:r>
+      <w:r>
+        <w:rPr>
+          <w:rStyle w:val="QuoteChar"/>
+        </w:rPr>
+        <w:t>sim.1.json</w:t>
+      </w:r>
+      <w:r>
+        <w:t xml:space="preserve"> and </w:t>
+      </w:r>
+      <w:r>
+        <w:rPr>
+          <w:rStyle w:val="QuoteChar"/>
+        </w:rPr>
+        <w:t>sim.1.hdf5</w:t>
+      </w:r>
+      <w:r>
+        <w:t>, etc.) so that at any given time several synchronized pairs are available for restart, in the event that a file should</w:t>
+      </w:r>
+      <w:r>
+        <w:t xml:space="preserve"> be</w:t>
+      </w:r>
+      <w:r>
+        <w:t xml:space="preserve"> corrupted</w:t>
+      </w:r>
+      <w:r>
+        <w:t xml:space="preserve"> or accidently deleted</w:t>
+      </w:r>
+      <w:r>
+        <w:t xml:space="preserve">.  </w:t>
+      </w:r>
+      <w:r>
+        <w:rPr>
+          <w:rStyle w:val="QuoteChar"/>
+        </w:rPr>
+        <w:t>working.hdf5</w:t>
+      </w:r>
+      <w:r>
+        <w:t xml:space="preserve"> is not synchronized with a json file, and thus cannot be used for restart.</w:t>
+      </w:r>
+    </w:p>
+    <w:p>
+      <w:pPr>
+        <w:pStyle w:val="Heading2"/>
+      </w:pPr>
+      <w:bookmarkStart w:id="17" w:name="_Toc498451642"/>
+      <w:r>
+        <w:t>Analys</w:t>
+      </w:r>
+      <w:r>
+        <w:t>ing Simulation Data with the Analysis Module</w:t>
+      </w:r>
+      <w:bookmarkEnd w:id="17"/>
+    </w:p>
+    <w:p>
+      <w:r>
+        <w:t xml:space="preserve">The </w:t>
+      </w:r>
+      <w:r>
+        <w:rPr>
+          <w:rStyle w:val="QuoteChar"/>
+        </w:rPr>
+        <w:t>sim.hdf5</w:t>
+      </w:r>
+      <w:r>
+        <w:t xml:space="preserve"> output file is not human readable.  It can be read using standard hdf5 tools, but </w:t>
+      </w:r>
+      <w:r>
+        <w:t xml:space="preserve">it is likely more convenient to work with the analysis module built into PySpawn.  It includes a set of Python routines to read and process the </w:t>
+      </w:r>
+      <w:r>
+        <w:rPr>
+          <w:rStyle w:val="QuoteChar"/>
+        </w:rPr>
+        <w:t>sim.hdf5</w:t>
+      </w:r>
+      <w:r>
+        <w:t xml:space="preserve"> file.  It will create numpy arrays containing the data (“datasets”), facilitates various common processing tasks</w:t>
+      </w:r>
+      <w:r>
+        <w:t xml:space="preserve"> (e.g. computing bond lengths or electronic state populations)</w:t>
+      </w:r>
+      <w:r>
+        <w:t xml:space="preserve">, and enables this data to be output in columnar form.  Used in conjunction with matplotlib, figures can be created directly from </w:t>
+      </w:r>
+      <w:r>
+        <w:rPr>
+          <w:rStyle w:val="QuoteChar"/>
+        </w:rPr>
+        <w:t>sim.hdf5</w:t>
+      </w:r>
+      <w:r>
+        <w:t xml:space="preserve"> in a simple python script.</w:t>
       </w:r>
       <w:r>
         <w:t xml:space="preserve"> </w:t>
       </w:r>
-      <w:r>
-        <w:t xml:space="preserve">all of the time-dependent </w:t>
-      </w:r>
-      <w:r>
-        <w:t>information need</w:t>
-      </w:r>
-      <w:r>
-        <w:t>ed to reconstruct the time-dependent AIMS wave function, e.g. classical positions and momenta of each TBF at each time step, quantum amplitudes as a function of time, electronic structure information (e.g. CI vectors and orbitals) as a function of time, derivative couplings as a function of time, etc.</w:t>
-      </w:r>
-    </w:p>
-    <w:p>
-      <w:r>
-        <w:t>HDF5 is a binary format and thus is not directly human readable</w:t>
-      </w:r>
-      <w:r>
-        <w:t xml:space="preserve">.  One can easily glimpse the contents using </w:t>
-      </w:r>
-      <w:r>
-        <w:rPr>
-          <w:rStyle w:val="QuoteChar"/>
-        </w:rPr>
-        <w:t>h5dump</w:t>
-      </w:r>
-      <w:r>
-        <w:t xml:space="preserve"> or any HDF5 viewer.  However, the </w:t>
-      </w:r>
-      <w:proofErr w:type="spellStart"/>
-      <w:r>
-        <w:t>pySpawn</w:t>
-      </w:r>
-      <w:proofErr w:type="spellEnd"/>
-      <w:r>
-        <w:t xml:space="preserve"> analysis module (described below) is designed to process </w:t>
-      </w:r>
-      <w:proofErr w:type="gramStart"/>
-      <w:r>
-        <w:t>sim.hdf</w:t>
-      </w:r>
-      <w:proofErr w:type="gramEnd"/>
-      <w:r>
-        <w:t>5 into human readable format</w:t>
-      </w:r>
-      <w:r>
-        <w:t>, so that dire</w:t>
-      </w:r>
-      <w:r>
-        <w:t xml:space="preserve">ct viewing of the HDF5 files should not be </w:t>
-      </w:r>
-      <w:r>
-        <w:t>necessary</w:t>
-      </w:r>
-      <w:r>
-        <w:t xml:space="preserve"> in most cases</w:t>
-      </w:r>
-      <w:r>
-        <w:t>.  If desired fun</w:t>
-      </w:r>
-      <w:r>
-        <w:t>ctionality is missing, it should be relatively easy to implement (and contribute) it within the framework of the analysis module.</w:t>
-      </w:r>
-    </w:p>
-    <w:p>
-      <w:r>
-        <w:t xml:space="preserve">The final output file is </w:t>
-      </w:r>
-      <w:proofErr w:type="spellStart"/>
-      <w:proofErr w:type="gramStart"/>
-      <w:r>
-        <w:rPr>
-          <w:rStyle w:val="QuoteChar"/>
-        </w:rPr>
-        <w:t>sim.json</w:t>
-      </w:r>
-      <w:proofErr w:type="spellEnd"/>
-      <w:proofErr w:type="gramEnd"/>
-      <w:r>
-        <w:t xml:space="preserve">, which contains a complete snap shot of the current </w:t>
-      </w:r>
-      <w:r>
-        <w:rPr>
-          <w:rStyle w:val="QuoteChar"/>
-        </w:rPr>
-        <w:t>simulation</w:t>
-      </w:r>
-      <w:r>
-        <w:t xml:space="preserve"> object.  It primarily exists for restart purposes, but can be useful to troubleshooting/debugging as well.  Unlike </w:t>
-      </w:r>
-      <w:proofErr w:type="gramStart"/>
-      <w:r>
-        <w:rPr>
-          <w:rStyle w:val="QuoteChar"/>
-        </w:rPr>
-        <w:t>sim.hdf</w:t>
-      </w:r>
-      <w:proofErr w:type="gramEnd"/>
-      <w:r>
-        <w:rPr>
-          <w:rStyle w:val="QuoteChar"/>
-        </w:rPr>
-        <w:t>5</w:t>
-      </w:r>
-      <w:r>
-        <w:t xml:space="preserve">, </w:t>
-      </w:r>
-      <w:proofErr w:type="spellStart"/>
-      <w:r>
-        <w:rPr>
-          <w:rStyle w:val="QuoteChar"/>
-        </w:rPr>
-        <w:t>sim.json</w:t>
-      </w:r>
-      <w:proofErr w:type="spellEnd"/>
-      <w:r>
-        <w:t xml:space="preserve"> does not contain any data prior to the current state of the system, and thus cannot be used for analysis of time-dependent AIMS wave function.</w:t>
-      </w:r>
-    </w:p>
-    <w:p>
-      <w:proofErr w:type="spellStart"/>
-      <w:proofErr w:type="gramStart"/>
-      <w:r>
-        <w:rPr>
-          <w:rStyle w:val="QuoteChar"/>
-        </w:rPr>
-        <w:t>sim.json</w:t>
-      </w:r>
-      <w:proofErr w:type="spellEnd"/>
-      <w:proofErr w:type="gramEnd"/>
-      <w:r>
-        <w:t xml:space="preserve"> and </w:t>
+    </w:p>
+    <w:p>
+      <w:r>
+        <w:t xml:space="preserve">The </w:t>
+      </w:r>
+      <w:r>
+        <w:rPr>
+          <w:rStyle w:val="QuoteChar"/>
+        </w:rPr>
+        <w:t>analysis.py</w:t>
+      </w:r>
+      <w:r>
+        <w:t xml:space="preserve"> script analyses this simple example simulation, illustrating the most commonly used features of the analysis module.  The line</w:t>
+      </w:r>
+    </w:p>
+    <w:p>
+      <w:pPr>
+        <w:pStyle w:val="Quote"/>
+      </w:pPr>
+      <w:r>
+        <w:t>an = pyspawn.fafile("sim.hdf5")</w:t>
+      </w:r>
+    </w:p>
+    <w:p>
+      <w:r>
+        <w:t xml:space="preserve">creates a </w:t>
+      </w:r>
+      <w:r>
+        <w:rPr>
+          <w:rStyle w:val="QuoteChar"/>
+        </w:rPr>
+        <w:t>fafile</w:t>
+      </w:r>
+      <w:r>
+        <w:t xml:space="preserve"> object (short for FMS analysis file object) associated with the </w:t>
       </w:r>
       <w:r>
         <w:rPr>
@@ -5643,290 +4903,44 @@
         <w:t>sim.hdf5</w:t>
       </w:r>
       <w:r>
-        <w:t xml:space="preserve"> are synchronized, and are both required for restart.  Each time a new pair of files is stored, the previous pair is renamed (e.g. </w:t>
-      </w:r>
-      <w:r>
-        <w:rPr>
-          <w:rStyle w:val="QuoteChar"/>
-        </w:rPr>
-        <w:t>sim.</w:t>
-      </w:r>
-      <w:proofErr w:type="gramStart"/>
-      <w:r>
-        <w:rPr>
-          <w:rStyle w:val="QuoteChar"/>
-        </w:rPr>
-        <w:t>1.json</w:t>
-      </w:r>
-      <w:proofErr w:type="gramEnd"/>
-      <w:r>
-        <w:t xml:space="preserve"> and </w:t>
-      </w:r>
-      <w:r>
-        <w:rPr>
-          <w:rStyle w:val="QuoteChar"/>
-        </w:rPr>
-        <w:t>sim.1.hdf5</w:t>
-      </w:r>
-      <w:r>
-        <w:t>, etc.) so that at any given time several synchronized pairs are available for restart, in the event that a file should</w:t>
-      </w:r>
-      <w:r>
-        <w:t xml:space="preserve"> be</w:t>
-      </w:r>
-      <w:r>
-        <w:t xml:space="preserve"> corrupted</w:t>
-      </w:r>
-      <w:r>
-        <w:t xml:space="preserve"> or accidently deleted</w:t>
-      </w:r>
-      <w:r>
-        <w:t xml:space="preserve">.  </w:t>
-      </w:r>
-      <w:proofErr w:type="gramStart"/>
-      <w:r>
-        <w:rPr>
-          <w:rStyle w:val="QuoteChar"/>
-        </w:rPr>
-        <w:t>working.hdf</w:t>
-      </w:r>
-      <w:proofErr w:type="gramEnd"/>
-      <w:r>
-        <w:rPr>
-          <w:rStyle w:val="QuoteChar"/>
-        </w:rPr>
-        <w:t>5</w:t>
-      </w:r>
-      <w:r>
-        <w:t xml:space="preserve"> is not synchronized with a </w:t>
-      </w:r>
-      <w:proofErr w:type="spellStart"/>
-      <w:r>
-        <w:t>json</w:t>
-      </w:r>
-      <w:proofErr w:type="spellEnd"/>
-      <w:r>
-        <w:t xml:space="preserve"> file, and thus cannot be used for restart.</w:t>
-      </w:r>
-    </w:p>
-    <w:p>
-      <w:pPr>
-        <w:pStyle w:val="Heading2"/>
-      </w:pPr>
-      <w:bookmarkStart w:id="17" w:name="_Toc498451642"/>
-      <w:proofErr w:type="spellStart"/>
-      <w:r>
-        <w:t>Analys</w:t>
-      </w:r>
-      <w:r>
-        <w:t>ing</w:t>
-      </w:r>
-      <w:proofErr w:type="spellEnd"/>
-      <w:r>
-        <w:t xml:space="preserve"> Simulation Data with the Analysis Module</w:t>
-      </w:r>
-      <w:bookmarkEnd w:id="17"/>
-    </w:p>
-    <w:p>
-      <w:r>
-        <w:t xml:space="preserve">The </w:t>
-      </w:r>
-      <w:proofErr w:type="gramStart"/>
-      <w:r>
-        <w:rPr>
-          <w:rStyle w:val="QuoteChar"/>
-        </w:rPr>
-        <w:t>sim.hdf</w:t>
-      </w:r>
-      <w:proofErr w:type="gramEnd"/>
-      <w:r>
-        <w:rPr>
-          <w:rStyle w:val="QuoteChar"/>
-        </w:rPr>
-        <w:t>5</w:t>
-      </w:r>
-      <w:r>
-        <w:t xml:space="preserve"> output file is not human readable.  It can be read using standard hdf5 tools, but </w:t>
-      </w:r>
-      <w:r>
-        <w:t xml:space="preserve">it is likely more convenient to work with the analysis module built into PySpawn.  It includes a set of Python routines to read and process the </w:t>
-      </w:r>
-      <w:proofErr w:type="gramStart"/>
-      <w:r>
-        <w:rPr>
-          <w:rStyle w:val="QuoteChar"/>
-        </w:rPr>
-        <w:t>sim.hdf</w:t>
-      </w:r>
-      <w:proofErr w:type="gramEnd"/>
-      <w:r>
-        <w:rPr>
-          <w:rStyle w:val="QuoteChar"/>
-        </w:rPr>
-        <w:t>5</w:t>
-      </w:r>
-      <w:r>
-        <w:t xml:space="preserve"> file.  It will create </w:t>
-      </w:r>
-      <w:proofErr w:type="spellStart"/>
-      <w:r>
-        <w:t>numpy</w:t>
-      </w:r>
-      <w:proofErr w:type="spellEnd"/>
-      <w:r>
-        <w:t xml:space="preserve"> arrays containing the data (“datasets”), facilitates various common processing tasks</w:t>
-      </w:r>
-      <w:r>
-        <w:t xml:space="preserve"> (e.g. computing bond lengths or electronic state populations)</w:t>
-      </w:r>
-      <w:r>
-        <w:t xml:space="preserve">, and enables this data to be output in columnar form.  Used in conjunction with matplotlib, figures can be created directly from </w:t>
-      </w:r>
-      <w:proofErr w:type="gramStart"/>
-      <w:r>
-        <w:rPr>
-          <w:rStyle w:val="QuoteChar"/>
-        </w:rPr>
-        <w:t>sim.hdf</w:t>
-      </w:r>
-      <w:proofErr w:type="gramEnd"/>
-      <w:r>
-        <w:rPr>
-          <w:rStyle w:val="QuoteChar"/>
-        </w:rPr>
-        <w:t>5</w:t>
-      </w:r>
-      <w:r>
-        <w:t xml:space="preserve"> in a simple python script.</w:t>
-      </w:r>
-      <w:r>
-        <w:t xml:space="preserve"> </w:t>
-      </w:r>
-    </w:p>
-    <w:p>
-      <w:r>
-        <w:t xml:space="preserve">The </w:t>
-      </w:r>
-      <w:r>
-        <w:rPr>
-          <w:rStyle w:val="QuoteChar"/>
-        </w:rPr>
-        <w:t>analysis.py</w:t>
-      </w:r>
-      <w:r>
-        <w:t xml:space="preserve"> script analyses this simple example simulation, illustrating the most commonly used features of the analysis module.  The line</w:t>
-      </w:r>
-    </w:p>
-    <w:p>
-      <w:pPr>
-        <w:pStyle w:val="Quote"/>
-      </w:pPr>
-      <w:r>
-        <w:t xml:space="preserve">an = </w:t>
-      </w:r>
-      <w:proofErr w:type="spellStart"/>
-      <w:proofErr w:type="gramStart"/>
-      <w:r>
-        <w:t>pyspawn.fafile</w:t>
-      </w:r>
-      <w:proofErr w:type="spellEnd"/>
-      <w:proofErr w:type="gramEnd"/>
-      <w:r>
-        <w:t>("sim.hdf5")</w:t>
-      </w:r>
-    </w:p>
-    <w:p>
-      <w:r>
-        <w:t xml:space="preserve">creates a </w:t>
-      </w:r>
-      <w:proofErr w:type="spellStart"/>
-      <w:r>
-        <w:rPr>
-          <w:rStyle w:val="QuoteChar"/>
-        </w:rPr>
-        <w:t>fafile</w:t>
-      </w:r>
-      <w:proofErr w:type="spellEnd"/>
-      <w:r>
-        <w:t xml:space="preserve"> object (short for FMS analysis file object) associated with the </w:t>
-      </w:r>
-      <w:proofErr w:type="gramStart"/>
-      <w:r>
-        <w:rPr>
-          <w:rStyle w:val="QuoteChar"/>
-        </w:rPr>
-        <w:t>sim.hdf</w:t>
-      </w:r>
-      <w:proofErr w:type="gramEnd"/>
-      <w:r>
-        <w:rPr>
-          <w:rStyle w:val="QuoteChar"/>
-        </w:rPr>
-        <w:t>5</w:t>
-      </w:r>
-      <w:r>
         <w:t xml:space="preserve"> file.</w:t>
       </w:r>
       <w:r>
         <w:t xml:space="preserve">  This object contains a dictionary, </w:t>
       </w:r>
-      <w:proofErr w:type="spellStart"/>
-      <w:proofErr w:type="gramStart"/>
       <w:r>
         <w:rPr>
           <w:rStyle w:val="QuoteChar"/>
         </w:rPr>
         <w:t>an.datasets</w:t>
       </w:r>
-      <w:proofErr w:type="spellEnd"/>
-      <w:proofErr w:type="gramEnd"/>
-      <w:r>
-        <w:t xml:space="preserve">, which contains all of the datasets.  Each dataset is a two-dimensional </w:t>
-      </w:r>
-      <w:proofErr w:type="spellStart"/>
-      <w:r>
-        <w:t>numpy</w:t>
-      </w:r>
-      <w:proofErr w:type="spellEnd"/>
-      <w:r>
-        <w:t xml:space="preserve"> array, where the leading dimension indexes time steps.  Upon creation, several datasets are initiated from </w:t>
-      </w:r>
-      <w:proofErr w:type="gramStart"/>
-      <w:r>
-        <w:rPr>
-          <w:rStyle w:val="QuoteChar"/>
-        </w:rPr>
-        <w:t>sim.hdf</w:t>
-      </w:r>
-      <w:proofErr w:type="gramEnd"/>
-      <w:r>
-        <w:rPr>
-          <w:rStyle w:val="QuoteChar"/>
-        </w:rPr>
-        <w:t>5</w:t>
+      <w:r>
+        <w:t xml:space="preserve">, which contains all of the datasets.  Each dataset is a two-dimensional numpy array, where the leading dimension indexes time steps.  Upon creation, several datasets are initiated from </w:t>
+      </w:r>
+      <w:r>
+        <w:rPr>
+          <w:rStyle w:val="QuoteChar"/>
+        </w:rPr>
+        <w:t>sim.hdf5</w:t>
       </w:r>
       <w:r>
         <w:t xml:space="preserve">.  Most notable are datasets containing the time.  The </w:t>
       </w:r>
-      <w:proofErr w:type="spellStart"/>
       <w:r>
         <w:rPr>
           <w:rStyle w:val="QuoteChar"/>
         </w:rPr>
         <w:t>quantum_times</w:t>
       </w:r>
-      <w:proofErr w:type="spellEnd"/>
       <w:r>
         <w:t xml:space="preserve"> dataset contains the times associated with the quantum propagation.  A </w:t>
       </w:r>
-      <w:proofErr w:type="spellStart"/>
       <w:r>
         <w:rPr>
           <w:rStyle w:val="QuoteChar"/>
         </w:rPr>
         <w:t>XX_time</w:t>
       </w:r>
-      <w:proofErr w:type="spellEnd"/>
       <w:r>
         <w:t xml:space="preserve"> dataset (where </w:t>
       </w:r>
@@ -5954,25 +4968,21 @@
         <w:lastRenderedPageBreak/>
         <w:t xml:space="preserve">Many methods of the </w:t>
       </w:r>
-      <w:proofErr w:type="spellStart"/>
       <w:r>
         <w:rPr>
           <w:rStyle w:val="QuoteChar"/>
         </w:rPr>
         <w:t>fafile</w:t>
       </w:r>
-      <w:proofErr w:type="spellEnd"/>
       <w:r>
         <w:t xml:space="preserve"> object are titled </w:t>
       </w:r>
-      <w:proofErr w:type="spellStart"/>
       <w:r>
         <w:rPr>
           <w:rStyle w:val="QuoteChar"/>
         </w:rPr>
         <w:t>fill_something</w:t>
       </w:r>
-      <w:proofErr w:type="spellEnd"/>
       <w:r>
         <w:t>.  These objects fill a new dataset with data.  For example, the next line</w:t>
       </w:r>
@@ -5981,44 +4991,23 @@
       <w:pPr>
         <w:pStyle w:val="Quote"/>
       </w:pPr>
-      <w:proofErr w:type="spellStart"/>
-      <w:proofErr w:type="gramStart"/>
-      <w:r>
-        <w:t>an.fill</w:t>
-      </w:r>
-      <w:proofErr w:type="gramEnd"/>
-      <w:r>
-        <w:t>_electronic_state_populations</w:t>
-      </w:r>
-      <w:proofErr w:type="spellEnd"/>
-      <w:r>
-        <w:t>(</w:t>
-      </w:r>
-      <w:proofErr w:type="spellStart"/>
-      <w:r>
-        <w:t>column_filename</w:t>
-      </w:r>
-      <w:proofErr w:type="spellEnd"/>
-      <w:r>
-        <w:t xml:space="preserve"> = "N.dat")</w:t>
+      <w:r>
+        <w:t>an.fill_electronic_state_populations(column_filename = "N.dat")</w:t>
       </w:r>
     </w:p>
     <w:p>
       <w:r>
         <w:t xml:space="preserve">fills a new dataset titled </w:t>
       </w:r>
-      <w:proofErr w:type="spellStart"/>
       <w:r>
         <w:rPr>
           <w:rStyle w:val="QuoteChar"/>
         </w:rPr>
         <w:t>electronic_state_populations</w:t>
       </w:r>
-      <w:proofErr w:type="spellEnd"/>
       <w:r>
         <w:t xml:space="preserve">.  The first </w:t>
       </w:r>
-      <w:proofErr w:type="spellStart"/>
       <w:r>
         <w:rPr>
           <w:i/>
@@ -6034,7 +5023,6 @@
         </w:rPr>
         <w:t>states</w:t>
       </w:r>
-      <w:proofErr w:type="spellEnd"/>
       <w:r>
         <w:rPr>
           <w:vertAlign w:val="subscript"/>
@@ -6044,36 +5032,30 @@
       <w:r>
         <w:t xml:space="preserve">columns will contain the populations of each electronic state as a function of time.  The final column will contain the total population as a function of time.  The optional input parameter </w:t>
       </w:r>
-      <w:proofErr w:type="spellStart"/>
       <w:r>
         <w:rPr>
           <w:rStyle w:val="QuoteChar"/>
         </w:rPr>
         <w:t>column_filename</w:t>
       </w:r>
-      <w:proofErr w:type="spellEnd"/>
       <w:r>
         <w:t xml:space="preserve"> instructs the routine to create a columnar data file containing time (specifically, the </w:t>
       </w:r>
-      <w:proofErr w:type="spellStart"/>
       <w:r>
         <w:rPr>
           <w:rStyle w:val="QuoteChar"/>
         </w:rPr>
         <w:t>quantum_time</w:t>
       </w:r>
-      <w:proofErr w:type="spellEnd"/>
       <w:r>
         <w:t xml:space="preserve"> dataset) in the first column, and the </w:t>
       </w:r>
-      <w:proofErr w:type="spellStart"/>
       <w:r>
         <w:rPr>
           <w:rStyle w:val="QuoteChar"/>
         </w:rPr>
         <w:t>electronic_state_populations</w:t>
       </w:r>
-      <w:proofErr w:type="spellEnd"/>
       <w:r>
         <w:t xml:space="preserve"> dataset in subsequent columns.  This is identical to the </w:t>
       </w:r>
@@ -6097,25 +5079,7 @@
         <w:pStyle w:val="Quote"/>
       </w:pPr>
       <w:r>
-        <w:t xml:space="preserve">times = </w:t>
-      </w:r>
-      <w:proofErr w:type="spellStart"/>
-      <w:proofErr w:type="gramStart"/>
-      <w:r>
-        <w:t>an.datasets</w:t>
-      </w:r>
-      <w:proofErr w:type="spellEnd"/>
-      <w:proofErr w:type="gramEnd"/>
-      <w:r>
-        <w:t>["</w:t>
-      </w:r>
-      <w:proofErr w:type="spellStart"/>
-      <w:r>
-        <w:t>quantum_times</w:t>
-      </w:r>
-      <w:proofErr w:type="spellEnd"/>
-      <w:r>
-        <w:t>"]</w:t>
+        <w:t>times = an.datasets["quantum_times"]</w:t>
       </w:r>
     </w:p>
     <w:p>
@@ -6123,96 +5087,44 @@
         <w:pStyle w:val="Quote"/>
       </w:pPr>
       <w:r>
-        <w:t xml:space="preserve">N = </w:t>
-      </w:r>
-      <w:proofErr w:type="spellStart"/>
-      <w:proofErr w:type="gramStart"/>
-      <w:r>
-        <w:t>an.datasets</w:t>
-      </w:r>
-      <w:proofErr w:type="spellEnd"/>
-      <w:proofErr w:type="gramEnd"/>
-      <w:r>
-        <w:t>["</w:t>
-      </w:r>
-      <w:proofErr w:type="spellStart"/>
-      <w:r>
-        <w:t>electronic_state_populations</w:t>
-      </w:r>
-      <w:proofErr w:type="spellEnd"/>
-      <w:r>
-        <w:t>"]</w:t>
-      </w:r>
-    </w:p>
-    <w:p>
-      <w:r>
-        <w:t xml:space="preserve">copy the datasets containing the simulation time and the state populations as </w:t>
-      </w:r>
-      <w:proofErr w:type="spellStart"/>
-      <w:r>
-        <w:t>numpy</w:t>
-      </w:r>
-      <w:proofErr w:type="spellEnd"/>
-      <w:r>
-        <w:t xml:space="preserve"> arrays.  The next four lines</w:t>
+        <w:t>N = an.datasets["electronic_state_populations"]</w:t>
+      </w:r>
+    </w:p>
+    <w:p>
+      <w:r>
+        <w:t>copy the datasets containing the simulation time and the state populations as numpy arrays.  The next four lines</w:t>
       </w:r>
     </w:p>
     <w:p>
       <w:pPr>
         <w:pStyle w:val="Quote"/>
       </w:pPr>
-      <w:proofErr w:type="gramStart"/>
-      <w:r>
-        <w:t>plt.plot</w:t>
-      </w:r>
-      <w:proofErr w:type="gramEnd"/>
-      <w:r>
-        <w:t>(times,N[:,0],"ro",times,N[:,1],"bs",markeredgewidth=0.0)</w:t>
+      <w:r>
+        <w:t>plt.plot(times,N[:,0],"ro",times,N[:,1],"bs",markeredgewidth=0.0)</w:t>
       </w:r>
     </w:p>
     <w:p>
       <w:pPr>
         <w:pStyle w:val="Quote"/>
       </w:pPr>
-      <w:proofErr w:type="spellStart"/>
-      <w:proofErr w:type="gramStart"/>
-      <w:r>
-        <w:t>plt.xlabel</w:t>
-      </w:r>
-      <w:proofErr w:type="spellEnd"/>
-      <w:proofErr w:type="gramEnd"/>
-      <w:r>
-        <w:t>('Time')</w:t>
+      <w:r>
+        <w:t>plt.xlabel('Time')</w:t>
       </w:r>
     </w:p>
     <w:p>
       <w:pPr>
         <w:pStyle w:val="Quote"/>
       </w:pPr>
-      <w:proofErr w:type="spellStart"/>
-      <w:proofErr w:type="gramStart"/>
-      <w:r>
-        <w:t>plt.ylabel</w:t>
-      </w:r>
-      <w:proofErr w:type="spellEnd"/>
-      <w:proofErr w:type="gramEnd"/>
-      <w:r>
-        <w:t>('Population')</w:t>
+      <w:r>
+        <w:t>plt.ylabel('Population')</w:t>
       </w:r>
     </w:p>
     <w:p>
       <w:pPr>
         <w:pStyle w:val="Quote"/>
       </w:pPr>
-      <w:proofErr w:type="spellStart"/>
-      <w:proofErr w:type="gramStart"/>
-      <w:r>
-        <w:t>plt.savefig</w:t>
-      </w:r>
-      <w:proofErr w:type="spellEnd"/>
-      <w:proofErr w:type="gramEnd"/>
-      <w:r>
-        <w:t>('N.png')</w:t>
+      <w:r>
+        <w:t>plt.savefig('N.png')</w:t>
       </w:r>
     </w:p>
     <w:p>
@@ -6234,15 +5146,7 @@
         <w:pStyle w:val="Quote"/>
       </w:pPr>
       <w:r>
-        <w:t>#</w:t>
-      </w:r>
-      <w:proofErr w:type="gramStart"/>
-      <w:r>
-        <w:t>plt.show</w:t>
-      </w:r>
-      <w:proofErr w:type="gramEnd"/>
-      <w:r>
-        <w:t>()</w:t>
+        <w:t>#plt.show()</w:t>
       </w:r>
     </w:p>
     <w:p>
@@ -6259,45 +5163,25 @@
       <w:pPr>
         <w:pStyle w:val="Quote"/>
       </w:pPr>
-      <w:proofErr w:type="spellStart"/>
-      <w:proofErr w:type="gramStart"/>
-      <w:r>
-        <w:t>an.write</w:t>
-      </w:r>
-      <w:proofErr w:type="gramEnd"/>
-      <w:r>
-        <w:t>_xyzs</w:t>
-      </w:r>
-      <w:proofErr w:type="spellEnd"/>
-      <w:r>
-        <w:t>()</w:t>
-      </w:r>
-    </w:p>
-    <w:p>
-      <w:r>
-        <w:t xml:space="preserve">creates multi-structure </w:t>
-      </w:r>
-      <w:proofErr w:type="spellStart"/>
-      <w:r>
-        <w:t>xyz</w:t>
-      </w:r>
-      <w:proofErr w:type="spellEnd"/>
-      <w:r>
-        <w:t xml:space="preserve"> files showing the time evolution of each trajectory, which can be viewed with Molden or VMD, for example.</w:t>
+      <w:r>
+        <w:t>an.write_xyzs()</w:t>
+      </w:r>
+    </w:p>
+    <w:p>
+      <w:r>
+        <w:t>creates multi-structure xyz files showing the time evolution of each trajectory, which can be viewed with Molden or VMD, for example.</w:t>
       </w:r>
     </w:p>
     <w:p>
       <w:r>
         <w:t xml:space="preserve">Methods named </w:t>
       </w:r>
-      <w:proofErr w:type="spellStart"/>
       <w:r>
         <w:rPr>
           <w:rStyle w:val="QuoteChar"/>
         </w:rPr>
         <w:t>fill_trajectory_XX</w:t>
       </w:r>
-      <w:proofErr w:type="spellEnd"/>
       <w:r>
         <w:t xml:space="preserve"> will create one dataset per trajectory, containing a given quantity as a function of time.  For example, the </w:t>
       </w:r>
@@ -6315,54 +5199,128 @@
       <w:pPr>
         <w:pStyle w:val="Quote"/>
       </w:pPr>
-      <w:proofErr w:type="spellStart"/>
-      <w:proofErr w:type="gramStart"/>
-      <w:r>
-        <w:t>an.fill</w:t>
-      </w:r>
-      <w:proofErr w:type="gramEnd"/>
-      <w:r>
-        <w:t>_trajectory_energies</w:t>
-      </w:r>
-      <w:proofErr w:type="spellEnd"/>
-      <w:r>
-        <w:t>(</w:t>
-      </w:r>
-      <w:proofErr w:type="spellStart"/>
-      <w:r>
+      <w:r>
+        <w:t>an.fill_trajectory_energies(column_file_prefix="E")</w:t>
+      </w:r>
+    </w:p>
+    <w:p>
+      <w:r>
+        <w:t xml:space="preserve">create datasets storing the potential energies on each electronic state, classical kinetic energy, and total classical energy for each trajectory.  For example, if two trajectories exist in the </w:t>
+      </w:r>
+      <w:r>
+        <w:rPr>
+          <w:rStyle w:val="QuoteChar"/>
+        </w:rPr>
+        <w:t>sim.hdf5</w:t>
+      </w:r>
+      <w:r>
+        <w:t xml:space="preserve"> file, </w:t>
+      </w:r>
+      <w:r>
+        <w:rPr>
+          <w:rStyle w:val="QuoteChar"/>
+        </w:rPr>
+        <w:t>00</w:t>
+      </w:r>
+      <w:r>
+        <w:t xml:space="preserve"> and </w:t>
+      </w:r>
+      <w:r>
+        <w:rPr>
+          <w:rStyle w:val="QuoteChar"/>
+        </w:rPr>
+        <w:t>00b0</w:t>
+      </w:r>
+      <w:r>
+        <w:t xml:space="preserve">, six datasets will be created: </w:t>
+      </w:r>
+      <w:r>
+        <w:rPr>
+          <w:rStyle w:val="QuoteChar"/>
+        </w:rPr>
+        <w:t>00_poten</w:t>
+      </w:r>
+      <w:r>
+        <w:t xml:space="preserve">, </w:t>
+      </w:r>
+      <w:r>
+        <w:rPr>
+          <w:rStyle w:val="QuoteChar"/>
+        </w:rPr>
+        <w:t>00_kinen</w:t>
+      </w:r>
+      <w:r>
+        <w:t xml:space="preserve">, </w:t>
+      </w:r>
+      <w:r>
+        <w:rPr>
+          <w:rStyle w:val="QuoteChar"/>
+        </w:rPr>
+        <w:t>00_toten</w:t>
+      </w:r>
+      <w:r>
+        <w:t xml:space="preserve">, </w:t>
+      </w:r>
+      <w:r>
+        <w:rPr>
+          <w:rStyle w:val="QuoteChar"/>
+        </w:rPr>
+        <w:t>00b0_poten</w:t>
+      </w:r>
+      <w:r>
+        <w:t xml:space="preserve">, </w:t>
+      </w:r>
+      <w:r>
+        <w:rPr>
+          <w:rStyle w:val="QuoteChar"/>
+        </w:rPr>
+        <w:t>00b0_kinen</w:t>
+      </w:r>
+      <w:r>
+        <w:t xml:space="preserve">, and </w:t>
+      </w:r>
+      <w:r>
+        <w:rPr>
+          <w:rStyle w:val="QuoteChar"/>
+        </w:rPr>
+        <w:t>00b0_toten</w:t>
+      </w:r>
+      <w:r>
+        <w:t>.</w:t>
+      </w:r>
+      <w:r>
+        <w:t xml:space="preserve">  </w:t>
+      </w:r>
+      <w:r>
+        <w:t xml:space="preserve">(Trajectory labels are described in the next chapter.)  </w:t>
+      </w:r>
+      <w:r>
+        <w:t xml:space="preserve">The optional argument </w:t>
+      </w:r>
+      <w:r>
+        <w:rPr>
+          <w:rStyle w:val="QuoteChar"/>
+        </w:rPr>
         <w:t>column_file_prefix</w:t>
       </w:r>
-      <w:proofErr w:type="spellEnd"/>
-      <w:r>
-        <w:t>="E")</w:t>
-      </w:r>
-    </w:p>
-    <w:p>
-      <w:r>
-        <w:t xml:space="preserve">create datasets storing the potential energies on each electronic state, classical kinetic energy, and total classical energy for each trajectory.  For example, if two trajectories exist in the </w:t>
-      </w:r>
-      <w:proofErr w:type="gramStart"/>
-      <w:r>
-        <w:rPr>
-          <w:rStyle w:val="QuoteChar"/>
-        </w:rPr>
-        <w:t>sim.hdf</w:t>
-      </w:r>
-      <w:proofErr w:type="gramEnd"/>
-      <w:r>
-        <w:rPr>
-          <w:rStyle w:val="QuoteChar"/>
-        </w:rPr>
-        <w:t>5</w:t>
-      </w:r>
-      <w:r>
-        <w:t xml:space="preserve"> file, </w:t>
-      </w:r>
-      <w:r>
-        <w:rPr>
-          <w:rStyle w:val="QuoteChar"/>
-        </w:rPr>
-        <w:t>00</w:t>
+      <w:r>
+        <w:t xml:space="preserve"> instructs the method to create columnar data files.  For example, </w:t>
+      </w:r>
+      <w:r>
+        <w:rPr>
+          <w:rStyle w:val="QuoteChar"/>
+        </w:rPr>
+        <w:lastRenderedPageBreak/>
+        <w:t>column_file_prefix=”E”</w:t>
+      </w:r>
+      <w:r>
+        <w:t xml:space="preserve"> will result in the creation of </w:t>
+      </w:r>
+      <w:r>
+        <w:rPr>
+          <w:rStyle w:val="QuoteChar"/>
+        </w:rPr>
+        <w:t>E_00.dat</w:t>
       </w:r>
       <w:r>
         <w:t xml:space="preserve"> and </w:t>
@@ -6371,478 +5329,256 @@
         <w:rPr>
           <w:rStyle w:val="QuoteChar"/>
         </w:rPr>
-        <w:t>00b0</w:t>
-      </w:r>
-      <w:r>
-        <w:t xml:space="preserve">, six datasets will be created: </w:t>
-      </w:r>
-      <w:r>
-        <w:rPr>
-          <w:rStyle w:val="QuoteChar"/>
-        </w:rPr>
-        <w:t>00_poten</w:t>
-      </w:r>
-      <w:r>
-        <w:t xml:space="preserve">, </w:t>
-      </w:r>
-      <w:r>
-        <w:rPr>
-          <w:rStyle w:val="QuoteChar"/>
-        </w:rPr>
-        <w:t>00_kinen</w:t>
-      </w:r>
-      <w:r>
-        <w:t xml:space="preserve">, </w:t>
-      </w:r>
-      <w:r>
-        <w:rPr>
-          <w:rStyle w:val="QuoteChar"/>
-        </w:rPr>
-        <w:t>00_toten</w:t>
-      </w:r>
-      <w:r>
-        <w:t xml:space="preserve">, </w:t>
-      </w:r>
-      <w:r>
-        <w:rPr>
-          <w:rStyle w:val="QuoteChar"/>
-        </w:rPr>
-        <w:t>00b0_poten</w:t>
-      </w:r>
-      <w:r>
-        <w:t xml:space="preserve">, </w:t>
-      </w:r>
-      <w:r>
-        <w:rPr>
-          <w:rStyle w:val="QuoteChar"/>
-        </w:rPr>
-        <w:t>00b0_kinen</w:t>
-      </w:r>
-      <w:r>
-        <w:t xml:space="preserve">, and </w:t>
-      </w:r>
-      <w:r>
-        <w:rPr>
-          <w:rStyle w:val="QuoteChar"/>
-        </w:rPr>
-        <w:t>00b0_toten</w:t>
-      </w:r>
-      <w:r>
-        <w:t>.</w:t>
-      </w:r>
-      <w:r>
-        <w:t xml:space="preserve">  </w:t>
-      </w:r>
-      <w:r>
-        <w:t xml:space="preserve">(Trajectory labels are described in the next chapter.)  </w:t>
-      </w:r>
-      <w:r>
-        <w:t xml:space="preserve">The optional argument </w:t>
-      </w:r>
-      <w:proofErr w:type="spellStart"/>
-      <w:r>
-        <w:rPr>
-          <w:rStyle w:val="QuoteChar"/>
-        </w:rPr>
-        <w:t>column_file_prefix</w:t>
-      </w:r>
-      <w:proofErr w:type="spellEnd"/>
-      <w:r>
-        <w:t xml:space="preserve"> instructs the method to create columnar data files.  For example, </w:t>
-      </w:r>
-      <w:proofErr w:type="spellStart"/>
-      <w:r>
-        <w:rPr>
-          <w:rStyle w:val="QuoteChar"/>
-        </w:rPr>
+        <w:t>E_00b0.dat</w:t>
+      </w:r>
+      <w:r>
+        <w:t xml:space="preserve">.  The columns will contain the time (from </w:t>
+      </w:r>
+      <w:r>
+        <w:rPr>
+          <w:rStyle w:val="QuoteChar"/>
+        </w:rPr>
+        <w:t>00_time</w:t>
+      </w:r>
+      <w:r>
+        <w:t xml:space="preserve"> and </w:t>
+      </w:r>
+      <w:r>
+        <w:rPr>
+          <w:rStyle w:val="QuoteChar"/>
+        </w:rPr>
+        <w:t>00b0_time</w:t>
+      </w:r>
+      <w:r>
+        <w:t>, in this case), the potential energies of each electronic state, the classical kinetic energy, and the total classical energy, in that order.</w:t>
+      </w:r>
+    </w:p>
+    <w:p>
+      <w:r>
+        <w:t>The next line</w:t>
+      </w:r>
+    </w:p>
+    <w:p>
+      <w:pPr>
+        <w:pStyle w:val="Quote"/>
+      </w:pPr>
+      <w:r>
+        <w:t>an.fill_trajectory_tdcs(column_file_prefix="tdc")</w:t>
+      </w:r>
+    </w:p>
+    <w:p>
+      <w:r>
+        <w:t xml:space="preserve">will similarly create datasets </w:t>
+      </w:r>
+      <w:r>
+        <w:rPr>
+          <w:rStyle w:val="QuoteChar"/>
+        </w:rPr>
+        <w:t>XX_tdc</w:t>
+      </w:r>
+      <w:r>
+        <w:t xml:space="preserve"> (where </w:t>
+      </w:r>
+      <w:r>
+        <w:rPr>
+          <w:rStyle w:val="QuoteChar"/>
+        </w:rPr>
+        <w:t>XX</w:t>
+      </w:r>
+      <w:r>
+        <w:t xml:space="preserve"> is a trajectory label) containing the time derivative couplings between the state each trajectory is on and all other electronic states.  It will then print them out to columnar data files named </w:t>
+      </w:r>
+      <w:r>
+        <w:rPr>
+          <w:rStyle w:val="QuoteChar"/>
+        </w:rPr>
+        <w:t>tdc_XX.dat</w:t>
+      </w:r>
+      <w:r>
+        <w:t xml:space="preserve">.  Note that NPI time derivative couplings are computed at the midpoint of each time step, so the times will be different than for the energies (which are computed on the time steps).  The times associate with half time steps are stored on dataset </w:t>
+      </w:r>
+      <w:r>
+        <w:rPr>
+          <w:rStyle w:val="QuoteChar"/>
+        </w:rPr>
+        <w:t>00_time_half_step</w:t>
+      </w:r>
+      <w:r>
+        <w:t xml:space="preserve">.  </w:t>
+      </w:r>
+    </w:p>
+    <w:p>
+      <w:r>
+        <w:t>The next lines compute, store as datasets, and output to columnar data files various geometric parameters as a function of time for each trajectory.  For example</w:t>
+      </w:r>
+    </w:p>
+    <w:p>
+      <w:pPr>
+        <w:pStyle w:val="Quote"/>
+      </w:pPr>
+      <w:r>
+        <w:t>bonds = np.array([[0,1],</w:t>
+      </w:r>
+    </w:p>
+    <w:p>
+      <w:pPr>
+        <w:pStyle w:val="Quote"/>
+      </w:pPr>
+      <w:r>
+        <w:t xml:space="preserve">                  [1,2],</w:t>
+      </w:r>
+    </w:p>
+    <w:p>
+      <w:pPr>
+        <w:pStyle w:val="Quote"/>
+      </w:pPr>
+      <w:r>
+        <w:t xml:space="preserve">                  [1,3],</w:t>
+      </w:r>
+    </w:p>
+    <w:p>
+      <w:pPr>
+        <w:pStyle w:val="Quote"/>
+      </w:pPr>
+      <w:r>
+        <w:t xml:space="preserve">                  [0,4],</w:t>
+      </w:r>
+    </w:p>
+    <w:p>
+      <w:pPr>
+        <w:pStyle w:val="Quote"/>
+      </w:pPr>
+      <w:r>
+        <w:t xml:space="preserve">                  [0,5]])</w:t>
+      </w:r>
+    </w:p>
+    <w:p>
+      <w:pPr>
+        <w:pStyle w:val="Quote"/>
+      </w:pPr>
+      <w:r>
+        <w:t>an.fill_trajectory_bonds(bonds,column_file_prefix="bonds")</w:t>
+      </w:r>
+    </w:p>
+    <w:p>
+      <w:r>
+        <w:t xml:space="preserve">will create datasets </w:t>
+      </w:r>
+      <w:r>
+        <w:rPr>
+          <w:rStyle w:val="QuoteChar"/>
+        </w:rPr>
+        <w:t>XX_bonds</w:t>
+      </w:r>
+      <w:r>
+        <w:t xml:space="preserve">, where again </w:t>
+      </w:r>
+      <w:r>
+        <w:rPr>
+          <w:rStyle w:val="QuoteChar"/>
+        </w:rPr>
+        <w:t>XX</w:t>
+      </w:r>
+      <w:r>
+        <w:t xml:space="preserve"> is a trajectory label.  Each column of this dataset corresponds to a different interatomic distance, as described in the bonds array.  The first column will contain the distance between atom 0 and atom 1, the second between atom 1 and atom 2, the third between atom 1 and atom 3, and so on.  These will be outputted to columnar data files just as above.</w:t>
+      </w:r>
+    </w:p>
+    <w:p>
+      <w:r>
+        <w:t xml:space="preserve">Similar applies to the remaining lines, which compute angles between triplets of atom, dihedral angles, pyramidalization angles, and twist angles.  </w:t>
+      </w:r>
+      <w:r>
+        <w:t>(P</w:t>
+      </w:r>
+      <w:r>
+        <w:t xml:space="preserve">yramidalization and twist angles are related to dihedral angles, and are defined precisely in the subsequent </w:t>
+      </w:r>
+      <w:r>
+        <w:t>input reference.)</w:t>
+      </w:r>
+    </w:p>
+    <w:p>
+      <w:r>
+        <w:t xml:space="preserve">The next line </w:t>
+      </w:r>
+    </w:p>
+    <w:p>
+      <w:pPr>
+        <w:pStyle w:val="Quote"/>
+      </w:pPr>
+      <w:r>
+        <w:t>an.fill_mulliken_populations(column_filename=”mull.dat”)</w:t>
+      </w:r>
+    </w:p>
+    <w:p>
+      <w:r>
+        <w:t xml:space="preserve">computes the Mulliken populations of each TBF as a function of time and stores them in a single dataset titled </w:t>
+      </w:r>
+      <w:r>
+        <w:rPr>
+          <w:rStyle w:val="QuoteChar"/>
+        </w:rPr>
+        <w:t>mulliken_populations</w:t>
+      </w:r>
+      <w:r>
+        <w:t xml:space="preserve">.  The subsequent line </w:t>
+      </w:r>
+    </w:p>
+    <w:p>
+      <w:pPr>
+        <w:pStyle w:val="Quote"/>
+      </w:pPr>
+      <w:r>
+        <w:t>an.fill_expec_mulliken(“bonds”,column_filename=”expec_bonds.dat”)</w:t>
+      </w:r>
+    </w:p>
+    <w:p>
+      <w:r>
+        <w:t xml:space="preserve">will use these Mulliken populations and the previously computed bond lengths to estimate the expectation value of those bond lengths and store them in a single dataset titled </w:t>
+      </w:r>
+      <w:r>
+        <w:rPr>
+          <w:rStyle w:val="QuoteChar"/>
+        </w:rPr>
+        <w:t>expec_mulliken_bonds</w:t>
+      </w:r>
+      <w:r>
+        <w:t xml:space="preserve">.  Note that, if the Mulliken populations had not previously been computed the expectation value routine would have created the </w:t>
+      </w:r>
+      <w:r>
+        <w:rPr>
+          <w:rStyle w:val="QuoteChar"/>
+        </w:rPr>
+        <w:t>mulliken_population</w:t>
+      </w:r>
+      <w:r>
+        <w:t xml:space="preserve"> dataset itself.</w:t>
+      </w:r>
+    </w:p>
+    <w:p>
+      <w:r>
+        <w:t>The final line</w:t>
+      </w:r>
+    </w:p>
+    <w:p>
+      <w:pPr>
+        <w:pStyle w:val="Quote"/>
+      </w:pPr>
+      <w:r>
         <w:lastRenderedPageBreak/>
-        <w:t>column_file_prefix</w:t>
-      </w:r>
-      <w:proofErr w:type="spellEnd"/>
-      <w:proofErr w:type="gramStart"/>
-      <w:r>
-        <w:rPr>
-          <w:rStyle w:val="QuoteChar"/>
-        </w:rPr>
-        <w:t>=”E</w:t>
-      </w:r>
-      <w:proofErr w:type="gramEnd"/>
-      <w:r>
-        <w:rPr>
-          <w:rStyle w:val="QuoteChar"/>
-        </w:rPr>
-        <w:t>”</w:t>
-      </w:r>
-      <w:r>
-        <w:t xml:space="preserve"> will result in the creation of </w:t>
-      </w:r>
-      <w:r>
-        <w:rPr>
-          <w:rStyle w:val="QuoteChar"/>
-        </w:rPr>
-        <w:t>E_00.dat</w:t>
-      </w:r>
-      <w:r>
-        <w:t xml:space="preserve"> and </w:t>
-      </w:r>
-      <w:r>
-        <w:rPr>
-          <w:rStyle w:val="QuoteChar"/>
-        </w:rPr>
-        <w:t>E_00b0.dat</w:t>
-      </w:r>
-      <w:r>
-        <w:t xml:space="preserve">.  The columns will contain the time (from </w:t>
-      </w:r>
-      <w:r>
-        <w:rPr>
-          <w:rStyle w:val="QuoteChar"/>
-        </w:rPr>
-        <w:t>00_time</w:t>
-      </w:r>
-      <w:r>
-        <w:t xml:space="preserve"> and </w:t>
-      </w:r>
-      <w:r>
-        <w:rPr>
-          <w:rStyle w:val="QuoteChar"/>
-        </w:rPr>
-        <w:t>00b0_time</w:t>
-      </w:r>
-      <w:r>
-        <w:t>, in this case), the potential energies of each electronic state, the classical kinetic energy, and the total classical energy, in that order.</w:t>
-      </w:r>
-    </w:p>
-    <w:p>
-      <w:r>
-        <w:t>The next line</w:t>
-      </w:r>
-    </w:p>
-    <w:p>
-      <w:pPr>
-        <w:pStyle w:val="Quote"/>
-      </w:pPr>
-      <w:proofErr w:type="spellStart"/>
-      <w:proofErr w:type="gramStart"/>
-      <w:r>
-        <w:t>an.fill</w:t>
-      </w:r>
-      <w:proofErr w:type="gramEnd"/>
-      <w:r>
-        <w:t>_trajectory_tdcs</w:t>
-      </w:r>
-      <w:proofErr w:type="spellEnd"/>
-      <w:r>
-        <w:t>(</w:t>
-      </w:r>
-      <w:proofErr w:type="spellStart"/>
-      <w:r>
-        <w:t>column_file_prefix</w:t>
-      </w:r>
-      <w:proofErr w:type="spellEnd"/>
-      <w:r>
-        <w:t>="</w:t>
-      </w:r>
-      <w:proofErr w:type="spellStart"/>
-      <w:r>
-        <w:t>tdc</w:t>
-      </w:r>
-      <w:proofErr w:type="spellEnd"/>
-      <w:r>
-        <w:t>")</w:t>
-      </w:r>
-    </w:p>
-    <w:p>
-      <w:r>
-        <w:t xml:space="preserve">will similarly create datasets </w:t>
-      </w:r>
-      <w:proofErr w:type="spellStart"/>
-      <w:r>
-        <w:rPr>
-          <w:rStyle w:val="QuoteChar"/>
-        </w:rPr>
-        <w:t>XX_tdc</w:t>
-      </w:r>
-      <w:proofErr w:type="spellEnd"/>
-      <w:r>
-        <w:t xml:space="preserve"> (where </w:t>
-      </w:r>
-      <w:r>
-        <w:rPr>
-          <w:rStyle w:val="QuoteChar"/>
-        </w:rPr>
-        <w:t>XX</w:t>
-      </w:r>
-      <w:r>
-        <w:t xml:space="preserve"> is a trajectory label) containing the time derivative couplings between the state each trajectory is on and all other electronic states.  It will then print them out to columnar data files named </w:t>
-      </w:r>
-      <w:r>
-        <w:rPr>
-          <w:rStyle w:val="QuoteChar"/>
-        </w:rPr>
-        <w:t>tdc_XX.dat</w:t>
-      </w:r>
-      <w:r>
-        <w:t xml:space="preserve">.  Note that NPI time derivative couplings are computed at the midpoint of each time step, so the times will be different than for the energies (which are computed on the time steps).  The times associate with half time steps are stored on dataset </w:t>
-      </w:r>
-      <w:r>
-        <w:rPr>
-          <w:rStyle w:val="QuoteChar"/>
-        </w:rPr>
-        <w:t>00_time_half_step</w:t>
-      </w:r>
-      <w:r>
-        <w:t xml:space="preserve">.  </w:t>
-      </w:r>
-    </w:p>
-    <w:p>
-      <w:r>
-        <w:t xml:space="preserve">The next lines compute, store as datasets, and output to columnar data files various geometric parameters as a function of time for each trajectory.  For </w:t>
-      </w:r>
-      <w:proofErr w:type="gramStart"/>
-      <w:r>
-        <w:t>example</w:t>
-      </w:r>
-      <w:proofErr w:type="gramEnd"/>
-    </w:p>
-    <w:p>
-      <w:pPr>
-        <w:pStyle w:val="Quote"/>
-      </w:pPr>
-      <w:r>
-        <w:t xml:space="preserve">bonds = </w:t>
-      </w:r>
-      <w:proofErr w:type="spellStart"/>
-      <w:proofErr w:type="gramStart"/>
-      <w:r>
-        <w:t>np.array</w:t>
-      </w:r>
-      <w:proofErr w:type="spellEnd"/>
-      <w:proofErr w:type="gramEnd"/>
-      <w:r>
-        <w:t>([[0,1],</w:t>
-      </w:r>
-    </w:p>
-    <w:p>
-      <w:pPr>
-        <w:pStyle w:val="Quote"/>
-      </w:pPr>
-      <w:r>
-        <w:t xml:space="preserve">                  [1,2],</w:t>
-      </w:r>
-    </w:p>
-    <w:p>
-      <w:pPr>
-        <w:pStyle w:val="Quote"/>
-      </w:pPr>
-      <w:r>
-        <w:t xml:space="preserve">                  [1,3],</w:t>
-      </w:r>
-    </w:p>
-    <w:p>
-      <w:pPr>
-        <w:pStyle w:val="Quote"/>
-      </w:pPr>
-      <w:r>
-        <w:t xml:space="preserve">                  [0,4],</w:t>
-      </w:r>
-    </w:p>
-    <w:p>
-      <w:pPr>
-        <w:pStyle w:val="Quote"/>
-      </w:pPr>
-      <w:r>
-        <w:t xml:space="preserve">                  [0,5]])</w:t>
-      </w:r>
-    </w:p>
-    <w:p>
-      <w:pPr>
-        <w:pStyle w:val="Quote"/>
-      </w:pPr>
-      <w:proofErr w:type="spellStart"/>
-      <w:proofErr w:type="gramStart"/>
-      <w:r>
-        <w:t>an.fill</w:t>
-      </w:r>
-      <w:proofErr w:type="gramEnd"/>
-      <w:r>
-        <w:t>_trajectory_bonds</w:t>
-      </w:r>
-      <w:proofErr w:type="spellEnd"/>
-      <w:r>
-        <w:t>(</w:t>
-      </w:r>
-      <w:proofErr w:type="spellStart"/>
-      <w:r>
-        <w:t>bonds,column_file_prefix</w:t>
-      </w:r>
-      <w:proofErr w:type="spellEnd"/>
-      <w:r>
-        <w:t>="bonds")</w:t>
-      </w:r>
-    </w:p>
-    <w:p>
-      <w:r>
-        <w:t xml:space="preserve">will create datasets </w:t>
-      </w:r>
-      <w:proofErr w:type="spellStart"/>
-      <w:r>
-        <w:rPr>
-          <w:rStyle w:val="QuoteChar"/>
-        </w:rPr>
-        <w:t>XX_bonds</w:t>
-      </w:r>
-      <w:proofErr w:type="spellEnd"/>
-      <w:r>
-        <w:t xml:space="preserve">, where again </w:t>
-      </w:r>
-      <w:r>
-        <w:rPr>
-          <w:rStyle w:val="QuoteChar"/>
-        </w:rPr>
-        <w:t>XX</w:t>
-      </w:r>
-      <w:r>
-        <w:t xml:space="preserve"> is a trajectory label.  Each column of this dataset corresponds to a different interatomic distance, as described in the bonds array.  The first column will contain the distance between atom 0 and atom 1, the second between atom 1 and atom 2, the third between atom 1 and atom 3, and so on.  These will be outputted to columnar data files just as above.</w:t>
-      </w:r>
-    </w:p>
-    <w:p>
-      <w:r>
-        <w:t xml:space="preserve">Similar applies to the remaining lines, which compute angles between triplets of atom, dihedral angles, pyramidalization angles, and twist angles.  </w:t>
-      </w:r>
-      <w:r>
-        <w:t>(P</w:t>
-      </w:r>
-      <w:r>
-        <w:t xml:space="preserve">yramidalization and twist angles are related to dihedral angles, and are defined precisely in the subsequent </w:t>
-      </w:r>
-      <w:r>
-        <w:t>input reference.)</w:t>
-      </w:r>
-    </w:p>
-    <w:p>
-      <w:r>
-        <w:t xml:space="preserve">The next line </w:t>
-      </w:r>
-    </w:p>
-    <w:p>
-      <w:pPr>
-        <w:pStyle w:val="Quote"/>
-      </w:pPr>
-      <w:proofErr w:type="spellStart"/>
-      <w:proofErr w:type="gramStart"/>
-      <w:r>
-        <w:t>an.fill</w:t>
-      </w:r>
-      <w:proofErr w:type="gramEnd"/>
-      <w:r>
-        <w:t>_mulliken_populations</w:t>
-      </w:r>
-      <w:proofErr w:type="spellEnd"/>
-      <w:r>
-        <w:t>(</w:t>
-      </w:r>
-      <w:proofErr w:type="spellStart"/>
-      <w:r>
-        <w:t>column_filename</w:t>
-      </w:r>
-      <w:proofErr w:type="spellEnd"/>
-      <w:r>
-        <w:t>=”mull.dat”)</w:t>
-      </w:r>
-    </w:p>
-    <w:p>
-      <w:r>
-        <w:t xml:space="preserve">computes the Mulliken populations of each TBF as a function of time and stores them in a single dataset titled </w:t>
-      </w:r>
-      <w:proofErr w:type="spellStart"/>
-      <w:r>
-        <w:rPr>
-          <w:rStyle w:val="QuoteChar"/>
-        </w:rPr>
-        <w:t>mulliken_populations</w:t>
-      </w:r>
-      <w:proofErr w:type="spellEnd"/>
-      <w:r>
-        <w:t xml:space="preserve">.  The subsequent line </w:t>
-      </w:r>
-    </w:p>
-    <w:p>
-      <w:pPr>
-        <w:pStyle w:val="Quote"/>
-      </w:pPr>
-      <w:proofErr w:type="gramStart"/>
-      <w:r>
-        <w:t>an.fill</w:t>
-      </w:r>
-      <w:proofErr w:type="gramEnd"/>
-      <w:r>
-        <w:t>_expec_mulliken(“bonds”,column_filename=”expec_bonds.dat”)</w:t>
-      </w:r>
-    </w:p>
-    <w:p>
-      <w:r>
-        <w:t xml:space="preserve">will use these Mulliken populations and the previously computed bond lengths to estimate the expectation value of those bond lengths and store them in a single dataset titled </w:t>
-      </w:r>
-      <w:proofErr w:type="spellStart"/>
-      <w:r>
-        <w:rPr>
-          <w:rStyle w:val="QuoteChar"/>
-        </w:rPr>
-        <w:t>expec_mulliken_bonds</w:t>
-      </w:r>
-      <w:proofErr w:type="spellEnd"/>
-      <w:r>
-        <w:t xml:space="preserve">.  Note that, if the Mulliken populations had not previously been computed the expectation value routine would have created the </w:t>
-      </w:r>
-      <w:proofErr w:type="spellStart"/>
-      <w:r>
-        <w:rPr>
-          <w:rStyle w:val="QuoteChar"/>
-        </w:rPr>
-        <w:t>mulliken_population</w:t>
-      </w:r>
-      <w:proofErr w:type="spellEnd"/>
-      <w:r>
-        <w:t xml:space="preserve"> dataset itself.</w:t>
-      </w:r>
-    </w:p>
-    <w:p>
-      <w:r>
-        <w:t>The final line</w:t>
-      </w:r>
-    </w:p>
-    <w:p>
-      <w:pPr>
-        <w:pStyle w:val="Quote"/>
-      </w:pPr>
-      <w:proofErr w:type="spellStart"/>
-      <w:proofErr w:type="gramStart"/>
-      <w:r>
-        <w:lastRenderedPageBreak/>
-        <w:t>an.list</w:t>
-      </w:r>
-      <w:proofErr w:type="gramEnd"/>
-      <w:r>
-        <w:t>_datasets</w:t>
-      </w:r>
-      <w:proofErr w:type="spellEnd"/>
-      <w:r>
-        <w:t>()</w:t>
+        <w:t>an.list_datasets()</w:t>
       </w:r>
     </w:p>
     <w:p>
       <w:r>
         <w:t xml:space="preserve">lists all datasets currently in the </w:t>
       </w:r>
-      <w:proofErr w:type="spellStart"/>
       <w:r>
         <w:rPr>
           <w:rStyle w:val="QuoteChar"/>
         </w:rPr>
         <w:t>fafile</w:t>
       </w:r>
-      <w:proofErr w:type="spellEnd"/>
       <w:r>
         <w:t xml:space="preserve"> object.</w:t>
       </w:r>
@@ -6900,15 +5636,7 @@
         <w:t xml:space="preserve">calculations in </w:t>
       </w:r>
       <w:r>
-        <w:t xml:space="preserve">a </w:t>
-      </w:r>
-      <w:proofErr w:type="spellStart"/>
-      <w:r>
-        <w:t>pySpawn</w:t>
-      </w:r>
-      <w:proofErr w:type="spellEnd"/>
-      <w:r>
-        <w:t xml:space="preserve"> simulation is different from that of simulations run with previous AIMS implementations.  Past implementations have run simulations as a series of bundle-time-steps, with all classical and quantum variables synchronized at all times.  PySpawn divides the simulation</w:t>
+        <w:t>a pySpawn simulation is different from that of simulations run with previous AIMS implementations.  Past implementations have run simulations as a series of bundle-time-steps, with all classical and quantum variables synchronized at all times.  PySpawn divides the simulation</w:t>
       </w:r>
       <w:r>
         <w:t xml:space="preserve"> into finer-</w:t>
@@ -6933,15 +5661,7 @@
         <w:t xml:space="preserve">.  A single task corresponds roughly to a single electronic structure call.  For example, propagating the classical variables of one TBF by one time step is a task. </w:t>
       </w:r>
       <w:r>
-        <w:t xml:space="preserve"> The central object in the </w:t>
-      </w:r>
-      <w:proofErr w:type="spellStart"/>
-      <w:r>
-        <w:t>pySpawn</w:t>
-      </w:r>
-      <w:proofErr w:type="spellEnd"/>
-      <w:r>
-        <w:t xml:space="preserve"> algorithm is a prioritized queue of tasks to be completed.</w:t>
+        <w:t xml:space="preserve"> The central object in the pySpawn algorithm is a prioritized queue of tasks to be completed.</w:t>
       </w:r>
     </w:p>
     <w:p>
@@ -6949,13 +5669,8 @@
         <w:t>Below</w:t>
       </w:r>
       <w:r>
-        <w:t xml:space="preserve"> we describe the serial AIMS algorithm currently implemented in </w:t>
-      </w:r>
-      <w:proofErr w:type="spellStart"/>
-      <w:r>
-        <w:t>pySpawn</w:t>
-      </w:r>
-      <w:proofErr w:type="spellEnd"/>
+        <w:t xml:space="preserve"> we describe the serial AIMS algorithm currently implemented in pySpawn</w:t>
+      </w:r>
       <w:r>
         <w:t xml:space="preserve"> in detail</w:t>
       </w:r>
@@ -6968,15 +5683,7 @@
     </w:p>
     <w:p>
       <w:r>
-        <w:t xml:space="preserve">Trajectory basis function (TBF) – The AIMS wave function is represented as a linear combination of TBFs.  These TBFs are time dependent, with an average positions and momentum that are defined by the classical equations of motion.  In </w:t>
-      </w:r>
-      <w:proofErr w:type="spellStart"/>
-      <w:r>
-        <w:t>pySpawn</w:t>
-      </w:r>
-      <w:proofErr w:type="spellEnd"/>
-      <w:r>
-        <w:t>, TBFs all have some initial time (0.0 for the initial TBFs, or some later time for spawned TBFs).  From its initial time, each TBF will be propagated forward to some maximum time (typically the end of the simulation, though not necessarily).  In addition, spawned TBFs will be propagated backwards in time to some minimum time (described below).  The classical variable of a TBF depend only on the TBF itself, and thus are propagated independently of the quantum mechanical amplitude of each TBF, which requires knowledge of all TBFs at all prior times.</w:t>
+        <w:t>Trajectory basis function (TBF) – The AIMS wave function is represented as a linear combination of TBFs.  These TBFs are time dependent, with an average positions and momentum that are defined by the classical equations of motion.  In pySpawn, TBFs all have some initial time (0.0 for the initial TBFs, or some later time for spawned TBFs).  From its initial time, each TBF will be propagated forward to some maximum time (typically the end of the simulation, though not necessarily).  In addition, spawned TBFs will be propagated backwards in time to some minimum time (described below).  The classical variable of a TBF depend only on the TBF itself, and thus are propagated independently of the quantum mechanical amplitude of each TBF, which requires knowledge of all TBFs at all prior times.</w:t>
       </w:r>
       <w:r>
         <w:t xml:space="preserve">  The current forward propagation time of a give TBF will be called its </w:t>
@@ -7004,14 +5711,12 @@
       <w:r>
         <w:t xml:space="preserve">  Each TBF is represented by a </w:t>
       </w:r>
-      <w:proofErr w:type="spellStart"/>
       <w:r>
         <w:rPr>
           <w:rStyle w:val="QuoteChar"/>
         </w:rPr>
         <w:t>traj</w:t>
       </w:r>
-      <w:proofErr w:type="spellEnd"/>
       <w:r>
         <w:t xml:space="preserve"> object, described above.</w:t>
       </w:r>
@@ -7036,26 +5741,10 @@
     </w:p>
     <w:p>
       <w:r>
-        <w:t xml:space="preserve">With these ideas in mind, we present the </w:t>
-      </w:r>
-      <w:proofErr w:type="spellStart"/>
-      <w:r>
-        <w:t>pySpawn</w:t>
-      </w:r>
-      <w:proofErr w:type="spellEnd"/>
-      <w:r>
-        <w:t xml:space="preserve"> algorithm.  </w:t>
-      </w:r>
-      <w:r>
-        <w:t xml:space="preserve">Each iteration of the </w:t>
-      </w:r>
-      <w:proofErr w:type="spellStart"/>
-      <w:r>
-        <w:t>pySpawn</w:t>
-      </w:r>
-      <w:proofErr w:type="spellEnd"/>
-      <w:r>
-        <w:t xml:space="preserve"> algorithm consists of the following steps, in order:</w:t>
+        <w:t xml:space="preserve">With these ideas in mind, we present the pySpawn algorithm.  </w:t>
+      </w:r>
+      <w:r>
+        <w:t>Each iteration of the pySpawn algorithm consists of the following steps, in order:</w:t>
       </w:r>
     </w:p>
     <w:p>
@@ -7125,23 +5814,7 @@
       </w:r>
       <w:r>
         <w:lastRenderedPageBreak/>
-        <w:t xml:space="preserve">prioritized by the simulation time associated with each task.  (e.g. back-propagating a TBF to simulation time 100.0 </w:t>
-      </w:r>
-      <w:proofErr w:type="spellStart"/>
-      <w:r>
-        <w:t>a.u</w:t>
-      </w:r>
-      <w:proofErr w:type="spellEnd"/>
-      <w:r>
-        <w:t xml:space="preserve">. takes priority over forward-propagating a TBF to 200.0 </w:t>
-      </w:r>
-      <w:proofErr w:type="spellStart"/>
-      <w:r>
-        <w:t>a.u</w:t>
-      </w:r>
-      <w:proofErr w:type="spellEnd"/>
-      <w:r>
-        <w:t>.)</w:t>
+        <w:t>prioritized by the simulation time associated with each task.  (e.g. back-propagating a TBF to simulation time 100.0 a.u. takes priority over forward-propagating a TBF to 200.0 a.u.)</w:t>
       </w:r>
     </w:p>
     <w:p>
@@ -7209,21 +5882,12 @@
           <w:numId w:val="20"/>
         </w:numPr>
       </w:pPr>
-      <w:proofErr w:type="gramStart"/>
       <w:r>
         <w:rPr>
           <w:b/>
           <w:bCs/>
         </w:rPr>
-        <w:t>Spawn  if</w:t>
-      </w:r>
-      <w:proofErr w:type="gramEnd"/>
-      <w:r>
-        <w:rPr>
-          <w:b/>
-          <w:bCs/>
-        </w:rPr>
-        <w:t xml:space="preserve"> necessary</w:t>
+        <w:t>Spawn  if necessary</w:t>
       </w:r>
       <w:r>
         <w:t xml:space="preserve"> – This step actually involves two different processes:</w:t>
@@ -7240,14 +5904,12 @@
       <w:r>
         <w:t>If the derivative coupling between the current state of a TBF and any other state(s) rises above the spawning threshold (</w:t>
       </w:r>
-      <w:proofErr w:type="spellStart"/>
       <w:r>
         <w:rPr>
           <w:rStyle w:val="QuoteChar"/>
         </w:rPr>
         <w:t>spawnthresh</w:t>
       </w:r>
-      <w:proofErr w:type="spellEnd"/>
       <w:r>
         <w:t>) that TBF will be marked as spawning to that state.  A spawning TBF continues to propagate as normal, but will spawn a new trajectory when the derivative coupling reaches a maximum.</w:t>
       </w:r>
@@ -7304,30 +5966,20 @@
       <w:r>
         <w:t xml:space="preserve">– The </w:t>
       </w:r>
-      <w:proofErr w:type="spellStart"/>
       <w:r>
         <w:rPr>
           <w:rStyle w:val="QuoteChar"/>
         </w:rPr>
         <w:t>sim.json</w:t>
       </w:r>
-      <w:proofErr w:type="spellEnd"/>
       <w:r>
         <w:t xml:space="preserve"> files is created with the current state of the entire simulation structure.  </w:t>
       </w:r>
-      <w:proofErr w:type="gramStart"/>
-      <w:r>
-        <w:rPr>
-          <w:rStyle w:val="QuoteChar"/>
-        </w:rPr>
-        <w:t>working.hdf</w:t>
-      </w:r>
-      <w:proofErr w:type="gramEnd"/>
-      <w:r>
-        <w:rPr>
-          <w:rStyle w:val="QuoteChar"/>
-        </w:rPr>
-        <w:t>5</w:t>
+      <w:r>
+        <w:rPr>
+          <w:rStyle w:val="QuoteChar"/>
+        </w:rPr>
+        <w:t>working.hdf5</w:t>
       </w:r>
       <w:r>
         <w:t xml:space="preserve"> is copied to </w:t>
@@ -7350,35 +6002,23 @@
       <w:r>
         <w:t xml:space="preserve"> and </w:t>
       </w:r>
-      <w:proofErr w:type="spellStart"/>
       <w:r>
         <w:rPr>
           <w:rStyle w:val="QuoteChar"/>
         </w:rPr>
         <w:t>sim.json</w:t>
       </w:r>
-      <w:proofErr w:type="spellEnd"/>
       <w:r>
         <w:t xml:space="preserve"> are synchronized.  Old </w:t>
       </w:r>
-      <w:proofErr w:type="gramStart"/>
       <w:r>
         <w:rPr>
           <w:rStyle w:val="QuoteChar"/>
         </w:rPr>
         <w:t>sim.*</w:t>
       </w:r>
-      <w:proofErr w:type="gramEnd"/>
-      <w:r>
-        <w:t xml:space="preserve"> files are copied so that several hdf5/</w:t>
-      </w:r>
-      <w:proofErr w:type="spellStart"/>
-      <w:r>
-        <w:t>json</w:t>
-      </w:r>
-      <w:proofErr w:type="spellEnd"/>
-      <w:r>
-        <w:t xml:space="preserve"> pairs are maintained in case of corruption or accidental deletion.</w:t>
+      <w:r>
+        <w:t xml:space="preserve"> files are copied so that several hdf5/json pairs are maintained in case of corruption or accidental deletion.</w:t>
       </w:r>
     </w:p>
     <w:p>
@@ -7407,7 +6047,6 @@
       </w:r>
     </w:p>
     <w:p>
-      <w:proofErr w:type="spellStart"/>
       <w:r>
         <w:rPr>
           <w:i/>
@@ -7428,7 +6067,6 @@
         </w:rPr>
         <w:t>BIRTH_ORDER</w:t>
       </w:r>
-      <w:proofErr w:type="spellEnd"/>
     </w:p>
     <w:p>
       <w:r>
@@ -7579,15 +6217,7 @@
     </w:p>
     <w:p>
       <w:r>
-        <w:t xml:space="preserve">Four features of the </w:t>
-      </w:r>
-      <w:proofErr w:type="spellStart"/>
-      <w:r>
-        <w:t>pySpawn</w:t>
-      </w:r>
-      <w:proofErr w:type="spellEnd"/>
-      <w:r>
-        <w:t xml:space="preserve"> algorithm are implemented in a modular fashion and loaded into the appropriate data structures at run-time.  These are:</w:t>
+        <w:t>Four features of the pySpawn algorithm are implemented in a modular fashion and loaded into the appropriate data structures at run-time.  These are:</w:t>
       </w:r>
     </w:p>
     <w:p>
@@ -10023,6 +8653,7 @@
   <w:style w:type="character" w:default="1" w:styleId="DefaultParagraphFont">
     <w:name w:val="Default Paragraph Font"/>
     <w:uiPriority w:val="1"/>
+    <w:semiHidden/>
     <w:unhideWhenUsed/>
   </w:style>
   <w:style w:type="table" w:default="1" w:styleId="TableNormal">

</xml_diff>